<commit_message>
Version 1.1 Modelos analisis y diseño
</commit_message>
<xml_diff>
--- a/Segundo cuatrimestre/Analisisydisenio/Analisis_y_disenio.docx
+++ b/Segundo cuatrimestre/Analisisydisenio/Analisis_y_disenio.docx
@@ -520,11 +520,7 @@
               </mc:Choice>
               <mc:Fallback>
                 <w:pict>
-                  <v:shapetype w14:anchorId="7AF0B0E9" id="_x0000_t202" coordsize="21600,21600" o:spt="202" path="m,l,21600r21600,l21600,xe">
-                    <v:stroke joinstyle="miter"/>
-                    <v:path gradientshapeok="t" o:connecttype="rect"/>
-                  </v:shapetype>
-                  <v:shape id="Cuadro de texto 15" o:spid="_x0000_s1027" type="#_x0000_t202" alt="contact info" style="position:absolute;left:0;text-align:left;margin-left:0;margin-top:0;width:540pt;height:139.8pt;z-index:251675648;visibility:visible;mso-wrap-style:square;mso-width-percent:1282;mso-height-percent:200;mso-wrap-distance-left:9pt;mso-wrap-distance-top:0;mso-wrap-distance-right:9pt;mso-wrap-distance-bottom:0;mso-position-horizontal:center;mso-position-horizontal-relative:page;mso-position-vertical:bottom;mso-position-vertical-relative:margin;mso-width-percent:1282;mso-height-percent:200;mso-width-relative:margin;mso-height-relative:margin;v-text-anchor:bottom" o:gfxdata="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" o:allowoverlap="f" filled="f" stroked="f" strokeweight=".5pt">
+                  <v:shape w14:anchorId="7AF0B0E9" id="Cuadro de texto 15" o:spid="_x0000_s1027" type="#_x0000_t202" alt="contact info" style="position:absolute;left:0;text-align:left;margin-left:0;margin-top:0;width:540pt;height:139.8pt;z-index:251675648;visibility:visible;mso-wrap-style:square;mso-width-percent:1282;mso-height-percent:200;mso-wrap-distance-left:9pt;mso-wrap-distance-top:0;mso-wrap-distance-right:9pt;mso-wrap-distance-bottom:0;mso-position-horizontal:center;mso-position-horizontal-relative:page;mso-position-vertical:bottom;mso-position-vertical-relative:margin;mso-width-percent:1282;mso-height-percent:200;mso-width-relative:margin;mso-height-relative:margin;v-text-anchor:bottom" o:gfxdata="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" o:allowoverlap="f" filled="f" stroked="f" strokeweight=".5pt">
                     <v:textbox inset="0,0,0,0">
                       <w:txbxContent>
                         <w:p>
@@ -772,6 +768,7 @@
       </w:sdtPr>
       <w:sdtEndPr/>
       <w:sdtContent>
+        <w:bookmarkStart w:id="0" w:name="_GoBack" w:displacedByCustomXml="prev"/>
         <w:p>
           <w:pPr>
             <w:pStyle w:val="TtuloTDC"/>
@@ -780,6 +777,7 @@
             <w:t>Contenido</w:t>
           </w:r>
         </w:p>
+        <w:bookmarkEnd w:id="0"/>
         <w:p>
           <w:pPr>
             <w:pStyle w:val="TDC1"/>
@@ -809,7 +807,7 @@
             </w:rPr>
             <w:fldChar w:fldCharType="separate"/>
           </w:r>
-          <w:hyperlink w:anchor="_Toc451603325" w:history="1">
+          <w:hyperlink w:anchor="_Toc451813833" w:history="1">
             <w:r>
               <w:rPr>
                 <w:rStyle w:val="Hipervnculo"/>
@@ -832,7 +830,7 @@
               <w:rPr>
                 <w:webHidden/>
               </w:rPr>
-              <w:instrText xml:space="preserve"> PAGEREF _Toc451603325 \h </w:instrText>
+              <w:instrText xml:space="preserve"> PAGEREF _Toc451813833 \h </w:instrText>
             </w:r>
             <w:r>
               <w:rPr>
@@ -871,7 +869,7 @@
               <w:lang w:eastAsia="es-ES"/>
             </w:rPr>
           </w:pPr>
-          <w:hyperlink w:anchor="_Toc451603326" w:history="1">
+          <w:hyperlink w:anchor="_Toc451813834" w:history="1">
             <w:r>
               <w:rPr>
                 <w:rStyle w:val="Hipervnculo"/>
@@ -894,193 +892,7 @@
               <w:rPr>
                 <w:webHidden/>
               </w:rPr>
-              <w:instrText xml:space="preserve"> PAGEREF _Toc451603326 \h </w:instrText>
-            </w:r>
-            <w:r>
-              <w:rPr>
-                <w:webHidden/>
-              </w:rPr>
-            </w:r>
-            <w:r>
-              <w:rPr>
-                <w:webHidden/>
-              </w:rPr>
-              <w:fldChar w:fldCharType="separate"/>
-            </w:r>
-            <w:r>
-              <w:rPr>
-                <w:webHidden/>
-              </w:rPr>
-              <w:t>2</w:t>
-            </w:r>
-            <w:r>
-              <w:rPr>
-                <w:webHidden/>
-              </w:rPr>
-              <w:fldChar w:fldCharType="end"/>
-            </w:r>
-          </w:hyperlink>
-        </w:p>
-        <w:p>
-          <w:pPr>
-            <w:pStyle w:val="TDC1"/>
-            <w:rPr>
-              <w:rFonts w:eastAsiaTheme="minorEastAsia"/>
-              <w:color w:val="auto"/>
-              <w:kern w:val="0"/>
-              <w:sz w:val="22"/>
-              <w:szCs w:val="22"/>
-              <w:lang w:eastAsia="es-ES"/>
-            </w:rPr>
-          </w:pPr>
-          <w:hyperlink w:anchor="_Toc451603327" w:history="1">
-            <w:r>
-              <w:rPr>
-                <w:rStyle w:val="Hipervnculo"/>
-              </w:rPr>
-              <w:t>Apartado 3</w:t>
-            </w:r>
-            <w:r>
-              <w:rPr>
-                <w:webHidden/>
-              </w:rPr>
-              <w:tab/>
-            </w:r>
-            <w:r>
-              <w:rPr>
-                <w:webHidden/>
-              </w:rPr>
-              <w:fldChar w:fldCharType="begin"/>
-            </w:r>
-            <w:r>
-              <w:rPr>
-                <w:webHidden/>
-              </w:rPr>
-              <w:instrText xml:space="preserve"> PAGEREF _Toc451603327 \h </w:instrText>
-            </w:r>
-            <w:r>
-              <w:rPr>
-                <w:webHidden/>
-              </w:rPr>
-            </w:r>
-            <w:r>
-              <w:rPr>
-                <w:webHidden/>
-              </w:rPr>
-              <w:fldChar w:fldCharType="separate"/>
-            </w:r>
-            <w:r>
-              <w:rPr>
-                <w:webHidden/>
-              </w:rPr>
-              <w:t>3</w:t>
-            </w:r>
-            <w:r>
-              <w:rPr>
-                <w:webHidden/>
-              </w:rPr>
-              <w:fldChar w:fldCharType="end"/>
-            </w:r>
-          </w:hyperlink>
-        </w:p>
-        <w:p>
-          <w:pPr>
-            <w:pStyle w:val="TDC1"/>
-            <w:rPr>
-              <w:rFonts w:eastAsiaTheme="minorEastAsia"/>
-              <w:color w:val="auto"/>
-              <w:kern w:val="0"/>
-              <w:sz w:val="22"/>
-              <w:szCs w:val="22"/>
-              <w:lang w:eastAsia="es-ES"/>
-            </w:rPr>
-          </w:pPr>
-          <w:hyperlink w:anchor="_Toc451603328" w:history="1">
-            <w:r>
-              <w:rPr>
-                <w:rStyle w:val="Hipervnculo"/>
-              </w:rPr>
-              <w:t>Apartado 4</w:t>
-            </w:r>
-            <w:r>
-              <w:rPr>
-                <w:webHidden/>
-              </w:rPr>
-              <w:tab/>
-            </w:r>
-            <w:r>
-              <w:rPr>
-                <w:webHidden/>
-              </w:rPr>
-              <w:fldChar w:fldCharType="begin"/>
-            </w:r>
-            <w:r>
-              <w:rPr>
-                <w:webHidden/>
-              </w:rPr>
-              <w:instrText xml:space="preserve"> PAGEREF _Toc451603328 \h </w:instrText>
-            </w:r>
-            <w:r>
-              <w:rPr>
-                <w:webHidden/>
-              </w:rPr>
-            </w:r>
-            <w:r>
-              <w:rPr>
-                <w:webHidden/>
-              </w:rPr>
-              <w:fldChar w:fldCharType="separate"/>
-            </w:r>
-            <w:r>
-              <w:rPr>
-                <w:webHidden/>
-              </w:rPr>
-              <w:t>4</w:t>
-            </w:r>
-            <w:r>
-              <w:rPr>
-                <w:webHidden/>
-              </w:rPr>
-              <w:fldChar w:fldCharType="end"/>
-            </w:r>
-          </w:hyperlink>
-        </w:p>
-        <w:p>
-          <w:pPr>
-            <w:pStyle w:val="TDC1"/>
-            <w:rPr>
-              <w:rFonts w:eastAsiaTheme="minorEastAsia"/>
-              <w:color w:val="auto"/>
-              <w:kern w:val="0"/>
-              <w:sz w:val="22"/>
-              <w:szCs w:val="22"/>
-              <w:lang w:eastAsia="es-ES"/>
-            </w:rPr>
-          </w:pPr>
-          <w:hyperlink w:anchor="_Toc451603329" w:history="1">
-            <w:r>
-              <w:rPr>
-                <w:rStyle w:val="Hipervnculo"/>
-              </w:rPr>
-              <w:t>Apartado 5</w:t>
-            </w:r>
-            <w:r>
-              <w:rPr>
-                <w:webHidden/>
-              </w:rPr>
-              <w:tab/>
-            </w:r>
-            <w:r>
-              <w:rPr>
-                <w:webHidden/>
-              </w:rPr>
-              <w:fldChar w:fldCharType="begin"/>
-            </w:r>
-            <w:r>
-              <w:rPr>
-                <w:webHidden/>
-              </w:rPr>
-              <w:instrText xml:space="preserve"> PAGEREF _Toc451603329 \h </w:instrText>
+              <w:instrText xml:space="preserve"> PAGEREF _Toc451813834 \h </w:instrText>
             </w:r>
             <w:r>
               <w:rPr>
@@ -1109,6 +921,192 @@
         </w:p>
         <w:p>
           <w:pPr>
+            <w:pStyle w:val="TDC1"/>
+            <w:rPr>
+              <w:rFonts w:eastAsiaTheme="minorEastAsia"/>
+              <w:color w:val="auto"/>
+              <w:kern w:val="0"/>
+              <w:sz w:val="22"/>
+              <w:szCs w:val="22"/>
+              <w:lang w:eastAsia="es-ES"/>
+            </w:rPr>
+          </w:pPr>
+          <w:hyperlink w:anchor="_Toc451813835" w:history="1">
+            <w:r>
+              <w:rPr>
+                <w:rStyle w:val="Hipervnculo"/>
+              </w:rPr>
+              <w:t>Pruebas</w:t>
+            </w:r>
+            <w:r>
+              <w:rPr>
+                <w:webHidden/>
+              </w:rPr>
+              <w:tab/>
+            </w:r>
+            <w:r>
+              <w:rPr>
+                <w:webHidden/>
+              </w:rPr>
+              <w:fldChar w:fldCharType="begin"/>
+            </w:r>
+            <w:r>
+              <w:rPr>
+                <w:webHidden/>
+              </w:rPr>
+              <w:instrText xml:space="preserve"> PAGEREF _Toc451813835 \h </w:instrText>
+            </w:r>
+            <w:r>
+              <w:rPr>
+                <w:webHidden/>
+              </w:rPr>
+            </w:r>
+            <w:r>
+              <w:rPr>
+                <w:webHidden/>
+              </w:rPr>
+              <w:fldChar w:fldCharType="separate"/>
+            </w:r>
+            <w:r>
+              <w:rPr>
+                <w:webHidden/>
+              </w:rPr>
+              <w:t>6</w:t>
+            </w:r>
+            <w:r>
+              <w:rPr>
+                <w:webHidden/>
+              </w:rPr>
+              <w:fldChar w:fldCharType="end"/>
+            </w:r>
+          </w:hyperlink>
+        </w:p>
+        <w:p>
+          <w:pPr>
+            <w:pStyle w:val="TDC1"/>
+            <w:rPr>
+              <w:rFonts w:eastAsiaTheme="minorEastAsia"/>
+              <w:color w:val="auto"/>
+              <w:kern w:val="0"/>
+              <w:sz w:val="22"/>
+              <w:szCs w:val="22"/>
+              <w:lang w:eastAsia="es-ES"/>
+            </w:rPr>
+          </w:pPr>
+          <w:hyperlink w:anchor="_Toc451813836" w:history="1">
+            <w:r>
+              <w:rPr>
+                <w:rStyle w:val="Hipervnculo"/>
+              </w:rPr>
+              <w:t>Apartado 4</w:t>
+            </w:r>
+            <w:r>
+              <w:rPr>
+                <w:webHidden/>
+              </w:rPr>
+              <w:tab/>
+            </w:r>
+            <w:r>
+              <w:rPr>
+                <w:webHidden/>
+              </w:rPr>
+              <w:fldChar w:fldCharType="begin"/>
+            </w:r>
+            <w:r>
+              <w:rPr>
+                <w:webHidden/>
+              </w:rPr>
+              <w:instrText xml:space="preserve"> PAGEREF _Toc451813836 \h </w:instrText>
+            </w:r>
+            <w:r>
+              <w:rPr>
+                <w:webHidden/>
+              </w:rPr>
+            </w:r>
+            <w:r>
+              <w:rPr>
+                <w:webHidden/>
+              </w:rPr>
+              <w:fldChar w:fldCharType="separate"/>
+            </w:r>
+            <w:r>
+              <w:rPr>
+                <w:webHidden/>
+              </w:rPr>
+              <w:t>7</w:t>
+            </w:r>
+            <w:r>
+              <w:rPr>
+                <w:webHidden/>
+              </w:rPr>
+              <w:fldChar w:fldCharType="end"/>
+            </w:r>
+          </w:hyperlink>
+        </w:p>
+        <w:p>
+          <w:pPr>
+            <w:pStyle w:val="TDC1"/>
+            <w:rPr>
+              <w:rFonts w:eastAsiaTheme="minorEastAsia"/>
+              <w:color w:val="auto"/>
+              <w:kern w:val="0"/>
+              <w:sz w:val="22"/>
+              <w:szCs w:val="22"/>
+              <w:lang w:eastAsia="es-ES"/>
+            </w:rPr>
+          </w:pPr>
+          <w:hyperlink w:anchor="_Toc451813837" w:history="1">
+            <w:r>
+              <w:rPr>
+                <w:rStyle w:val="Hipervnculo"/>
+              </w:rPr>
+              <w:t>Apartado 5</w:t>
+            </w:r>
+            <w:r>
+              <w:rPr>
+                <w:webHidden/>
+              </w:rPr>
+              <w:tab/>
+            </w:r>
+            <w:r>
+              <w:rPr>
+                <w:webHidden/>
+              </w:rPr>
+              <w:fldChar w:fldCharType="begin"/>
+            </w:r>
+            <w:r>
+              <w:rPr>
+                <w:webHidden/>
+              </w:rPr>
+              <w:instrText xml:space="preserve"> PAGEREF _Toc451813837 \h </w:instrText>
+            </w:r>
+            <w:r>
+              <w:rPr>
+                <w:webHidden/>
+              </w:rPr>
+            </w:r>
+            <w:r>
+              <w:rPr>
+                <w:webHidden/>
+              </w:rPr>
+              <w:fldChar w:fldCharType="separate"/>
+            </w:r>
+            <w:r>
+              <w:rPr>
+                <w:webHidden/>
+              </w:rPr>
+              <w:t>8</w:t>
+            </w:r>
+            <w:r>
+              <w:rPr>
+                <w:webHidden/>
+              </w:rPr>
+              <w:fldChar w:fldCharType="end"/>
+            </w:r>
+          </w:hyperlink>
+        </w:p>
+        <w:p>
+          <w:pPr>
             <w:rPr>
               <w:b/>
               <w:bCs/>
@@ -1134,11 +1132,11 @@
         </w:sectPr>
       </w:pPr>
     </w:p>
-    <w:bookmarkStart w:id="0" w:name="_Toc451603325"/>
     <w:p>
       <w:pPr>
         <w:pStyle w:val="Ttulo1"/>
       </w:pPr>
+      <w:bookmarkStart w:id="1" w:name="_Toc451813833"/>
       <w:r>
         <w:rPr>
           <w:lang w:eastAsia="es-ES"/>
@@ -1147,7 +1145,7 @@
         <mc:AlternateContent>
           <mc:Choice Requires="wps">
             <w:drawing>
-              <wp:anchor distT="0" distB="2743200" distL="182880" distR="182880" simplePos="0" relativeHeight="251659264" behindDoc="0" locked="0" layoutInCell="1" allowOverlap="1" wp14:anchorId="08048BE7" wp14:editId="3177C348">
+              <wp:anchor distT="0" distB="2743200" distL="182880" distR="182880" simplePos="0" relativeHeight="251659264" behindDoc="0" locked="0" layoutInCell="1" allowOverlap="1" wp14:anchorId="67DD8255" wp14:editId="37DDDDAE">
                 <wp:simplePos x="0" y="0"/>
                 <mc:AlternateContent>
                   <mc:Choice Requires="wp14">
@@ -1230,7 +1228,7 @@
           </mc:Choice>
           <mc:Fallback>
             <w:pict>
-              <v:shape w14:anchorId="08048BE7" id="Cuadro de texto  5" o:spid="_x0000_s1028" type="#_x0000_t202" alt="Sidebar" style="position:absolute;left:0;text-align:left;margin-left:0;margin-top:0;width:98.25pt;height:181.45pt;z-index:251659264;visibility:visible;mso-wrap-style:square;mso-width-percent:250;mso-height-percent:950;mso-left-percent:59;mso-wrap-distance-left:14.4pt;mso-wrap-distance-top:0;mso-wrap-distance-right:14.4pt;mso-wrap-distance-bottom:3in;mso-position-horizontal-relative:page;mso-position-vertical:top;mso-position-vertical-relative:margin;mso-width-percent:250;mso-height-percent:950;mso-left-percent:59;mso-width-relative:margin;mso-height-relative:margin;v-text-anchor:top" o:gfxdata="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" filled="f" stroked="f" strokeweight=".5pt">
+              <v:shape w14:anchorId="67DD8255" id="Cuadro de texto  5" o:spid="_x0000_s1028" type="#_x0000_t202" alt="Sidebar" style="position:absolute;left:0;text-align:left;margin-left:0;margin-top:0;width:98.25pt;height:181.45pt;z-index:251659264;visibility:visible;mso-wrap-style:square;mso-width-percent:250;mso-height-percent:950;mso-left-percent:59;mso-wrap-distance-left:14.4pt;mso-wrap-distance-top:0;mso-wrap-distance-right:14.4pt;mso-wrap-distance-bottom:3in;mso-position-horizontal-relative:page;mso-position-vertical:top;mso-position-vertical-relative:margin;mso-width-percent:250;mso-height-percent:950;mso-left-percent:59;mso-width-relative:margin;mso-height-relative:margin;v-text-anchor:top" o:gfxdata="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" filled="f" stroked="f" strokeweight=".5pt">
                 <v:textbox inset="3.6pt,0,3.6pt,0">
                   <w:txbxContent>
                     <w:p>
@@ -1249,7 +1247,7 @@
       <w:r>
         <w:t>Modelo de Análisis</w:t>
       </w:r>
-      <w:bookmarkEnd w:id="0"/>
+      <w:bookmarkEnd w:id="1"/>
     </w:p>
     <w:p>
       <w:pPr>
@@ -1344,7 +1342,7 @@
         <mc:AlternateContent>
           <mc:Choice Requires="wps">
             <w:drawing>
-              <wp:anchor distT="0" distB="0" distL="114300" distR="114300" simplePos="0" relativeHeight="251678720" behindDoc="0" locked="0" layoutInCell="1" allowOverlap="1" wp14:anchorId="6129A444" wp14:editId="158FBEC4">
+              <wp:anchor distT="0" distB="0" distL="114300" distR="114300" simplePos="0" relativeHeight="251678720" behindDoc="0" locked="0" layoutInCell="1" allowOverlap="1" wp14:anchorId="558E3E24" wp14:editId="4CF2D46D">
                 <wp:simplePos x="0" y="0"/>
                 <wp:positionH relativeFrom="column">
                   <wp:posOffset>1371336</wp:posOffset>
@@ -1414,7 +1412,7 @@
         <mc:AlternateContent>
           <mc:Choice Requires="wps">
             <w:drawing>
-              <wp:anchor distT="0" distB="0" distL="114300" distR="114300" simplePos="0" relativeHeight="251679744" behindDoc="0" locked="0" layoutInCell="1" allowOverlap="1" wp14:anchorId="3B17C466" wp14:editId="19D659BE">
+              <wp:anchor distT="0" distB="0" distL="114300" distR="114300" simplePos="0" relativeHeight="251679744" behindDoc="0" locked="0" layoutInCell="1" allowOverlap="1" wp14:anchorId="1ACC4246" wp14:editId="291747C1">
                 <wp:simplePos x="0" y="0"/>
                 <wp:positionH relativeFrom="column">
                   <wp:posOffset>1398341</wp:posOffset>
@@ -1486,7 +1484,7 @@
         <mc:AlternateContent>
           <mc:Choice Requires="wps">
             <w:drawing>
-              <wp:anchor distT="0" distB="0" distL="114300" distR="114300" simplePos="0" relativeHeight="251677696" behindDoc="0" locked="0" layoutInCell="1" allowOverlap="1" wp14:anchorId="4F3D9BF3" wp14:editId="09948F86">
+              <wp:anchor distT="0" distB="0" distL="114300" distR="114300" simplePos="0" relativeHeight="251677696" behindDoc="0" locked="0" layoutInCell="1" allowOverlap="1" wp14:anchorId="7D288629" wp14:editId="16AFC4F0">
                 <wp:simplePos x="0" y="0"/>
                 <wp:positionH relativeFrom="column">
                   <wp:posOffset>345440</wp:posOffset>
@@ -1552,7 +1550,7 @@
           </mc:Choice>
           <mc:Fallback>
             <w:pict>
-              <v:oval w14:anchorId="4F3D9BF3" id="Elipse 2" o:spid="_x0000_s1029" style="position:absolute;left:0;text-align:left;margin-left:27.2pt;margin-top:47.2pt;width:79.45pt;height:38.7pt;z-index:251677696;visibility:visible;mso-wrap-style:square;mso-wrap-distance-left:9pt;mso-wrap-distance-top:0;mso-wrap-distance-right:9pt;mso-wrap-distance-bottom:0;mso-position-horizontal:absolute;mso-position-horizontal-relative:text;mso-position-vertical:absolute;mso-position-vertical-relative:text;v-text-anchor:middle" o:gfxdata="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" fillcolor="white [3201]" strokecolor="#4d4d4d [3209]" strokeweight="2pt">
+              <v:oval w14:anchorId="7D288629" id="Elipse 2" o:spid="_x0000_s1029" style="position:absolute;left:0;text-align:left;margin-left:27.2pt;margin-top:47.2pt;width:79.45pt;height:38.7pt;z-index:251677696;visibility:visible;mso-wrap-style:square;mso-wrap-distance-left:9pt;mso-wrap-distance-top:0;mso-wrap-distance-right:9pt;mso-wrap-distance-bottom:0;mso-position-horizontal:absolute;mso-position-horizontal-relative:text;mso-position-vertical:absolute;mso-position-vertical-relative:text;v-text-anchor:middle" o:gfxdata="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" fillcolor="white [3201]" strokecolor="#4d4d4d [3209]" strokeweight="2pt">
                 <v:textbox>
                   <w:txbxContent>
                     <w:p>
@@ -1577,7 +1575,7 @@
         <mc:AlternateContent>
           <mc:Choice Requires="wps">
             <w:drawing>
-              <wp:anchor distT="0" distB="0" distL="114300" distR="114300" simplePos="0" relativeHeight="251676672" behindDoc="0" locked="0" layoutInCell="1" allowOverlap="1">
+              <wp:anchor distT="0" distB="0" distL="114300" distR="114300" simplePos="0" relativeHeight="251676672" behindDoc="0" locked="0" layoutInCell="1" allowOverlap="1" wp14:anchorId="7022F058" wp14:editId="076B52EA">
                 <wp:simplePos x="0" y="0"/>
                 <wp:positionH relativeFrom="column">
                   <wp:posOffset>2274306</wp:posOffset>
@@ -1671,7 +1669,7 @@
           </mc:Choice>
           <mc:Fallback>
             <w:pict>
-              <v:rect id="Rectángulo 1" o:spid="_x0000_s1030" style="position:absolute;left:0;text-align:left;margin-left:179.1pt;margin-top:34.4pt;width:165.75pt;height:67.9pt;z-index:251676672;visibility:visible;mso-wrap-style:square;mso-wrap-distance-left:9pt;mso-wrap-distance-top:0;mso-wrap-distance-right:9pt;mso-wrap-distance-bottom:0;mso-position-horizontal:absolute;mso-position-horizontal-relative:text;mso-position-vertical:absolute;mso-position-vertical-relative:text;v-text-anchor:middle" o:gfxdata="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" fillcolor="black [3200]" strokecolor="black [1600]" strokeweight="2pt">
+              <v:rect w14:anchorId="7022F058" id="Rectángulo 1" o:spid="_x0000_s1030" style="position:absolute;left:0;text-align:left;margin-left:179.1pt;margin-top:34.4pt;width:165.75pt;height:67.9pt;z-index:251676672;visibility:visible;mso-wrap-style:square;mso-wrap-distance-left:9pt;mso-wrap-distance-top:0;mso-wrap-distance-right:9pt;mso-wrap-distance-bottom:0;mso-position-horizontal:absolute;mso-position-horizontal-relative:text;mso-position-vertical:absolute;mso-position-vertical-relative:text;v-text-anchor:middle" o:gfxdata="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" fillcolor="black [3200]" strokecolor="black [1600]" strokeweight="2pt">
                 <v:textbox>
                   <w:txbxContent>
                     <w:p>
@@ -1777,7 +1775,7 @@
         <mc:AlternateContent>
           <mc:Choice Requires="wps">
             <w:drawing>
-              <wp:anchor distT="0" distB="0" distL="114300" distR="114300" simplePos="0" relativeHeight="251683840" behindDoc="0" locked="0" layoutInCell="1" allowOverlap="1">
+              <wp:anchor distT="0" distB="0" distL="114300" distR="114300" simplePos="0" relativeHeight="251683840" behindDoc="0" locked="0" layoutInCell="1" allowOverlap="1" wp14:anchorId="3B5880B3" wp14:editId="4D4E1484">
                 <wp:simplePos x="0" y="0"/>
                 <wp:positionH relativeFrom="column">
                   <wp:posOffset>2407285</wp:posOffset>
@@ -1843,7 +1841,7 @@
         <mc:AlternateContent>
           <mc:Choice Requires="wps">
             <w:drawing>
-              <wp:anchor distT="0" distB="0" distL="114300" distR="114300" simplePos="0" relativeHeight="251682816" behindDoc="0" locked="0" layoutInCell="1" allowOverlap="1" wp14:anchorId="23BA27C0" wp14:editId="3793B83C">
+              <wp:anchor distT="0" distB="0" distL="114300" distR="114300" simplePos="0" relativeHeight="251682816" behindDoc="0" locked="0" layoutInCell="1" allowOverlap="1" wp14:anchorId="4775DC5A" wp14:editId="0F933EB7">
                 <wp:simplePos x="0" y="0"/>
                 <wp:positionH relativeFrom="column">
                   <wp:posOffset>3059957</wp:posOffset>
@@ -1935,7 +1933,7 @@
           </mc:Choice>
           <mc:Fallback>
             <w:pict>
-              <v:rect w14:anchorId="23BA27C0" id="Rectángulo 8" o:spid="_x0000_s1031" style="position:absolute;left:0;text-align:left;margin-left:240.95pt;margin-top:.3pt;width:135.15pt;height:50.25pt;z-index:251682816;visibility:visible;mso-wrap-style:square;mso-wrap-distance-left:9pt;mso-wrap-distance-top:0;mso-wrap-distance-right:9pt;mso-wrap-distance-bottom:0;mso-position-horizontal:absolute;mso-position-horizontal-relative:text;mso-position-vertical:absolute;mso-position-vertical-relative:text;v-text-anchor:middle" o:gfxdata="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" fillcolor="black [3200]" strokecolor="black [1600]" strokeweight="2pt">
+              <v:rect w14:anchorId="4775DC5A" id="Rectángulo 8" o:spid="_x0000_s1031" style="position:absolute;left:0;text-align:left;margin-left:240.95pt;margin-top:.3pt;width:135.15pt;height:50.25pt;z-index:251682816;visibility:visible;mso-wrap-style:square;mso-wrap-distance-left:9pt;mso-wrap-distance-top:0;mso-wrap-distance-right:9pt;mso-wrap-distance-bottom:0;mso-position-horizontal:absolute;mso-position-horizontal-relative:text;mso-position-vertical:absolute;mso-position-vertical-relative:text;v-text-anchor:middle" o:gfxdata="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" fillcolor="black [3200]" strokecolor="black [1600]" strokeweight="2pt">
                 <v:textbox>
                   <w:txbxContent>
                     <w:p>
@@ -1984,7 +1982,7 @@
         <mc:AlternateContent>
           <mc:Choice Requires="wps">
             <w:drawing>
-              <wp:anchor distT="0" distB="0" distL="114300" distR="114300" simplePos="0" relativeHeight="251680768" behindDoc="0" locked="0" layoutInCell="1" allowOverlap="1">
+              <wp:anchor distT="0" distB="0" distL="114300" distR="114300" simplePos="0" relativeHeight="251680768" behindDoc="0" locked="0" layoutInCell="1" allowOverlap="1" wp14:anchorId="1ED9BA0A" wp14:editId="21C2D705">
                 <wp:simplePos x="0" y="0"/>
                 <wp:positionH relativeFrom="column">
                   <wp:posOffset>639217</wp:posOffset>
@@ -2076,7 +2074,7 @@
           </mc:Choice>
           <mc:Fallback>
             <w:pict>
-              <v:rect id="Rectángulo 6" o:spid="_x0000_s1032" style="position:absolute;left:0;text-align:left;margin-left:50.35pt;margin-top:.6pt;width:135.15pt;height:50.25pt;z-index:251680768;visibility:visible;mso-wrap-style:square;mso-wrap-distance-left:9pt;mso-wrap-distance-top:0;mso-wrap-distance-right:9pt;mso-wrap-distance-bottom:0;mso-position-horizontal:absolute;mso-position-horizontal-relative:text;mso-position-vertical:absolute;mso-position-vertical-relative:text;v-text-anchor:middle" o:gfxdata="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" fillcolor="black [3200]" strokecolor="black [1600]" strokeweight="2pt">
+              <v:rect w14:anchorId="1ED9BA0A" id="Rectángulo 6" o:spid="_x0000_s1032" style="position:absolute;left:0;text-align:left;margin-left:50.35pt;margin-top:.6pt;width:135.15pt;height:50.25pt;z-index:251680768;visibility:visible;mso-wrap-style:square;mso-wrap-distance-left:9pt;mso-wrap-distance-top:0;mso-wrap-distance-right:9pt;mso-wrap-distance-bottom:0;mso-position-horizontal:absolute;mso-position-horizontal-relative:text;mso-position-vertical:absolute;mso-position-vertical-relative:text;v-text-anchor:middle" o:gfxdata="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" fillcolor="black [3200]" strokecolor="black [1600]" strokeweight="2pt">
                 <v:textbox>
                   <w:txbxContent>
                     <w:p>
@@ -2119,103 +2117,618 @@
         </mc:AlternateContent>
       </w:r>
     </w:p>
+    <w:p>
+      <w:r>
+        <w:rPr>
+          <w:lang w:eastAsia="es-ES"/>
+        </w:rPr>
+        <mc:AlternateContent>
+          <mc:Choice Requires="wps">
+            <w:drawing>
+              <wp:anchor distT="0" distB="0" distL="114300" distR="114300" simplePos="0" relativeHeight="251684864" behindDoc="0" locked="0" layoutInCell="1" allowOverlap="1" wp14:anchorId="4ABF95EF" wp14:editId="32E7D7BA">
+                <wp:simplePos x="0" y="0"/>
+                <wp:positionH relativeFrom="column">
+                  <wp:posOffset>2406914</wp:posOffset>
+                </wp:positionH>
+                <wp:positionV relativeFrom="paragraph">
+                  <wp:posOffset>120015</wp:posOffset>
+                </wp:positionV>
+                <wp:extent cx="629729" cy="0"/>
+                <wp:effectExtent l="0" t="76200" r="18415" b="95250"/>
+                <wp:wrapNone/>
+                <wp:docPr id="7" name="Conector recto de flecha 7"/>
+                <wp:cNvGraphicFramePr/>
+                <a:graphic xmlns:a="http://schemas.openxmlformats.org/drawingml/2006/main">
+                  <a:graphicData uri="http://schemas.microsoft.com/office/word/2010/wordprocessingShape">
+                    <wps:wsp>
+                      <wps:cNvCnPr/>
+                      <wps:spPr>
+                        <a:xfrm>
+                          <a:off x="0" y="0"/>
+                          <a:ext cx="629729" cy="0"/>
+                        </a:xfrm>
+                        <a:prstGeom prst="straightConnector1">
+                          <a:avLst/>
+                        </a:prstGeom>
+                        <a:ln>
+                          <a:tailEnd type="triangle"/>
+                        </a:ln>
+                      </wps:spPr>
+                      <wps:style>
+                        <a:lnRef idx="1">
+                          <a:schemeClr val="dk1"/>
+                        </a:lnRef>
+                        <a:fillRef idx="0">
+                          <a:schemeClr val="dk1"/>
+                        </a:fillRef>
+                        <a:effectRef idx="0">
+                          <a:schemeClr val="dk1"/>
+                        </a:effectRef>
+                        <a:fontRef idx="minor">
+                          <a:schemeClr val="tx1"/>
+                        </a:fontRef>
+                      </wps:style>
+                      <wps:bodyPr/>
+                    </wps:wsp>
+                  </a:graphicData>
+                </a:graphic>
+              </wp:anchor>
+            </w:drawing>
+          </mc:Choice>
+          <mc:Fallback>
+            <w:pict>
+              <v:shapetype w14:anchorId="52D968C7" id="_x0000_t32" coordsize="21600,21600" o:spt="32" o:oned="t" path="m,l21600,21600e" filled="f">
+                <v:path arrowok="t" fillok="f" o:connecttype="none"/>
+                <o:lock v:ext="edit" shapetype="t"/>
+              </v:shapetype>
+              <v:shape id="Conector recto de flecha 7" o:spid="_x0000_s1026" type="#_x0000_t32" style="position:absolute;margin-left:189.5pt;margin-top:9.45pt;width:49.6pt;height:0;z-index:251684864;visibility:visible;mso-wrap-style:square;mso-wrap-distance-left:9pt;mso-wrap-distance-top:0;mso-wrap-distance-right:9pt;mso-wrap-distance-bottom:0;mso-position-horizontal:absolute;mso-position-horizontal-relative:text;mso-position-vertical:absolute;mso-position-vertical-relative:text" o:gfxdata="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" strokecolor="black [3040]">
+                <v:stroke endarrow="block"/>
+              </v:shape>
+            </w:pict>
+          </mc:Fallback>
+        </mc:AlternateContent>
+      </w:r>
+    </w:p>
+    <w:p/>
+    <w:p>
+      <w:r>
+        <w:t>En este diagrama observamos que hay una interfaz que proporcionará al subsistema empleado la información correspondiente para saber si un usuario concreto puede o no interaccionar con ciertas fu</w:t>
+      </w:r>
+      <w:r>
+        <w:t>nciones del subsistema empleado, asi como el subsistema empleado le transfiere la información solicitada al subsistema usuario que le solicite.</w:t>
+      </w:r>
+    </w:p>
+    <w:p>
+      <w:r>
+        <w:t>:TODO</w:t>
+      </w:r>
+    </w:p>
+    <w:p>
+      <w:pPr>
+        <w:pStyle w:val="Ttulo3"/>
+      </w:pPr>
+      <w:r>
+        <w:t>Nivel 2</w:t>
+      </w:r>
+    </w:p>
+    <w:p>
+      <w:r>
+        <w:t>Desarrollo de cada uno de los subsistemas:</w:t>
+      </w:r>
+    </w:p>
+    <w:p>
+      <w:r>
+        <w:t>:TODO</w:t>
+      </w:r>
+    </w:p>
+    <w:p>
+      <w:pPr>
+        <w:pStyle w:val="Ttulo3"/>
+      </w:pPr>
+      <w:r>
+        <w:t>Nivel 3</w:t>
+      </w:r>
+    </w:p>
+    <w:p>
+      <w:r>
+        <w:t>Desarrollo de cada una de las funcionalidades de los subsistemas:</w:t>
+      </w:r>
+    </w:p>
+    <w:p>
+      <w:r>
+        <w:lastRenderedPageBreak/>
+        <w:t>:TODO</w:t>
+      </w:r>
+    </w:p>
+    <w:p>
+      <w:pPr>
+        <w:pStyle w:val="Ttulo3"/>
+      </w:pPr>
+      <w:r>
+        <w:t>Descr</w:t>
+      </w:r>
+      <w:r>
+        <w:t>ipción del dominio de la información</w:t>
+      </w:r>
+    </w:p>
+    <w:p>
+      <w:r>
+        <w:t>En este apartado haremos una descripción del dominio de la información, es decir, de los tipos de datos que manejará nuestra aplicación.</w:t>
+      </w:r>
+    </w:p>
+    <w:p>
+      <w:r>
+        <w:t>Se manejaran los distintos tipos de datos:</w:t>
+      </w:r>
+    </w:p>
+    <w:p>
+      <w:r>
+        <w:t>-Tipo empleado: representa a una persona dada de alta en nuestro sistema, y que vendrá descrita por :</w:t>
+      </w:r>
+    </w:p>
+    <w:p>
+      <w:pPr>
+        <w:pStyle w:val="Prrafodelista"/>
+        <w:numPr>
+          <w:ilvl w:val="0"/>
+          <w:numId w:val="17"/>
+        </w:numPr>
+      </w:pPr>
+      <w:r>
+        <w:t>Identificador: es un numero unico y designado por el sistema, con el que un empleado quedará identificado.</w:t>
+      </w:r>
+    </w:p>
+    <w:p>
+      <w:pPr>
+        <w:pStyle w:val="Prrafodelista"/>
+        <w:numPr>
+          <w:ilvl w:val="0"/>
+          <w:numId w:val="17"/>
+        </w:numPr>
+      </w:pPr>
+      <w:r>
+        <w:t>Nombre: nombre del empleado que se introducirá en el sistema.</w:t>
+      </w:r>
+    </w:p>
+    <w:p>
+      <w:pPr>
+        <w:pStyle w:val="Prrafodelista"/>
+        <w:numPr>
+          <w:ilvl w:val="0"/>
+          <w:numId w:val="17"/>
+        </w:numPr>
+      </w:pPr>
+      <w:r>
+        <w:t>Apellido1: primer apellido del empleado.</w:t>
+      </w:r>
+    </w:p>
+    <w:p>
+      <w:pPr>
+        <w:pStyle w:val="Prrafodelista"/>
+        <w:numPr>
+          <w:ilvl w:val="0"/>
+          <w:numId w:val="17"/>
+        </w:numPr>
+      </w:pPr>
+      <w:r>
+        <w:t>Apellido2: segundo apellido del empleado.</w:t>
+      </w:r>
+    </w:p>
+    <w:p>
+      <w:pPr>
+        <w:pStyle w:val="Prrafodelista"/>
+        <w:numPr>
+          <w:ilvl w:val="0"/>
+          <w:numId w:val="17"/>
+        </w:numPr>
+      </w:pPr>
+      <w:r>
+        <w:t>Path_foto: foto adjunta al empleado que quedará registrada en el sistema.</w:t>
+      </w:r>
+    </w:p>
+    <w:p>
+      <w:pPr>
+        <w:pStyle w:val="Prrafodelista"/>
+        <w:numPr>
+          <w:ilvl w:val="0"/>
+          <w:numId w:val="17"/>
+        </w:numPr>
+      </w:pPr>
+      <w:r>
+        <w:t>Dirección: ubicación en la que vive el empleado.</w:t>
+      </w:r>
+    </w:p>
+    <w:p>
+      <w:pPr>
+        <w:pStyle w:val="Prrafodelista"/>
+        <w:numPr>
+          <w:ilvl w:val="0"/>
+          <w:numId w:val="17"/>
+        </w:numPr>
+      </w:pPr>
+      <w:r>
+        <w:t>Idiomas: conjunto de idiomas que conoce el empleado.</w:t>
+      </w:r>
+    </w:p>
+    <w:p>
+      <w:pPr>
+        <w:pStyle w:val="Prrafodelista"/>
+        <w:numPr>
+          <w:ilvl w:val="0"/>
+          <w:numId w:val="17"/>
+        </w:numPr>
+      </w:pPr>
+      <w:r>
+        <w:t>HistorialPath: historial referente al empleado.</w:t>
+      </w:r>
+    </w:p>
+    <w:p>
+      <w:pPr>
+        <w:pStyle w:val="Prrafodelista"/>
+        <w:numPr>
+          <w:ilvl w:val="0"/>
+          <w:numId w:val="17"/>
+        </w:numPr>
+      </w:pPr>
+      <w:r>
+        <w:t>NominaPath: nomina del empleado.</w:t>
+      </w:r>
+    </w:p>
+    <w:p>
+      <w:pPr>
+        <w:pStyle w:val="Prrafodelista"/>
+        <w:numPr>
+          <w:ilvl w:val="0"/>
+          <w:numId w:val="17"/>
+        </w:numPr>
+      </w:pPr>
+      <w:r>
+        <w:t>Contrato: contrato del empleado.</w:t>
+      </w:r>
+    </w:p>
+    <w:p>
+      <w:pPr>
+        <w:pStyle w:val="Prrafodelista"/>
+        <w:numPr>
+          <w:ilvl w:val="0"/>
+          <w:numId w:val="17"/>
+        </w:numPr>
+      </w:pPr>
+      <w:r>
+        <w:t>CurriculumPath: curriculum del empleado.</w:t>
+      </w:r>
+    </w:p>
+    <w:p>
+      <w:pPr>
+        <w:pStyle w:val="Prrafodelista"/>
+        <w:numPr>
+          <w:ilvl w:val="0"/>
+          <w:numId w:val="17"/>
+        </w:numPr>
+      </w:pPr>
+      <w:r>
+        <w:t>TipoBaja: en caso de haber una baja de un empleado cursada, quedará aquí registrada.</w:t>
+      </w:r>
+    </w:p>
+    <w:p>
+      <w:pPr>
+        <w:pStyle w:val="Prrafodelista"/>
+        <w:numPr>
+          <w:ilvl w:val="0"/>
+          <w:numId w:val="17"/>
+        </w:numPr>
+      </w:pPr>
+      <w:r>
+        <w:t>Facultad: facultad en la que se encuentra el empleado.</w:t>
+      </w:r>
+    </w:p>
+    <w:p>
+      <w:pPr>
+        <w:ind w:left="360"/>
+      </w:pPr>
+      <w:r>
+        <w:t>Si es PDI:</w:t>
+      </w:r>
+    </w:p>
+    <w:p>
+      <w:pPr>
+        <w:pStyle w:val="Prrafodelista"/>
+        <w:numPr>
+          <w:ilvl w:val="0"/>
+          <w:numId w:val="20"/>
+        </w:numPr>
+      </w:pPr>
+      <w:r>
+        <w:t>Departamento: departamento al que pertenece el empleado.</w:t>
+      </w:r>
+    </w:p>
+    <w:p>
+      <w:pPr>
+        <w:pStyle w:val="Prrafodelista"/>
+        <w:numPr>
+          <w:ilvl w:val="0"/>
+          <w:numId w:val="20"/>
+        </w:numPr>
+      </w:pPr>
+      <w:r>
+        <w:t>Especialidad: materia en la que el empleado está especializado.</w:t>
+      </w:r>
+    </w:p>
+    <w:p>
+      <w:pPr>
+        <w:pStyle w:val="Prrafodelista"/>
+        <w:numPr>
+          <w:ilvl w:val="0"/>
+          <w:numId w:val="20"/>
+        </w:numPr>
+      </w:pPr>
+      <w:r>
+        <w:t>Despacho: despacho destinado al empleado.</w:t>
+      </w:r>
+    </w:p>
+    <w:p>
+      <w:pPr>
+        <w:pStyle w:val="Prrafodelista"/>
+        <w:numPr>
+          <w:ilvl w:val="0"/>
+          <w:numId w:val="20"/>
+        </w:numPr>
+      </w:pPr>
+      <w:r>
+        <w:t xml:space="preserve">TipoDocente: a seleccionar entre </w:t>
+      </w:r>
+      <w:r>
+        <w:t>ayudante, asociado, titular, catedratico</w:t>
+      </w:r>
+      <w:r>
+        <w:t>.</w:t>
+      </w:r>
+    </w:p>
+    <w:p>
+      <w:pPr>
+        <w:ind w:left="360"/>
+      </w:pPr>
+      <w:r>
+        <w:t>Si es PAS</w:t>
+      </w:r>
+      <w:r>
+        <w:t>:</w:t>
+      </w:r>
+    </w:p>
+    <w:p>
+      <w:pPr>
+        <w:pStyle w:val="Prrafodelista"/>
+        <w:numPr>
+          <w:ilvl w:val="0"/>
+          <w:numId w:val="20"/>
+        </w:numPr>
+      </w:pPr>
+      <w:r>
+        <w:t>ÁreaTrabajo: asignación de tareas que desempeña el empleado.</w:t>
+      </w:r>
+    </w:p>
+    <w:p>
+      <w:pPr>
+        <w:pStyle w:val="Prrafodelista"/>
+        <w:numPr>
+          <w:ilvl w:val="0"/>
+          <w:numId w:val="20"/>
+        </w:numPr>
+      </w:pPr>
+      <w:r>
+        <w:t>Categoría: categoria a la que pertenece el empleado.</w:t>
+      </w:r>
+    </w:p>
+    <w:p>
+      <w:pPr>
+        <w:ind w:left="720"/>
+      </w:pPr>
+    </w:p>
+    <w:p>
+      <w:r>
+        <w:t xml:space="preserve">-Tipo </w:t>
+      </w:r>
+      <w:r>
+        <w:t>contrato</w:t>
+      </w:r>
+      <w:r>
+        <w:t>:</w:t>
+      </w:r>
+      <w:r>
+        <w:t xml:space="preserve"> información almacenada referente a un contrato. Vendrá descrito por:</w:t>
+      </w:r>
+    </w:p>
+    <w:p>
+      <w:pPr>
+        <w:pStyle w:val="Prrafodelista"/>
+        <w:numPr>
+          <w:ilvl w:val="0"/>
+          <w:numId w:val="18"/>
+        </w:numPr>
+      </w:pPr>
+      <w:r>
+        <w:t>Cuenta bancaria: número de cuenta del banco en la que se hará el ingreso al empleado.</w:t>
+      </w:r>
+    </w:p>
+    <w:p>
+      <w:pPr>
+        <w:pStyle w:val="Prrafodelista"/>
+        <w:numPr>
+          <w:ilvl w:val="0"/>
+          <w:numId w:val="18"/>
+        </w:numPr>
+      </w:pPr>
+      <w:r>
+        <w:t>Horas_de_trabajo: número de horas de trabajo designadas a ese empleado.</w:t>
+      </w:r>
+    </w:p>
+    <w:p>
+      <w:pPr>
+        <w:pStyle w:val="Prrafodelista"/>
+        <w:numPr>
+          <w:ilvl w:val="0"/>
+          <w:numId w:val="18"/>
+        </w:numPr>
+      </w:pPr>
+      <w:r>
+        <w:t>Fecha_Fin: fecha del fin de contrato, en caso de que sea temporal.</w:t>
+      </w:r>
+    </w:p>
+    <w:p>
+      <w:pPr>
+        <w:pStyle w:val="Prrafodelista"/>
+        <w:numPr>
+          <w:ilvl w:val="0"/>
+          <w:numId w:val="18"/>
+        </w:numPr>
+      </w:pPr>
+      <w:r>
+        <w:t>esTemporal: nos indicará si un empleado es temporal.</w:t>
+      </w:r>
+    </w:p>
+    <w:p>
+      <w:r>
+        <w:t>-Tipo Usuario:</w:t>
+      </w:r>
+      <w:r>
+        <w:t xml:space="preserve"> representará a un usuario del sistema, y vendrá definido por:;</w:t>
+      </w:r>
+    </w:p>
+    <w:p>
+      <w:pPr>
+        <w:pStyle w:val="Prrafodelista"/>
+        <w:numPr>
+          <w:ilvl w:val="0"/>
+          <w:numId w:val="19"/>
+        </w:numPr>
+      </w:pPr>
+      <w:r>
+        <w:t>Nombre: nombre del usuario, con el que accederá a su sesión.</w:t>
+      </w:r>
+    </w:p>
+    <w:p>
+      <w:pPr>
+        <w:pStyle w:val="Prrafodelista"/>
+        <w:numPr>
+          <w:ilvl w:val="0"/>
+          <w:numId w:val="19"/>
+        </w:numPr>
+      </w:pPr>
+      <w:r>
+        <w:t>Contraseña: clave del usuario para acceder al sistema.</w:t>
+      </w:r>
+    </w:p>
+    <w:p>
+      <w:pPr>
+        <w:pStyle w:val="Prrafodelista"/>
+        <w:numPr>
+          <w:ilvl w:val="0"/>
+          <w:numId w:val="19"/>
+        </w:numPr>
+      </w:pPr>
+      <w:r>
+        <w:t>TipoFacultad: facultad a la que pertenece (</w:t>
+      </w:r>
+      <w:r>
+        <w:t>matematicas, fisica, quimica, biologia, informatica, medicina, ninguna</w:t>
+      </w:r>
+      <w:r>
+        <w:t>…).</w:t>
+      </w:r>
+    </w:p>
+    <w:p>
+      <w:pPr>
+        <w:pStyle w:val="Prrafodelista"/>
+        <w:numPr>
+          <w:ilvl w:val="0"/>
+          <w:numId w:val="19"/>
+        </w:numPr>
+      </w:pPr>
+      <w:r>
+        <w:t>TipoPermiso: permiso que restringe la consulta de acceso a empleados(</w:t>
+      </w:r>
+      <w:r>
+        <w:t>superusuario, administrador_rectorado, administrador_facultad, secretario_pas, secretario_pdi</w:t>
+      </w:r>
+      <w:r>
+        <w:t>).</w:t>
+      </w:r>
+    </w:p>
+    <w:p/>
+    <w:p>
+      <w:pPr>
+        <w:pStyle w:val="Ttulo1"/>
+        <w:tabs>
+          <w:tab w:val="left" w:pos="5026"/>
+        </w:tabs>
+      </w:pPr>
+      <w:bookmarkStart w:id="2" w:name="_Toc451813834"/>
+      <w:r>
+        <w:lastRenderedPageBreak/>
+        <w:t>Modelo de Diseño</w:t>
+      </w:r>
+      <w:bookmarkEnd w:id="2"/>
+      <w:r>
+        <w:tab/>
+      </w:r>
+    </w:p>
+    <w:p>
+      <w:r>
+        <w:t>En este apartado pasamos a diseñar el sistema a partir de los puntos estudiados en la parte de requisitos y análisis.</w:t>
+      </w:r>
+    </w:p>
+    <w:p>
+      <w:r>
+        <w:t>En primera instancia haremos un esquema general de los subsistemaas ya mencionados en la sección de diseño, y pasaremos a describir las partes que lo componen.</w:t>
+      </w:r>
+      <w:r>
+        <w:t xml:space="preserve"> Para ello utilizaremos diagramas de clases, de secuencia, y de actividades.</w:t>
+      </w:r>
+    </w:p>
+    <w:p>
+      <w:pPr>
+        <w:pStyle w:val="Ttulo2"/>
+      </w:pPr>
+      <w:r>
+        <w:t>Subsistema Empleado</w:t>
+      </w:r>
+    </w:p>
     <w:p/>
     <w:p/>
-    <w:p>
-      <w:r>
-        <w:t>En este diagrama observamos que hay una interfaz que proporcionará al subsistema empleado la información correspondiente para saber si un usuario concreto puede o no interaccionar con ciertas funciones del subsistema empleado.</w:t>
-      </w:r>
-      <w:bookmarkStart w:id="1" w:name="_GoBack"/>
-      <w:bookmarkEnd w:id="1"/>
-    </w:p>
-    <w:p>
-      <w:r>
-        <w:t>:TODO</w:t>
-      </w:r>
-    </w:p>
-    <w:p>
-      <w:pPr>
-        <w:pStyle w:val="Ttulo3"/>
-      </w:pPr>
-      <w:r>
-        <w:t>Nivel 2</w:t>
-      </w:r>
-    </w:p>
-    <w:p>
-      <w:r>
-        <w:t>Desarrollo de cada uno de los subsistemas:</w:t>
-      </w:r>
-    </w:p>
-    <w:p>
-      <w:r>
-        <w:t>:TODO</w:t>
-      </w:r>
-    </w:p>
-    <w:p>
-      <w:pPr>
-        <w:pStyle w:val="Ttulo3"/>
-      </w:pPr>
-      <w:r>
-        <w:t>Nivel 3</w:t>
-      </w:r>
-    </w:p>
-    <w:p>
-      <w:r>
-        <w:t>Desarrollo de cada una de las funcionalidades de los subsistemas:</w:t>
-      </w:r>
-    </w:p>
-    <w:p>
-      <w:r>
-        <w:t>:TODO</w:t>
-      </w:r>
-    </w:p>
-    <w:p>
-      <w:pPr>
-        <w:pStyle w:val="Ttulo3"/>
-      </w:pPr>
+    <w:p/>
+    <w:p/>
+    <w:p/>
+    <w:p/>
+    <w:p>
+      <w:pPr>
+        <w:pStyle w:val="Ttulo2"/>
+      </w:pPr>
+      <w:r>
+        <w:t>Subsistema Usuario</w:t>
+      </w:r>
+    </w:p>
+    <w:p/>
+    <w:p>
+      <w:pPr>
+        <w:pStyle w:val="Ttulo1"/>
+      </w:pPr>
+      <w:bookmarkStart w:id="3" w:name="_Toc451813835"/>
       <w:r>
         <w:lastRenderedPageBreak/>
-        <w:t>Desceipción del dominio de la información</w:t>
-      </w:r>
-    </w:p>
-    <w:p>
-      <w:r>
-        <w:t>En este apartado haremos una descripción del dominio de la información, es decir, de los tipos de datos que manejará nuestra aplicación.</w:t>
-      </w:r>
-    </w:p>
-    <w:p>
-      <w:r>
-        <w:t>:TODO</w:t>
-      </w:r>
-    </w:p>
-    <w:p/>
+        <w:t>Pruebas</w:t>
+      </w:r>
+      <w:bookmarkEnd w:id="3"/>
+    </w:p>
+    <w:p>
+      <w:r>
+        <w:t>En este apartado trataremos 5 pruebas.</w:t>
+      </w:r>
+    </w:p>
     <w:p>
       <w:pPr>
         <w:pStyle w:val="Ttulo1"/>
       </w:pPr>
-      <w:bookmarkStart w:id="2" w:name="_Toc451603326"/>
-      <w:r>
-        <w:lastRenderedPageBreak/>
-        <w:t>Modelo de Diseño</w:t>
-      </w:r>
-      <w:bookmarkEnd w:id="2"/>
-    </w:p>
-    <w:p>
-      <w:pPr>
-        <w:pStyle w:val="Ttulo1"/>
-      </w:pPr>
-      <w:bookmarkStart w:id="3" w:name="_Toc451603327"/>
-      <w:r>
-        <w:lastRenderedPageBreak/>
-        <w:t>Apartado 3</w:t>
-      </w:r>
-      <w:bookmarkEnd w:id="3"/>
-    </w:p>
-    <w:p>
-      <w:pPr>
-        <w:pStyle w:val="Ttulo1"/>
-      </w:pPr>
-      <w:bookmarkStart w:id="4" w:name="_Toc451603328"/>
+      <w:bookmarkStart w:id="4" w:name="_Toc451813836"/>
       <w:r>
         <w:lastRenderedPageBreak/>
         <w:t>Apartado 4</w:t>
@@ -2241,7 +2754,7 @@
       <w:pPr>
         <w:pStyle w:val="Ttulo1"/>
       </w:pPr>
-      <w:bookmarkStart w:id="5" w:name="_Toc451603329"/>
+      <w:bookmarkStart w:id="5" w:name="_Toc451813837"/>
       <w:r>
         <w:lastRenderedPageBreak/>
         <w:t>Apartado 5</w:t>
@@ -2466,7 +2979,7 @@
             <w:fldChar w:fldCharType="separate"/>
           </w:r>
           <w:r>
-            <w:t>02</w:t>
+            <w:t>05</w:t>
           </w:r>
           <w:r>
             <w:fldChar w:fldCharType="end"/>
@@ -2799,6 +3312,232 @@
     </w:lvl>
   </w:abstractNum>
   <w:abstractNum w:abstractNumId="3" w15:restartNumberingAfterBreak="0">
+    <w:nsid w:val="23BB0699"/>
+    <w:multiLevelType w:val="hybridMultilevel"/>
+    <w:tmpl w:val="B300A5F8"/>
+    <w:lvl w:ilvl="0" w:tplc="0C0A0001">
+      <w:start w:val="1"/>
+      <w:numFmt w:val="bullet"/>
+      <w:lvlText w:val=""/>
+      <w:lvlJc w:val="left"/>
+      <w:pPr>
+        <w:ind w:left="720" w:hanging="360"/>
+      </w:pPr>
+      <w:rPr>
+        <w:rFonts w:ascii="Symbol" w:hAnsi="Symbol" w:hint="default"/>
+      </w:rPr>
+    </w:lvl>
+    <w:lvl w:ilvl="1" w:tplc="0C0A0003" w:tentative="1">
+      <w:start w:val="1"/>
+      <w:numFmt w:val="bullet"/>
+      <w:lvlText w:val="o"/>
+      <w:lvlJc w:val="left"/>
+      <w:pPr>
+        <w:ind w:left="1440" w:hanging="360"/>
+      </w:pPr>
+      <w:rPr>
+        <w:rFonts w:ascii="Courier New" w:hAnsi="Courier New" w:cs="Courier New" w:hint="default"/>
+      </w:rPr>
+    </w:lvl>
+    <w:lvl w:ilvl="2" w:tplc="0C0A0005" w:tentative="1">
+      <w:start w:val="1"/>
+      <w:numFmt w:val="bullet"/>
+      <w:lvlText w:val=""/>
+      <w:lvlJc w:val="left"/>
+      <w:pPr>
+        <w:ind w:left="2160" w:hanging="360"/>
+      </w:pPr>
+      <w:rPr>
+        <w:rFonts w:ascii="Wingdings" w:hAnsi="Wingdings" w:hint="default"/>
+      </w:rPr>
+    </w:lvl>
+    <w:lvl w:ilvl="3" w:tplc="0C0A0001" w:tentative="1">
+      <w:start w:val="1"/>
+      <w:numFmt w:val="bullet"/>
+      <w:lvlText w:val=""/>
+      <w:lvlJc w:val="left"/>
+      <w:pPr>
+        <w:ind w:left="2880" w:hanging="360"/>
+      </w:pPr>
+      <w:rPr>
+        <w:rFonts w:ascii="Symbol" w:hAnsi="Symbol" w:hint="default"/>
+      </w:rPr>
+    </w:lvl>
+    <w:lvl w:ilvl="4" w:tplc="0C0A0003" w:tentative="1">
+      <w:start w:val="1"/>
+      <w:numFmt w:val="bullet"/>
+      <w:lvlText w:val="o"/>
+      <w:lvlJc w:val="left"/>
+      <w:pPr>
+        <w:ind w:left="3600" w:hanging="360"/>
+      </w:pPr>
+      <w:rPr>
+        <w:rFonts w:ascii="Courier New" w:hAnsi="Courier New" w:cs="Courier New" w:hint="default"/>
+      </w:rPr>
+    </w:lvl>
+    <w:lvl w:ilvl="5" w:tplc="0C0A0005" w:tentative="1">
+      <w:start w:val="1"/>
+      <w:numFmt w:val="bullet"/>
+      <w:lvlText w:val=""/>
+      <w:lvlJc w:val="left"/>
+      <w:pPr>
+        <w:ind w:left="4320" w:hanging="360"/>
+      </w:pPr>
+      <w:rPr>
+        <w:rFonts w:ascii="Wingdings" w:hAnsi="Wingdings" w:hint="default"/>
+      </w:rPr>
+    </w:lvl>
+    <w:lvl w:ilvl="6" w:tplc="0C0A0001" w:tentative="1">
+      <w:start w:val="1"/>
+      <w:numFmt w:val="bullet"/>
+      <w:lvlText w:val=""/>
+      <w:lvlJc w:val="left"/>
+      <w:pPr>
+        <w:ind w:left="5040" w:hanging="360"/>
+      </w:pPr>
+      <w:rPr>
+        <w:rFonts w:ascii="Symbol" w:hAnsi="Symbol" w:hint="default"/>
+      </w:rPr>
+    </w:lvl>
+    <w:lvl w:ilvl="7" w:tplc="0C0A0003" w:tentative="1">
+      <w:start w:val="1"/>
+      <w:numFmt w:val="bullet"/>
+      <w:lvlText w:val="o"/>
+      <w:lvlJc w:val="left"/>
+      <w:pPr>
+        <w:ind w:left="5760" w:hanging="360"/>
+      </w:pPr>
+      <w:rPr>
+        <w:rFonts w:ascii="Courier New" w:hAnsi="Courier New" w:cs="Courier New" w:hint="default"/>
+      </w:rPr>
+    </w:lvl>
+    <w:lvl w:ilvl="8" w:tplc="0C0A0005" w:tentative="1">
+      <w:start w:val="1"/>
+      <w:numFmt w:val="bullet"/>
+      <w:lvlText w:val=""/>
+      <w:lvlJc w:val="left"/>
+      <w:pPr>
+        <w:ind w:left="6480" w:hanging="360"/>
+      </w:pPr>
+      <w:rPr>
+        <w:rFonts w:ascii="Wingdings" w:hAnsi="Wingdings" w:hint="default"/>
+      </w:rPr>
+    </w:lvl>
+  </w:abstractNum>
+  <w:abstractNum w:abstractNumId="4" w15:restartNumberingAfterBreak="0">
+    <w:nsid w:val="2626275B"/>
+    <w:multiLevelType w:val="hybridMultilevel"/>
+    <w:tmpl w:val="EA683808"/>
+    <w:lvl w:ilvl="0" w:tplc="0C0A0001">
+      <w:start w:val="1"/>
+      <w:numFmt w:val="bullet"/>
+      <w:lvlText w:val=""/>
+      <w:lvlJc w:val="left"/>
+      <w:pPr>
+        <w:ind w:left="720" w:hanging="360"/>
+      </w:pPr>
+      <w:rPr>
+        <w:rFonts w:ascii="Symbol" w:hAnsi="Symbol" w:hint="default"/>
+      </w:rPr>
+    </w:lvl>
+    <w:lvl w:ilvl="1" w:tplc="0C0A0003" w:tentative="1">
+      <w:start w:val="1"/>
+      <w:numFmt w:val="bullet"/>
+      <w:lvlText w:val="o"/>
+      <w:lvlJc w:val="left"/>
+      <w:pPr>
+        <w:ind w:left="1440" w:hanging="360"/>
+      </w:pPr>
+      <w:rPr>
+        <w:rFonts w:ascii="Courier New" w:hAnsi="Courier New" w:cs="Courier New" w:hint="default"/>
+      </w:rPr>
+    </w:lvl>
+    <w:lvl w:ilvl="2" w:tplc="0C0A0005" w:tentative="1">
+      <w:start w:val="1"/>
+      <w:numFmt w:val="bullet"/>
+      <w:lvlText w:val=""/>
+      <w:lvlJc w:val="left"/>
+      <w:pPr>
+        <w:ind w:left="2160" w:hanging="360"/>
+      </w:pPr>
+      <w:rPr>
+        <w:rFonts w:ascii="Wingdings" w:hAnsi="Wingdings" w:hint="default"/>
+      </w:rPr>
+    </w:lvl>
+    <w:lvl w:ilvl="3" w:tplc="0C0A0001" w:tentative="1">
+      <w:start w:val="1"/>
+      <w:numFmt w:val="bullet"/>
+      <w:lvlText w:val=""/>
+      <w:lvlJc w:val="left"/>
+      <w:pPr>
+        <w:ind w:left="2880" w:hanging="360"/>
+      </w:pPr>
+      <w:rPr>
+        <w:rFonts w:ascii="Symbol" w:hAnsi="Symbol" w:hint="default"/>
+      </w:rPr>
+    </w:lvl>
+    <w:lvl w:ilvl="4" w:tplc="0C0A0003" w:tentative="1">
+      <w:start w:val="1"/>
+      <w:numFmt w:val="bullet"/>
+      <w:lvlText w:val="o"/>
+      <w:lvlJc w:val="left"/>
+      <w:pPr>
+        <w:ind w:left="3600" w:hanging="360"/>
+      </w:pPr>
+      <w:rPr>
+        <w:rFonts w:ascii="Courier New" w:hAnsi="Courier New" w:cs="Courier New" w:hint="default"/>
+      </w:rPr>
+    </w:lvl>
+    <w:lvl w:ilvl="5" w:tplc="0C0A0005" w:tentative="1">
+      <w:start w:val="1"/>
+      <w:numFmt w:val="bullet"/>
+      <w:lvlText w:val=""/>
+      <w:lvlJc w:val="left"/>
+      <w:pPr>
+        <w:ind w:left="4320" w:hanging="360"/>
+      </w:pPr>
+      <w:rPr>
+        <w:rFonts w:ascii="Wingdings" w:hAnsi="Wingdings" w:hint="default"/>
+      </w:rPr>
+    </w:lvl>
+    <w:lvl w:ilvl="6" w:tplc="0C0A0001" w:tentative="1">
+      <w:start w:val="1"/>
+      <w:numFmt w:val="bullet"/>
+      <w:lvlText w:val=""/>
+      <w:lvlJc w:val="left"/>
+      <w:pPr>
+        <w:ind w:left="5040" w:hanging="360"/>
+      </w:pPr>
+      <w:rPr>
+        <w:rFonts w:ascii="Symbol" w:hAnsi="Symbol" w:hint="default"/>
+      </w:rPr>
+    </w:lvl>
+    <w:lvl w:ilvl="7" w:tplc="0C0A0003" w:tentative="1">
+      <w:start w:val="1"/>
+      <w:numFmt w:val="bullet"/>
+      <w:lvlText w:val="o"/>
+      <w:lvlJc w:val="left"/>
+      <w:pPr>
+        <w:ind w:left="5760" w:hanging="360"/>
+      </w:pPr>
+      <w:rPr>
+        <w:rFonts w:ascii="Courier New" w:hAnsi="Courier New" w:cs="Courier New" w:hint="default"/>
+      </w:rPr>
+    </w:lvl>
+    <w:lvl w:ilvl="8" w:tplc="0C0A0005" w:tentative="1">
+      <w:start w:val="1"/>
+      <w:numFmt w:val="bullet"/>
+      <w:lvlText w:val=""/>
+      <w:lvlJc w:val="left"/>
+      <w:pPr>
+        <w:ind w:left="6480" w:hanging="360"/>
+      </w:pPr>
+      <w:rPr>
+        <w:rFonts w:ascii="Wingdings" w:hAnsi="Wingdings" w:hint="default"/>
+      </w:rPr>
+    </w:lvl>
+  </w:abstractNum>
+  <w:abstractNum w:abstractNumId="5" w15:restartNumberingAfterBreak="0">
     <w:nsid w:val="367F6A45"/>
     <w:multiLevelType w:val="multilevel"/>
     <w:tmpl w:val="0436C7FE"/>
@@ -2921,7 +3660,7 @@
       </w:rPr>
     </w:lvl>
   </w:abstractNum>
-  <w:abstractNum w:abstractNumId="4" w15:restartNumberingAfterBreak="0">
+  <w:abstractNum w:abstractNumId="6" w15:restartNumberingAfterBreak="0">
     <w:nsid w:val="49B56313"/>
     <w:multiLevelType w:val="hybridMultilevel"/>
     <w:tmpl w:val="27B221CE"/>
@@ -3033,7 +3772,7 @@
       </w:rPr>
     </w:lvl>
   </w:abstractNum>
-  <w:abstractNum w:abstractNumId="5" w15:restartNumberingAfterBreak="0">
+  <w:abstractNum w:abstractNumId="7" w15:restartNumberingAfterBreak="0">
     <w:nsid w:val="49B61C96"/>
     <w:multiLevelType w:val="hybridMultilevel"/>
     <w:tmpl w:val="BD060606"/>
@@ -3145,7 +3884,7 @@
       </w:rPr>
     </w:lvl>
   </w:abstractNum>
-  <w:abstractNum w:abstractNumId="6" w15:restartNumberingAfterBreak="0">
+  <w:abstractNum w:abstractNumId="8" w15:restartNumberingAfterBreak="0">
     <w:nsid w:val="4F774F41"/>
     <w:multiLevelType w:val="hybridMultilevel"/>
     <w:tmpl w:val="6F58F0F6"/>
@@ -3258,7 +3997,120 @@
       </w:rPr>
     </w:lvl>
   </w:abstractNum>
-  <w:abstractNum w:abstractNumId="7" w15:restartNumberingAfterBreak="0">
+  <w:abstractNum w:abstractNumId="9" w15:restartNumberingAfterBreak="0">
+    <w:nsid w:val="66B162C9"/>
+    <w:multiLevelType w:val="hybridMultilevel"/>
+    <w:tmpl w:val="0554DDC2"/>
+    <w:lvl w:ilvl="0" w:tplc="0C0A0001">
+      <w:start w:val="1"/>
+      <w:numFmt w:val="bullet"/>
+      <w:lvlText w:val=""/>
+      <w:lvlJc w:val="left"/>
+      <w:pPr>
+        <w:ind w:left="720" w:hanging="360"/>
+      </w:pPr>
+      <w:rPr>
+        <w:rFonts w:ascii="Symbol" w:hAnsi="Symbol" w:hint="default"/>
+      </w:rPr>
+    </w:lvl>
+    <w:lvl w:ilvl="1" w:tplc="0C0A0003" w:tentative="1">
+      <w:start w:val="1"/>
+      <w:numFmt w:val="bullet"/>
+      <w:lvlText w:val="o"/>
+      <w:lvlJc w:val="left"/>
+      <w:pPr>
+        <w:ind w:left="1440" w:hanging="360"/>
+      </w:pPr>
+      <w:rPr>
+        <w:rFonts w:ascii="Courier New" w:hAnsi="Courier New" w:cs="Courier New" w:hint="default"/>
+      </w:rPr>
+    </w:lvl>
+    <w:lvl w:ilvl="2" w:tplc="0C0A0005" w:tentative="1">
+      <w:start w:val="1"/>
+      <w:numFmt w:val="bullet"/>
+      <w:lvlText w:val=""/>
+      <w:lvlJc w:val="left"/>
+      <w:pPr>
+        <w:ind w:left="2160" w:hanging="360"/>
+      </w:pPr>
+      <w:rPr>
+        <w:rFonts w:ascii="Wingdings" w:hAnsi="Wingdings" w:hint="default"/>
+      </w:rPr>
+    </w:lvl>
+    <w:lvl w:ilvl="3" w:tplc="0C0A0001" w:tentative="1">
+      <w:start w:val="1"/>
+      <w:numFmt w:val="bullet"/>
+      <w:lvlText w:val=""/>
+      <w:lvlJc w:val="left"/>
+      <w:pPr>
+        <w:ind w:left="2880" w:hanging="360"/>
+      </w:pPr>
+      <w:rPr>
+        <w:rFonts w:ascii="Symbol" w:hAnsi="Symbol" w:hint="default"/>
+      </w:rPr>
+    </w:lvl>
+    <w:lvl w:ilvl="4" w:tplc="0C0A0003" w:tentative="1">
+      <w:start w:val="1"/>
+      <w:numFmt w:val="bullet"/>
+      <w:lvlText w:val="o"/>
+      <w:lvlJc w:val="left"/>
+      <w:pPr>
+        <w:ind w:left="3600" w:hanging="360"/>
+      </w:pPr>
+      <w:rPr>
+        <w:rFonts w:ascii="Courier New" w:hAnsi="Courier New" w:cs="Courier New" w:hint="default"/>
+      </w:rPr>
+    </w:lvl>
+    <w:lvl w:ilvl="5" w:tplc="0C0A0005" w:tentative="1">
+      <w:start w:val="1"/>
+      <w:numFmt w:val="bullet"/>
+      <w:lvlText w:val=""/>
+      <w:lvlJc w:val="left"/>
+      <w:pPr>
+        <w:ind w:left="4320" w:hanging="360"/>
+      </w:pPr>
+      <w:rPr>
+        <w:rFonts w:ascii="Wingdings" w:hAnsi="Wingdings" w:hint="default"/>
+      </w:rPr>
+    </w:lvl>
+    <w:lvl w:ilvl="6" w:tplc="0C0A0001" w:tentative="1">
+      <w:start w:val="1"/>
+      <w:numFmt w:val="bullet"/>
+      <w:lvlText w:val=""/>
+      <w:lvlJc w:val="left"/>
+      <w:pPr>
+        <w:ind w:left="5040" w:hanging="360"/>
+      </w:pPr>
+      <w:rPr>
+        <w:rFonts w:ascii="Symbol" w:hAnsi="Symbol" w:hint="default"/>
+      </w:rPr>
+    </w:lvl>
+    <w:lvl w:ilvl="7" w:tplc="0C0A0003" w:tentative="1">
+      <w:start w:val="1"/>
+      <w:numFmt w:val="bullet"/>
+      <w:lvlText w:val="o"/>
+      <w:lvlJc w:val="left"/>
+      <w:pPr>
+        <w:ind w:left="5760" w:hanging="360"/>
+      </w:pPr>
+      <w:rPr>
+        <w:rFonts w:ascii="Courier New" w:hAnsi="Courier New" w:cs="Courier New" w:hint="default"/>
+      </w:rPr>
+    </w:lvl>
+    <w:lvl w:ilvl="8" w:tplc="0C0A0005" w:tentative="1">
+      <w:start w:val="1"/>
+      <w:numFmt w:val="bullet"/>
+      <w:lvlText w:val=""/>
+      <w:lvlJc w:val="left"/>
+      <w:pPr>
+        <w:ind w:left="6480" w:hanging="360"/>
+      </w:pPr>
+      <w:rPr>
+        <w:rFonts w:ascii="Wingdings" w:hAnsi="Wingdings" w:hint="default"/>
+      </w:rPr>
+    </w:lvl>
+  </w:abstractNum>
+  <w:abstractNum w:abstractNumId="10" w15:restartNumberingAfterBreak="0">
     <w:nsid w:val="79394E2B"/>
     <w:multiLevelType w:val="multilevel"/>
     <w:tmpl w:val="22FA14EC"/>
@@ -3407,7 +4259,120 @@
       </w:rPr>
     </w:lvl>
   </w:abstractNum>
-  <w:abstractNum w:abstractNumId="8" w15:restartNumberingAfterBreak="0">
+  <w:abstractNum w:abstractNumId="11" w15:restartNumberingAfterBreak="0">
+    <w:nsid w:val="7AD216D2"/>
+    <w:multiLevelType w:val="hybridMultilevel"/>
+    <w:tmpl w:val="45148BEA"/>
+    <w:lvl w:ilvl="0" w:tplc="0C0A0001">
+      <w:start w:val="1"/>
+      <w:numFmt w:val="bullet"/>
+      <w:lvlText w:val=""/>
+      <w:lvlJc w:val="left"/>
+      <w:pPr>
+        <w:ind w:left="1080" w:hanging="360"/>
+      </w:pPr>
+      <w:rPr>
+        <w:rFonts w:ascii="Symbol" w:hAnsi="Symbol" w:hint="default"/>
+      </w:rPr>
+    </w:lvl>
+    <w:lvl w:ilvl="1" w:tplc="0C0A0003" w:tentative="1">
+      <w:start w:val="1"/>
+      <w:numFmt w:val="bullet"/>
+      <w:lvlText w:val="o"/>
+      <w:lvlJc w:val="left"/>
+      <w:pPr>
+        <w:ind w:left="1800" w:hanging="360"/>
+      </w:pPr>
+      <w:rPr>
+        <w:rFonts w:ascii="Courier New" w:hAnsi="Courier New" w:cs="Courier New" w:hint="default"/>
+      </w:rPr>
+    </w:lvl>
+    <w:lvl w:ilvl="2" w:tplc="0C0A0005" w:tentative="1">
+      <w:start w:val="1"/>
+      <w:numFmt w:val="bullet"/>
+      <w:lvlText w:val=""/>
+      <w:lvlJc w:val="left"/>
+      <w:pPr>
+        <w:ind w:left="2520" w:hanging="360"/>
+      </w:pPr>
+      <w:rPr>
+        <w:rFonts w:ascii="Wingdings" w:hAnsi="Wingdings" w:hint="default"/>
+      </w:rPr>
+    </w:lvl>
+    <w:lvl w:ilvl="3" w:tplc="0C0A0001" w:tentative="1">
+      <w:start w:val="1"/>
+      <w:numFmt w:val="bullet"/>
+      <w:lvlText w:val=""/>
+      <w:lvlJc w:val="left"/>
+      <w:pPr>
+        <w:ind w:left="3240" w:hanging="360"/>
+      </w:pPr>
+      <w:rPr>
+        <w:rFonts w:ascii="Symbol" w:hAnsi="Symbol" w:hint="default"/>
+      </w:rPr>
+    </w:lvl>
+    <w:lvl w:ilvl="4" w:tplc="0C0A0003" w:tentative="1">
+      <w:start w:val="1"/>
+      <w:numFmt w:val="bullet"/>
+      <w:lvlText w:val="o"/>
+      <w:lvlJc w:val="left"/>
+      <w:pPr>
+        <w:ind w:left="3960" w:hanging="360"/>
+      </w:pPr>
+      <w:rPr>
+        <w:rFonts w:ascii="Courier New" w:hAnsi="Courier New" w:cs="Courier New" w:hint="default"/>
+      </w:rPr>
+    </w:lvl>
+    <w:lvl w:ilvl="5" w:tplc="0C0A0005" w:tentative="1">
+      <w:start w:val="1"/>
+      <w:numFmt w:val="bullet"/>
+      <w:lvlText w:val=""/>
+      <w:lvlJc w:val="left"/>
+      <w:pPr>
+        <w:ind w:left="4680" w:hanging="360"/>
+      </w:pPr>
+      <w:rPr>
+        <w:rFonts w:ascii="Wingdings" w:hAnsi="Wingdings" w:hint="default"/>
+      </w:rPr>
+    </w:lvl>
+    <w:lvl w:ilvl="6" w:tplc="0C0A0001" w:tentative="1">
+      <w:start w:val="1"/>
+      <w:numFmt w:val="bullet"/>
+      <w:lvlText w:val=""/>
+      <w:lvlJc w:val="left"/>
+      <w:pPr>
+        <w:ind w:left="5400" w:hanging="360"/>
+      </w:pPr>
+      <w:rPr>
+        <w:rFonts w:ascii="Symbol" w:hAnsi="Symbol" w:hint="default"/>
+      </w:rPr>
+    </w:lvl>
+    <w:lvl w:ilvl="7" w:tplc="0C0A0003" w:tentative="1">
+      <w:start w:val="1"/>
+      <w:numFmt w:val="bullet"/>
+      <w:lvlText w:val="o"/>
+      <w:lvlJc w:val="left"/>
+      <w:pPr>
+        <w:ind w:left="6120" w:hanging="360"/>
+      </w:pPr>
+      <w:rPr>
+        <w:rFonts w:ascii="Courier New" w:hAnsi="Courier New" w:cs="Courier New" w:hint="default"/>
+      </w:rPr>
+    </w:lvl>
+    <w:lvl w:ilvl="8" w:tplc="0C0A0005" w:tentative="1">
+      <w:start w:val="1"/>
+      <w:numFmt w:val="bullet"/>
+      <w:lvlText w:val=""/>
+      <w:lvlJc w:val="left"/>
+      <w:pPr>
+        <w:ind w:left="6840" w:hanging="360"/>
+      </w:pPr>
+      <w:rPr>
+        <w:rFonts w:ascii="Wingdings" w:hAnsi="Wingdings" w:hint="default"/>
+      </w:rPr>
+    </w:lvl>
+  </w:abstractNum>
+  <w:abstractNum w:abstractNumId="12" w15:restartNumberingAfterBreak="0">
     <w:nsid w:val="7B181EBB"/>
     <w:multiLevelType w:val="hybridMultilevel"/>
     <w:tmpl w:val="982E8142"/>
@@ -3529,7 +4494,7 @@
     </w:lvlOverride>
   </w:num>
   <w:num w:numId="3">
-    <w:abstractNumId w:val="3"/>
+    <w:abstractNumId w:val="5"/>
   </w:num>
   <w:num w:numId="4">
     <w:abstractNumId w:val="0"/>
@@ -3544,22 +4509,22 @@
     </w:lvlOverride>
   </w:num>
   <w:num w:numId="6">
+    <w:abstractNumId w:val="12"/>
+  </w:num>
+  <w:num w:numId="7">
     <w:abstractNumId w:val="8"/>
   </w:num>
-  <w:num w:numId="7">
-    <w:abstractNumId w:val="6"/>
-  </w:num>
   <w:num w:numId="8">
-    <w:abstractNumId w:val="5"/>
+    <w:abstractNumId w:val="7"/>
   </w:num>
   <w:num w:numId="9">
     <w:abstractNumId w:val="2"/>
   </w:num>
   <w:num w:numId="10">
-    <w:abstractNumId w:val="7"/>
+    <w:abstractNumId w:val="10"/>
   </w:num>
   <w:num w:numId="11">
-    <w:abstractNumId w:val="7"/>
+    <w:abstractNumId w:val="10"/>
     <w:lvlOverride w:ilvl="1">
       <w:lvl w:ilvl="1">
         <w:numFmt w:val="bullet"/>
@@ -3579,7 +4544,7 @@
     </w:lvlOverride>
   </w:num>
   <w:num w:numId="12">
-    <w:abstractNumId w:val="7"/>
+    <w:abstractNumId w:val="10"/>
     <w:lvlOverride w:ilvl="1">
       <w:lvl w:ilvl="1">
         <w:numFmt w:val="bullet"/>
@@ -3616,7 +4581,7 @@
     </w:lvlOverride>
   </w:num>
   <w:num w:numId="13">
-    <w:abstractNumId w:val="7"/>
+    <w:abstractNumId w:val="10"/>
     <w:lvlOverride w:ilvl="1">
       <w:lvl w:ilvl="1">
         <w:numFmt w:val="bullet"/>
@@ -3670,7 +4635,7 @@
     </w:lvlOverride>
   </w:num>
   <w:num w:numId="14">
-    <w:abstractNumId w:val="7"/>
+    <w:abstractNumId w:val="10"/>
     <w:lvlOverride w:ilvl="1">
       <w:lvl w:ilvl="1">
         <w:numFmt w:val="bullet"/>
@@ -3741,10 +4706,22 @@
     </w:lvlOverride>
   </w:num>
   <w:num w:numId="15">
-    <w:abstractNumId w:val="4"/>
+    <w:abstractNumId w:val="6"/>
   </w:num>
   <w:num w:numId="16">
     <w:abstractNumId w:val="1"/>
+  </w:num>
+  <w:num w:numId="17">
+    <w:abstractNumId w:val="9"/>
+  </w:num>
+  <w:num w:numId="18">
+    <w:abstractNumId w:val="3"/>
+  </w:num>
+  <w:num w:numId="19">
+    <w:abstractNumId w:val="4"/>
+  </w:num>
+  <w:num w:numId="20">
+    <w:abstractNumId w:val="11"/>
   </w:num>
 </w:numbering>
 </file>
@@ -5278,7 +6255,9 @@
   <w:rsids>
     <w:rsidRoot w:val="00BB565E"/>
     <w:rsid w:val="00087DF2"/>
+    <w:rsid w:val="00141E09"/>
     <w:rsid w:val="001C2A02"/>
+    <w:rsid w:val="006A0CAD"/>
     <w:rsid w:val="00814C77"/>
     <w:rsid w:val="008B1341"/>
     <w:rsid w:val="00B66AE9"/>
@@ -6213,7 +7192,7 @@
 </file>
 
 <file path=customXml/itemProps3.xml><?xml version="1.0" encoding="utf-8"?>
-<ds:datastoreItem xmlns:ds="http://schemas.openxmlformats.org/officeDocument/2006/customXml" ds:itemID="{17EEB162-80BF-426B-9768-4D1DBA738749}">
+<ds:datastoreItem xmlns:ds="http://schemas.openxmlformats.org/officeDocument/2006/customXml" ds:itemID="{7F1DC02D-E0B0-46DE-9BAE-E0BA5EFD0C8A}">
   <ds:schemaRefs>
     <ds:schemaRef ds:uri="http://schemas.openxmlformats.org/officeDocument/2006/bibliography"/>
   </ds:schemaRefs>

</xml_diff>

<commit_message>
Adaptación código con diagramas de actividades y comienzo pruebas
</commit_message>
<xml_diff>
--- a/Segundo cuatrimestre/Analisisydisenio/Analisis_y_disenio.docx
+++ b/Segundo cuatrimestre/Analisisydisenio/Analisis_y_disenio.docx
@@ -1,6 +1,6 @@
 
 <file path=word/document.xml><?xml version="1.0" encoding="utf-8"?>
-<w:document xmlns:wpc="http://schemas.microsoft.com/office/word/2010/wordprocessingCanvas" xmlns:cx="http://schemas.microsoft.com/office/drawing/2014/chartex" xmlns:cx1="http://schemas.microsoft.com/office/drawing/2015/9/8/chartex" xmlns:mc="http://schemas.openxmlformats.org/markup-compatibility/2006" xmlns:o="urn:schemas-microsoft-com:office:office" xmlns:r="http://schemas.openxmlformats.org/officeDocument/2006/relationships" xmlns:m="http://schemas.openxmlformats.org/officeDocument/2006/math" xmlns:v="urn:schemas-microsoft-com:vml" xmlns:wp14="http://schemas.microsoft.com/office/word/2010/wordprocessingDrawing" xmlns:wp="http://schemas.openxmlformats.org/drawingml/2006/wordprocessingDrawing" xmlns:w10="urn:schemas-microsoft-com:office:word" xmlns:w="http://schemas.openxmlformats.org/wordprocessingml/2006/main" xmlns:w14="http://schemas.microsoft.com/office/word/2010/wordml" xmlns:w15="http://schemas.microsoft.com/office/word/2012/wordml" xmlns:w16se="http://schemas.microsoft.com/office/word/2015/wordml/symex" xmlns:wpg="http://schemas.microsoft.com/office/word/2010/wordprocessingGroup" xmlns:wpi="http://schemas.microsoft.com/office/word/2010/wordprocessingInk" xmlns:wne="http://schemas.microsoft.com/office/word/2006/wordml" xmlns:wps="http://schemas.microsoft.com/office/word/2010/wordprocessingShape" mc:Ignorable="w14 w15 w16se wp14">
+<w:document xmlns:wpc="http://schemas.microsoft.com/office/word/2010/wordprocessingCanvas" xmlns:mc="http://schemas.openxmlformats.org/markup-compatibility/2006" xmlns:o="urn:schemas-microsoft-com:office:office" xmlns:r="http://schemas.openxmlformats.org/officeDocument/2006/relationships" xmlns:m="http://schemas.openxmlformats.org/officeDocument/2006/math" xmlns:v="urn:schemas-microsoft-com:vml" xmlns:wp14="http://schemas.microsoft.com/office/word/2010/wordprocessingDrawing" xmlns:wp="http://schemas.openxmlformats.org/drawingml/2006/wordprocessingDrawing" xmlns:w10="urn:schemas-microsoft-com:office:word" xmlns:w="http://schemas.openxmlformats.org/wordprocessingml/2006/main" xmlns:w14="http://schemas.microsoft.com/office/word/2010/wordml" xmlns:w15="http://schemas.microsoft.com/office/word/2012/wordml" xmlns:wpg="http://schemas.microsoft.com/office/word/2010/wordprocessingGroup" xmlns:wpi="http://schemas.microsoft.com/office/word/2010/wordprocessingInk" xmlns:wne="http://schemas.microsoft.com/office/word/2006/wordml" xmlns:wps="http://schemas.microsoft.com/office/word/2010/wordprocessingShape" mc:Ignorable="w14 w15 wp14">
   <w:body>
     <w:sdt>
       <w:sdtPr>
@@ -94,7 +94,7 @@
                                 <w:sdtContent>
                                   <w:p>
                                     <w:pPr>
-                                      <w:pStyle w:val="Ttulo"/>
+                                      <w:pStyle w:val="Puesto"/>
                                       <w:rPr>
                                         <w:sz w:val="144"/>
                                       </w:rPr>
@@ -159,7 +159,7 @@
                   </wp:anchor>
                 </w:drawing>
               </mc:Choice>
-              <mc:Fallback>
+              <mc:Fallback xmlns:w16se="http://schemas.microsoft.com/office/word/2015/wordml/symex" xmlns:cx1="http://schemas.microsoft.com/office/drawing/2015/9/8/chartex" xmlns:cx="http://schemas.microsoft.com/office/drawing/2014/chartex">
                 <w:pict>
                   <v:shapetype w14:anchorId="39A95800" id="_x0000_t202" coordsize="21600,21600" o:spt="202" path="m,l,21600r21600,l21600,xe">
                     <v:stroke joinstyle="miter"/>
@@ -520,7 +520,11 @@
               </mc:Choice>
               <mc:Fallback>
                 <w:pict>
-                  <v:shape w14:anchorId="48FC4DCC" id="Cuadro de texto 15" o:spid="_x0000_s1027" type="#_x0000_t202" alt="contact info" style="position:absolute;left:0;text-align:left;margin-left:0;margin-top:0;width:540pt;height:139.8pt;z-index:251675648;visibility:visible;mso-wrap-style:square;mso-width-percent:1282;mso-height-percent:200;mso-wrap-distance-left:9pt;mso-wrap-distance-top:0;mso-wrap-distance-right:9pt;mso-wrap-distance-bottom:0;mso-position-horizontal:center;mso-position-horizontal-relative:page;mso-position-vertical:bottom;mso-position-vertical-relative:margin;mso-width-percent:1282;mso-height-percent:200;mso-width-relative:margin;mso-height-relative:margin;v-text-anchor:bottom" o:gfxdata="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" o:allowoverlap="f" filled="f" stroked="f" strokeweight=".5pt">
+                  <v:shapetype w14:anchorId="48FC4DCC" id="_x0000_t202" coordsize="21600,21600" o:spt="202" path="m,l,21600r21600,l21600,xe">
+                    <v:stroke joinstyle="miter"/>
+                    <v:path gradientshapeok="t" o:connecttype="rect"/>
+                  </v:shapetype>
+                  <v:shape id="Cuadro de texto 15" o:spid="_x0000_s1027" type="#_x0000_t202" alt="contact info" style="position:absolute;left:0;text-align:left;margin-left:0;margin-top:0;width:540pt;height:139.8pt;z-index:251675648;visibility:visible;mso-wrap-style:square;mso-width-percent:1282;mso-height-percent:200;mso-wrap-distance-left:9pt;mso-wrap-distance-top:0;mso-wrap-distance-right:9pt;mso-wrap-distance-bottom:0;mso-position-horizontal:center;mso-position-horizontal-relative:page;mso-position-vertical:bottom;mso-position-vertical-relative:margin;mso-width-percent:1282;mso-height-percent:200;mso-width-relative:margin;mso-height-relative:margin;v-text-anchor:bottom" o:gfxdata="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" o:allowoverlap="f" filled="f" stroked="f" strokeweight=".5pt">
                     <v:textbox inset="0,0,0,0">
                       <w:txbxContent>
                         <w:p>
@@ -768,7 +772,7 @@
       <w:sdtContent>
         <w:p>
           <w:pPr>
-            <w:pStyle w:val="TtuloTDC"/>
+            <w:pStyle w:val="TtulodeTDC"/>
           </w:pPr>
           <w:r>
             <w:t>Contenido</w:t>
@@ -1191,11 +1195,11 @@
         <w:br w:type="page"/>
       </w:r>
     </w:p>
+    <w:bookmarkStart w:id="0" w:name="_Toc452008974"/>
     <w:p>
       <w:pPr>
         <w:pStyle w:val="Ttulo1"/>
       </w:pPr>
-      <w:bookmarkStart w:id="0" w:name="_Toc452008974"/>
       <w:r>
         <w:rPr>
           <w:lang w:eastAsia="es-ES"/>
@@ -1285,7 +1289,7 @@
               </wp:anchor>
             </w:drawing>
           </mc:Choice>
-          <mc:Fallback>
+          <mc:Fallback xmlns:w16se="http://schemas.microsoft.com/office/word/2015/wordml/symex" xmlns:cx1="http://schemas.microsoft.com/office/drawing/2015/9/8/chartex" xmlns:cx="http://schemas.microsoft.com/office/drawing/2014/chartex">
             <w:pict>
               <v:shape w14:anchorId="6FF877A2" id="Cuadro de texto  5" o:spid="_x0000_s1028" type="#_x0000_t202" alt="Sidebar" style="position:absolute;left:0;text-align:left;margin-left:0;margin-top:0;width:98.25pt;height:181.45pt;z-index:251686912;visibility:visible;mso-wrap-style:square;mso-width-percent:250;mso-height-percent:950;mso-left-percent:59;mso-wrap-distance-left:14.4pt;mso-wrap-distance-top:0;mso-wrap-distance-right:14.4pt;mso-wrap-distance-bottom:3in;mso-position-horizontal-relative:page;mso-position-vertical:top;mso-position-vertical-relative:margin;mso-width-percent:250;mso-height-percent:950;mso-left-percent:59;mso-width-relative:margin;mso-height-relative:margin;v-text-anchor:top" o:gfxdata="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" filled="f" stroked="f" strokeweight=".5pt">
                 <v:textbox inset="3.6pt,0,3.6pt,0">
@@ -1827,11 +1831,11 @@
         </w:sectPr>
       </w:pPr>
     </w:p>
+    <w:bookmarkStart w:id="1" w:name="_Toc452008975"/>
     <w:p>
       <w:pPr>
         <w:pStyle w:val="Ttulo1"/>
       </w:pPr>
-      <w:bookmarkStart w:id="1" w:name="_Toc452008975"/>
       <w:r>
         <w:rPr>
           <w:lang w:eastAsia="es-ES"/>
@@ -1921,7 +1925,7 @@
               </wp:anchor>
             </w:drawing>
           </mc:Choice>
-          <mc:Fallback>
+          <mc:Fallback xmlns:w16se="http://schemas.microsoft.com/office/word/2015/wordml/symex" xmlns:cx1="http://schemas.microsoft.com/office/drawing/2015/9/8/chartex" xmlns:cx="http://schemas.microsoft.com/office/drawing/2014/chartex">
             <w:pict>
               <v:shape w14:anchorId="1E7F599A" id="_x0000_s1029" type="#_x0000_t202" alt="Sidebar" style="position:absolute;left:0;text-align:left;margin-left:0;margin-top:0;width:98.25pt;height:181.45pt;z-index:251659264;visibility:visible;mso-wrap-style:square;mso-width-percent:250;mso-height-percent:950;mso-left-percent:59;mso-wrap-distance-left:14.4pt;mso-wrap-distance-top:0;mso-wrap-distance-right:14.4pt;mso-wrap-distance-bottom:3in;mso-position-horizontal-relative:page;mso-position-vertical:top;mso-position-vertical-relative:margin;mso-width-percent:250;mso-height-percent:950;mso-left-percent:59;mso-width-relative:margin;mso-height-relative:margin;v-text-anchor:top" o:gfxdata="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" filled="f" stroked="f" strokeweight=".5pt">
                 <v:textbox inset="3.6pt,0,3.6pt,0">
@@ -2036,10 +2040,7 @@
         <w:pStyle w:val="Prrafodelista"/>
       </w:pPr>
       <w:r>
-        <w:t xml:space="preserve">El subsistema de usuario será el encargado de realizar todas las operaciones relacionadas con la creación y la eliminación de los usuarios que pueden acceder al </w:t>
-      </w:r>
-      <w:r>
-        <w:t>sistema, así como sus permisos.</w:t>
+        <w:t>El subsistema de usuario será el encargado de realizar todas las operaciones relacionadas con la creación y la eliminación de los usuarios que pueden acceder al sistema, así como sus permisos.</w:t>
       </w:r>
     </w:p>
     <w:p/>
@@ -2131,10 +2132,7 @@
         <w:pStyle w:val="Prrafodelista"/>
       </w:pPr>
       <w:r>
-        <w:t>Clases iniciales</w:t>
-      </w:r>
-      <w:r>
-        <w:t xml:space="preserve"> para usuario: Usuario, TIpoFacultad, TIpoPermiso.</w:t>
+        <w:t>Clases iniciales para usuario: Usuario, TIpoFacultad, TIpoPermiso.</w:t>
       </w:r>
     </w:p>
     <w:p>
@@ -2149,8 +2147,6 @@
       <w:r>
         <w:t>#Añadir diagrama clases puestas vacias</w:t>
       </w:r>
-      <w:bookmarkStart w:id="2" w:name="_GoBack"/>
-      <w:bookmarkEnd w:id="2"/>
     </w:p>
     <w:p/>
     <w:p>
@@ -2672,12 +2668,12 @@
           <w:tab w:val="left" w:pos="5026"/>
         </w:tabs>
       </w:pPr>
-      <w:bookmarkStart w:id="3" w:name="_Toc452008976"/>
+      <w:bookmarkStart w:id="2" w:name="_Toc452008976"/>
       <w:r>
         <w:lastRenderedPageBreak/>
         <w:t>Modelo de Diseño</w:t>
       </w:r>
-      <w:bookmarkEnd w:id="3"/>
+      <w:bookmarkEnd w:id="2"/>
       <w:r>
         <w:tab/>
       </w:r>
@@ -2722,17 +2718,446 @@
       <w:pPr>
         <w:pStyle w:val="Ttulo1"/>
       </w:pPr>
-      <w:bookmarkStart w:id="4" w:name="_Toc452008977"/>
+      <w:bookmarkStart w:id="3" w:name="_Toc452008977"/>
       <w:r>
         <w:lastRenderedPageBreak/>
         <w:t>Pruebas</w:t>
       </w:r>
+      <w:bookmarkEnd w:id="3"/>
+    </w:p>
+    <w:p>
+      <w:r>
+        <w:t>En est</w:t>
+      </w:r>
+      <w:r>
+        <w:t>e apartado trataremos 5 pruebas para 5 casos de uso distintos: “Login”, “Añadir Empleado”, “Añadir Usuario”, “Ver Ficha de Empleado” y “Realizar una búqueda”.</w:t>
+      </w:r>
+    </w:p>
+    <w:p>
+      <w:pPr>
+        <w:pStyle w:val="Listaconnmeros2"/>
+        <w:numPr>
+          <w:ilvl w:val="0"/>
+          <w:numId w:val="0"/>
+        </w:numPr>
+      </w:pPr>
+      <w:r>
+        <w:t>Para cada caso de prueba seguiremos este esquema:</w:t>
+      </w:r>
+    </w:p>
+    <w:p>
+      <w:pPr>
+        <w:pStyle w:val="Listaconnmeros2"/>
+        <w:numPr>
+          <w:ilvl w:val="0"/>
+          <w:numId w:val="22"/>
+        </w:numPr>
+        <w:ind w:left="284" w:hanging="284"/>
+      </w:pPr>
+      <w:r>
+        <w:t>Introducción</w:t>
+      </w:r>
+    </w:p>
+    <w:p>
+      <w:pPr>
+        <w:pStyle w:val="Listaconnmeros2"/>
+        <w:numPr>
+          <w:ilvl w:val="0"/>
+          <w:numId w:val="22"/>
+        </w:numPr>
+        <w:ind w:left="284" w:hanging="284"/>
+      </w:pPr>
+      <w:r>
+        <w:t>Validación de datos</w:t>
+      </w:r>
+    </w:p>
+    <w:p>
+      <w:pPr>
+        <w:pStyle w:val="Listaconnmeros2"/>
+        <w:numPr>
+          <w:ilvl w:val="1"/>
+          <w:numId w:val="22"/>
+        </w:numPr>
+        <w:tabs>
+          <w:tab w:val="left" w:pos="426"/>
+        </w:tabs>
+      </w:pPr>
+      <w:r>
+        <w:t>Descripción</w:t>
+      </w:r>
+    </w:p>
+    <w:p>
+      <w:pPr>
+        <w:pStyle w:val="Listaconnmeros2"/>
+        <w:numPr>
+          <w:ilvl w:val="1"/>
+          <w:numId w:val="22"/>
+        </w:numPr>
+        <w:tabs>
+          <w:tab w:val="left" w:pos="426"/>
+        </w:tabs>
+      </w:pPr>
+      <w:r>
+        <w:t>Condiciones de ejecución</w:t>
+      </w:r>
+    </w:p>
+    <w:p>
+      <w:pPr>
+        <w:pStyle w:val="Listaconnmeros2"/>
+        <w:numPr>
+          <w:ilvl w:val="1"/>
+          <w:numId w:val="22"/>
+        </w:numPr>
+        <w:tabs>
+          <w:tab w:val="left" w:pos="426"/>
+        </w:tabs>
+      </w:pPr>
+      <w:r>
+        <w:t>Entrada</w:t>
+      </w:r>
+    </w:p>
+    <w:p>
+      <w:pPr>
+        <w:pStyle w:val="Listaconnmeros2"/>
+        <w:numPr>
+          <w:ilvl w:val="1"/>
+          <w:numId w:val="22"/>
+        </w:numPr>
+        <w:tabs>
+          <w:tab w:val="left" w:pos="426"/>
+        </w:tabs>
+      </w:pPr>
+      <w:r>
+        <w:t>Validaciones de datos</w:t>
+      </w:r>
+    </w:p>
+    <w:p>
+      <w:pPr>
+        <w:pStyle w:val="Listaconnmeros2"/>
+        <w:numPr>
+          <w:ilvl w:val="1"/>
+          <w:numId w:val="22"/>
+        </w:numPr>
+        <w:tabs>
+          <w:tab w:val="left" w:pos="426"/>
+        </w:tabs>
+      </w:pPr>
+      <w:r>
+        <w:t>Resultado esperado</w:t>
+      </w:r>
+    </w:p>
+    <w:p>
+      <w:pPr>
+        <w:pStyle w:val="Listaconnmeros2"/>
+        <w:numPr>
+          <w:ilvl w:val="0"/>
+          <w:numId w:val="0"/>
+        </w:numPr>
+      </w:pPr>
+    </w:p>
+    <w:p>
+      <w:pPr>
+        <w:pStyle w:val="Listaconnmeros2"/>
+        <w:numPr>
+          <w:ilvl w:val="0"/>
+          <w:numId w:val="0"/>
+        </w:numPr>
+        <w:rPr>
+          <w:sz w:val="22"/>
+          <w:szCs w:val="22"/>
+        </w:rPr>
+      </w:pPr>
+      <w:r>
+        <w:rPr>
+          <w:sz w:val="22"/>
+          <w:szCs w:val="22"/>
+          <w:u w:val="single"/>
+        </w:rPr>
+        <w:t>Caso de Prueba:</w:t>
+      </w:r>
+      <w:r>
+        <w:rPr>
+          <w:sz w:val="22"/>
+          <w:szCs w:val="22"/>
+        </w:rPr>
+        <w:t xml:space="preserve"> Añadir Usuario</w:t>
+      </w:r>
+    </w:p>
+    <w:p>
+      <w:pPr>
+        <w:pStyle w:val="Listaconnmeros2"/>
+        <w:numPr>
+          <w:ilvl w:val="0"/>
+          <w:numId w:val="0"/>
+        </w:numPr>
+      </w:pPr>
+    </w:p>
+    <w:p>
+      <w:pPr>
+        <w:pStyle w:val="Listaconnmeros2"/>
+        <w:numPr>
+          <w:ilvl w:val="0"/>
+          <w:numId w:val="24"/>
+        </w:numPr>
+        <w:ind w:left="284" w:hanging="284"/>
+        <w:rPr>
+          <w:u w:val="single"/>
+        </w:rPr>
+      </w:pPr>
+      <w:r>
+        <w:rPr>
+          <w:u w:val="single"/>
+        </w:rPr>
+        <w:t>Introducción</w:t>
+      </w:r>
+    </w:p>
+    <w:p>
+      <w:pPr>
+        <w:pStyle w:val="Listaconnmeros2"/>
+        <w:numPr>
+          <w:ilvl w:val="0"/>
+          <w:numId w:val="0"/>
+        </w:numPr>
+      </w:pPr>
+    </w:p>
+    <w:p>
+      <w:pPr>
+        <w:pStyle w:val="Listaconnmeros2"/>
+        <w:numPr>
+          <w:ilvl w:val="0"/>
+          <w:numId w:val="0"/>
+        </w:numPr>
+      </w:pPr>
+      <w:r>
+        <w:t>Este artefacto cubre el conjunto de pruebas realizadas sobre el Caso de Uso: Añadir Usuario.</w:t>
+      </w:r>
+    </w:p>
+    <w:p>
+      <w:pPr>
+        <w:pStyle w:val="Listaconnmeros2"/>
+        <w:numPr>
+          <w:ilvl w:val="0"/>
+          <w:numId w:val="0"/>
+        </w:numPr>
+      </w:pPr>
+      <w:r>
+        <w:t>Las pruebas realizadas a este caso de uso son:</w:t>
+      </w:r>
+    </w:p>
+    <w:p>
+      <w:pPr>
+        <w:pStyle w:val="Listaconnmeros2"/>
+        <w:numPr>
+          <w:ilvl w:val="0"/>
+          <w:numId w:val="0"/>
+        </w:numPr>
+      </w:pPr>
+      <w:r>
+        <w:t>-Validación de usuario a añadir no existe</w:t>
+      </w:r>
+    </w:p>
+    <w:p>
+      <w:pPr>
+        <w:pStyle w:val="Listaconnmeros2"/>
+        <w:numPr>
+          <w:ilvl w:val="0"/>
+          <w:numId w:val="0"/>
+        </w:numPr>
+      </w:pPr>
+      <w:r>
+        <w:t>-Comprobación de permisos adecuados</w:t>
+      </w:r>
+      <w:bookmarkStart w:id="4" w:name="_GoBack"/>
       <w:bookmarkEnd w:id="4"/>
     </w:p>
     <w:p>
-      <w:r>
-        <w:t>En este apartado trataremos 5 pruebas.</w:t>
-      </w:r>
+      <w:pPr>
+        <w:pStyle w:val="Listaconnmeros2"/>
+        <w:numPr>
+          <w:ilvl w:val="0"/>
+          <w:numId w:val="0"/>
+        </w:numPr>
+      </w:pPr>
+    </w:p>
+    <w:p>
+      <w:pPr>
+        <w:pStyle w:val="Listaconnmeros2"/>
+        <w:numPr>
+          <w:ilvl w:val="0"/>
+          <w:numId w:val="24"/>
+        </w:numPr>
+        <w:ind w:left="284" w:hanging="284"/>
+        <w:rPr>
+          <w:u w:val="single"/>
+        </w:rPr>
+      </w:pPr>
+      <w:r>
+        <w:rPr>
+          <w:u w:val="single"/>
+        </w:rPr>
+        <w:t>Validación de datos</w:t>
+      </w:r>
+    </w:p>
+    <w:p>
+      <w:pPr>
+        <w:pStyle w:val="Listaconnmeros2"/>
+        <w:numPr>
+          <w:ilvl w:val="0"/>
+          <w:numId w:val="0"/>
+        </w:numPr>
+      </w:pPr>
+    </w:p>
+    <w:p>
+      <w:pPr>
+        <w:pStyle w:val="Listaconnmeros2"/>
+        <w:numPr>
+          <w:ilvl w:val="1"/>
+          <w:numId w:val="24"/>
+        </w:numPr>
+        <w:rPr>
+          <w:u w:val="single"/>
+        </w:rPr>
+      </w:pPr>
+      <w:r>
+        <w:rPr>
+          <w:u w:val="single"/>
+        </w:rPr>
+        <w:t>Descripción</w:t>
+      </w:r>
+    </w:p>
+    <w:p>
+      <w:pPr>
+        <w:pStyle w:val="Listaconnmeros2"/>
+        <w:numPr>
+          <w:ilvl w:val="0"/>
+          <w:numId w:val="0"/>
+        </w:numPr>
+      </w:pPr>
+    </w:p>
+    <w:p>
+      <w:pPr>
+        <w:pStyle w:val="Listaconnmeros2"/>
+        <w:numPr>
+          <w:ilvl w:val="0"/>
+          <w:numId w:val="0"/>
+        </w:numPr>
+        <w:ind w:left="360"/>
+      </w:pPr>
+      <w:r>
+        <w:t>La aplicación comprueba que el usuario que se quiere añadir a la base de datos no existe así como que el usuario logueado tiene los permisos necesarios para añadir usuarios de ese tipo (administrador de rectorado, administrador de facultad, secretario de tipo PAS o de tipo PDI)</w:t>
+      </w:r>
+      <w:r>
+        <w:t>.</w:t>
+      </w:r>
+    </w:p>
+    <w:p>
+      <w:pPr>
+        <w:pStyle w:val="Listaconnmeros2"/>
+        <w:numPr>
+          <w:ilvl w:val="0"/>
+          <w:numId w:val="0"/>
+        </w:numPr>
+        <w:ind w:left="360"/>
+      </w:pPr>
+    </w:p>
+    <w:p>
+      <w:pPr>
+        <w:pStyle w:val="Listaconnmeros2"/>
+        <w:numPr>
+          <w:ilvl w:val="1"/>
+          <w:numId w:val="24"/>
+        </w:numPr>
+      </w:pPr>
+      <w:r>
+        <w:t>Condiciones de ejecución</w:t>
+      </w:r>
+    </w:p>
+    <w:p>
+      <w:pPr>
+        <w:pStyle w:val="Listaconnmeros2"/>
+        <w:numPr>
+          <w:ilvl w:val="0"/>
+          <w:numId w:val="0"/>
+        </w:numPr>
+        <w:ind w:left="360"/>
+      </w:pPr>
+    </w:p>
+    <w:p>
+      <w:pPr>
+        <w:pStyle w:val="Listaconnmeros2"/>
+        <w:numPr>
+          <w:ilvl w:val="0"/>
+          <w:numId w:val="0"/>
+        </w:numPr>
+        <w:ind w:left="360"/>
+      </w:pPr>
+    </w:p>
+    <w:p>
+      <w:pPr>
+        <w:pStyle w:val="Listaconnmeros2"/>
+        <w:numPr>
+          <w:ilvl w:val="1"/>
+          <w:numId w:val="24"/>
+        </w:numPr>
+        <w:rPr>
+          <w:u w:val="single"/>
+        </w:rPr>
+      </w:pPr>
+      <w:r>
+        <w:rPr>
+          <w:u w:val="single"/>
+        </w:rPr>
+        <w:t>Entrada</w:t>
+      </w:r>
+    </w:p>
+    <w:p>
+      <w:pPr>
+        <w:pStyle w:val="Listaconnmeros2"/>
+        <w:numPr>
+          <w:ilvl w:val="0"/>
+          <w:numId w:val="0"/>
+        </w:numPr>
+        <w:ind w:left="936" w:hanging="576"/>
+      </w:pPr>
+    </w:p>
+    <w:p>
+      <w:pPr>
+        <w:pStyle w:val="Listaconnmeros2"/>
+        <w:numPr>
+          <w:ilvl w:val="0"/>
+          <w:numId w:val="0"/>
+        </w:numPr>
+        <w:ind w:left="936" w:hanging="576"/>
+      </w:pPr>
+    </w:p>
+    <w:p>
+      <w:pPr>
+        <w:pStyle w:val="Listaconnmeros2"/>
+        <w:numPr>
+          <w:ilvl w:val="0"/>
+          <w:numId w:val="0"/>
+        </w:numPr>
+        <w:ind w:left="936" w:hanging="576"/>
+      </w:pPr>
+    </w:p>
+    <w:p>
+      <w:pPr>
+        <w:pStyle w:val="Listaconnmeros2"/>
+        <w:numPr>
+          <w:ilvl w:val="0"/>
+          <w:numId w:val="0"/>
+        </w:numPr>
+        <w:ind w:left="936" w:hanging="576"/>
+      </w:pPr>
+    </w:p>
+    <w:p>
+      <w:pPr>
+        <w:pStyle w:val="Listaconnmeros2"/>
+        <w:numPr>
+          <w:ilvl w:val="0"/>
+          <w:numId w:val="0"/>
+        </w:numPr>
+      </w:pPr>
     </w:p>
     <w:p>
       <w:pPr>
@@ -2756,7 +3181,7 @@
 </file>
 
 <file path=word/endnotes.xml><?xml version="1.0" encoding="utf-8"?>
-<w:endnotes xmlns:wpc="http://schemas.microsoft.com/office/word/2010/wordprocessingCanvas" xmlns:cx="http://schemas.microsoft.com/office/drawing/2014/chartex" xmlns:cx1="http://schemas.microsoft.com/office/drawing/2015/9/8/chartex" xmlns:mc="http://schemas.openxmlformats.org/markup-compatibility/2006" xmlns:o="urn:schemas-microsoft-com:office:office" xmlns:r="http://schemas.openxmlformats.org/officeDocument/2006/relationships" xmlns:m="http://schemas.openxmlformats.org/officeDocument/2006/math" xmlns:v="urn:schemas-microsoft-com:vml" xmlns:wp14="http://schemas.microsoft.com/office/word/2010/wordprocessingDrawing" xmlns:wp="http://schemas.openxmlformats.org/drawingml/2006/wordprocessingDrawing" xmlns:w10="urn:schemas-microsoft-com:office:word" xmlns:w="http://schemas.openxmlformats.org/wordprocessingml/2006/main" xmlns:w14="http://schemas.microsoft.com/office/word/2010/wordml" xmlns:w15="http://schemas.microsoft.com/office/word/2012/wordml" xmlns:w16se="http://schemas.microsoft.com/office/word/2015/wordml/symex" xmlns:wpg="http://schemas.microsoft.com/office/word/2010/wordprocessingGroup" xmlns:wpi="http://schemas.microsoft.com/office/word/2010/wordprocessingInk" xmlns:wne="http://schemas.microsoft.com/office/word/2006/wordml" xmlns:wps="http://schemas.microsoft.com/office/word/2010/wordprocessingShape" mc:Ignorable="w14 w15 w16se wp14">
+<w:endnotes xmlns:wpc="http://schemas.microsoft.com/office/word/2010/wordprocessingCanvas" xmlns:mc="http://schemas.openxmlformats.org/markup-compatibility/2006" xmlns:o="urn:schemas-microsoft-com:office:office" xmlns:r="http://schemas.openxmlformats.org/officeDocument/2006/relationships" xmlns:m="http://schemas.openxmlformats.org/officeDocument/2006/math" xmlns:v="urn:schemas-microsoft-com:vml" xmlns:wp14="http://schemas.microsoft.com/office/word/2010/wordprocessingDrawing" xmlns:wp="http://schemas.openxmlformats.org/drawingml/2006/wordprocessingDrawing" xmlns:w10="urn:schemas-microsoft-com:office:word" xmlns:w="http://schemas.openxmlformats.org/wordprocessingml/2006/main" xmlns:w14="http://schemas.microsoft.com/office/word/2010/wordml" xmlns:w15="http://schemas.microsoft.com/office/word/2012/wordml" xmlns:wpg="http://schemas.microsoft.com/office/word/2010/wordprocessingGroup" xmlns:wpi="http://schemas.microsoft.com/office/word/2010/wordprocessingInk" xmlns:wne="http://schemas.microsoft.com/office/word/2006/wordml" xmlns:wps="http://schemas.microsoft.com/office/word/2010/wordprocessingShape" mc:Ignorable="w14 w15 wp14">
   <w:endnote w:type="separator" w:id="-1">
     <w:p>
       <w:r>
@@ -2779,7 +3204,7 @@
 </file>
 
 <file path=word/footnotes.xml><?xml version="1.0" encoding="utf-8"?>
-<w:footnotes xmlns:wpc="http://schemas.microsoft.com/office/word/2010/wordprocessingCanvas" xmlns:cx="http://schemas.microsoft.com/office/drawing/2014/chartex" xmlns:cx1="http://schemas.microsoft.com/office/drawing/2015/9/8/chartex" xmlns:mc="http://schemas.openxmlformats.org/markup-compatibility/2006" xmlns:o="urn:schemas-microsoft-com:office:office" xmlns:r="http://schemas.openxmlformats.org/officeDocument/2006/relationships" xmlns:m="http://schemas.openxmlformats.org/officeDocument/2006/math" xmlns:v="urn:schemas-microsoft-com:vml" xmlns:wp14="http://schemas.microsoft.com/office/word/2010/wordprocessingDrawing" xmlns:wp="http://schemas.openxmlformats.org/drawingml/2006/wordprocessingDrawing" xmlns:w10="urn:schemas-microsoft-com:office:word" xmlns:w="http://schemas.openxmlformats.org/wordprocessingml/2006/main" xmlns:w14="http://schemas.microsoft.com/office/word/2010/wordml" xmlns:w15="http://schemas.microsoft.com/office/word/2012/wordml" xmlns:w16se="http://schemas.microsoft.com/office/word/2015/wordml/symex" xmlns:wpg="http://schemas.microsoft.com/office/word/2010/wordprocessingGroup" xmlns:wpi="http://schemas.microsoft.com/office/word/2010/wordprocessingInk" xmlns:wne="http://schemas.microsoft.com/office/word/2006/wordml" xmlns:wps="http://schemas.microsoft.com/office/word/2010/wordprocessingShape" mc:Ignorable="w14 w15 w16se wp14">
+<w:footnotes xmlns:wpc="http://schemas.microsoft.com/office/word/2010/wordprocessingCanvas" xmlns:mc="http://schemas.openxmlformats.org/markup-compatibility/2006" xmlns:o="urn:schemas-microsoft-com:office:office" xmlns:r="http://schemas.openxmlformats.org/officeDocument/2006/relationships" xmlns:m="http://schemas.openxmlformats.org/officeDocument/2006/math" xmlns:v="urn:schemas-microsoft-com:vml" xmlns:wp14="http://schemas.microsoft.com/office/word/2010/wordprocessingDrawing" xmlns:wp="http://schemas.openxmlformats.org/drawingml/2006/wordprocessingDrawing" xmlns:w10="urn:schemas-microsoft-com:office:word" xmlns:w="http://schemas.openxmlformats.org/wordprocessingml/2006/main" xmlns:w14="http://schemas.microsoft.com/office/word/2010/wordml" xmlns:w15="http://schemas.microsoft.com/office/word/2012/wordml" xmlns:wpg="http://schemas.microsoft.com/office/word/2010/wordprocessingGroup" xmlns:wpi="http://schemas.microsoft.com/office/word/2010/wordprocessingInk" xmlns:wne="http://schemas.microsoft.com/office/word/2006/wordml" xmlns:wps="http://schemas.microsoft.com/office/word/2010/wordprocessingShape" mc:Ignorable="w14 w15 wp14">
   <w:footnote w:type="separator" w:id="-1">
     <w:p>
       <w:r>
@@ -2802,7 +3227,7 @@
 </file>
 
 <file path=word/header1.xml><?xml version="1.0" encoding="utf-8"?>
-<w:hdr xmlns:wpc="http://schemas.microsoft.com/office/word/2010/wordprocessingCanvas" xmlns:cx="http://schemas.microsoft.com/office/drawing/2014/chartex" xmlns:cx1="http://schemas.microsoft.com/office/drawing/2015/9/8/chartex" xmlns:mc="http://schemas.openxmlformats.org/markup-compatibility/2006" xmlns:o="urn:schemas-microsoft-com:office:office" xmlns:r="http://schemas.openxmlformats.org/officeDocument/2006/relationships" xmlns:m="http://schemas.openxmlformats.org/officeDocument/2006/math" xmlns:v="urn:schemas-microsoft-com:vml" xmlns:wp14="http://schemas.microsoft.com/office/word/2010/wordprocessingDrawing" xmlns:wp="http://schemas.openxmlformats.org/drawingml/2006/wordprocessingDrawing" xmlns:w10="urn:schemas-microsoft-com:office:word" xmlns:w="http://schemas.openxmlformats.org/wordprocessingml/2006/main" xmlns:w14="http://schemas.microsoft.com/office/word/2010/wordml" xmlns:w15="http://schemas.microsoft.com/office/word/2012/wordml" xmlns:w16se="http://schemas.microsoft.com/office/word/2015/wordml/symex" xmlns:wpg="http://schemas.microsoft.com/office/word/2010/wordprocessingGroup" xmlns:wpi="http://schemas.microsoft.com/office/word/2010/wordprocessingInk" xmlns:wne="http://schemas.microsoft.com/office/word/2006/wordml" xmlns:wps="http://schemas.microsoft.com/office/word/2010/wordprocessingShape" mc:Ignorable="w14 w15 w16se wp14">
+<w:hdr xmlns:wpc="http://schemas.microsoft.com/office/word/2010/wordprocessingCanvas" xmlns:mc="http://schemas.openxmlformats.org/markup-compatibility/2006" xmlns:o="urn:schemas-microsoft-com:office:office" xmlns:r="http://schemas.openxmlformats.org/officeDocument/2006/relationships" xmlns:m="http://schemas.openxmlformats.org/officeDocument/2006/math" xmlns:v="urn:schemas-microsoft-com:vml" xmlns:wp14="http://schemas.microsoft.com/office/word/2010/wordprocessingDrawing" xmlns:wp="http://schemas.openxmlformats.org/drawingml/2006/wordprocessingDrawing" xmlns:w10="urn:schemas-microsoft-com:office:word" xmlns:w="http://schemas.openxmlformats.org/wordprocessingml/2006/main" xmlns:w14="http://schemas.microsoft.com/office/word/2010/wordml" xmlns:w15="http://schemas.microsoft.com/office/word/2012/wordml" xmlns:wpg="http://schemas.microsoft.com/office/word/2010/wordprocessingGroup" xmlns:wpi="http://schemas.microsoft.com/office/word/2010/wordprocessingInk" xmlns:wne="http://schemas.microsoft.com/office/word/2006/wordml" xmlns:wps="http://schemas.microsoft.com/office/word/2010/wordprocessingShape" mc:Ignorable="w14 w15 wp14">
   <w:tbl>
     <w:tblPr>
       <w:tblW w:w="6410" w:type="pct"/>
@@ -2907,7 +3332,7 @@
 </file>
 
 <file path=word/header2.xml><?xml version="1.0" encoding="utf-8"?>
-<w:hdr xmlns:wpc="http://schemas.microsoft.com/office/word/2010/wordprocessingCanvas" xmlns:cx="http://schemas.microsoft.com/office/drawing/2014/chartex" xmlns:cx1="http://schemas.microsoft.com/office/drawing/2015/9/8/chartex" xmlns:mc="http://schemas.openxmlformats.org/markup-compatibility/2006" xmlns:o="urn:schemas-microsoft-com:office:office" xmlns:r="http://schemas.openxmlformats.org/officeDocument/2006/relationships" xmlns:m="http://schemas.openxmlformats.org/officeDocument/2006/math" xmlns:v="urn:schemas-microsoft-com:vml" xmlns:wp14="http://schemas.microsoft.com/office/word/2010/wordprocessingDrawing" xmlns:wp="http://schemas.openxmlformats.org/drawingml/2006/wordprocessingDrawing" xmlns:w10="urn:schemas-microsoft-com:office:word" xmlns:w="http://schemas.openxmlformats.org/wordprocessingml/2006/main" xmlns:w14="http://schemas.microsoft.com/office/word/2010/wordml" xmlns:w15="http://schemas.microsoft.com/office/word/2012/wordml" xmlns:w16se="http://schemas.microsoft.com/office/word/2015/wordml/symex" xmlns:wpg="http://schemas.microsoft.com/office/word/2010/wordprocessingGroup" xmlns:wpi="http://schemas.microsoft.com/office/word/2010/wordprocessingInk" xmlns:wne="http://schemas.microsoft.com/office/word/2006/wordml" xmlns:wps="http://schemas.microsoft.com/office/word/2010/wordprocessingShape" mc:Ignorable="w14 w15 w16se wp14">
+<w:hdr xmlns:wpc="http://schemas.microsoft.com/office/word/2010/wordprocessingCanvas" xmlns:mc="http://schemas.openxmlformats.org/markup-compatibility/2006" xmlns:o="urn:schemas-microsoft-com:office:office" xmlns:r="http://schemas.openxmlformats.org/officeDocument/2006/relationships" xmlns:m="http://schemas.openxmlformats.org/officeDocument/2006/math" xmlns:v="urn:schemas-microsoft-com:vml" xmlns:wp14="http://schemas.microsoft.com/office/word/2010/wordprocessingDrawing" xmlns:wp="http://schemas.openxmlformats.org/drawingml/2006/wordprocessingDrawing" xmlns:w10="urn:schemas-microsoft-com:office:word" xmlns:w="http://schemas.openxmlformats.org/wordprocessingml/2006/main" xmlns:w14="http://schemas.microsoft.com/office/word/2010/wordml" xmlns:w15="http://schemas.microsoft.com/office/word/2012/wordml" xmlns:wpg="http://schemas.microsoft.com/office/word/2010/wordprocessingGroup" xmlns:wpi="http://schemas.microsoft.com/office/word/2010/wordprocessingInk" xmlns:wne="http://schemas.microsoft.com/office/word/2006/wordml" xmlns:wps="http://schemas.microsoft.com/office/word/2010/wordprocessingShape" mc:Ignorable="w14 w15 wp14">
   <w:tbl>
     <w:tblPr>
       <w:tblW w:w="6410" w:type="pct"/>
@@ -2952,7 +3377,7 @@
             <w:fldChar w:fldCharType="separate"/>
           </w:r>
           <w:r>
-            <w:t>03</w:t>
+            <w:t>07</w:t>
           </w:r>
           <w:r>
             <w:fldChar w:fldCharType="end"/>
@@ -3040,7 +3465,7 @@
 </file>
 
 <file path=word/numbering.xml><?xml version="1.0" encoding="utf-8"?>
-<w:numbering xmlns:wpc="http://schemas.microsoft.com/office/word/2010/wordprocessingCanvas" xmlns:cx="http://schemas.microsoft.com/office/drawing/2014/chartex" xmlns:cx1="http://schemas.microsoft.com/office/drawing/2015/9/8/chartex" xmlns:mc="http://schemas.openxmlformats.org/markup-compatibility/2006" xmlns:o="urn:schemas-microsoft-com:office:office" xmlns:r="http://schemas.openxmlformats.org/officeDocument/2006/relationships" xmlns:m="http://schemas.openxmlformats.org/officeDocument/2006/math" xmlns:v="urn:schemas-microsoft-com:vml" xmlns:wp14="http://schemas.microsoft.com/office/word/2010/wordprocessingDrawing" xmlns:wp="http://schemas.openxmlformats.org/drawingml/2006/wordprocessingDrawing" xmlns:w10="urn:schemas-microsoft-com:office:word" xmlns:w="http://schemas.openxmlformats.org/wordprocessingml/2006/main" xmlns:w14="http://schemas.microsoft.com/office/word/2010/wordml" xmlns:w15="http://schemas.microsoft.com/office/word/2012/wordml" xmlns:w16se="http://schemas.microsoft.com/office/word/2015/wordml/symex" xmlns:wpg="http://schemas.microsoft.com/office/word/2010/wordprocessingGroup" xmlns:wpi="http://schemas.microsoft.com/office/word/2010/wordprocessingInk" xmlns:wne="http://schemas.microsoft.com/office/word/2006/wordml" xmlns:wps="http://schemas.microsoft.com/office/word/2010/wordprocessingShape" mc:Ignorable="w14 w15 w16se wp14">
+<w:numbering xmlns:wpc="http://schemas.microsoft.com/office/word/2010/wordprocessingCanvas" xmlns:mc="http://schemas.openxmlformats.org/markup-compatibility/2006" xmlns:o="urn:schemas-microsoft-com:office:office" xmlns:r="http://schemas.openxmlformats.org/officeDocument/2006/relationships" xmlns:m="http://schemas.openxmlformats.org/officeDocument/2006/math" xmlns:v="urn:schemas-microsoft-com:vml" xmlns:wp14="http://schemas.microsoft.com/office/word/2010/wordprocessingDrawing" xmlns:wp="http://schemas.openxmlformats.org/drawingml/2006/wordprocessingDrawing" xmlns:w10="urn:schemas-microsoft-com:office:word" xmlns:w="http://schemas.openxmlformats.org/wordprocessingml/2006/main" xmlns:w14="http://schemas.microsoft.com/office/word/2010/wordml" xmlns:w15="http://schemas.microsoft.com/office/word/2012/wordml" xmlns:wpg="http://schemas.microsoft.com/office/word/2010/wordprocessingGroup" xmlns:wpi="http://schemas.microsoft.com/office/word/2010/wordprocessingInk" xmlns:wne="http://schemas.microsoft.com/office/word/2006/wordml" xmlns:wps="http://schemas.microsoft.com/office/word/2010/wordprocessingShape" mc:Ignorable="w14 w15 wp14">
   <w:abstractNum w:abstractNumId="0" w15:restartNumberingAfterBreak="0">
     <w:nsid w:val="FFFFFF89"/>
     <w:multiLevelType w:val="singleLevel"/>
@@ -3061,6 +3486,95 @@
     </w:lvl>
   </w:abstractNum>
   <w:abstractNum w:abstractNumId="1" w15:restartNumberingAfterBreak="0">
+    <w:nsid w:val="0CB07857"/>
+    <w:multiLevelType w:val="hybridMultilevel"/>
+    <w:tmpl w:val="B3707C60"/>
+    <w:lvl w:ilvl="0" w:tplc="11A425B4">
+      <w:start w:val="1"/>
+      <w:numFmt w:val="decimal"/>
+      <w:lvlText w:val="%1-"/>
+      <w:lvlJc w:val="left"/>
+      <w:pPr>
+        <w:ind w:left="720" w:hanging="360"/>
+      </w:pPr>
+      <w:rPr>
+        <w:rFonts w:hint="default"/>
+      </w:rPr>
+    </w:lvl>
+    <w:lvl w:ilvl="1" w:tplc="0C0A0019" w:tentative="1">
+      <w:start w:val="1"/>
+      <w:numFmt w:val="lowerLetter"/>
+      <w:lvlText w:val="%2."/>
+      <w:lvlJc w:val="left"/>
+      <w:pPr>
+        <w:ind w:left="1440" w:hanging="360"/>
+      </w:pPr>
+    </w:lvl>
+    <w:lvl w:ilvl="2" w:tplc="0C0A001B" w:tentative="1">
+      <w:start w:val="1"/>
+      <w:numFmt w:val="lowerRoman"/>
+      <w:lvlText w:val="%3."/>
+      <w:lvlJc w:val="right"/>
+      <w:pPr>
+        <w:ind w:left="2160" w:hanging="180"/>
+      </w:pPr>
+    </w:lvl>
+    <w:lvl w:ilvl="3" w:tplc="0C0A000F" w:tentative="1">
+      <w:start w:val="1"/>
+      <w:numFmt w:val="decimal"/>
+      <w:lvlText w:val="%4."/>
+      <w:lvlJc w:val="left"/>
+      <w:pPr>
+        <w:ind w:left="2880" w:hanging="360"/>
+      </w:pPr>
+    </w:lvl>
+    <w:lvl w:ilvl="4" w:tplc="0C0A0019" w:tentative="1">
+      <w:start w:val="1"/>
+      <w:numFmt w:val="lowerLetter"/>
+      <w:lvlText w:val="%5."/>
+      <w:lvlJc w:val="left"/>
+      <w:pPr>
+        <w:ind w:left="3600" w:hanging="360"/>
+      </w:pPr>
+    </w:lvl>
+    <w:lvl w:ilvl="5" w:tplc="0C0A001B" w:tentative="1">
+      <w:start w:val="1"/>
+      <w:numFmt w:val="lowerRoman"/>
+      <w:lvlText w:val="%6."/>
+      <w:lvlJc w:val="right"/>
+      <w:pPr>
+        <w:ind w:left="4320" w:hanging="180"/>
+      </w:pPr>
+    </w:lvl>
+    <w:lvl w:ilvl="6" w:tplc="0C0A000F" w:tentative="1">
+      <w:start w:val="1"/>
+      <w:numFmt w:val="decimal"/>
+      <w:lvlText w:val="%7."/>
+      <w:lvlJc w:val="left"/>
+      <w:pPr>
+        <w:ind w:left="5040" w:hanging="360"/>
+      </w:pPr>
+    </w:lvl>
+    <w:lvl w:ilvl="7" w:tplc="0C0A0019" w:tentative="1">
+      <w:start w:val="1"/>
+      <w:numFmt w:val="lowerLetter"/>
+      <w:lvlText w:val="%8."/>
+      <w:lvlJc w:val="left"/>
+      <w:pPr>
+        <w:ind w:left="5760" w:hanging="360"/>
+      </w:pPr>
+    </w:lvl>
+    <w:lvl w:ilvl="8" w:tplc="0C0A001B" w:tentative="1">
+      <w:start w:val="1"/>
+      <w:numFmt w:val="lowerRoman"/>
+      <w:lvlText w:val="%9."/>
+      <w:lvlJc w:val="right"/>
+      <w:pPr>
+        <w:ind w:left="6480" w:hanging="180"/>
+      </w:pPr>
+    </w:lvl>
+  </w:abstractNum>
+  <w:abstractNum w:abstractNumId="2" w15:restartNumberingAfterBreak="0">
     <w:nsid w:val="12266B9A"/>
     <w:multiLevelType w:val="hybridMultilevel"/>
     <w:tmpl w:val="84CCFEE0"/>
@@ -3172,7 +3686,7 @@
       </w:rPr>
     </w:lvl>
   </w:abstractNum>
-  <w:abstractNum w:abstractNumId="2" w15:restartNumberingAfterBreak="0">
+  <w:abstractNum w:abstractNumId="3" w15:restartNumberingAfterBreak="0">
     <w:nsid w:val="22862DD6"/>
     <w:multiLevelType w:val="hybridMultilevel"/>
     <w:tmpl w:val="3B56D80A"/>
@@ -3284,7 +3798,7 @@
       </w:rPr>
     </w:lvl>
   </w:abstractNum>
-  <w:abstractNum w:abstractNumId="3" w15:restartNumberingAfterBreak="0">
+  <w:abstractNum w:abstractNumId="4" w15:restartNumberingAfterBreak="0">
     <w:nsid w:val="23BB0699"/>
     <w:multiLevelType w:val="hybridMultilevel"/>
     <w:tmpl w:val="B300A5F8"/>
@@ -3397,7 +3911,7 @@
       </w:rPr>
     </w:lvl>
   </w:abstractNum>
-  <w:abstractNum w:abstractNumId="4" w15:restartNumberingAfterBreak="0">
+  <w:abstractNum w:abstractNumId="5" w15:restartNumberingAfterBreak="0">
     <w:nsid w:val="2626275B"/>
     <w:multiLevelType w:val="hybridMultilevel"/>
     <w:tmpl w:val="EA683808"/>
@@ -3510,7 +4024,7 @@
       </w:rPr>
     </w:lvl>
   </w:abstractNum>
-  <w:abstractNum w:abstractNumId="5" w15:restartNumberingAfterBreak="0">
+  <w:abstractNum w:abstractNumId="6" w15:restartNumberingAfterBreak="0">
     <w:nsid w:val="367F6A45"/>
     <w:multiLevelType w:val="multilevel"/>
     <w:tmpl w:val="0436C7FE"/>
@@ -3633,7 +4147,128 @@
       </w:rPr>
     </w:lvl>
   </w:abstractNum>
-  <w:abstractNum w:abstractNumId="6" w15:restartNumberingAfterBreak="0">
+  <w:abstractNum w:abstractNumId="7" w15:restartNumberingAfterBreak="0">
+    <w:nsid w:val="392D2245"/>
+    <w:multiLevelType w:val="multilevel"/>
+    <w:tmpl w:val="AF165038"/>
+    <w:lvl w:ilvl="0">
+      <w:start w:val="1"/>
+      <w:numFmt w:val="decimal"/>
+      <w:lvlText w:val="%1."/>
+      <w:lvlJc w:val="left"/>
+      <w:pPr>
+        <w:ind w:left="720" w:hanging="360"/>
+      </w:pPr>
+      <w:rPr>
+        <w:rFonts w:hint="default"/>
+      </w:rPr>
+    </w:lvl>
+    <w:lvl w:ilvl="1">
+      <w:start w:val="1"/>
+      <w:numFmt w:val="decimal"/>
+      <w:isLgl/>
+      <w:lvlText w:val="%1.%2."/>
+      <w:lvlJc w:val="left"/>
+      <w:pPr>
+        <w:ind w:left="720" w:hanging="360"/>
+      </w:pPr>
+      <w:rPr>
+        <w:rFonts w:hint="default"/>
+      </w:rPr>
+    </w:lvl>
+    <w:lvl w:ilvl="2">
+      <w:start w:val="1"/>
+      <w:numFmt w:val="decimal"/>
+      <w:isLgl/>
+      <w:lvlText w:val="%1.%2.%3."/>
+      <w:lvlJc w:val="left"/>
+      <w:pPr>
+        <w:ind w:left="1080" w:hanging="720"/>
+      </w:pPr>
+      <w:rPr>
+        <w:rFonts w:hint="default"/>
+      </w:rPr>
+    </w:lvl>
+    <w:lvl w:ilvl="3">
+      <w:start w:val="1"/>
+      <w:numFmt w:val="decimal"/>
+      <w:isLgl/>
+      <w:lvlText w:val="%1.%2.%3.%4."/>
+      <w:lvlJc w:val="left"/>
+      <w:pPr>
+        <w:ind w:left="1080" w:hanging="720"/>
+      </w:pPr>
+      <w:rPr>
+        <w:rFonts w:hint="default"/>
+      </w:rPr>
+    </w:lvl>
+    <w:lvl w:ilvl="4">
+      <w:start w:val="1"/>
+      <w:numFmt w:val="decimal"/>
+      <w:isLgl/>
+      <w:lvlText w:val="%1.%2.%3.%4.%5."/>
+      <w:lvlJc w:val="left"/>
+      <w:pPr>
+        <w:ind w:left="1440" w:hanging="1080"/>
+      </w:pPr>
+      <w:rPr>
+        <w:rFonts w:hint="default"/>
+      </w:rPr>
+    </w:lvl>
+    <w:lvl w:ilvl="5">
+      <w:start w:val="1"/>
+      <w:numFmt w:val="decimal"/>
+      <w:isLgl/>
+      <w:lvlText w:val="%1.%2.%3.%4.%5.%6."/>
+      <w:lvlJc w:val="left"/>
+      <w:pPr>
+        <w:ind w:left="1440" w:hanging="1080"/>
+      </w:pPr>
+      <w:rPr>
+        <w:rFonts w:hint="default"/>
+      </w:rPr>
+    </w:lvl>
+    <w:lvl w:ilvl="6">
+      <w:start w:val="1"/>
+      <w:numFmt w:val="decimal"/>
+      <w:isLgl/>
+      <w:lvlText w:val="%1.%2.%3.%4.%5.%6.%7."/>
+      <w:lvlJc w:val="left"/>
+      <w:pPr>
+        <w:ind w:left="1800" w:hanging="1440"/>
+      </w:pPr>
+      <w:rPr>
+        <w:rFonts w:hint="default"/>
+      </w:rPr>
+    </w:lvl>
+    <w:lvl w:ilvl="7">
+      <w:start w:val="1"/>
+      <w:numFmt w:val="decimal"/>
+      <w:isLgl/>
+      <w:lvlText w:val="%1.%2.%3.%4.%5.%6.%7.%8."/>
+      <w:lvlJc w:val="left"/>
+      <w:pPr>
+        <w:ind w:left="1800" w:hanging="1440"/>
+      </w:pPr>
+      <w:rPr>
+        <w:rFonts w:hint="default"/>
+      </w:rPr>
+    </w:lvl>
+    <w:lvl w:ilvl="8">
+      <w:start w:val="1"/>
+      <w:numFmt w:val="decimal"/>
+      <w:isLgl/>
+      <w:lvlText w:val="%1.%2.%3.%4.%5.%6.%7.%8.%9."/>
+      <w:lvlJc w:val="left"/>
+      <w:pPr>
+        <w:ind w:left="2160" w:hanging="1800"/>
+      </w:pPr>
+      <w:rPr>
+        <w:rFonts w:hint="default"/>
+      </w:rPr>
+    </w:lvl>
+  </w:abstractNum>
+  <w:abstractNum w:abstractNumId="8" w15:restartNumberingAfterBreak="0">
     <w:nsid w:val="43F72D2B"/>
     <w:multiLevelType w:val="hybridMultilevel"/>
     <w:tmpl w:val="5AFA84CA"/>
@@ -3746,7 +4381,7 @@
       </w:rPr>
     </w:lvl>
   </w:abstractNum>
-  <w:abstractNum w:abstractNumId="7" w15:restartNumberingAfterBreak="0">
+  <w:abstractNum w:abstractNumId="9" w15:restartNumberingAfterBreak="0">
     <w:nsid w:val="49B56313"/>
     <w:multiLevelType w:val="hybridMultilevel"/>
     <w:tmpl w:val="27B221CE"/>
@@ -3858,7 +4493,7 @@
       </w:rPr>
     </w:lvl>
   </w:abstractNum>
-  <w:abstractNum w:abstractNumId="8" w15:restartNumberingAfterBreak="0">
+  <w:abstractNum w:abstractNumId="10" w15:restartNumberingAfterBreak="0">
     <w:nsid w:val="49B61C96"/>
     <w:multiLevelType w:val="hybridMultilevel"/>
     <w:tmpl w:val="BD060606"/>
@@ -3970,7 +4605,7 @@
       </w:rPr>
     </w:lvl>
   </w:abstractNum>
-  <w:abstractNum w:abstractNumId="9" w15:restartNumberingAfterBreak="0">
+  <w:abstractNum w:abstractNumId="11" w15:restartNumberingAfterBreak="0">
     <w:nsid w:val="4F774F41"/>
     <w:multiLevelType w:val="hybridMultilevel"/>
     <w:tmpl w:val="6F58F0F6"/>
@@ -4083,7 +4718,7 @@
       </w:rPr>
     </w:lvl>
   </w:abstractNum>
-  <w:abstractNum w:abstractNumId="10" w15:restartNumberingAfterBreak="0">
+  <w:abstractNum w:abstractNumId="12" w15:restartNumberingAfterBreak="0">
     <w:nsid w:val="66B162C9"/>
     <w:multiLevelType w:val="hybridMultilevel"/>
     <w:tmpl w:val="0554DDC2"/>
@@ -4196,7 +4831,128 @@
       </w:rPr>
     </w:lvl>
   </w:abstractNum>
-  <w:abstractNum w:abstractNumId="11" w15:restartNumberingAfterBreak="0">
+  <w:abstractNum w:abstractNumId="13" w15:restartNumberingAfterBreak="0">
+    <w:nsid w:val="6D6348F8"/>
+    <w:multiLevelType w:val="multilevel"/>
+    <w:tmpl w:val="A1466A72"/>
+    <w:lvl w:ilvl="0">
+      <w:start w:val="1"/>
+      <w:numFmt w:val="decimal"/>
+      <w:lvlText w:val="%1."/>
+      <w:lvlJc w:val="left"/>
+      <w:pPr>
+        <w:ind w:left="720" w:hanging="360"/>
+      </w:pPr>
+      <w:rPr>
+        <w:rFonts w:hint="default"/>
+      </w:rPr>
+    </w:lvl>
+    <w:lvl w:ilvl="1">
+      <w:start w:val="1"/>
+      <w:numFmt w:val="decimal"/>
+      <w:isLgl/>
+      <w:lvlText w:val="%1.%2."/>
+      <w:lvlJc w:val="left"/>
+      <w:pPr>
+        <w:ind w:left="810" w:hanging="390"/>
+      </w:pPr>
+      <w:rPr>
+        <w:rFonts w:hint="default"/>
+      </w:rPr>
+    </w:lvl>
+    <w:lvl w:ilvl="2">
+      <w:start w:val="1"/>
+      <w:numFmt w:val="decimal"/>
+      <w:isLgl/>
+      <w:lvlText w:val="%1.%2.%3."/>
+      <w:lvlJc w:val="left"/>
+      <w:pPr>
+        <w:ind w:left="1200" w:hanging="720"/>
+      </w:pPr>
+      <w:rPr>
+        <w:rFonts w:hint="default"/>
+      </w:rPr>
+    </w:lvl>
+    <w:lvl w:ilvl="3">
+      <w:start w:val="1"/>
+      <w:numFmt w:val="decimal"/>
+      <w:isLgl/>
+      <w:lvlText w:val="%1.%2.%3.%4."/>
+      <w:lvlJc w:val="left"/>
+      <w:pPr>
+        <w:ind w:left="1260" w:hanging="720"/>
+      </w:pPr>
+      <w:rPr>
+        <w:rFonts w:hint="default"/>
+      </w:rPr>
+    </w:lvl>
+    <w:lvl w:ilvl="4">
+      <w:start w:val="1"/>
+      <w:numFmt w:val="decimal"/>
+      <w:isLgl/>
+      <w:lvlText w:val="%1.%2.%3.%4.%5."/>
+      <w:lvlJc w:val="left"/>
+      <w:pPr>
+        <w:ind w:left="1680" w:hanging="1080"/>
+      </w:pPr>
+      <w:rPr>
+        <w:rFonts w:hint="default"/>
+      </w:rPr>
+    </w:lvl>
+    <w:lvl w:ilvl="5">
+      <w:start w:val="1"/>
+      <w:numFmt w:val="decimal"/>
+      <w:isLgl/>
+      <w:lvlText w:val="%1.%2.%3.%4.%5.%6."/>
+      <w:lvlJc w:val="left"/>
+      <w:pPr>
+        <w:ind w:left="1740" w:hanging="1080"/>
+      </w:pPr>
+      <w:rPr>
+        <w:rFonts w:hint="default"/>
+      </w:rPr>
+    </w:lvl>
+    <w:lvl w:ilvl="6">
+      <w:start w:val="1"/>
+      <w:numFmt w:val="decimal"/>
+      <w:isLgl/>
+      <w:lvlText w:val="%1.%2.%3.%4.%5.%6.%7."/>
+      <w:lvlJc w:val="left"/>
+      <w:pPr>
+        <w:ind w:left="2160" w:hanging="1440"/>
+      </w:pPr>
+      <w:rPr>
+        <w:rFonts w:hint="default"/>
+      </w:rPr>
+    </w:lvl>
+    <w:lvl w:ilvl="7">
+      <w:start w:val="1"/>
+      <w:numFmt w:val="decimal"/>
+      <w:isLgl/>
+      <w:lvlText w:val="%1.%2.%3.%4.%5.%6.%7.%8."/>
+      <w:lvlJc w:val="left"/>
+      <w:pPr>
+        <w:ind w:left="2220" w:hanging="1440"/>
+      </w:pPr>
+      <w:rPr>
+        <w:rFonts w:hint="default"/>
+      </w:rPr>
+    </w:lvl>
+    <w:lvl w:ilvl="8">
+      <w:start w:val="1"/>
+      <w:numFmt w:val="decimal"/>
+      <w:isLgl/>
+      <w:lvlText w:val="%1.%2.%3.%4.%5.%6.%7.%8.%9."/>
+      <w:lvlJc w:val="left"/>
+      <w:pPr>
+        <w:ind w:left="2640" w:hanging="1800"/>
+      </w:pPr>
+      <w:rPr>
+        <w:rFonts w:hint="default"/>
+      </w:rPr>
+    </w:lvl>
+  </w:abstractNum>
+  <w:abstractNum w:abstractNumId="14" w15:restartNumberingAfterBreak="0">
     <w:nsid w:val="79394E2B"/>
     <w:multiLevelType w:val="multilevel"/>
     <w:tmpl w:val="22FA14EC"/>
@@ -4345,7 +5101,7 @@
       </w:rPr>
     </w:lvl>
   </w:abstractNum>
-  <w:abstractNum w:abstractNumId="12" w15:restartNumberingAfterBreak="0">
+  <w:abstractNum w:abstractNumId="15" w15:restartNumberingAfterBreak="0">
     <w:nsid w:val="7AD216D2"/>
     <w:multiLevelType w:val="hybridMultilevel"/>
     <w:tmpl w:val="45148BEA"/>
@@ -4458,7 +5214,7 @@
       </w:rPr>
     </w:lvl>
   </w:abstractNum>
-  <w:abstractNum w:abstractNumId="13" w15:restartNumberingAfterBreak="0">
+  <w:abstractNum w:abstractNumId="16" w15:restartNumberingAfterBreak="0">
     <w:nsid w:val="7B181EBB"/>
     <w:multiLevelType w:val="hybridMultilevel"/>
     <w:tmpl w:val="982E8142"/>
@@ -4580,7 +5336,7 @@
     </w:lvlOverride>
   </w:num>
   <w:num w:numId="3">
-    <w:abstractNumId w:val="5"/>
+    <w:abstractNumId w:val="6"/>
   </w:num>
   <w:num w:numId="4">
     <w:abstractNumId w:val="0"/>
@@ -4595,22 +5351,22 @@
     </w:lvlOverride>
   </w:num>
   <w:num w:numId="6">
-    <w:abstractNumId w:val="13"/>
+    <w:abstractNumId w:val="16"/>
   </w:num>
   <w:num w:numId="7">
-    <w:abstractNumId w:val="9"/>
+    <w:abstractNumId w:val="11"/>
   </w:num>
   <w:num w:numId="8">
-    <w:abstractNumId w:val="8"/>
+    <w:abstractNumId w:val="10"/>
   </w:num>
   <w:num w:numId="9">
-    <w:abstractNumId w:val="2"/>
+    <w:abstractNumId w:val="3"/>
   </w:num>
   <w:num w:numId="10">
-    <w:abstractNumId w:val="11"/>
+    <w:abstractNumId w:val="14"/>
   </w:num>
   <w:num w:numId="11">
-    <w:abstractNumId w:val="11"/>
+    <w:abstractNumId w:val="14"/>
     <w:lvlOverride w:ilvl="1">
       <w:lvl w:ilvl="1">
         <w:numFmt w:val="bullet"/>
@@ -4630,7 +5386,7 @@
     </w:lvlOverride>
   </w:num>
   <w:num w:numId="12">
-    <w:abstractNumId w:val="11"/>
+    <w:abstractNumId w:val="14"/>
     <w:lvlOverride w:ilvl="1">
       <w:lvl w:ilvl="1">
         <w:numFmt w:val="bullet"/>
@@ -4667,7 +5423,7 @@
     </w:lvlOverride>
   </w:num>
   <w:num w:numId="13">
-    <w:abstractNumId w:val="11"/>
+    <w:abstractNumId w:val="14"/>
     <w:lvlOverride w:ilvl="1">
       <w:lvl w:ilvl="1">
         <w:numFmt w:val="bullet"/>
@@ -4721,7 +5477,7 @@
     </w:lvlOverride>
   </w:num>
   <w:num w:numId="14">
-    <w:abstractNumId w:val="11"/>
+    <w:abstractNumId w:val="14"/>
     <w:lvlOverride w:ilvl="1">
       <w:lvl w:ilvl="1">
         <w:numFmt w:val="bullet"/>
@@ -4792,31 +5548,40 @@
     </w:lvlOverride>
   </w:num>
   <w:num w:numId="15">
-    <w:abstractNumId w:val="7"/>
+    <w:abstractNumId w:val="9"/>
   </w:num>
   <w:num w:numId="16">
+    <w:abstractNumId w:val="2"/>
+  </w:num>
+  <w:num w:numId="17">
+    <w:abstractNumId w:val="12"/>
+  </w:num>
+  <w:num w:numId="18">
+    <w:abstractNumId w:val="4"/>
+  </w:num>
+  <w:num w:numId="19">
+    <w:abstractNumId w:val="5"/>
+  </w:num>
+  <w:num w:numId="20">
+    <w:abstractNumId w:val="15"/>
+  </w:num>
+  <w:num w:numId="21">
+    <w:abstractNumId w:val="8"/>
+  </w:num>
+  <w:num w:numId="22">
+    <w:abstractNumId w:val="13"/>
+  </w:num>
+  <w:num w:numId="23">
     <w:abstractNumId w:val="1"/>
   </w:num>
-  <w:num w:numId="17">
-    <w:abstractNumId w:val="10"/>
-  </w:num>
-  <w:num w:numId="18">
-    <w:abstractNumId w:val="3"/>
-  </w:num>
-  <w:num w:numId="19">
-    <w:abstractNumId w:val="4"/>
-  </w:num>
-  <w:num w:numId="20">
-    <w:abstractNumId w:val="12"/>
-  </w:num>
-  <w:num w:numId="21">
-    <w:abstractNumId w:val="6"/>
+  <w:num w:numId="24">
+    <w:abstractNumId w:val="7"/>
   </w:num>
 </w:numbering>
 </file>
 
 <file path=word/styles.xml><?xml version="1.0" encoding="utf-8"?>
-<w:styles xmlns:mc="http://schemas.openxmlformats.org/markup-compatibility/2006" xmlns:r="http://schemas.openxmlformats.org/officeDocument/2006/relationships" xmlns:w="http://schemas.openxmlformats.org/wordprocessingml/2006/main" xmlns:w14="http://schemas.microsoft.com/office/word/2010/wordml" xmlns:w15="http://schemas.microsoft.com/office/word/2012/wordml" xmlns:w16se="http://schemas.microsoft.com/office/word/2015/wordml/symex" mc:Ignorable="w14 w15 w16se">
+<w:styles xmlns:mc="http://schemas.openxmlformats.org/markup-compatibility/2006" xmlns:r="http://schemas.openxmlformats.org/officeDocument/2006/relationships" xmlns:w="http://schemas.openxmlformats.org/wordprocessingml/2006/main" xmlns:w14="http://schemas.microsoft.com/office/word/2010/wordml" xmlns:w15="http://schemas.microsoft.com/office/word/2012/wordml" mc:Ignorable="w14 w15">
   <w:docDefaults>
     <w:rPrDefault>
       <w:rPr>
@@ -5499,11 +6264,11 @@
       <w:sz w:val="36"/>
     </w:rPr>
   </w:style>
-  <w:style w:type="paragraph" w:styleId="Ttulo">
+  <w:style w:type="paragraph" w:styleId="Puesto">
     <w:name w:val="Title"/>
     <w:basedOn w:val="Normal"/>
     <w:next w:val="Normal"/>
-    <w:link w:val="TtuloCar"/>
+    <w:link w:val="PuestoCar"/>
     <w:uiPriority w:val="2"/>
     <w:qFormat/>
     <w:pPr>
@@ -5517,10 +6282,10 @@
       <w:sz w:val="200"/>
     </w:rPr>
   </w:style>
-  <w:style w:type="character" w:customStyle="1" w:styleId="TtuloCar">
-    <w:name w:val="Título Car"/>
+  <w:style w:type="character" w:customStyle="1" w:styleId="PuestoCar">
+    <w:name w:val="Puesto Car"/>
     <w:basedOn w:val="Fuentedeprrafopredeter"/>
-    <w:link w:val="Ttulo"/>
+    <w:link w:val="Puesto"/>
     <w:uiPriority w:val="2"/>
     <w:rPr>
       <w:rFonts w:asciiTheme="majorHAnsi" w:eastAsiaTheme="majorEastAsia" w:hAnsiTheme="majorHAnsi" w:cstheme="majorBidi"/>
@@ -5657,7 +6422,7 @@
       <w:sz w:val="40"/>
     </w:rPr>
   </w:style>
-  <w:style w:type="paragraph" w:styleId="TtuloTDC">
+  <w:style w:type="paragraph" w:styleId="TtulodeTDC">
     <w:name w:val="TOC Heading"/>
     <w:basedOn w:val="Ttulo1"/>
     <w:next w:val="Normal"/>
@@ -6197,7 +6962,7 @@
 </file>
 
 <file path=word/glossary/document.xml><?xml version="1.0" encoding="utf-8"?>
-<w:glossaryDocument xmlns:wpc="http://schemas.microsoft.com/office/word/2010/wordprocessingCanvas" xmlns:cx="http://schemas.microsoft.com/office/drawing/2014/chartex" xmlns:cx1="http://schemas.microsoft.com/office/drawing/2015/9/8/chartex" xmlns:mc="http://schemas.openxmlformats.org/markup-compatibility/2006" xmlns:o="urn:schemas-microsoft-com:office:office" xmlns:r="http://schemas.openxmlformats.org/officeDocument/2006/relationships" xmlns:m="http://schemas.openxmlformats.org/officeDocument/2006/math" xmlns:v="urn:schemas-microsoft-com:vml" xmlns:wp14="http://schemas.microsoft.com/office/word/2010/wordprocessingDrawing" xmlns:wp="http://schemas.openxmlformats.org/drawingml/2006/wordprocessingDrawing" xmlns:w10="urn:schemas-microsoft-com:office:word" xmlns:w="http://schemas.openxmlformats.org/wordprocessingml/2006/main" xmlns:w14="http://schemas.microsoft.com/office/word/2010/wordml" xmlns:w15="http://schemas.microsoft.com/office/word/2012/wordml" xmlns:w16se="http://schemas.microsoft.com/office/word/2015/wordml/symex" xmlns:wpg="http://schemas.microsoft.com/office/word/2010/wordprocessingGroup" xmlns:wpi="http://schemas.microsoft.com/office/word/2010/wordprocessingInk" xmlns:wne="http://schemas.microsoft.com/office/word/2006/wordml" xmlns:wps="http://schemas.microsoft.com/office/word/2010/wordprocessingShape" mc:Ignorable="w14 w15 w16se wp14">
+<w:glossaryDocument xmlns:wpc="http://schemas.microsoft.com/office/word/2010/wordprocessingCanvas" xmlns:mc="http://schemas.openxmlformats.org/markup-compatibility/2006" xmlns:o="urn:schemas-microsoft-com:office:office" xmlns:r="http://schemas.openxmlformats.org/officeDocument/2006/relationships" xmlns:m="http://schemas.openxmlformats.org/officeDocument/2006/math" xmlns:v="urn:schemas-microsoft-com:vml" xmlns:wp14="http://schemas.microsoft.com/office/word/2010/wordprocessingDrawing" xmlns:wp="http://schemas.openxmlformats.org/drawingml/2006/wordprocessingDrawing" xmlns:w10="urn:schemas-microsoft-com:office:word" xmlns:w="http://schemas.openxmlformats.org/wordprocessingml/2006/main" xmlns:w14="http://schemas.microsoft.com/office/word/2010/wordml" xmlns:w15="http://schemas.microsoft.com/office/word/2012/wordml" xmlns:wpg="http://schemas.microsoft.com/office/word/2010/wordprocessingGroup" xmlns:wpi="http://schemas.microsoft.com/office/word/2010/wordprocessingInk" xmlns:wne="http://schemas.microsoft.com/office/word/2006/wordml" xmlns:wps="http://schemas.microsoft.com/office/word/2010/wordprocessingShape" mc:Ignorable="w14 w15 wp14">
   <w:docParts>
     <w:docPart>
       <w:docPartPr>
@@ -6262,7 +7027,7 @@
 </file>
 
 <file path=word/glossary/fontTable.xml><?xml version="1.0" encoding="utf-8"?>
-<w:fonts xmlns:mc="http://schemas.openxmlformats.org/markup-compatibility/2006" xmlns:r="http://schemas.openxmlformats.org/officeDocument/2006/relationships" xmlns:w="http://schemas.openxmlformats.org/wordprocessingml/2006/main" xmlns:w14="http://schemas.microsoft.com/office/word/2010/wordml" xmlns:w15="http://schemas.microsoft.com/office/word/2012/wordml" xmlns:w16se="http://schemas.microsoft.com/office/word/2015/wordml/symex" mc:Ignorable="w14 w15 w16se">
+<w:fonts xmlns:mc="http://schemas.openxmlformats.org/markup-compatibility/2006" xmlns:r="http://schemas.openxmlformats.org/officeDocument/2006/relationships" xmlns:w="http://schemas.openxmlformats.org/wordprocessingml/2006/main" xmlns:w14="http://schemas.microsoft.com/office/word/2010/wordml" xmlns:w15="http://schemas.microsoft.com/office/word/2012/wordml" mc:Ignorable="w14 w15">
   <w:font w:name="Cambria">
     <w:panose1 w:val="02040503050406030204"/>
     <w:charset w:val="00"/>
@@ -6338,7 +7103,7 @@
 </file>
 
 <file path=word/glossary/numbering.xml><?xml version="1.0" encoding="utf-8"?>
-<w:numbering xmlns:wpc="http://schemas.microsoft.com/office/word/2010/wordprocessingCanvas" xmlns:cx="http://schemas.microsoft.com/office/drawing/2014/chartex" xmlns:cx1="http://schemas.microsoft.com/office/drawing/2015/9/8/chartex" xmlns:mc="http://schemas.openxmlformats.org/markup-compatibility/2006" xmlns:o="urn:schemas-microsoft-com:office:office" xmlns:r="http://schemas.openxmlformats.org/officeDocument/2006/relationships" xmlns:m="http://schemas.openxmlformats.org/officeDocument/2006/math" xmlns:v="urn:schemas-microsoft-com:vml" xmlns:wp14="http://schemas.microsoft.com/office/word/2010/wordprocessingDrawing" xmlns:wp="http://schemas.openxmlformats.org/drawingml/2006/wordprocessingDrawing" xmlns:w10="urn:schemas-microsoft-com:office:word" xmlns:w="http://schemas.openxmlformats.org/wordprocessingml/2006/main" xmlns:w14="http://schemas.microsoft.com/office/word/2010/wordml" xmlns:w15="http://schemas.microsoft.com/office/word/2012/wordml" xmlns:w16se="http://schemas.microsoft.com/office/word/2015/wordml/symex" xmlns:wpg="http://schemas.microsoft.com/office/word/2010/wordprocessingGroup" xmlns:wpi="http://schemas.microsoft.com/office/word/2010/wordprocessingInk" xmlns:wne="http://schemas.microsoft.com/office/word/2006/wordml" xmlns:wps="http://schemas.microsoft.com/office/word/2010/wordprocessingShape" mc:Ignorable="w14 w15 w16se wp14">
+<w:numbering xmlns:wpc="http://schemas.microsoft.com/office/word/2010/wordprocessingCanvas" xmlns:mc="http://schemas.openxmlformats.org/markup-compatibility/2006" xmlns:o="urn:schemas-microsoft-com:office:office" xmlns:r="http://schemas.openxmlformats.org/officeDocument/2006/relationships" xmlns:m="http://schemas.openxmlformats.org/officeDocument/2006/math" xmlns:v="urn:schemas-microsoft-com:vml" xmlns:wp14="http://schemas.microsoft.com/office/word/2010/wordprocessingDrawing" xmlns:wp="http://schemas.openxmlformats.org/drawingml/2006/wordprocessingDrawing" xmlns:w10="urn:schemas-microsoft-com:office:word" xmlns:w="http://schemas.openxmlformats.org/wordprocessingml/2006/main" xmlns:w14="http://schemas.microsoft.com/office/word/2010/wordml" xmlns:w15="http://schemas.microsoft.com/office/word/2012/wordml" xmlns:wpg="http://schemas.microsoft.com/office/word/2010/wordprocessingGroup" xmlns:wpi="http://schemas.microsoft.com/office/word/2010/wordprocessingInk" xmlns:wne="http://schemas.microsoft.com/office/word/2006/wordml" xmlns:wps="http://schemas.microsoft.com/office/word/2010/wordprocessingShape" mc:Ignorable="w14 w15 wp14">
   <w:abstractNum w:abstractNumId="0" w15:restartNumberingAfterBreak="0">
     <w:nsid w:val="FFFFFF89"/>
     <w:multiLevelType w:val="singleLevel"/>
@@ -6365,7 +7130,7 @@
 </file>
 
 <file path=word/glossary/settings.xml><?xml version="1.0" encoding="utf-8"?>
-<w:settings xmlns:mc="http://schemas.openxmlformats.org/markup-compatibility/2006" xmlns:o="urn:schemas-microsoft-com:office:office" xmlns:r="http://schemas.openxmlformats.org/officeDocument/2006/relationships" xmlns:m="http://schemas.openxmlformats.org/officeDocument/2006/math" xmlns:v="urn:schemas-microsoft-com:vml" xmlns:w10="urn:schemas-microsoft-com:office:word" xmlns:w="http://schemas.openxmlformats.org/wordprocessingml/2006/main" xmlns:w14="http://schemas.microsoft.com/office/word/2010/wordml" xmlns:w15="http://schemas.microsoft.com/office/word/2012/wordml" xmlns:w16se="http://schemas.microsoft.com/office/word/2015/wordml/symex" xmlns:sl="http://schemas.openxmlformats.org/schemaLibrary/2006/main" mc:Ignorable="w14 w15 w16se">
+<w:settings xmlns:mc="http://schemas.openxmlformats.org/markup-compatibility/2006" xmlns:o="urn:schemas-microsoft-com:office:office" xmlns:r="http://schemas.openxmlformats.org/officeDocument/2006/relationships" xmlns:m="http://schemas.openxmlformats.org/officeDocument/2006/math" xmlns:v="urn:schemas-microsoft-com:vml" xmlns:w10="urn:schemas-microsoft-com:office:word" xmlns:w="http://schemas.openxmlformats.org/wordprocessingml/2006/main" xmlns:w14="http://schemas.microsoft.com/office/word/2010/wordml" xmlns:w15="http://schemas.microsoft.com/office/word/2012/wordml" xmlns:sl="http://schemas.openxmlformats.org/schemaLibrary/2006/main" mc:Ignorable="w14 w15">
   <w:view w:val="normal"/>
   <w:defaultTabStop w:val="708"/>
   <w:hyphenationZone w:val="425"/>
@@ -6387,6 +7152,7 @@
     <w:rsid w:val="006A0CAD"/>
     <w:rsid w:val="00814C77"/>
     <w:rsid w:val="008B1341"/>
+    <w:rsid w:val="00921449"/>
     <w:rsid w:val="00B66AE9"/>
     <w:rsid w:val="00BB30CE"/>
     <w:rsid w:val="00BB565E"/>
@@ -6413,7 +7179,7 @@
 </file>
 
 <file path=word/glossary/styles.xml><?xml version="1.0" encoding="utf-8"?>
-<w:styles xmlns:mc="http://schemas.openxmlformats.org/markup-compatibility/2006" xmlns:r="http://schemas.openxmlformats.org/officeDocument/2006/relationships" xmlns:w="http://schemas.openxmlformats.org/wordprocessingml/2006/main" xmlns:w14="http://schemas.microsoft.com/office/word/2010/wordml" xmlns:w15="http://schemas.microsoft.com/office/word/2012/wordml" xmlns:w16se="http://schemas.microsoft.com/office/word/2015/wordml/symex" mc:Ignorable="w14 w15 w16se">
+<w:styles xmlns:mc="http://schemas.openxmlformats.org/markup-compatibility/2006" xmlns:r="http://schemas.openxmlformats.org/officeDocument/2006/relationships" xmlns:w="http://schemas.openxmlformats.org/wordprocessingml/2006/main" xmlns:w14="http://schemas.microsoft.com/office/word/2010/wordml" xmlns:w15="http://schemas.microsoft.com/office/word/2012/wordml" mc:Ignorable="w14 w15">
   <w:docDefaults>
     <w:rPrDefault>
       <w:rPr>
@@ -6956,7 +7722,7 @@
 </file>
 
 <file path=word/glossary/webSettings.xml><?xml version="1.0" encoding="utf-8"?>
-<w:webSettings xmlns:mc="http://schemas.openxmlformats.org/markup-compatibility/2006" xmlns:r="http://schemas.openxmlformats.org/officeDocument/2006/relationships" xmlns:w="http://schemas.openxmlformats.org/wordprocessingml/2006/main" xmlns:w14="http://schemas.microsoft.com/office/word/2010/wordml" xmlns:w15="http://schemas.microsoft.com/office/word/2012/wordml" xmlns:w16se="http://schemas.microsoft.com/office/word/2015/wordml/symex" mc:Ignorable="w14 w15 w16se">
+<w:webSettings xmlns:mc="http://schemas.openxmlformats.org/markup-compatibility/2006" xmlns:r="http://schemas.openxmlformats.org/officeDocument/2006/relationships" xmlns:w="http://schemas.openxmlformats.org/wordprocessingml/2006/main" xmlns:w14="http://schemas.microsoft.com/office/word/2010/wordml" xmlns:w15="http://schemas.microsoft.com/office/word/2012/wordml" mc:Ignorable="w14 w15">
   <w:optimizeForBrowser/>
   <w:allowPNG/>
 </w:webSettings>
@@ -7319,7 +8085,7 @@
 </file>
 
 <file path=customXml/itemProps3.xml><?xml version="1.0" encoding="utf-8"?>
-<ds:datastoreItem xmlns:ds="http://schemas.openxmlformats.org/officeDocument/2006/customXml" ds:itemID="{B84BC75D-DB0F-4C8B-A38B-1F37F3FCA9F9}">
+<ds:datastoreItem xmlns:ds="http://schemas.openxmlformats.org/officeDocument/2006/customXml" ds:itemID="{74FA33D2-7CB4-47AB-A03D-A48AB1B5369F}">
   <ds:schemaRefs>
     <ds:schemaRef ds:uri="http://schemas.openxmlformats.org/officeDocument/2006/bibliography"/>
   </ds:schemaRefs>

</xml_diff>

<commit_message>
Modificado disenio del documento analisisydisenio
</commit_message>
<xml_diff>
--- a/Segundo cuatrimestre/Analisisydisenio/Analisis_y_disenio.docx
+++ b/Segundo cuatrimestre/Analisisydisenio/Analisis_y_disenio.docx
@@ -1,6 +1,6 @@
 
 <file path=word/document.xml><?xml version="1.0" encoding="utf-8"?>
-<w:document xmlns:wpc="http://schemas.microsoft.com/office/word/2010/wordprocessingCanvas" xmlns:mc="http://schemas.openxmlformats.org/markup-compatibility/2006" xmlns:o="urn:schemas-microsoft-com:office:office" xmlns:r="http://schemas.openxmlformats.org/officeDocument/2006/relationships" xmlns:m="http://schemas.openxmlformats.org/officeDocument/2006/math" xmlns:v="urn:schemas-microsoft-com:vml" xmlns:wp14="http://schemas.microsoft.com/office/word/2010/wordprocessingDrawing" xmlns:wp="http://schemas.openxmlformats.org/drawingml/2006/wordprocessingDrawing" xmlns:w10="urn:schemas-microsoft-com:office:word" xmlns:w="http://schemas.openxmlformats.org/wordprocessingml/2006/main" xmlns:w14="http://schemas.microsoft.com/office/word/2010/wordml" xmlns:w15="http://schemas.microsoft.com/office/word/2012/wordml" xmlns:wpg="http://schemas.microsoft.com/office/word/2010/wordprocessingGroup" xmlns:wpi="http://schemas.microsoft.com/office/word/2010/wordprocessingInk" xmlns:wne="http://schemas.microsoft.com/office/word/2006/wordml" xmlns:wps="http://schemas.microsoft.com/office/word/2010/wordprocessingShape" mc:Ignorable="w14 w15 wp14">
+<w:document xmlns:wpc="http://schemas.microsoft.com/office/word/2010/wordprocessingCanvas" xmlns:cx="http://schemas.microsoft.com/office/drawing/2014/chartex" xmlns:cx1="http://schemas.microsoft.com/office/drawing/2015/9/8/chartex" xmlns:mc="http://schemas.openxmlformats.org/markup-compatibility/2006" xmlns:o="urn:schemas-microsoft-com:office:office" xmlns:r="http://schemas.openxmlformats.org/officeDocument/2006/relationships" xmlns:m="http://schemas.openxmlformats.org/officeDocument/2006/math" xmlns:v="urn:schemas-microsoft-com:vml" xmlns:wp14="http://schemas.microsoft.com/office/word/2010/wordprocessingDrawing" xmlns:wp="http://schemas.openxmlformats.org/drawingml/2006/wordprocessingDrawing" xmlns:w10="urn:schemas-microsoft-com:office:word" xmlns:w="http://schemas.openxmlformats.org/wordprocessingml/2006/main" xmlns:w14="http://schemas.microsoft.com/office/word/2010/wordml" xmlns:w15="http://schemas.microsoft.com/office/word/2012/wordml" xmlns:w16se="http://schemas.microsoft.com/office/word/2015/wordml/symex" xmlns:wpg="http://schemas.microsoft.com/office/word/2010/wordprocessingGroup" xmlns:wpi="http://schemas.microsoft.com/office/word/2010/wordprocessingInk" xmlns:wne="http://schemas.microsoft.com/office/word/2006/wordml" xmlns:wps="http://schemas.microsoft.com/office/word/2010/wordprocessingShape" mc:Ignorable="w14 w15 w16se wp14">
   <w:body>
     <w:sdt>
       <w:sdtPr>
@@ -94,7 +94,7 @@
                                 <w:sdtContent>
                                   <w:p>
                                     <w:pPr>
-                                      <w:pStyle w:val="Puesto"/>
+                                      <w:pStyle w:val="Ttulo"/>
                                       <w:rPr>
                                         <w:sz w:val="144"/>
                                       </w:rPr>
@@ -159,7 +159,7 @@
                   </wp:anchor>
                 </w:drawing>
               </mc:Choice>
-              <mc:Fallback xmlns:w16se="http://schemas.microsoft.com/office/word/2015/wordml/symex" xmlns:cx1="http://schemas.microsoft.com/office/drawing/2015/9/8/chartex" xmlns:cx="http://schemas.microsoft.com/office/drawing/2014/chartex">
+              <mc:Fallback>
                 <w:pict>
                   <v:shapetype w14:anchorId="39A95800" id="_x0000_t202" coordsize="21600,21600" o:spt="202" path="m,l,21600r21600,l21600,xe">
                     <v:stroke joinstyle="miter"/>
@@ -772,10 +772,15 @@
       <w:sdtContent>
         <w:p>
           <w:pPr>
-            <w:pStyle w:val="TtulodeTDC"/>
+            <w:pStyle w:val="TtuloTDC"/>
           </w:pPr>
           <w:r>
-            <w:t>Contenido</w:t>
+            <w:t>Contenid</w:t>
+          </w:r>
+          <w:bookmarkStart w:id="0" w:name="_GoBack"/>
+          <w:bookmarkEnd w:id="0"/>
+          <w:r>
+            <w:t>o</w:t>
           </w:r>
         </w:p>
         <w:p>
@@ -807,12 +812,12 @@
             </w:rPr>
             <w:fldChar w:fldCharType="separate"/>
           </w:r>
-          <w:hyperlink w:anchor="_Toc452008974" w:history="1">
+          <w:hyperlink w:anchor="_Toc452047408" w:history="1">
             <w:r>
               <w:rPr>
                 <w:rStyle w:val="Hipervnculo"/>
               </w:rPr>
-              <w:t>Tabla modificaciones</w:t>
+              <w:t>Tabla de modificaciones</w:t>
             </w:r>
             <w:r>
               <w:rPr>
@@ -830,69 +835,7 @@
               <w:rPr>
                 <w:webHidden/>
               </w:rPr>
-              <w:instrText xml:space="preserve"> PAGEREF _Toc452008974 \h </w:instrText>
-            </w:r>
-            <w:r>
-              <w:rPr>
-                <w:webHidden/>
-              </w:rPr>
-            </w:r>
-            <w:r>
-              <w:rPr>
-                <w:webHidden/>
-              </w:rPr>
-              <w:fldChar w:fldCharType="separate"/>
-            </w:r>
-            <w:r>
-              <w:rPr>
-                <w:webHidden/>
-              </w:rPr>
-              <w:t>ii</w:t>
-            </w:r>
-            <w:r>
-              <w:rPr>
-                <w:webHidden/>
-              </w:rPr>
-              <w:fldChar w:fldCharType="end"/>
-            </w:r>
-          </w:hyperlink>
-        </w:p>
-        <w:p>
-          <w:pPr>
-            <w:pStyle w:val="TDC1"/>
-            <w:rPr>
-              <w:rFonts w:eastAsiaTheme="minorEastAsia"/>
-              <w:color w:val="auto"/>
-              <w:kern w:val="0"/>
-              <w:sz w:val="22"/>
-              <w:szCs w:val="22"/>
-              <w:lang w:eastAsia="es-ES"/>
-            </w:rPr>
-          </w:pPr>
-          <w:hyperlink w:anchor="_Toc452008975" w:history="1">
-            <w:r>
-              <w:rPr>
-                <w:rStyle w:val="Hipervnculo"/>
-              </w:rPr>
-              <w:t>Modelo de Análisis</w:t>
-            </w:r>
-            <w:r>
-              <w:rPr>
-                <w:webHidden/>
-              </w:rPr>
-              <w:tab/>
-            </w:r>
-            <w:r>
-              <w:rPr>
-                <w:webHidden/>
-              </w:rPr>
-              <w:fldChar w:fldCharType="begin"/>
-            </w:r>
-            <w:r>
-              <w:rPr>
-                <w:webHidden/>
-              </w:rPr>
-              <w:instrText xml:space="preserve"> PAGEREF _Toc452008975 \h </w:instrText>
+              <w:instrText xml:space="preserve"> PAGEREF _Toc452047408 \h </w:instrText>
             </w:r>
             <w:r>
               <w:rPr>
@@ -931,7 +874,69 @@
               <w:lang w:eastAsia="es-ES"/>
             </w:rPr>
           </w:pPr>
-          <w:hyperlink w:anchor="_Toc452008976" w:history="1">
+          <w:hyperlink w:anchor="_Toc452047409" w:history="1">
+            <w:r>
+              <w:rPr>
+                <w:rStyle w:val="Hipervnculo"/>
+              </w:rPr>
+              <w:t>Modelo de Análisis</w:t>
+            </w:r>
+            <w:r>
+              <w:rPr>
+                <w:webHidden/>
+              </w:rPr>
+              <w:tab/>
+            </w:r>
+            <w:r>
+              <w:rPr>
+                <w:webHidden/>
+              </w:rPr>
+              <w:fldChar w:fldCharType="begin"/>
+            </w:r>
+            <w:r>
+              <w:rPr>
+                <w:webHidden/>
+              </w:rPr>
+              <w:instrText xml:space="preserve"> PAGEREF _Toc452047409 \h </w:instrText>
+            </w:r>
+            <w:r>
+              <w:rPr>
+                <w:webHidden/>
+              </w:rPr>
+            </w:r>
+            <w:r>
+              <w:rPr>
+                <w:webHidden/>
+              </w:rPr>
+              <w:fldChar w:fldCharType="separate"/>
+            </w:r>
+            <w:r>
+              <w:rPr>
+                <w:webHidden/>
+              </w:rPr>
+              <w:t>2</w:t>
+            </w:r>
+            <w:r>
+              <w:rPr>
+                <w:webHidden/>
+              </w:rPr>
+              <w:fldChar w:fldCharType="end"/>
+            </w:r>
+          </w:hyperlink>
+        </w:p>
+        <w:p>
+          <w:pPr>
+            <w:pStyle w:val="TDC1"/>
+            <w:rPr>
+              <w:rFonts w:eastAsiaTheme="minorEastAsia"/>
+              <w:color w:val="auto"/>
+              <w:kern w:val="0"/>
+              <w:sz w:val="22"/>
+              <w:szCs w:val="22"/>
+              <w:lang w:eastAsia="es-ES"/>
+            </w:rPr>
+          </w:pPr>
+          <w:hyperlink w:anchor="_Toc452047410" w:history="1">
             <w:r>
               <w:rPr>
                 <w:rStyle w:val="Hipervnculo"/>
@@ -954,69 +959,7 @@
               <w:rPr>
                 <w:webHidden/>
               </w:rPr>
-              <w:instrText xml:space="preserve"> PAGEREF _Toc452008976 \h </w:instrText>
-            </w:r>
-            <w:r>
-              <w:rPr>
-                <w:webHidden/>
-              </w:rPr>
-            </w:r>
-            <w:r>
-              <w:rPr>
-                <w:webHidden/>
-              </w:rPr>
-              <w:fldChar w:fldCharType="separate"/>
-            </w:r>
-            <w:r>
-              <w:rPr>
-                <w:webHidden/>
-              </w:rPr>
-              <w:t>5</w:t>
-            </w:r>
-            <w:r>
-              <w:rPr>
-                <w:webHidden/>
-              </w:rPr>
-              <w:fldChar w:fldCharType="end"/>
-            </w:r>
-          </w:hyperlink>
-        </w:p>
-        <w:p>
-          <w:pPr>
-            <w:pStyle w:val="TDC1"/>
-            <w:rPr>
-              <w:rFonts w:eastAsiaTheme="minorEastAsia"/>
-              <w:color w:val="auto"/>
-              <w:kern w:val="0"/>
-              <w:sz w:val="22"/>
-              <w:szCs w:val="22"/>
-              <w:lang w:eastAsia="es-ES"/>
-            </w:rPr>
-          </w:pPr>
-          <w:hyperlink w:anchor="_Toc452008977" w:history="1">
-            <w:r>
-              <w:rPr>
-                <w:rStyle w:val="Hipervnculo"/>
-              </w:rPr>
-              <w:t>Pruebas</w:t>
-            </w:r>
-            <w:r>
-              <w:rPr>
-                <w:webHidden/>
-              </w:rPr>
-              <w:tab/>
-            </w:r>
-            <w:r>
-              <w:rPr>
-                <w:webHidden/>
-              </w:rPr>
-              <w:fldChar w:fldCharType="begin"/>
-            </w:r>
-            <w:r>
-              <w:rPr>
-                <w:webHidden/>
-              </w:rPr>
-              <w:instrText xml:space="preserve"> PAGEREF _Toc452008977 \h </w:instrText>
+              <w:instrText xml:space="preserve"> PAGEREF _Toc452047410 \h </w:instrText>
             </w:r>
             <w:r>
               <w:rPr>
@@ -1055,12 +998,12 @@
               <w:lang w:eastAsia="es-ES"/>
             </w:rPr>
           </w:pPr>
-          <w:hyperlink w:anchor="_Toc452008978" w:history="1">
+          <w:hyperlink w:anchor="_Toc452047411" w:history="1">
             <w:r>
               <w:rPr>
                 <w:rStyle w:val="Hipervnculo"/>
               </w:rPr>
-              <w:t>Apartado 4</w:t>
+              <w:t>Pruebas</w:t>
             </w:r>
             <w:r>
               <w:rPr>
@@ -1078,7 +1021,7 @@
               <w:rPr>
                 <w:webHidden/>
               </w:rPr>
-              <w:instrText xml:space="preserve"> PAGEREF _Toc452008978 \h </w:instrText>
+              <w:instrText xml:space="preserve"> PAGEREF _Toc452047411 \h </w:instrText>
             </w:r>
             <w:r>
               <w:rPr>
@@ -1107,68 +1050,6 @@
         </w:p>
         <w:p>
           <w:pPr>
-            <w:pStyle w:val="TDC1"/>
-            <w:rPr>
-              <w:rFonts w:eastAsiaTheme="minorEastAsia"/>
-              <w:color w:val="auto"/>
-              <w:kern w:val="0"/>
-              <w:sz w:val="22"/>
-              <w:szCs w:val="22"/>
-              <w:lang w:eastAsia="es-ES"/>
-            </w:rPr>
-          </w:pPr>
-          <w:hyperlink w:anchor="_Toc452008979" w:history="1">
-            <w:r>
-              <w:rPr>
-                <w:rStyle w:val="Hipervnculo"/>
-              </w:rPr>
-              <w:t>Apartado 5</w:t>
-            </w:r>
-            <w:r>
-              <w:rPr>
-                <w:webHidden/>
-              </w:rPr>
-              <w:tab/>
-            </w:r>
-            <w:r>
-              <w:rPr>
-                <w:webHidden/>
-              </w:rPr>
-              <w:fldChar w:fldCharType="begin"/>
-            </w:r>
-            <w:r>
-              <w:rPr>
-                <w:webHidden/>
-              </w:rPr>
-              <w:instrText xml:space="preserve"> PAGEREF _Toc452008979 \h </w:instrText>
-            </w:r>
-            <w:r>
-              <w:rPr>
-                <w:webHidden/>
-              </w:rPr>
-            </w:r>
-            <w:r>
-              <w:rPr>
-                <w:webHidden/>
-              </w:rPr>
-              <w:fldChar w:fldCharType="separate"/>
-            </w:r>
-            <w:r>
-              <w:rPr>
-                <w:webHidden/>
-              </w:rPr>
-              <w:t>8</w:t>
-            </w:r>
-            <w:r>
-              <w:rPr>
-                <w:webHidden/>
-              </w:rPr>
-              <w:fldChar w:fldCharType="end"/>
-            </w:r>
-          </w:hyperlink>
-        </w:p>
-        <w:p>
-          <w:pPr>
             <w:rPr>
               <w:b/>
               <w:bCs/>
@@ -1195,122 +1076,30 @@
         <w:br w:type="page"/>
       </w:r>
     </w:p>
-    <w:bookmarkStart w:id="0" w:name="_Toc452008974"/>
     <w:p>
       <w:pPr>
         <w:pStyle w:val="Ttulo1"/>
-      </w:pPr>
-      <w:r>
-        <w:rPr>
-          <w:lang w:eastAsia="es-ES"/>
-        </w:rPr>
+        <w:sectPr>
+          <w:headerReference w:type="default" r:id="rId10"/>
+          <w:pgSz w:w="12240" w:h="15840" w:code="1"/>
+          <w:pgMar w:top="1080" w:right="720" w:bottom="720" w:left="3096" w:header="1080" w:footer="720" w:gutter="0"/>
+          <w:pgNumType w:fmt="lowerRoman" w:start="0"/>
+          <w:cols w:space="708"/>
+          <w:titlePg/>
+          <w:docGrid w:linePitch="360"/>
+        </w:sectPr>
+      </w:pPr>
+    </w:p>
+    <w:p>
+      <w:pPr>
+        <w:pStyle w:val="Ttulo1"/>
+      </w:pPr>
+      <w:bookmarkStart w:id="1" w:name="_Toc452047408"/>
+      <w:r>
         <w:lastRenderedPageBreak/>
-        <mc:AlternateContent>
-          <mc:Choice Requires="wps">
-            <w:drawing>
-              <wp:anchor distT="0" distB="2743200" distL="182880" distR="182880" simplePos="0" relativeHeight="251686912" behindDoc="0" locked="0" layoutInCell="1" allowOverlap="1" wp14:anchorId="6FF877A2" wp14:editId="2A12637C">
-                <wp:simplePos x="0" y="0"/>
-                <mc:AlternateContent>
-                  <mc:Choice Requires="wp14">
-                    <wp:positionH relativeFrom="page">
-                      <wp14:pctPosHOffset>5900</wp14:pctPosHOffset>
-                    </wp:positionH>
-                  </mc:Choice>
-                  <mc:Fallback>
-                    <wp:positionH relativeFrom="page">
-                      <wp:posOffset>458470</wp:posOffset>
-                    </wp:positionH>
-                  </mc:Fallback>
-                </mc:AlternateContent>
-                <wp:positionV relativeFrom="margin">
-                  <wp:align>top</wp:align>
-                </wp:positionV>
-                <wp:extent cx="1247775" cy="2304288"/>
-                <wp:effectExtent l="0" t="0" r="0" b="0"/>
-                <wp:wrapSquare wrapText="largest"/>
-                <wp:docPr id="10" name="Cuadro de texto  5" descr="Sidebar"/>
-                <wp:cNvGraphicFramePr/>
-                <a:graphic xmlns:a="http://schemas.openxmlformats.org/drawingml/2006/main">
-                  <a:graphicData uri="http://schemas.microsoft.com/office/word/2010/wordprocessingShape">
-                    <wps:wsp>
-                      <wps:cNvSpPr txBox="1"/>
-                      <wps:spPr>
-                        <a:xfrm>
-                          <a:off x="0" y="0"/>
-                          <a:ext cx="1247775" cy="2304288"/>
-                        </a:xfrm>
-                        <a:prstGeom prst="rect">
-                          <a:avLst/>
-                        </a:prstGeom>
-                        <a:noFill/>
-                        <a:ln w="6350">
-                          <a:noFill/>
-                        </a:ln>
-                        <a:effectLst/>
-                      </wps:spPr>
-                      <wps:style>
-                        <a:lnRef idx="0">
-                          <a:schemeClr val="accent1"/>
-                        </a:lnRef>
-                        <a:fillRef idx="0">
-                          <a:schemeClr val="accent1"/>
-                        </a:fillRef>
-                        <a:effectRef idx="0">
-                          <a:schemeClr val="accent1"/>
-                        </a:effectRef>
-                        <a:fontRef idx="minor">
-                          <a:schemeClr val="dk1"/>
-                        </a:fontRef>
-                      </wps:style>
-                      <wps:txbx>
-                        <w:txbxContent>
-                          <w:p>
-                            <w:pPr>
-                              <w:pStyle w:val="Cita"/>
-                            </w:pPr>
-                          </w:p>
-                        </w:txbxContent>
-                      </wps:txbx>
-                      <wps:bodyPr rot="0" spcFirstLastPara="0" vertOverflow="overflow" horzOverflow="overflow" vert="horz" wrap="square" lIns="45720" tIns="0" rIns="45720" bIns="0" numCol="1" spcCol="0" rtlCol="0" fromWordArt="0" anchor="t" anchorCtr="0" forceAA="0" compatLnSpc="1">
-                        <a:prstTxWarp prst="textNoShape">
-                          <a:avLst/>
-                        </a:prstTxWarp>
-                        <a:noAutofit/>
-                      </wps:bodyPr>
-                    </wps:wsp>
-                  </a:graphicData>
-                </a:graphic>
-                <wp14:sizeRelH relativeFrom="margin">
-                  <wp14:pctWidth>25000</wp14:pctWidth>
-                </wp14:sizeRelH>
-                <wp14:sizeRelV relativeFrom="margin">
-                  <wp14:pctHeight>95000</wp14:pctHeight>
-                </wp14:sizeRelV>
-              </wp:anchor>
-            </w:drawing>
-          </mc:Choice>
-          <mc:Fallback xmlns:w16se="http://schemas.microsoft.com/office/word/2015/wordml/symex" xmlns:cx1="http://schemas.microsoft.com/office/drawing/2015/9/8/chartex" xmlns:cx="http://schemas.microsoft.com/office/drawing/2014/chartex">
-            <w:pict>
-              <v:shape w14:anchorId="6FF877A2" id="Cuadro de texto  5" o:spid="_x0000_s1028" type="#_x0000_t202" alt="Sidebar" style="position:absolute;left:0;text-align:left;margin-left:0;margin-top:0;width:98.25pt;height:181.45pt;z-index:251686912;visibility:visible;mso-wrap-style:square;mso-width-percent:250;mso-height-percent:950;mso-left-percent:59;mso-wrap-distance-left:14.4pt;mso-wrap-distance-top:0;mso-wrap-distance-right:14.4pt;mso-wrap-distance-bottom:3in;mso-position-horizontal-relative:page;mso-position-vertical:top;mso-position-vertical-relative:margin;mso-width-percent:250;mso-height-percent:950;mso-left-percent:59;mso-width-relative:margin;mso-height-relative:margin;v-text-anchor:top" o:gfxdata="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" filled="f" stroked="f" strokeweight=".5pt">
-                <v:textbox inset="3.6pt,0,3.6pt,0">
-                  <w:txbxContent>
-                    <w:p>
-                      <w:pPr>
-                        <w:pStyle w:val="Cita"/>
-                      </w:pPr>
-                    </w:p>
-                  </w:txbxContent>
-                </v:textbox>
-                <w10:wrap type="square" side="largest" anchorx="page" anchory="margin"/>
-              </v:shape>
-            </w:pict>
-          </mc:Fallback>
-        </mc:AlternateContent>
-      </w:r>
-      <w:r>
-        <w:t>Tabla modificaciones</w:t>
-      </w:r>
-      <w:bookmarkEnd w:id="0"/>
+        <w:t>Tabla de modificaciones</w:t>
+      </w:r>
+      <w:bookmarkEnd w:id="1"/>
     </w:p>
     <w:tbl>
       <w:tblPr>
@@ -1818,20 +1607,7 @@
         <w:br w:type="page"/>
       </w:r>
     </w:p>
-    <w:p>
-      <w:pPr>
-        <w:sectPr>
-          <w:headerReference w:type="default" r:id="rId10"/>
-          <w:pgSz w:w="12240" w:h="15840" w:code="1"/>
-          <w:pgMar w:top="1080" w:right="720" w:bottom="720" w:left="3096" w:header="1080" w:footer="720" w:gutter="0"/>
-          <w:pgNumType w:fmt="lowerRoman" w:start="0"/>
-          <w:cols w:space="708"/>
-          <w:titlePg/>
-          <w:docGrid w:linePitch="360"/>
-        </w:sectPr>
-      </w:pPr>
-    </w:p>
-    <w:bookmarkStart w:id="1" w:name="_Toc452008975"/>
+    <w:bookmarkStart w:id="2" w:name="_Toc452047409"/>
     <w:p>
       <w:pPr>
         <w:pStyle w:val="Ttulo1"/>
@@ -1844,7 +1620,7 @@
         <mc:AlternateContent>
           <mc:Choice Requires="wps">
             <w:drawing>
-              <wp:anchor distT="0" distB="2743200" distL="182880" distR="182880" simplePos="0" relativeHeight="251659264" behindDoc="0" locked="0" layoutInCell="1" allowOverlap="1" wp14:anchorId="1E7F599A" wp14:editId="169D1C59">
+              <wp:anchor distT="0" distB="2743200" distL="182880" distR="182880" simplePos="0" relativeHeight="251659264" behindDoc="0" locked="0" layoutInCell="1" allowOverlap="1" wp14:anchorId="70B71E87" wp14:editId="3C1B122F">
                 <wp:simplePos x="0" y="0"/>
                 <mc:AlternateContent>
                   <mc:Choice Requires="wp14">
@@ -1925,7 +1701,7 @@
               </wp:anchor>
             </w:drawing>
           </mc:Choice>
-          <mc:Fallback xmlns:w16se="http://schemas.microsoft.com/office/word/2015/wordml/symex" xmlns:cx1="http://schemas.microsoft.com/office/drawing/2015/9/8/chartex" xmlns:cx="http://schemas.microsoft.com/office/drawing/2014/chartex">
+          <mc:Fallback>
             <w:pict>
               <v:shape w14:anchorId="1E7F599A" id="_x0000_s1029" type="#_x0000_t202" alt="Sidebar" style="position:absolute;left:0;text-align:left;margin-left:0;margin-top:0;width:98.25pt;height:181.45pt;z-index:251659264;visibility:visible;mso-wrap-style:square;mso-width-percent:250;mso-height-percent:950;mso-left-percent:59;mso-wrap-distance-left:14.4pt;mso-wrap-distance-top:0;mso-wrap-distance-right:14.4pt;mso-wrap-distance-bottom:3in;mso-position-horizontal-relative:page;mso-position-vertical:top;mso-position-vertical-relative:margin;mso-width-percent:250;mso-height-percent:950;mso-left-percent:59;mso-width-relative:margin;mso-height-relative:margin;v-text-anchor:top" o:gfxdata="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" filled="f" stroked="f" strokeweight=".5pt">
                 <v:textbox inset="3.6pt,0,3.6pt,0">
@@ -1946,7 +1722,7 @@
       <w:r>
         <w:t>Modelo de Análisis</w:t>
       </w:r>
-      <w:bookmarkEnd w:id="1"/>
+      <w:bookmarkEnd w:id="2"/>
     </w:p>
     <w:p>
       <w:pPr>
@@ -2046,7 +1822,6 @@
     <w:p/>
     <w:p>
       <w:r>
-        <w:lastRenderedPageBreak/>
         <w:t>Estos a su vez estarán divididos en una serie de paquetes, que agruparán una funcionalidad común, y que estarán en cada uno de los subsistemas</w:t>
       </w:r>
       <w:r>
@@ -2065,6 +1840,7 @@
         </w:numPr>
       </w:pPr>
       <w:r>
+        <w:lastRenderedPageBreak/>
         <w:t>Vistas y controlador</w:t>
       </w:r>
     </w:p>
@@ -2668,12 +2444,12 @@
           <w:tab w:val="left" w:pos="5026"/>
         </w:tabs>
       </w:pPr>
-      <w:bookmarkStart w:id="2" w:name="_Toc452008976"/>
+      <w:bookmarkStart w:id="3" w:name="_Toc452047410"/>
       <w:r>
         <w:lastRenderedPageBreak/>
         <w:t>Modelo de Diseño</w:t>
       </w:r>
-      <w:bookmarkEnd w:id="2"/>
+      <w:bookmarkEnd w:id="3"/>
       <w:r>
         <w:tab/>
       </w:r>
@@ -2718,12 +2494,12 @@
       <w:pPr>
         <w:pStyle w:val="Ttulo1"/>
       </w:pPr>
-      <w:bookmarkStart w:id="3" w:name="_Toc452008977"/>
+      <w:bookmarkStart w:id="4" w:name="_Toc452047411"/>
       <w:r>
         <w:lastRenderedPageBreak/>
         <w:t>Pruebas</w:t>
       </w:r>
-      <w:bookmarkEnd w:id="3"/>
+      <w:bookmarkEnd w:id="4"/>
     </w:p>
     <w:p>
       <w:r>
@@ -2967,8 +2743,6 @@
       <w:r>
         <w:t>-Comprobación de permisos adecuados</w:t>
       </w:r>
-      <w:bookmarkStart w:id="4" w:name="_GoBack"/>
-      <w:bookmarkEnd w:id="4"/>
     </w:p>
     <w:p>
       <w:pPr>
@@ -3181,7 +2955,7 @@
 </file>
 
 <file path=word/endnotes.xml><?xml version="1.0" encoding="utf-8"?>
-<w:endnotes xmlns:wpc="http://schemas.microsoft.com/office/word/2010/wordprocessingCanvas" xmlns:mc="http://schemas.openxmlformats.org/markup-compatibility/2006" xmlns:o="urn:schemas-microsoft-com:office:office" xmlns:r="http://schemas.openxmlformats.org/officeDocument/2006/relationships" xmlns:m="http://schemas.openxmlformats.org/officeDocument/2006/math" xmlns:v="urn:schemas-microsoft-com:vml" xmlns:wp14="http://schemas.microsoft.com/office/word/2010/wordprocessingDrawing" xmlns:wp="http://schemas.openxmlformats.org/drawingml/2006/wordprocessingDrawing" xmlns:w10="urn:schemas-microsoft-com:office:word" xmlns:w="http://schemas.openxmlformats.org/wordprocessingml/2006/main" xmlns:w14="http://schemas.microsoft.com/office/word/2010/wordml" xmlns:w15="http://schemas.microsoft.com/office/word/2012/wordml" xmlns:wpg="http://schemas.microsoft.com/office/word/2010/wordprocessingGroup" xmlns:wpi="http://schemas.microsoft.com/office/word/2010/wordprocessingInk" xmlns:wne="http://schemas.microsoft.com/office/word/2006/wordml" xmlns:wps="http://schemas.microsoft.com/office/word/2010/wordprocessingShape" mc:Ignorable="w14 w15 wp14">
+<w:endnotes xmlns:wpc="http://schemas.microsoft.com/office/word/2010/wordprocessingCanvas" xmlns:cx="http://schemas.microsoft.com/office/drawing/2014/chartex" xmlns:cx1="http://schemas.microsoft.com/office/drawing/2015/9/8/chartex" xmlns:mc="http://schemas.openxmlformats.org/markup-compatibility/2006" xmlns:o="urn:schemas-microsoft-com:office:office" xmlns:r="http://schemas.openxmlformats.org/officeDocument/2006/relationships" xmlns:m="http://schemas.openxmlformats.org/officeDocument/2006/math" xmlns:v="urn:schemas-microsoft-com:vml" xmlns:wp14="http://schemas.microsoft.com/office/word/2010/wordprocessingDrawing" xmlns:wp="http://schemas.openxmlformats.org/drawingml/2006/wordprocessingDrawing" xmlns:w10="urn:schemas-microsoft-com:office:word" xmlns:w="http://schemas.openxmlformats.org/wordprocessingml/2006/main" xmlns:w14="http://schemas.microsoft.com/office/word/2010/wordml" xmlns:w15="http://schemas.microsoft.com/office/word/2012/wordml" xmlns:w16se="http://schemas.microsoft.com/office/word/2015/wordml/symex" xmlns:wpg="http://schemas.microsoft.com/office/word/2010/wordprocessingGroup" xmlns:wpi="http://schemas.microsoft.com/office/word/2010/wordprocessingInk" xmlns:wne="http://schemas.microsoft.com/office/word/2006/wordml" xmlns:wps="http://schemas.microsoft.com/office/word/2010/wordprocessingShape" mc:Ignorable="w14 w15 w16se wp14">
   <w:endnote w:type="separator" w:id="-1">
     <w:p>
       <w:r>
@@ -3204,7 +2978,7 @@
 </file>
 
 <file path=word/footnotes.xml><?xml version="1.0" encoding="utf-8"?>
-<w:footnotes xmlns:wpc="http://schemas.microsoft.com/office/word/2010/wordprocessingCanvas" xmlns:mc="http://schemas.openxmlformats.org/markup-compatibility/2006" xmlns:o="urn:schemas-microsoft-com:office:office" xmlns:r="http://schemas.openxmlformats.org/officeDocument/2006/relationships" xmlns:m="http://schemas.openxmlformats.org/officeDocument/2006/math" xmlns:v="urn:schemas-microsoft-com:vml" xmlns:wp14="http://schemas.microsoft.com/office/word/2010/wordprocessingDrawing" xmlns:wp="http://schemas.openxmlformats.org/drawingml/2006/wordprocessingDrawing" xmlns:w10="urn:schemas-microsoft-com:office:word" xmlns:w="http://schemas.openxmlformats.org/wordprocessingml/2006/main" xmlns:w14="http://schemas.microsoft.com/office/word/2010/wordml" xmlns:w15="http://schemas.microsoft.com/office/word/2012/wordml" xmlns:wpg="http://schemas.microsoft.com/office/word/2010/wordprocessingGroup" xmlns:wpi="http://schemas.microsoft.com/office/word/2010/wordprocessingInk" xmlns:wne="http://schemas.microsoft.com/office/word/2006/wordml" xmlns:wps="http://schemas.microsoft.com/office/word/2010/wordprocessingShape" mc:Ignorable="w14 w15 wp14">
+<w:footnotes xmlns:wpc="http://schemas.microsoft.com/office/word/2010/wordprocessingCanvas" xmlns:cx="http://schemas.microsoft.com/office/drawing/2014/chartex" xmlns:cx1="http://schemas.microsoft.com/office/drawing/2015/9/8/chartex" xmlns:mc="http://schemas.openxmlformats.org/markup-compatibility/2006" xmlns:o="urn:schemas-microsoft-com:office:office" xmlns:r="http://schemas.openxmlformats.org/officeDocument/2006/relationships" xmlns:m="http://schemas.openxmlformats.org/officeDocument/2006/math" xmlns:v="urn:schemas-microsoft-com:vml" xmlns:wp14="http://schemas.microsoft.com/office/word/2010/wordprocessingDrawing" xmlns:wp="http://schemas.openxmlformats.org/drawingml/2006/wordprocessingDrawing" xmlns:w10="urn:schemas-microsoft-com:office:word" xmlns:w="http://schemas.openxmlformats.org/wordprocessingml/2006/main" xmlns:w14="http://schemas.microsoft.com/office/word/2010/wordml" xmlns:w15="http://schemas.microsoft.com/office/word/2012/wordml" xmlns:w16se="http://schemas.microsoft.com/office/word/2015/wordml/symex" xmlns:wpg="http://schemas.microsoft.com/office/word/2010/wordprocessingGroup" xmlns:wpi="http://schemas.microsoft.com/office/word/2010/wordprocessingInk" xmlns:wne="http://schemas.microsoft.com/office/word/2006/wordml" xmlns:wps="http://schemas.microsoft.com/office/word/2010/wordprocessingShape" mc:Ignorable="w14 w15 w16se wp14">
   <w:footnote w:type="separator" w:id="-1">
     <w:p>
       <w:r>
@@ -3227,7 +3001,7 @@
 </file>
 
 <file path=word/header1.xml><?xml version="1.0" encoding="utf-8"?>
-<w:hdr xmlns:wpc="http://schemas.microsoft.com/office/word/2010/wordprocessingCanvas" xmlns:mc="http://schemas.openxmlformats.org/markup-compatibility/2006" xmlns:o="urn:schemas-microsoft-com:office:office" xmlns:r="http://schemas.openxmlformats.org/officeDocument/2006/relationships" xmlns:m="http://schemas.openxmlformats.org/officeDocument/2006/math" xmlns:v="urn:schemas-microsoft-com:vml" xmlns:wp14="http://schemas.microsoft.com/office/word/2010/wordprocessingDrawing" xmlns:wp="http://schemas.openxmlformats.org/drawingml/2006/wordprocessingDrawing" xmlns:w10="urn:schemas-microsoft-com:office:word" xmlns:w="http://schemas.openxmlformats.org/wordprocessingml/2006/main" xmlns:w14="http://schemas.microsoft.com/office/word/2010/wordml" xmlns:w15="http://schemas.microsoft.com/office/word/2012/wordml" xmlns:wpg="http://schemas.microsoft.com/office/word/2010/wordprocessingGroup" xmlns:wpi="http://schemas.microsoft.com/office/word/2010/wordprocessingInk" xmlns:wne="http://schemas.microsoft.com/office/word/2006/wordml" xmlns:wps="http://schemas.microsoft.com/office/word/2010/wordprocessingShape" mc:Ignorable="w14 w15 wp14">
+<w:hdr xmlns:wpc="http://schemas.microsoft.com/office/word/2010/wordprocessingCanvas" xmlns:cx="http://schemas.microsoft.com/office/drawing/2014/chartex" xmlns:cx1="http://schemas.microsoft.com/office/drawing/2015/9/8/chartex" xmlns:mc="http://schemas.openxmlformats.org/markup-compatibility/2006" xmlns:o="urn:schemas-microsoft-com:office:office" xmlns:r="http://schemas.openxmlformats.org/officeDocument/2006/relationships" xmlns:m="http://schemas.openxmlformats.org/officeDocument/2006/math" xmlns:v="urn:schemas-microsoft-com:vml" xmlns:wp14="http://schemas.microsoft.com/office/word/2010/wordprocessingDrawing" xmlns:wp="http://schemas.openxmlformats.org/drawingml/2006/wordprocessingDrawing" xmlns:w10="urn:schemas-microsoft-com:office:word" xmlns:w="http://schemas.openxmlformats.org/wordprocessingml/2006/main" xmlns:w14="http://schemas.microsoft.com/office/word/2010/wordml" xmlns:w15="http://schemas.microsoft.com/office/word/2012/wordml" xmlns:w16se="http://schemas.microsoft.com/office/word/2015/wordml/symex" xmlns:wpg="http://schemas.microsoft.com/office/word/2010/wordprocessingGroup" xmlns:wpi="http://schemas.microsoft.com/office/word/2010/wordprocessingInk" xmlns:wne="http://schemas.microsoft.com/office/word/2006/wordml" xmlns:wps="http://schemas.microsoft.com/office/word/2010/wordprocessingShape" mc:Ignorable="w14 w15 w16se wp14">
   <w:tbl>
     <w:tblPr>
       <w:tblW w:w="6410" w:type="pct"/>
@@ -3277,9 +3051,6 @@
           <w:pPr>
             <w:pStyle w:val="Encabezadodeinformacin"/>
           </w:pPr>
-          <w:r>
-            <w:t>Tabla de contenido</w:t>
-          </w:r>
         </w:p>
       </w:tc>
     </w:tr>
@@ -3332,7 +3103,7 @@
 </file>
 
 <file path=word/header2.xml><?xml version="1.0" encoding="utf-8"?>
-<w:hdr xmlns:wpc="http://schemas.microsoft.com/office/word/2010/wordprocessingCanvas" xmlns:mc="http://schemas.openxmlformats.org/markup-compatibility/2006" xmlns:o="urn:schemas-microsoft-com:office:office" xmlns:r="http://schemas.openxmlformats.org/officeDocument/2006/relationships" xmlns:m="http://schemas.openxmlformats.org/officeDocument/2006/math" xmlns:v="urn:schemas-microsoft-com:vml" xmlns:wp14="http://schemas.microsoft.com/office/word/2010/wordprocessingDrawing" xmlns:wp="http://schemas.openxmlformats.org/drawingml/2006/wordprocessingDrawing" xmlns:w10="urn:schemas-microsoft-com:office:word" xmlns:w="http://schemas.openxmlformats.org/wordprocessingml/2006/main" xmlns:w14="http://schemas.microsoft.com/office/word/2010/wordml" xmlns:w15="http://schemas.microsoft.com/office/word/2012/wordml" xmlns:wpg="http://schemas.microsoft.com/office/word/2010/wordprocessingGroup" xmlns:wpi="http://schemas.microsoft.com/office/word/2010/wordprocessingInk" xmlns:wne="http://schemas.microsoft.com/office/word/2006/wordml" xmlns:wps="http://schemas.microsoft.com/office/word/2010/wordprocessingShape" mc:Ignorable="w14 w15 wp14">
+<w:hdr xmlns:wpc="http://schemas.microsoft.com/office/word/2010/wordprocessingCanvas" xmlns:cx="http://schemas.microsoft.com/office/drawing/2014/chartex" xmlns:cx1="http://schemas.microsoft.com/office/drawing/2015/9/8/chartex" xmlns:mc="http://schemas.openxmlformats.org/markup-compatibility/2006" xmlns:o="urn:schemas-microsoft-com:office:office" xmlns:r="http://schemas.openxmlformats.org/officeDocument/2006/relationships" xmlns:m="http://schemas.openxmlformats.org/officeDocument/2006/math" xmlns:v="urn:schemas-microsoft-com:vml" xmlns:wp14="http://schemas.microsoft.com/office/word/2010/wordprocessingDrawing" xmlns:wp="http://schemas.openxmlformats.org/drawingml/2006/wordprocessingDrawing" xmlns:w10="urn:schemas-microsoft-com:office:word" xmlns:w="http://schemas.openxmlformats.org/wordprocessingml/2006/main" xmlns:w14="http://schemas.microsoft.com/office/word/2010/wordml" xmlns:w15="http://schemas.microsoft.com/office/word/2012/wordml" xmlns:w16se="http://schemas.microsoft.com/office/word/2015/wordml/symex" xmlns:wpg="http://schemas.microsoft.com/office/word/2010/wordprocessingGroup" xmlns:wpi="http://schemas.microsoft.com/office/word/2010/wordprocessingInk" xmlns:wne="http://schemas.microsoft.com/office/word/2006/wordml" xmlns:wps="http://schemas.microsoft.com/office/word/2010/wordprocessingShape" mc:Ignorable="w14 w15 w16se wp14">
   <w:tbl>
     <w:tblPr>
       <w:tblW w:w="6410" w:type="pct"/>
@@ -3377,7 +3148,7 @@
             <w:fldChar w:fldCharType="separate"/>
           </w:r>
           <w:r>
-            <w:t>07</w:t>
+            <w:t>02</w:t>
           </w:r>
           <w:r>
             <w:fldChar w:fldCharType="end"/>
@@ -3465,7 +3236,7 @@
 </file>
 
 <file path=word/numbering.xml><?xml version="1.0" encoding="utf-8"?>
-<w:numbering xmlns:wpc="http://schemas.microsoft.com/office/word/2010/wordprocessingCanvas" xmlns:mc="http://schemas.openxmlformats.org/markup-compatibility/2006" xmlns:o="urn:schemas-microsoft-com:office:office" xmlns:r="http://schemas.openxmlformats.org/officeDocument/2006/relationships" xmlns:m="http://schemas.openxmlformats.org/officeDocument/2006/math" xmlns:v="urn:schemas-microsoft-com:vml" xmlns:wp14="http://schemas.microsoft.com/office/word/2010/wordprocessingDrawing" xmlns:wp="http://schemas.openxmlformats.org/drawingml/2006/wordprocessingDrawing" xmlns:w10="urn:schemas-microsoft-com:office:word" xmlns:w="http://schemas.openxmlformats.org/wordprocessingml/2006/main" xmlns:w14="http://schemas.microsoft.com/office/word/2010/wordml" xmlns:w15="http://schemas.microsoft.com/office/word/2012/wordml" xmlns:wpg="http://schemas.microsoft.com/office/word/2010/wordprocessingGroup" xmlns:wpi="http://schemas.microsoft.com/office/word/2010/wordprocessingInk" xmlns:wne="http://schemas.microsoft.com/office/word/2006/wordml" xmlns:wps="http://schemas.microsoft.com/office/word/2010/wordprocessingShape" mc:Ignorable="w14 w15 wp14">
+<w:numbering xmlns:wpc="http://schemas.microsoft.com/office/word/2010/wordprocessingCanvas" xmlns:cx="http://schemas.microsoft.com/office/drawing/2014/chartex" xmlns:cx1="http://schemas.microsoft.com/office/drawing/2015/9/8/chartex" xmlns:mc="http://schemas.openxmlformats.org/markup-compatibility/2006" xmlns:o="urn:schemas-microsoft-com:office:office" xmlns:r="http://schemas.openxmlformats.org/officeDocument/2006/relationships" xmlns:m="http://schemas.openxmlformats.org/officeDocument/2006/math" xmlns:v="urn:schemas-microsoft-com:vml" xmlns:wp14="http://schemas.microsoft.com/office/word/2010/wordprocessingDrawing" xmlns:wp="http://schemas.openxmlformats.org/drawingml/2006/wordprocessingDrawing" xmlns:w10="urn:schemas-microsoft-com:office:word" xmlns:w="http://schemas.openxmlformats.org/wordprocessingml/2006/main" xmlns:w14="http://schemas.microsoft.com/office/word/2010/wordml" xmlns:w15="http://schemas.microsoft.com/office/word/2012/wordml" xmlns:w16se="http://schemas.microsoft.com/office/word/2015/wordml/symex" xmlns:wpg="http://schemas.microsoft.com/office/word/2010/wordprocessingGroup" xmlns:wpi="http://schemas.microsoft.com/office/word/2010/wordprocessingInk" xmlns:wne="http://schemas.microsoft.com/office/word/2006/wordml" xmlns:wps="http://schemas.microsoft.com/office/word/2010/wordprocessingShape" mc:Ignorable="w14 w15 w16se wp14">
   <w:abstractNum w:abstractNumId="0" w15:restartNumberingAfterBreak="0">
     <w:nsid w:val="FFFFFF89"/>
     <w:multiLevelType w:val="singleLevel"/>
@@ -5581,7 +5352,7 @@
 </file>
 
 <file path=word/styles.xml><?xml version="1.0" encoding="utf-8"?>
-<w:styles xmlns:mc="http://schemas.openxmlformats.org/markup-compatibility/2006" xmlns:r="http://schemas.openxmlformats.org/officeDocument/2006/relationships" xmlns:w="http://schemas.openxmlformats.org/wordprocessingml/2006/main" xmlns:w14="http://schemas.microsoft.com/office/word/2010/wordml" xmlns:w15="http://schemas.microsoft.com/office/word/2012/wordml" mc:Ignorable="w14 w15">
+<w:styles xmlns:mc="http://schemas.openxmlformats.org/markup-compatibility/2006" xmlns:r="http://schemas.openxmlformats.org/officeDocument/2006/relationships" xmlns:w="http://schemas.openxmlformats.org/wordprocessingml/2006/main" xmlns:w14="http://schemas.microsoft.com/office/word/2010/wordml" xmlns:w15="http://schemas.microsoft.com/office/word/2012/wordml" xmlns:w16se="http://schemas.microsoft.com/office/word/2015/wordml/symex" mc:Ignorable="w14 w15 w16se">
   <w:docDefaults>
     <w:rPrDefault>
       <w:rPr>
@@ -6264,11 +6035,11 @@
       <w:sz w:val="36"/>
     </w:rPr>
   </w:style>
-  <w:style w:type="paragraph" w:styleId="Puesto">
+  <w:style w:type="paragraph" w:styleId="Ttulo">
     <w:name w:val="Title"/>
     <w:basedOn w:val="Normal"/>
     <w:next w:val="Normal"/>
-    <w:link w:val="PuestoCar"/>
+    <w:link w:val="TtuloCar"/>
     <w:uiPriority w:val="2"/>
     <w:qFormat/>
     <w:pPr>
@@ -6282,10 +6053,10 @@
       <w:sz w:val="200"/>
     </w:rPr>
   </w:style>
-  <w:style w:type="character" w:customStyle="1" w:styleId="PuestoCar">
-    <w:name w:val="Puesto Car"/>
+  <w:style w:type="character" w:customStyle="1" w:styleId="TtuloCar">
+    <w:name w:val="Título Car"/>
     <w:basedOn w:val="Fuentedeprrafopredeter"/>
-    <w:link w:val="Puesto"/>
+    <w:link w:val="Ttulo"/>
     <w:uiPriority w:val="2"/>
     <w:rPr>
       <w:rFonts w:asciiTheme="majorHAnsi" w:eastAsiaTheme="majorEastAsia" w:hAnsiTheme="majorHAnsi" w:cstheme="majorBidi"/>
@@ -6422,7 +6193,7 @@
       <w:sz w:val="40"/>
     </w:rPr>
   </w:style>
-  <w:style w:type="paragraph" w:styleId="TtulodeTDC">
+  <w:style w:type="paragraph" w:styleId="TtuloTDC">
     <w:name w:val="TOC Heading"/>
     <w:basedOn w:val="Ttulo1"/>
     <w:next w:val="Normal"/>
@@ -6962,7 +6733,7 @@
 </file>
 
 <file path=word/glossary/document.xml><?xml version="1.0" encoding="utf-8"?>
-<w:glossaryDocument xmlns:wpc="http://schemas.microsoft.com/office/word/2010/wordprocessingCanvas" xmlns:mc="http://schemas.openxmlformats.org/markup-compatibility/2006" xmlns:o="urn:schemas-microsoft-com:office:office" xmlns:r="http://schemas.openxmlformats.org/officeDocument/2006/relationships" xmlns:m="http://schemas.openxmlformats.org/officeDocument/2006/math" xmlns:v="urn:schemas-microsoft-com:vml" xmlns:wp14="http://schemas.microsoft.com/office/word/2010/wordprocessingDrawing" xmlns:wp="http://schemas.openxmlformats.org/drawingml/2006/wordprocessingDrawing" xmlns:w10="urn:schemas-microsoft-com:office:word" xmlns:w="http://schemas.openxmlformats.org/wordprocessingml/2006/main" xmlns:w14="http://schemas.microsoft.com/office/word/2010/wordml" xmlns:w15="http://schemas.microsoft.com/office/word/2012/wordml" xmlns:wpg="http://schemas.microsoft.com/office/word/2010/wordprocessingGroup" xmlns:wpi="http://schemas.microsoft.com/office/word/2010/wordprocessingInk" xmlns:wne="http://schemas.microsoft.com/office/word/2006/wordml" xmlns:wps="http://schemas.microsoft.com/office/word/2010/wordprocessingShape" mc:Ignorable="w14 w15 wp14">
+<w:glossaryDocument xmlns:wpc="http://schemas.microsoft.com/office/word/2010/wordprocessingCanvas" xmlns:cx="http://schemas.microsoft.com/office/drawing/2014/chartex" xmlns:cx1="http://schemas.microsoft.com/office/drawing/2015/9/8/chartex" xmlns:mc="http://schemas.openxmlformats.org/markup-compatibility/2006" xmlns:o="urn:schemas-microsoft-com:office:office" xmlns:r="http://schemas.openxmlformats.org/officeDocument/2006/relationships" xmlns:m="http://schemas.openxmlformats.org/officeDocument/2006/math" xmlns:v="urn:schemas-microsoft-com:vml" xmlns:wp14="http://schemas.microsoft.com/office/word/2010/wordprocessingDrawing" xmlns:wp="http://schemas.openxmlformats.org/drawingml/2006/wordprocessingDrawing" xmlns:w10="urn:schemas-microsoft-com:office:word" xmlns:w="http://schemas.openxmlformats.org/wordprocessingml/2006/main" xmlns:w14="http://schemas.microsoft.com/office/word/2010/wordml" xmlns:w15="http://schemas.microsoft.com/office/word/2012/wordml" xmlns:w16se="http://schemas.microsoft.com/office/word/2015/wordml/symex" xmlns:wpg="http://schemas.microsoft.com/office/word/2010/wordprocessingGroup" xmlns:wpi="http://schemas.microsoft.com/office/word/2010/wordprocessingInk" xmlns:wne="http://schemas.microsoft.com/office/word/2006/wordml" xmlns:wps="http://schemas.microsoft.com/office/word/2010/wordprocessingShape" mc:Ignorable="w14 w15 w16se wp14">
   <w:docParts>
     <w:docPart>
       <w:docPartPr>
@@ -7027,27 +6798,27 @@
 </file>
 
 <file path=word/glossary/fontTable.xml><?xml version="1.0" encoding="utf-8"?>
-<w:fonts xmlns:mc="http://schemas.openxmlformats.org/markup-compatibility/2006" xmlns:r="http://schemas.openxmlformats.org/officeDocument/2006/relationships" xmlns:w="http://schemas.openxmlformats.org/wordprocessingml/2006/main" xmlns:w14="http://schemas.microsoft.com/office/word/2010/wordml" xmlns:w15="http://schemas.microsoft.com/office/word/2012/wordml" mc:Ignorable="w14 w15">
+<w:fonts xmlns:mc="http://schemas.openxmlformats.org/markup-compatibility/2006" xmlns:r="http://schemas.openxmlformats.org/officeDocument/2006/relationships" xmlns:w="http://schemas.openxmlformats.org/wordprocessingml/2006/main" xmlns:w14="http://schemas.microsoft.com/office/word/2010/wordml" xmlns:w15="http://schemas.microsoft.com/office/word/2012/wordml" xmlns:w16se="http://schemas.microsoft.com/office/word/2015/wordml/symex" mc:Ignorable="w14 w15 w16se">
   <w:font w:name="Cambria">
     <w:panose1 w:val="02040503050406030204"/>
     <w:charset w:val="00"/>
     <w:family w:val="roman"/>
     <w:pitch w:val="variable"/>
-    <w:sig w:usb0="E00002FF" w:usb1="400004FF" w:usb2="00000000" w:usb3="00000000" w:csb0="0000019F" w:csb1="00000000"/>
+    <w:sig w:usb0="A00002EF" w:usb1="4000004B" w:usb2="00000000" w:usb3="00000000" w:csb0="0000009F" w:csb1="00000000"/>
   </w:font>
   <w:font w:name="Times New Roman">
     <w:panose1 w:val="02020603050405020304"/>
     <w:charset w:val="00"/>
     <w:family w:val="roman"/>
     <w:pitch w:val="variable"/>
-    <w:sig w:usb0="E0002EFF" w:usb1="C0007843" w:usb2="00000009" w:usb3="00000000" w:csb0="000001FF" w:csb1="00000000"/>
+    <w:sig w:usb0="E0002AFF" w:usb1="C0007843" w:usb2="00000009" w:usb3="00000000" w:csb0="000001FF" w:csb1="00000000"/>
   </w:font>
   <w:font w:name="Arial">
     <w:panose1 w:val="020B0604020202020204"/>
     <w:charset w:val="00"/>
     <w:family w:val="swiss"/>
     <w:pitch w:val="variable"/>
-    <w:sig w:usb0="E0002EFF" w:usb1="C0007843" w:usb2="00000009" w:usb3="00000000" w:csb0="000001FF" w:csb1="00000000"/>
+    <w:sig w:usb0="E0002AFF" w:usb1="C0007843" w:usb2="00000009" w:usb3="00000000" w:csb0="000001FF" w:csb1="00000000"/>
   </w:font>
   <w:font w:name="Courier New">
     <w:panose1 w:val="02070309020205020404"/>
@@ -7097,13 +6868,13 @@
     <w:charset w:val="00"/>
     <w:family w:val="swiss"/>
     <w:pitch w:val="variable"/>
-    <w:sig w:usb0="A00002EF" w:usb1="4000207B" w:usb2="00000000" w:usb3="00000000" w:csb0="0000019F" w:csb1="00000000"/>
+    <w:sig w:usb0="A00002EF" w:usb1="4000207B" w:usb2="00000000" w:usb3="00000000" w:csb0="0000009F" w:csb1="00000000"/>
   </w:font>
 </w:fonts>
 </file>
 
 <file path=word/glossary/numbering.xml><?xml version="1.0" encoding="utf-8"?>
-<w:numbering xmlns:wpc="http://schemas.microsoft.com/office/word/2010/wordprocessingCanvas" xmlns:mc="http://schemas.openxmlformats.org/markup-compatibility/2006" xmlns:o="urn:schemas-microsoft-com:office:office" xmlns:r="http://schemas.openxmlformats.org/officeDocument/2006/relationships" xmlns:m="http://schemas.openxmlformats.org/officeDocument/2006/math" xmlns:v="urn:schemas-microsoft-com:vml" xmlns:wp14="http://schemas.microsoft.com/office/word/2010/wordprocessingDrawing" xmlns:wp="http://schemas.openxmlformats.org/drawingml/2006/wordprocessingDrawing" xmlns:w10="urn:schemas-microsoft-com:office:word" xmlns:w="http://schemas.openxmlformats.org/wordprocessingml/2006/main" xmlns:w14="http://schemas.microsoft.com/office/word/2010/wordml" xmlns:w15="http://schemas.microsoft.com/office/word/2012/wordml" xmlns:wpg="http://schemas.microsoft.com/office/word/2010/wordprocessingGroup" xmlns:wpi="http://schemas.microsoft.com/office/word/2010/wordprocessingInk" xmlns:wne="http://schemas.microsoft.com/office/word/2006/wordml" xmlns:wps="http://schemas.microsoft.com/office/word/2010/wordprocessingShape" mc:Ignorable="w14 w15 wp14">
+<w:numbering xmlns:wpc="http://schemas.microsoft.com/office/word/2010/wordprocessingCanvas" xmlns:cx="http://schemas.microsoft.com/office/drawing/2014/chartex" xmlns:cx1="http://schemas.microsoft.com/office/drawing/2015/9/8/chartex" xmlns:mc="http://schemas.openxmlformats.org/markup-compatibility/2006" xmlns:o="urn:schemas-microsoft-com:office:office" xmlns:r="http://schemas.openxmlformats.org/officeDocument/2006/relationships" xmlns:m="http://schemas.openxmlformats.org/officeDocument/2006/math" xmlns:v="urn:schemas-microsoft-com:vml" xmlns:wp14="http://schemas.microsoft.com/office/word/2010/wordprocessingDrawing" xmlns:wp="http://schemas.openxmlformats.org/drawingml/2006/wordprocessingDrawing" xmlns:w10="urn:schemas-microsoft-com:office:word" xmlns:w="http://schemas.openxmlformats.org/wordprocessingml/2006/main" xmlns:w14="http://schemas.microsoft.com/office/word/2010/wordml" xmlns:w15="http://schemas.microsoft.com/office/word/2012/wordml" xmlns:w16se="http://schemas.microsoft.com/office/word/2015/wordml/symex" xmlns:wpg="http://schemas.microsoft.com/office/word/2010/wordprocessingGroup" xmlns:wpi="http://schemas.microsoft.com/office/word/2010/wordprocessingInk" xmlns:wne="http://schemas.microsoft.com/office/word/2006/wordml" xmlns:wps="http://schemas.microsoft.com/office/word/2010/wordprocessingShape" mc:Ignorable="w14 w15 w16se wp14">
   <w:abstractNum w:abstractNumId="0" w15:restartNumberingAfterBreak="0">
     <w:nsid w:val="FFFFFF89"/>
     <w:multiLevelType w:val="singleLevel"/>
@@ -7130,7 +6901,7 @@
 </file>
 
 <file path=word/glossary/settings.xml><?xml version="1.0" encoding="utf-8"?>
-<w:settings xmlns:mc="http://schemas.openxmlformats.org/markup-compatibility/2006" xmlns:o="urn:schemas-microsoft-com:office:office" xmlns:r="http://schemas.openxmlformats.org/officeDocument/2006/relationships" xmlns:m="http://schemas.openxmlformats.org/officeDocument/2006/math" xmlns:v="urn:schemas-microsoft-com:vml" xmlns:w10="urn:schemas-microsoft-com:office:word" xmlns:w="http://schemas.openxmlformats.org/wordprocessingml/2006/main" xmlns:w14="http://schemas.microsoft.com/office/word/2010/wordml" xmlns:w15="http://schemas.microsoft.com/office/word/2012/wordml" xmlns:sl="http://schemas.openxmlformats.org/schemaLibrary/2006/main" mc:Ignorable="w14 w15">
+<w:settings xmlns:mc="http://schemas.openxmlformats.org/markup-compatibility/2006" xmlns:o="urn:schemas-microsoft-com:office:office" xmlns:r="http://schemas.openxmlformats.org/officeDocument/2006/relationships" xmlns:m="http://schemas.openxmlformats.org/officeDocument/2006/math" xmlns:v="urn:schemas-microsoft-com:vml" xmlns:w10="urn:schemas-microsoft-com:office:word" xmlns:w="http://schemas.openxmlformats.org/wordprocessingml/2006/main" xmlns:w14="http://schemas.microsoft.com/office/word/2010/wordml" xmlns:w15="http://schemas.microsoft.com/office/word/2012/wordml" xmlns:w16se="http://schemas.microsoft.com/office/word/2015/wordml/symex" xmlns:sl="http://schemas.openxmlformats.org/schemaLibrary/2006/main" mc:Ignorable="w14 w15 w16se">
   <w:view w:val="normal"/>
   <w:defaultTabStop w:val="708"/>
   <w:hyphenationZone w:val="425"/>
@@ -7149,6 +6920,7 @@
     <w:rsid w:val="00141E09"/>
     <w:rsid w:val="001C2A02"/>
     <w:rsid w:val="00474112"/>
+    <w:rsid w:val="005637ED"/>
     <w:rsid w:val="006A0CAD"/>
     <w:rsid w:val="00814C77"/>
     <w:rsid w:val="008B1341"/>
@@ -7179,7 +6951,7 @@
 </file>
 
 <file path=word/glossary/styles.xml><?xml version="1.0" encoding="utf-8"?>
-<w:styles xmlns:mc="http://schemas.openxmlformats.org/markup-compatibility/2006" xmlns:r="http://schemas.openxmlformats.org/officeDocument/2006/relationships" xmlns:w="http://schemas.openxmlformats.org/wordprocessingml/2006/main" xmlns:w14="http://schemas.microsoft.com/office/word/2010/wordml" xmlns:w15="http://schemas.microsoft.com/office/word/2012/wordml" mc:Ignorable="w14 w15">
+<w:styles xmlns:mc="http://schemas.openxmlformats.org/markup-compatibility/2006" xmlns:r="http://schemas.openxmlformats.org/officeDocument/2006/relationships" xmlns:w="http://schemas.openxmlformats.org/wordprocessingml/2006/main" xmlns:w14="http://schemas.microsoft.com/office/word/2010/wordml" xmlns:w15="http://schemas.microsoft.com/office/word/2012/wordml" xmlns:w16se="http://schemas.microsoft.com/office/word/2015/wordml/symex" mc:Ignorable="w14 w15 w16se">
   <w:docDefaults>
     <w:rPrDefault>
       <w:rPr>
@@ -7722,7 +7494,7 @@
 </file>
 
 <file path=word/glossary/webSettings.xml><?xml version="1.0" encoding="utf-8"?>
-<w:webSettings xmlns:mc="http://schemas.openxmlformats.org/markup-compatibility/2006" xmlns:r="http://schemas.openxmlformats.org/officeDocument/2006/relationships" xmlns:w="http://schemas.openxmlformats.org/wordprocessingml/2006/main" xmlns:w14="http://schemas.microsoft.com/office/word/2010/wordml" xmlns:w15="http://schemas.microsoft.com/office/word/2012/wordml" mc:Ignorable="w14 w15">
+<w:webSettings xmlns:mc="http://schemas.openxmlformats.org/markup-compatibility/2006" xmlns:r="http://schemas.openxmlformats.org/officeDocument/2006/relationships" xmlns:w="http://schemas.openxmlformats.org/wordprocessingml/2006/main" xmlns:w14="http://schemas.microsoft.com/office/word/2010/wordml" xmlns:w15="http://schemas.microsoft.com/office/word/2012/wordml" xmlns:w16se="http://schemas.microsoft.com/office/word/2015/wordml/symex" mc:Ignorable="w14 w15 w16se">
   <w:optimizeForBrowser/>
   <w:allowPNG/>
 </w:webSettings>
@@ -8085,7 +7857,7 @@
 </file>
 
 <file path=customXml/itemProps3.xml><?xml version="1.0" encoding="utf-8"?>
-<ds:datastoreItem xmlns:ds="http://schemas.openxmlformats.org/officeDocument/2006/customXml" ds:itemID="{74FA33D2-7CB4-47AB-A03D-A48AB1B5369F}">
+<ds:datastoreItem xmlns:ds="http://schemas.openxmlformats.org/officeDocument/2006/customXml" ds:itemID="{261F59A0-1928-4DEF-AC75-D39902154EAE}">
   <ds:schemaRefs>
     <ds:schemaRef ds:uri="http://schemas.openxmlformats.org/officeDocument/2006/bibliography"/>
   </ds:schemaRefs>

</xml_diff>

<commit_message>
Casos de prueba terminados
</commit_message>
<xml_diff>
--- a/Segundo cuatrimestre/Analisisydisenio/Analisis_y_disenio.docx
+++ b/Segundo cuatrimestre/Analisisydisenio/Analisis_y_disenio.docx
@@ -159,7 +159,7 @@
                   </wp:anchor>
                 </w:drawing>
               </mc:Choice>
-              <mc:Fallback xmlns:w16se="http://schemas.microsoft.com/office/word/2015/wordml/symex" xmlns:cx1="http://schemas.microsoft.com/office/drawing/2015/9/8/chartex" xmlns:cx="http://schemas.microsoft.com/office/drawing/2014/chartex">
+              <mc:Fallback>
                 <w:pict>
                   <v:shapetype w14:anchorId="39A95800" id="_x0000_t202" coordsize="21600,21600" o:spt="202" path="m,l,21600r21600,l21600,xe">
                     <v:stroke joinstyle="miter"/>
@@ -186,7 +186,7 @@
                           <w:sdtContent>
                             <w:p>
                               <w:pPr>
-                                <w:pStyle w:val="Ttulo"/>
+                                <w:pStyle w:val="Puesto"/>
                                 <w:rPr>
                                   <w:sz w:val="144"/>
                                 </w:rPr>
@@ -520,11 +520,7 @@
               </mc:Choice>
               <mc:Fallback>
                 <w:pict>
-                  <v:shapetype w14:anchorId="48FC4DCC" id="_x0000_t202" coordsize="21600,21600" o:spt="202" path="m,l,21600r21600,l21600,xe">
-                    <v:stroke joinstyle="miter"/>
-                    <v:path gradientshapeok="t" o:connecttype="rect"/>
-                  </v:shapetype>
-                  <v:shape id="Cuadro de texto 15" o:spid="_x0000_s1027" type="#_x0000_t202" alt="contact info" style="position:absolute;left:0;text-align:left;margin-left:0;margin-top:0;width:540pt;height:139.8pt;z-index:251675648;visibility:visible;mso-wrap-style:square;mso-width-percent:1282;mso-height-percent:200;mso-wrap-distance-left:9pt;mso-wrap-distance-top:0;mso-wrap-distance-right:9pt;mso-wrap-distance-bottom:0;mso-position-horizontal:center;mso-position-horizontal-relative:page;mso-position-vertical:bottom;mso-position-vertical-relative:margin;mso-width-percent:1282;mso-height-percent:200;mso-width-relative:margin;mso-height-relative:margin;v-text-anchor:bottom" o:gfxdata="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" o:allowoverlap="f" filled="f" stroked="f" strokeweight=".5pt">
+                  <v:shape w14:anchorId="48FC4DCC" id="Cuadro de texto 15" o:spid="_x0000_s1027" type="#_x0000_t202" alt="contact info" style="position:absolute;left:0;text-align:left;margin-left:0;margin-top:0;width:540pt;height:139.8pt;z-index:251675648;visibility:visible;mso-wrap-style:square;mso-width-percent:1282;mso-height-percent:200;mso-wrap-distance-left:9pt;mso-wrap-distance-top:0;mso-wrap-distance-right:9pt;mso-wrap-distance-bottom:0;mso-position-horizontal:center;mso-position-horizontal-relative:page;mso-position-vertical:bottom;mso-position-vertical-relative:margin;mso-width-percent:1282;mso-height-percent:200;mso-width-relative:margin;mso-height-relative:margin;v-text-anchor:bottom" o:gfxdata="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" o:allowoverlap="f" filled="f" stroked="f" strokeweight=".5pt">
                     <v:textbox inset="0,0,0,0">
                       <w:txbxContent>
                         <w:p>
@@ -1195,11 +1191,11 @@
         <w:br w:type="page"/>
       </w:r>
     </w:p>
-    <w:bookmarkStart w:id="0" w:name="_Toc452008974"/>
     <w:p>
       <w:pPr>
         <w:pStyle w:val="Ttulo1"/>
       </w:pPr>
+      <w:bookmarkStart w:id="0" w:name="_Toc452008974"/>
       <w:r>
         <w:rPr>
           <w:lang w:eastAsia="es-ES"/>
@@ -1289,7 +1285,7 @@
               </wp:anchor>
             </w:drawing>
           </mc:Choice>
-          <mc:Fallback xmlns:w16se="http://schemas.microsoft.com/office/word/2015/wordml/symex" xmlns:cx1="http://schemas.microsoft.com/office/drawing/2015/9/8/chartex" xmlns:cx="http://schemas.microsoft.com/office/drawing/2014/chartex">
+          <mc:Fallback>
             <w:pict>
               <v:shape w14:anchorId="6FF877A2" id="Cuadro de texto  5" o:spid="_x0000_s1028" type="#_x0000_t202" alt="Sidebar" style="position:absolute;left:0;text-align:left;margin-left:0;margin-top:0;width:98.25pt;height:181.45pt;z-index:251686912;visibility:visible;mso-wrap-style:square;mso-width-percent:250;mso-height-percent:950;mso-left-percent:59;mso-wrap-distance-left:14.4pt;mso-wrap-distance-top:0;mso-wrap-distance-right:14.4pt;mso-wrap-distance-bottom:3in;mso-position-horizontal-relative:page;mso-position-vertical:top;mso-position-vertical-relative:margin;mso-width-percent:250;mso-height-percent:950;mso-left-percent:59;mso-width-relative:margin;mso-height-relative:margin;v-text-anchor:top" o:gfxdata="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" filled="f" stroked="f" strokeweight=".5pt">
                 <v:textbox inset="3.6pt,0,3.6pt,0">
@@ -1553,6 +1549,9 @@
             <w:pPr>
               <w:jc w:val="center"/>
             </w:pPr>
+            <w:r>
+              <w:t>Iván Prada Cazalla</w:t>
+            </w:r>
           </w:p>
         </w:tc>
         <w:tc>
@@ -1620,6 +1619,9 @@
             <w:pPr>
               <w:jc w:val="center"/>
             </w:pPr>
+            <w:r>
+              <w:t>Iván Prada Cazalla</w:t>
+            </w:r>
           </w:p>
         </w:tc>
         <w:tc>
@@ -1687,6 +1689,9 @@
             <w:pPr>
               <w:jc w:val="center"/>
             </w:pPr>
+            <w:r>
+              <w:t>Iván Prada Cazalla</w:t>
+            </w:r>
           </w:p>
         </w:tc>
         <w:tc>
@@ -1754,6 +1759,9 @@
             <w:pPr>
               <w:jc w:val="center"/>
             </w:pPr>
+            <w:r>
+              <w:t>Iván Prada Cazalla</w:t>
+            </w:r>
           </w:p>
         </w:tc>
         <w:tc>
@@ -1808,6 +1816,81 @@
           </w:p>
         </w:tc>
       </w:tr>
+      <w:tr>
+        <w:tc>
+          <w:tcPr>
+            <w:tcW w:w="2106" w:type="dxa"/>
+            <w:shd w:val="clear" w:color="auto" w:fill="auto"/>
+            <w:tcMar>
+              <w:left w:w="103" w:type="dxa"/>
+            </w:tcMar>
+          </w:tcPr>
+          <w:p>
+            <w:pPr>
+              <w:jc w:val="center"/>
+            </w:pPr>
+            <w:r>
+              <w:t>Jesús Recio Herranz</w:t>
+            </w:r>
+            <w:r>
+              <w:t xml:space="preserve"> e Isabel Pérez Pereda</w:t>
+            </w:r>
+          </w:p>
+        </w:tc>
+        <w:tc>
+          <w:tcPr>
+            <w:tcW w:w="2104" w:type="dxa"/>
+            <w:shd w:val="clear" w:color="auto" w:fill="auto"/>
+            <w:tcMar>
+              <w:left w:w="103" w:type="dxa"/>
+            </w:tcMar>
+          </w:tcPr>
+          <w:p>
+            <w:pPr>
+              <w:jc w:val="center"/>
+            </w:pPr>
+            <w:bookmarkStart w:id="1" w:name="_GoBack"/>
+            <w:bookmarkEnd w:id="1"/>
+            <w:r>
+              <w:t>24/5/2016</w:t>
+            </w:r>
+          </w:p>
+        </w:tc>
+        <w:tc>
+          <w:tcPr>
+            <w:tcW w:w="1989" w:type="dxa"/>
+            <w:shd w:val="clear" w:color="auto" w:fill="auto"/>
+            <w:tcMar>
+              <w:left w:w="103" w:type="dxa"/>
+            </w:tcMar>
+          </w:tcPr>
+          <w:p>
+            <w:pPr>
+              <w:jc w:val="center"/>
+            </w:pPr>
+            <w:r>
+              <w:t>2.2</w:t>
+            </w:r>
+          </w:p>
+        </w:tc>
+        <w:tc>
+          <w:tcPr>
+            <w:tcW w:w="2225" w:type="dxa"/>
+            <w:shd w:val="clear" w:color="auto" w:fill="auto"/>
+            <w:tcMar>
+              <w:left w:w="103" w:type="dxa"/>
+            </w:tcMar>
+          </w:tcPr>
+          <w:p>
+            <w:pPr>
+              <w:jc w:val="center"/>
+            </w:pPr>
+            <w:r>
+              <w:t>Casos de Prueba</w:t>
+            </w:r>
+          </w:p>
+        </w:tc>
+      </w:tr>
     </w:tbl>
     <w:p/>
     <w:p>
@@ -1831,11 +1914,11 @@
         </w:sectPr>
       </w:pPr>
     </w:p>
-    <w:bookmarkStart w:id="1" w:name="_Toc452008975"/>
     <w:p>
       <w:pPr>
         <w:pStyle w:val="Ttulo1"/>
       </w:pPr>
+      <w:bookmarkStart w:id="2" w:name="_Toc452008975"/>
       <w:r>
         <w:rPr>
           <w:lang w:eastAsia="es-ES"/>
@@ -1925,7 +2008,7 @@
               </wp:anchor>
             </w:drawing>
           </mc:Choice>
-          <mc:Fallback xmlns:w16se="http://schemas.microsoft.com/office/word/2015/wordml/symex" xmlns:cx1="http://schemas.microsoft.com/office/drawing/2015/9/8/chartex" xmlns:cx="http://schemas.microsoft.com/office/drawing/2014/chartex">
+          <mc:Fallback>
             <w:pict>
               <v:shape w14:anchorId="1E7F599A" id="_x0000_s1029" type="#_x0000_t202" alt="Sidebar" style="position:absolute;left:0;text-align:left;margin-left:0;margin-top:0;width:98.25pt;height:181.45pt;z-index:251659264;visibility:visible;mso-wrap-style:square;mso-width-percent:250;mso-height-percent:950;mso-left-percent:59;mso-wrap-distance-left:14.4pt;mso-wrap-distance-top:0;mso-wrap-distance-right:14.4pt;mso-wrap-distance-bottom:3in;mso-position-horizontal-relative:page;mso-position-vertical:top;mso-position-vertical-relative:margin;mso-width-percent:250;mso-height-percent:950;mso-left-percent:59;mso-width-relative:margin;mso-height-relative:margin;v-text-anchor:top" o:gfxdata="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" filled="f" stroked="f" strokeweight=".5pt">
                 <v:textbox inset="3.6pt,0,3.6pt,0">
@@ -1946,7 +2029,7 @@
       <w:r>
         <w:t>Modelo de Análisis</w:t>
       </w:r>
-      <w:bookmarkEnd w:id="1"/>
+      <w:bookmarkEnd w:id="2"/>
     </w:p>
     <w:p>
       <w:pPr>
@@ -2668,12 +2751,12 @@
           <w:tab w:val="left" w:pos="5026"/>
         </w:tabs>
       </w:pPr>
-      <w:bookmarkStart w:id="2" w:name="_Toc452008976"/>
+      <w:bookmarkStart w:id="3" w:name="_Toc452008976"/>
       <w:r>
         <w:lastRenderedPageBreak/>
         <w:t>Modelo de Diseño</w:t>
       </w:r>
-      <w:bookmarkEnd w:id="2"/>
+      <w:bookmarkEnd w:id="3"/>
       <w:r>
         <w:tab/>
       </w:r>
@@ -2718,12 +2801,12 @@
       <w:pPr>
         <w:pStyle w:val="Ttulo1"/>
       </w:pPr>
-      <w:bookmarkStart w:id="3" w:name="_Toc452008977"/>
+      <w:bookmarkStart w:id="4" w:name="_Toc452008977"/>
       <w:r>
         <w:lastRenderedPageBreak/>
         <w:t>Pruebas</w:t>
       </w:r>
-      <w:bookmarkEnd w:id="3"/>
+      <w:bookmarkEnd w:id="4"/>
     </w:p>
     <w:p>
       <w:r>
@@ -2828,7 +2911,7 @@
         </w:tabs>
       </w:pPr>
       <w:r>
-        <w:t>Validaciones de datos</w:t>
+        <w:t>Validaciones</w:t>
       </w:r>
     </w:p>
     <w:p>
@@ -2880,7 +2963,14 @@
           <w:sz w:val="22"/>
           <w:szCs w:val="22"/>
         </w:rPr>
-        <w:t xml:space="preserve"> Añadir Usuario</w:t>
+        <w:t xml:space="preserve"> </w:t>
+      </w:r>
+      <w:r>
+        <w:rPr>
+          <w:sz w:val="22"/>
+          <w:szCs w:val="22"/>
+        </w:rPr>
+        <w:t>Login</w:t>
       </w:r>
     </w:p>
     <w:p>
@@ -2929,46 +3019,8 @@
         </w:numPr>
       </w:pPr>
       <w:r>
-        <w:t>Este artefacto cubre el conjunto de pruebas realizadas sobre el Caso de Uso: Añadir Usuario.</w:t>
-      </w:r>
-    </w:p>
-    <w:p>
-      <w:pPr>
-        <w:pStyle w:val="Listaconnmeros2"/>
-        <w:numPr>
-          <w:ilvl w:val="0"/>
-          <w:numId w:val="0"/>
-        </w:numPr>
-      </w:pPr>
-      <w:r>
-        <w:t>Las pruebas realizadas a este caso de uso son:</w:t>
-      </w:r>
-    </w:p>
-    <w:p>
-      <w:pPr>
-        <w:pStyle w:val="Listaconnmeros2"/>
-        <w:numPr>
-          <w:ilvl w:val="0"/>
-          <w:numId w:val="0"/>
-        </w:numPr>
-      </w:pPr>
-      <w:r>
-        <w:t>-Validación de usuario a añadir no existe</w:t>
-      </w:r>
-    </w:p>
-    <w:p>
-      <w:pPr>
-        <w:pStyle w:val="Listaconnmeros2"/>
-        <w:numPr>
-          <w:ilvl w:val="0"/>
-          <w:numId w:val="0"/>
-        </w:numPr>
-      </w:pPr>
-      <w:r>
-        <w:t>-Comprobación de permisos adecuados</w:t>
-      </w:r>
-      <w:bookmarkStart w:id="4" w:name="_GoBack"/>
-      <w:bookmarkEnd w:id="4"/>
+        <w:t>Este artefacto cubre el conjunto de pruebas realizadas sobre el Caso de Uso Login.</w:t>
+      </w:r>
     </w:p>
     <w:p>
       <w:pPr>
@@ -3014,6 +3066,7 @@
           <w:ilvl w:val="1"/>
           <w:numId w:val="24"/>
         </w:numPr>
+        <w:ind w:left="284" w:firstLine="0"/>
         <w:rPr>
           <w:u w:val="single"/>
         </w:rPr>
@@ -3032,32 +3085,30 @@
           <w:ilvl w:val="0"/>
           <w:numId w:val="0"/>
         </w:numPr>
-      </w:pPr>
-    </w:p>
-    <w:p>
-      <w:pPr>
-        <w:pStyle w:val="Listaconnmeros2"/>
-        <w:numPr>
-          <w:ilvl w:val="0"/>
-          <w:numId w:val="0"/>
-        </w:numPr>
-        <w:ind w:left="360"/>
-      </w:pPr>
-      <w:r>
-        <w:t>La aplicación comprueba que el usuario que se quiere añadir a la base de datos no existe así como que el usuario logueado tiene los permisos necesarios para añadir usuarios de ese tipo (administrador de rectorado, administrador de facultad, secretario de tipo PAS o de tipo PDI)</w:t>
-      </w:r>
-      <w:r>
-        <w:t>.</w:t>
-      </w:r>
-    </w:p>
-    <w:p>
-      <w:pPr>
-        <w:pStyle w:val="Listaconnmeros2"/>
-        <w:numPr>
-          <w:ilvl w:val="0"/>
-          <w:numId w:val="0"/>
-        </w:numPr>
-        <w:ind w:left="360"/>
+        <w:ind w:left="284"/>
+      </w:pPr>
+    </w:p>
+    <w:p>
+      <w:pPr>
+        <w:pStyle w:val="Listaconnmeros2"/>
+        <w:numPr>
+          <w:ilvl w:val="0"/>
+          <w:numId w:val="0"/>
+        </w:numPr>
+        <w:ind w:left="284"/>
+      </w:pPr>
+      <w:r>
+        <w:t>La aplicación comprueba que el nombre y la contraseña introducidas por el usuario son correctas.</w:t>
+      </w:r>
+    </w:p>
+    <w:p>
+      <w:pPr>
+        <w:pStyle w:val="Listaconnmeros2"/>
+        <w:numPr>
+          <w:ilvl w:val="0"/>
+          <w:numId w:val="0"/>
+        </w:numPr>
+        <w:ind w:left="284"/>
       </w:pPr>
     </w:p>
     <w:p>
@@ -3067,8 +3118,15 @@
           <w:ilvl w:val="1"/>
           <w:numId w:val="24"/>
         </w:numPr>
-      </w:pPr>
-      <w:r>
+        <w:ind w:left="284" w:firstLine="0"/>
+        <w:rPr>
+          <w:u w:val="single"/>
+        </w:rPr>
+      </w:pPr>
+      <w:r>
+        <w:rPr>
+          <w:u w:val="single"/>
+        </w:rPr>
         <w:t>Condiciones de ejecución</w:t>
       </w:r>
     </w:p>
@@ -3079,17 +3137,30 @@
           <w:ilvl w:val="0"/>
           <w:numId w:val="0"/>
         </w:numPr>
-        <w:ind w:left="360"/>
-      </w:pPr>
-    </w:p>
-    <w:p>
-      <w:pPr>
-        <w:pStyle w:val="Listaconnmeros2"/>
-        <w:numPr>
-          <w:ilvl w:val="0"/>
-          <w:numId w:val="0"/>
-        </w:numPr>
-        <w:ind w:left="360"/>
+        <w:ind w:left="284"/>
+      </w:pPr>
+    </w:p>
+    <w:p>
+      <w:pPr>
+        <w:pStyle w:val="Listaconnmeros2"/>
+        <w:numPr>
+          <w:ilvl w:val="0"/>
+          <w:numId w:val="0"/>
+        </w:numPr>
+        <w:ind w:left="284"/>
+      </w:pPr>
+      <w:r>
+        <w:t>El usuario se encuentra en la pantalla de inicio de sesión.</w:t>
+      </w:r>
+    </w:p>
+    <w:p>
+      <w:pPr>
+        <w:pStyle w:val="Listaconnmeros2"/>
+        <w:numPr>
+          <w:ilvl w:val="0"/>
+          <w:numId w:val="0"/>
+        </w:numPr>
+        <w:ind w:left="284"/>
       </w:pPr>
     </w:p>
     <w:p>
@@ -3099,6 +3170,7 @@
           <w:ilvl w:val="1"/>
           <w:numId w:val="24"/>
         </w:numPr>
+        <w:ind w:left="284" w:firstLine="0"/>
         <w:rPr>
           <w:u w:val="single"/>
         </w:rPr>
@@ -3117,37 +3189,1796 @@
           <w:ilvl w:val="0"/>
           <w:numId w:val="0"/>
         </w:numPr>
-        <w:ind w:left="936" w:hanging="576"/>
-      </w:pPr>
-    </w:p>
-    <w:p>
-      <w:pPr>
-        <w:pStyle w:val="Listaconnmeros2"/>
-        <w:numPr>
-          <w:ilvl w:val="0"/>
-          <w:numId w:val="0"/>
-        </w:numPr>
-        <w:ind w:left="936" w:hanging="576"/>
-      </w:pPr>
-    </w:p>
-    <w:p>
-      <w:pPr>
-        <w:pStyle w:val="Listaconnmeros2"/>
-        <w:numPr>
-          <w:ilvl w:val="0"/>
-          <w:numId w:val="0"/>
-        </w:numPr>
-        <w:ind w:left="936" w:hanging="576"/>
-      </w:pPr>
-    </w:p>
-    <w:p>
-      <w:pPr>
-        <w:pStyle w:val="Listaconnmeros2"/>
-        <w:numPr>
-          <w:ilvl w:val="0"/>
-          <w:numId w:val="0"/>
-        </w:numPr>
-        <w:ind w:left="936" w:hanging="576"/>
+        <w:ind w:left="284"/>
+      </w:pPr>
+    </w:p>
+    <w:p>
+      <w:pPr>
+        <w:pStyle w:val="Listaconnmeros2"/>
+        <w:numPr>
+          <w:ilvl w:val="0"/>
+          <w:numId w:val="0"/>
+        </w:numPr>
+        <w:ind w:left="284"/>
+      </w:pPr>
+      <w:r>
+        <w:t>El usuario introduce nombre y contraseña.</w:t>
+      </w:r>
+    </w:p>
+    <w:p>
+      <w:pPr>
+        <w:pStyle w:val="Listaconnmeros2"/>
+        <w:numPr>
+          <w:ilvl w:val="0"/>
+          <w:numId w:val="0"/>
+        </w:numPr>
+        <w:ind w:left="284"/>
+      </w:pPr>
+    </w:p>
+    <w:p>
+      <w:pPr>
+        <w:pStyle w:val="Listaconnmeros2"/>
+        <w:numPr>
+          <w:ilvl w:val="1"/>
+          <w:numId w:val="24"/>
+        </w:numPr>
+        <w:ind w:left="284" w:firstLine="0"/>
+        <w:rPr>
+          <w:u w:val="single"/>
+        </w:rPr>
+      </w:pPr>
+      <w:r>
+        <w:rPr>
+          <w:u w:val="single"/>
+        </w:rPr>
+        <w:t>Validaciones</w:t>
+      </w:r>
+    </w:p>
+    <w:p>
+      <w:pPr>
+        <w:pStyle w:val="Listaconnmeros2"/>
+        <w:numPr>
+          <w:ilvl w:val="0"/>
+          <w:numId w:val="0"/>
+        </w:numPr>
+        <w:ind w:left="284"/>
+      </w:pPr>
+    </w:p>
+    <w:p>
+      <w:pPr>
+        <w:pStyle w:val="Listaconnmeros2"/>
+        <w:numPr>
+          <w:ilvl w:val="0"/>
+          <w:numId w:val="0"/>
+        </w:numPr>
+        <w:ind w:left="284"/>
+      </w:pPr>
+      <w:r>
+        <w:t>La aplicación conecta con la base de datos verificando la ex</w:t>
+      </w:r>
+      <w:r>
+        <w:t xml:space="preserve">istencia o no del nombre; y, en </w:t>
+      </w:r>
+      <w:r>
+        <w:t>caso de que exista, procede a comprobar si la contraseña introducida por el usuario se corresponde con la contraseña real del usuario.</w:t>
+      </w:r>
+    </w:p>
+    <w:p>
+      <w:pPr>
+        <w:pStyle w:val="Listaconnmeros2"/>
+        <w:numPr>
+          <w:ilvl w:val="0"/>
+          <w:numId w:val="0"/>
+        </w:numPr>
+        <w:ind w:left="284"/>
+      </w:pPr>
+    </w:p>
+    <w:p>
+      <w:pPr>
+        <w:pStyle w:val="Listaconnmeros2"/>
+        <w:numPr>
+          <w:ilvl w:val="1"/>
+          <w:numId w:val="24"/>
+        </w:numPr>
+        <w:ind w:left="284" w:firstLine="0"/>
+        <w:rPr>
+          <w:u w:val="single"/>
+        </w:rPr>
+      </w:pPr>
+      <w:r>
+        <w:rPr>
+          <w:u w:val="single"/>
+        </w:rPr>
+        <w:t>Resultado esperado</w:t>
+      </w:r>
+    </w:p>
+    <w:p>
+      <w:pPr>
+        <w:pStyle w:val="Listaconnmeros2"/>
+        <w:numPr>
+          <w:ilvl w:val="0"/>
+          <w:numId w:val="0"/>
+        </w:numPr>
+        <w:ind w:left="284"/>
+      </w:pPr>
+    </w:p>
+    <w:p>
+      <w:pPr>
+        <w:pStyle w:val="Listaconnmeros2"/>
+        <w:numPr>
+          <w:ilvl w:val="0"/>
+          <w:numId w:val="0"/>
+        </w:numPr>
+        <w:ind w:left="284"/>
+      </w:pPr>
+      <w:r>
+        <w:t>Si la validación anterior tiene resultado positivo, el usuario inicia sesión y se le muestra la vista de selección de actividad. Si el resultado es negativo, la aplicación muestra un error, y espera un nuevo inicio de sesión.</w:t>
+      </w:r>
+    </w:p>
+    <w:p>
+      <w:pPr>
+        <w:pStyle w:val="Listaconnmeros2"/>
+        <w:numPr>
+          <w:ilvl w:val="0"/>
+          <w:numId w:val="0"/>
+        </w:numPr>
+      </w:pPr>
+    </w:p>
+    <w:p>
+      <w:pPr>
+        <w:pStyle w:val="Listaconnmeros2"/>
+        <w:numPr>
+          <w:ilvl w:val="0"/>
+          <w:numId w:val="0"/>
+        </w:numPr>
+        <w:rPr>
+          <w:sz w:val="22"/>
+          <w:szCs w:val="22"/>
+        </w:rPr>
+      </w:pPr>
+      <w:r>
+        <w:rPr>
+          <w:sz w:val="22"/>
+          <w:szCs w:val="22"/>
+          <w:u w:val="single"/>
+        </w:rPr>
+        <w:t>Caso de Prueba:</w:t>
+      </w:r>
+      <w:r>
+        <w:rPr>
+          <w:sz w:val="22"/>
+          <w:szCs w:val="22"/>
+        </w:rPr>
+        <w:t xml:space="preserve"> </w:t>
+      </w:r>
+      <w:r>
+        <w:rPr>
+          <w:sz w:val="22"/>
+          <w:szCs w:val="22"/>
+        </w:rPr>
+        <w:t>Añadir Empleado</w:t>
+      </w:r>
+    </w:p>
+    <w:p>
+      <w:pPr>
+        <w:pStyle w:val="Listaconnmeros2"/>
+        <w:numPr>
+          <w:ilvl w:val="0"/>
+          <w:numId w:val="0"/>
+        </w:numPr>
+      </w:pPr>
+    </w:p>
+    <w:p>
+      <w:pPr>
+        <w:pStyle w:val="Listaconnmeros2"/>
+        <w:numPr>
+          <w:ilvl w:val="0"/>
+          <w:numId w:val="25"/>
+        </w:numPr>
+        <w:ind w:left="284" w:hanging="284"/>
+        <w:rPr>
+          <w:u w:val="single"/>
+        </w:rPr>
+      </w:pPr>
+      <w:r>
+        <w:rPr>
+          <w:u w:val="single"/>
+        </w:rPr>
+        <w:t>Introducción</w:t>
+      </w:r>
+    </w:p>
+    <w:p>
+      <w:pPr>
+        <w:pStyle w:val="Listaconnmeros2"/>
+        <w:numPr>
+          <w:ilvl w:val="0"/>
+          <w:numId w:val="0"/>
+        </w:numPr>
+      </w:pPr>
+    </w:p>
+    <w:p>
+      <w:pPr>
+        <w:pStyle w:val="Listaconnmeros2"/>
+        <w:numPr>
+          <w:ilvl w:val="0"/>
+          <w:numId w:val="0"/>
+        </w:numPr>
+      </w:pPr>
+      <w:r>
+        <w:t>Este artefacto cubre el conjunto de pruebas realizadas sobre el Caso de Uso Alta Empleado.</w:t>
+      </w:r>
+    </w:p>
+    <w:p>
+      <w:pPr>
+        <w:pStyle w:val="Listaconnmeros2"/>
+        <w:numPr>
+          <w:ilvl w:val="0"/>
+          <w:numId w:val="0"/>
+        </w:numPr>
+      </w:pPr>
+    </w:p>
+    <w:p>
+      <w:pPr>
+        <w:pStyle w:val="Listaconnmeros2"/>
+        <w:numPr>
+          <w:ilvl w:val="0"/>
+          <w:numId w:val="25"/>
+        </w:numPr>
+        <w:ind w:left="284" w:hanging="284"/>
+        <w:rPr>
+          <w:u w:val="single"/>
+        </w:rPr>
+      </w:pPr>
+      <w:r>
+        <w:rPr>
+          <w:u w:val="single"/>
+        </w:rPr>
+        <w:t>Validación de datos</w:t>
+      </w:r>
+    </w:p>
+    <w:p>
+      <w:pPr>
+        <w:pStyle w:val="Listaconnmeros2"/>
+        <w:numPr>
+          <w:ilvl w:val="0"/>
+          <w:numId w:val="0"/>
+        </w:numPr>
+      </w:pPr>
+    </w:p>
+    <w:p>
+      <w:pPr>
+        <w:pStyle w:val="Listaconnmeros2"/>
+        <w:numPr>
+          <w:ilvl w:val="1"/>
+          <w:numId w:val="25"/>
+        </w:numPr>
+        <w:ind w:left="284" w:firstLine="0"/>
+        <w:rPr>
+          <w:u w:val="single"/>
+        </w:rPr>
+      </w:pPr>
+      <w:r>
+        <w:rPr>
+          <w:u w:val="single"/>
+        </w:rPr>
+        <w:t>Descripción</w:t>
+      </w:r>
+    </w:p>
+    <w:p>
+      <w:pPr>
+        <w:pStyle w:val="Listaconnmeros2"/>
+        <w:numPr>
+          <w:ilvl w:val="0"/>
+          <w:numId w:val="0"/>
+        </w:numPr>
+        <w:ind w:left="284"/>
+      </w:pPr>
+    </w:p>
+    <w:p>
+      <w:pPr>
+        <w:pStyle w:val="Listaconnmeros2"/>
+        <w:numPr>
+          <w:ilvl w:val="0"/>
+          <w:numId w:val="0"/>
+        </w:numPr>
+        <w:ind w:left="284"/>
+      </w:pPr>
+      <w:r>
+        <w:t>La aplicación comprueba los permisos que tiene el usuario que va a añadir el empleado y los datos del empleado a añadir.</w:t>
+      </w:r>
+    </w:p>
+    <w:p>
+      <w:pPr>
+        <w:pStyle w:val="Listaconnmeros2"/>
+        <w:numPr>
+          <w:ilvl w:val="0"/>
+          <w:numId w:val="0"/>
+        </w:numPr>
+        <w:ind w:left="284"/>
+      </w:pPr>
+    </w:p>
+    <w:p>
+      <w:pPr>
+        <w:pStyle w:val="Listaconnmeros2"/>
+        <w:numPr>
+          <w:ilvl w:val="1"/>
+          <w:numId w:val="25"/>
+        </w:numPr>
+        <w:ind w:left="284" w:firstLine="0"/>
+        <w:rPr>
+          <w:u w:val="single"/>
+        </w:rPr>
+      </w:pPr>
+      <w:r>
+        <w:rPr>
+          <w:u w:val="single"/>
+        </w:rPr>
+        <w:t>Condiciones de ejecución</w:t>
+      </w:r>
+    </w:p>
+    <w:p>
+      <w:pPr>
+        <w:pStyle w:val="Listaconnmeros2"/>
+        <w:numPr>
+          <w:ilvl w:val="0"/>
+          <w:numId w:val="0"/>
+        </w:numPr>
+        <w:ind w:left="284"/>
+      </w:pPr>
+    </w:p>
+    <w:p>
+      <w:pPr>
+        <w:pStyle w:val="Listaconnmeros2"/>
+        <w:numPr>
+          <w:ilvl w:val="0"/>
+          <w:numId w:val="0"/>
+        </w:numPr>
+        <w:ind w:left="284"/>
+      </w:pPr>
+      <w:r>
+        <w:t xml:space="preserve">El usuario ha iniciado la sesión, ha introducido el tipo de empleado que va a ser y se encuentra en el formulario </w:t>
+      </w:r>
+      <w:r>
+        <w:rPr>
+          <w:b/>
+          <w:i/>
+        </w:rPr>
+        <w:t>EmpleadoPAS</w:t>
+      </w:r>
+      <w:r>
+        <w:t xml:space="preserve"> o </w:t>
+      </w:r>
+      <w:r>
+        <w:rPr>
+          <w:b/>
+          <w:i/>
+        </w:rPr>
+        <w:t>EmpleadoPDI</w:t>
+      </w:r>
+      <w:r>
+        <w:t>.</w:t>
+      </w:r>
+    </w:p>
+    <w:p>
+      <w:pPr>
+        <w:pStyle w:val="Listaconnmeros2"/>
+        <w:numPr>
+          <w:ilvl w:val="0"/>
+          <w:numId w:val="0"/>
+        </w:numPr>
+        <w:ind w:left="284"/>
+      </w:pPr>
+    </w:p>
+    <w:p>
+      <w:pPr>
+        <w:pStyle w:val="Listaconnmeros2"/>
+        <w:numPr>
+          <w:ilvl w:val="1"/>
+          <w:numId w:val="25"/>
+        </w:numPr>
+        <w:ind w:left="284" w:firstLine="0"/>
+        <w:rPr>
+          <w:u w:val="single"/>
+        </w:rPr>
+      </w:pPr>
+      <w:r>
+        <w:rPr>
+          <w:u w:val="single"/>
+        </w:rPr>
+        <w:t>Entrada</w:t>
+      </w:r>
+    </w:p>
+    <w:p>
+      <w:pPr>
+        <w:pStyle w:val="Listaconnmeros2"/>
+        <w:numPr>
+          <w:ilvl w:val="0"/>
+          <w:numId w:val="0"/>
+        </w:numPr>
+        <w:ind w:left="284"/>
+      </w:pPr>
+    </w:p>
+    <w:p>
+      <w:pPr>
+        <w:pStyle w:val="Listaconnmeros2"/>
+        <w:numPr>
+          <w:ilvl w:val="0"/>
+          <w:numId w:val="0"/>
+        </w:numPr>
+        <w:ind w:left="284"/>
+      </w:pPr>
+      <w:r>
+        <w:t>El sistema proporciona la información del usuario que desea dar el alta.</w:t>
+      </w:r>
+    </w:p>
+    <w:p>
+      <w:pPr>
+        <w:pStyle w:val="Listaconnmeros2"/>
+        <w:numPr>
+          <w:ilvl w:val="0"/>
+          <w:numId w:val="0"/>
+        </w:numPr>
+        <w:ind w:left="284"/>
+      </w:pPr>
+      <w:r>
+        <w:t xml:space="preserve">El usuario primero introduce el tipo de empleado que va a ser: PDI o PAS. Después, introduce los datos del nuevo empleado rellenando el formulario  </w:t>
+      </w:r>
+      <w:r>
+        <w:rPr>
+          <w:b/>
+          <w:i/>
+        </w:rPr>
+        <w:t>EmpleadoPAS</w:t>
+      </w:r>
+      <w:r>
+        <w:t xml:space="preserve"> o </w:t>
+      </w:r>
+      <w:r>
+        <w:rPr>
+          <w:b/>
+          <w:i/>
+        </w:rPr>
+        <w:t>EmpleadoPDI</w:t>
+      </w:r>
+      <w:r>
+        <w:t>.</w:t>
+      </w:r>
+    </w:p>
+    <w:p>
+      <w:pPr>
+        <w:pStyle w:val="Listaconnmeros2"/>
+        <w:numPr>
+          <w:ilvl w:val="0"/>
+          <w:numId w:val="0"/>
+        </w:numPr>
+        <w:ind w:left="284"/>
+      </w:pPr>
+    </w:p>
+    <w:p>
+      <w:pPr>
+        <w:pStyle w:val="Listaconnmeros2"/>
+        <w:numPr>
+          <w:ilvl w:val="1"/>
+          <w:numId w:val="25"/>
+        </w:numPr>
+        <w:ind w:left="284" w:firstLine="0"/>
+        <w:rPr>
+          <w:u w:val="single"/>
+        </w:rPr>
+      </w:pPr>
+      <w:r>
+        <w:rPr>
+          <w:u w:val="single"/>
+        </w:rPr>
+        <w:t>Validaciones</w:t>
+      </w:r>
+    </w:p>
+    <w:p>
+      <w:pPr>
+        <w:pStyle w:val="Listaconnmeros2"/>
+        <w:numPr>
+          <w:ilvl w:val="0"/>
+          <w:numId w:val="0"/>
+        </w:numPr>
+        <w:ind w:left="284"/>
+      </w:pPr>
+    </w:p>
+    <w:p>
+      <w:pPr>
+        <w:pStyle w:val="Listaconnmeros2"/>
+        <w:numPr>
+          <w:ilvl w:val="0"/>
+          <w:numId w:val="0"/>
+        </w:numPr>
+        <w:ind w:left="284"/>
+      </w:pPr>
+      <w:r>
+        <w:t>Tras comprobar que los tipos de datos introducidos por el usuario son correctos, la aplicación comprueba si los permisos del usuario que desea dar el alta son los adecuados para realizar esta operación, que la conexión con la base de datos siga establecida y que el empleado exista o no. El resultado de esta comprobación será positiva si los permisos son los adecuados, la conexión se mantiene establecida y el empleado no existe.</w:t>
+      </w:r>
+    </w:p>
+    <w:p>
+      <w:pPr>
+        <w:pStyle w:val="Listaconnmeros2"/>
+        <w:numPr>
+          <w:ilvl w:val="0"/>
+          <w:numId w:val="0"/>
+        </w:numPr>
+        <w:ind w:left="284"/>
+      </w:pPr>
+    </w:p>
+    <w:p>
+      <w:pPr>
+        <w:pStyle w:val="Listaconnmeros2"/>
+        <w:numPr>
+          <w:ilvl w:val="0"/>
+          <w:numId w:val="0"/>
+        </w:numPr>
+        <w:ind w:left="284"/>
+      </w:pPr>
+    </w:p>
+    <w:p>
+      <w:pPr>
+        <w:pStyle w:val="Listaconnmeros2"/>
+        <w:numPr>
+          <w:ilvl w:val="1"/>
+          <w:numId w:val="25"/>
+        </w:numPr>
+        <w:ind w:left="284" w:firstLine="0"/>
+        <w:rPr>
+          <w:u w:val="single"/>
+        </w:rPr>
+      </w:pPr>
+      <w:r>
+        <w:rPr>
+          <w:u w:val="single"/>
+        </w:rPr>
+        <w:lastRenderedPageBreak/>
+        <w:t>Resultado esperado</w:t>
+      </w:r>
+    </w:p>
+    <w:p>
+      <w:pPr>
+        <w:pStyle w:val="Listaconnmeros2"/>
+        <w:numPr>
+          <w:ilvl w:val="0"/>
+          <w:numId w:val="0"/>
+        </w:numPr>
+        <w:ind w:left="284"/>
+      </w:pPr>
+    </w:p>
+    <w:p>
+      <w:pPr>
+        <w:pStyle w:val="Listaconnmeros2"/>
+        <w:numPr>
+          <w:ilvl w:val="0"/>
+          <w:numId w:val="0"/>
+        </w:numPr>
+        <w:ind w:left="284"/>
+      </w:pPr>
+      <w:r>
+        <w:t>Si la validación anterior tiene un resultado positivo, se da de alta el nuevo empleado. Si es negativo, se muestra un mensaje de error. En ambos casos se vuelve a la pantalla anterior.</w:t>
+      </w:r>
+    </w:p>
+    <w:p>
+      <w:pPr>
+        <w:pStyle w:val="Listaconnmeros2"/>
+        <w:numPr>
+          <w:ilvl w:val="0"/>
+          <w:numId w:val="0"/>
+        </w:numPr>
+      </w:pPr>
+    </w:p>
+    <w:p>
+      <w:pPr>
+        <w:pStyle w:val="Listaconnmeros2"/>
+        <w:numPr>
+          <w:ilvl w:val="0"/>
+          <w:numId w:val="0"/>
+        </w:numPr>
+        <w:rPr>
+          <w:sz w:val="22"/>
+          <w:szCs w:val="22"/>
+        </w:rPr>
+      </w:pPr>
+      <w:r>
+        <w:rPr>
+          <w:sz w:val="22"/>
+          <w:szCs w:val="22"/>
+          <w:u w:val="single"/>
+        </w:rPr>
+        <w:t>Caso de Prueba:</w:t>
+      </w:r>
+      <w:r>
+        <w:rPr>
+          <w:sz w:val="22"/>
+          <w:szCs w:val="22"/>
+        </w:rPr>
+        <w:t xml:space="preserve"> Añadir Usuario</w:t>
+      </w:r>
+    </w:p>
+    <w:p>
+      <w:pPr>
+        <w:pStyle w:val="Listaconnmeros2"/>
+        <w:numPr>
+          <w:ilvl w:val="0"/>
+          <w:numId w:val="0"/>
+        </w:numPr>
+      </w:pPr>
+    </w:p>
+    <w:p>
+      <w:pPr>
+        <w:pStyle w:val="Listaconnmeros2"/>
+        <w:numPr>
+          <w:ilvl w:val="0"/>
+          <w:numId w:val="26"/>
+        </w:numPr>
+        <w:ind w:left="284" w:hanging="284"/>
+        <w:rPr>
+          <w:u w:val="single"/>
+        </w:rPr>
+      </w:pPr>
+      <w:r>
+        <w:rPr>
+          <w:u w:val="single"/>
+        </w:rPr>
+        <w:t>Introducción</w:t>
+      </w:r>
+    </w:p>
+    <w:p>
+      <w:pPr>
+        <w:pStyle w:val="Listaconnmeros2"/>
+        <w:numPr>
+          <w:ilvl w:val="0"/>
+          <w:numId w:val="0"/>
+        </w:numPr>
+      </w:pPr>
+    </w:p>
+    <w:p>
+      <w:pPr>
+        <w:pStyle w:val="Listaconnmeros2"/>
+        <w:numPr>
+          <w:ilvl w:val="0"/>
+          <w:numId w:val="0"/>
+        </w:numPr>
+      </w:pPr>
+      <w:r>
+        <w:t>Este artefacto cubre el conjunto de pruebas realizadas sobre el Caso de Uso Alta Usuario.</w:t>
+      </w:r>
+    </w:p>
+    <w:p>
+      <w:pPr>
+        <w:pStyle w:val="Listaconnmeros2"/>
+        <w:numPr>
+          <w:ilvl w:val="0"/>
+          <w:numId w:val="0"/>
+        </w:numPr>
+      </w:pPr>
+    </w:p>
+    <w:p>
+      <w:pPr>
+        <w:pStyle w:val="Listaconnmeros2"/>
+        <w:numPr>
+          <w:ilvl w:val="0"/>
+          <w:numId w:val="26"/>
+        </w:numPr>
+        <w:ind w:left="284" w:hanging="284"/>
+        <w:rPr>
+          <w:u w:val="single"/>
+        </w:rPr>
+      </w:pPr>
+      <w:r>
+        <w:rPr>
+          <w:u w:val="single"/>
+        </w:rPr>
+        <w:t>Validación de datos</w:t>
+      </w:r>
+    </w:p>
+    <w:p>
+      <w:pPr>
+        <w:pStyle w:val="Listaconnmeros2"/>
+        <w:numPr>
+          <w:ilvl w:val="0"/>
+          <w:numId w:val="0"/>
+        </w:numPr>
+      </w:pPr>
+    </w:p>
+    <w:p>
+      <w:pPr>
+        <w:pStyle w:val="Listaconnmeros2"/>
+        <w:numPr>
+          <w:ilvl w:val="1"/>
+          <w:numId w:val="26"/>
+        </w:numPr>
+        <w:ind w:left="284" w:firstLine="0"/>
+        <w:rPr>
+          <w:u w:val="single"/>
+        </w:rPr>
+      </w:pPr>
+      <w:r>
+        <w:rPr>
+          <w:u w:val="single"/>
+        </w:rPr>
+        <w:t>Descripción</w:t>
+      </w:r>
+    </w:p>
+    <w:p>
+      <w:pPr>
+        <w:pStyle w:val="Listaconnmeros2"/>
+        <w:numPr>
+          <w:ilvl w:val="0"/>
+          <w:numId w:val="0"/>
+        </w:numPr>
+        <w:ind w:left="284"/>
+      </w:pPr>
+    </w:p>
+    <w:p>
+      <w:pPr>
+        <w:pStyle w:val="Listaconnmeros2"/>
+        <w:numPr>
+          <w:ilvl w:val="0"/>
+          <w:numId w:val="0"/>
+        </w:numPr>
+        <w:ind w:left="284"/>
+      </w:pPr>
+      <w:r>
+        <w:t>La aplicación comprueba los permisos que tiene el usuario que va a añadir el nuevo usuario y los datos del usuario a añadir.</w:t>
+      </w:r>
+    </w:p>
+    <w:p>
+      <w:pPr>
+        <w:pStyle w:val="Listaconnmeros2"/>
+        <w:numPr>
+          <w:ilvl w:val="0"/>
+          <w:numId w:val="0"/>
+        </w:numPr>
+        <w:ind w:left="284"/>
+      </w:pPr>
+    </w:p>
+    <w:p>
+      <w:pPr>
+        <w:pStyle w:val="Listaconnmeros2"/>
+        <w:numPr>
+          <w:ilvl w:val="1"/>
+          <w:numId w:val="26"/>
+        </w:numPr>
+        <w:ind w:left="284" w:firstLine="0"/>
+        <w:rPr>
+          <w:u w:val="single"/>
+        </w:rPr>
+      </w:pPr>
+      <w:r>
+        <w:rPr>
+          <w:u w:val="single"/>
+        </w:rPr>
+        <w:t>Condiciones de ejecución</w:t>
+      </w:r>
+    </w:p>
+    <w:p>
+      <w:pPr>
+        <w:pStyle w:val="Listaconnmeros2"/>
+        <w:numPr>
+          <w:ilvl w:val="0"/>
+          <w:numId w:val="0"/>
+        </w:numPr>
+        <w:ind w:left="284"/>
+      </w:pPr>
+    </w:p>
+    <w:p>
+      <w:pPr>
+        <w:pStyle w:val="Listaconnmeros2"/>
+        <w:numPr>
+          <w:ilvl w:val="0"/>
+          <w:numId w:val="0"/>
+        </w:numPr>
+        <w:ind w:left="284"/>
+      </w:pPr>
+      <w:r>
+        <w:t xml:space="preserve">El usuario ha iniciado la sesión y se encuentra en el formulario </w:t>
+      </w:r>
+      <w:r>
+        <w:rPr>
+          <w:b/>
+          <w:i/>
+        </w:rPr>
+        <w:t>usuario</w:t>
+      </w:r>
+      <w:r>
+        <w:t>.</w:t>
+      </w:r>
+    </w:p>
+    <w:p>
+      <w:pPr>
+        <w:pStyle w:val="Listaconnmeros2"/>
+        <w:numPr>
+          <w:ilvl w:val="0"/>
+          <w:numId w:val="0"/>
+        </w:numPr>
+        <w:ind w:left="284"/>
+      </w:pPr>
+    </w:p>
+    <w:p>
+      <w:pPr>
+        <w:pStyle w:val="Listaconnmeros2"/>
+        <w:numPr>
+          <w:ilvl w:val="1"/>
+          <w:numId w:val="26"/>
+        </w:numPr>
+        <w:ind w:left="284" w:firstLine="0"/>
+        <w:rPr>
+          <w:u w:val="single"/>
+        </w:rPr>
+      </w:pPr>
+      <w:r>
+        <w:rPr>
+          <w:u w:val="single"/>
+        </w:rPr>
+        <w:t>Entrada</w:t>
+      </w:r>
+    </w:p>
+    <w:p>
+      <w:pPr>
+        <w:pStyle w:val="Listaconnmeros2"/>
+        <w:numPr>
+          <w:ilvl w:val="0"/>
+          <w:numId w:val="0"/>
+        </w:numPr>
+        <w:ind w:left="284"/>
+      </w:pPr>
+    </w:p>
+    <w:p>
+      <w:pPr>
+        <w:pStyle w:val="Listaconnmeros2"/>
+        <w:numPr>
+          <w:ilvl w:val="0"/>
+          <w:numId w:val="0"/>
+        </w:numPr>
+        <w:ind w:left="284"/>
+      </w:pPr>
+      <w:r>
+        <w:t>El sistema proporciona la información del usuario que desea dar el alta.</w:t>
+      </w:r>
+    </w:p>
+    <w:p>
+      <w:pPr>
+        <w:pStyle w:val="Listaconnmeros2"/>
+        <w:numPr>
+          <w:ilvl w:val="0"/>
+          <w:numId w:val="0"/>
+        </w:numPr>
+        <w:ind w:left="284"/>
+      </w:pPr>
+      <w:r>
+        <w:t>El usuario introduce los datos del nuevo us</w:t>
+      </w:r>
+      <w:r>
+        <w:t xml:space="preserve">uario rellenando el formulario </w:t>
+      </w:r>
+      <w:r>
+        <w:rPr>
+          <w:b/>
+          <w:i/>
+        </w:rPr>
+        <w:t>u</w:t>
+      </w:r>
+      <w:r>
+        <w:rPr>
+          <w:b/>
+          <w:i/>
+        </w:rPr>
+        <w:t>suario</w:t>
+      </w:r>
+    </w:p>
+    <w:p>
+      <w:pPr>
+        <w:pStyle w:val="Listaconnmeros2"/>
+        <w:numPr>
+          <w:ilvl w:val="0"/>
+          <w:numId w:val="0"/>
+        </w:numPr>
+        <w:ind w:left="284"/>
+      </w:pPr>
+    </w:p>
+    <w:p>
+      <w:pPr>
+        <w:pStyle w:val="Listaconnmeros2"/>
+        <w:numPr>
+          <w:ilvl w:val="1"/>
+          <w:numId w:val="26"/>
+        </w:numPr>
+        <w:ind w:left="284" w:firstLine="0"/>
+        <w:rPr>
+          <w:u w:val="single"/>
+        </w:rPr>
+      </w:pPr>
+      <w:r>
+        <w:rPr>
+          <w:u w:val="single"/>
+        </w:rPr>
+        <w:t>Validaciones</w:t>
+      </w:r>
+    </w:p>
+    <w:p>
+      <w:pPr>
+        <w:pStyle w:val="Listaconnmeros2"/>
+        <w:numPr>
+          <w:ilvl w:val="0"/>
+          <w:numId w:val="0"/>
+        </w:numPr>
+        <w:ind w:left="284"/>
+      </w:pPr>
+    </w:p>
+    <w:p>
+      <w:pPr>
+        <w:pStyle w:val="Listaconnmeros2"/>
+        <w:numPr>
+          <w:ilvl w:val="0"/>
+          <w:numId w:val="0"/>
+        </w:numPr>
+        <w:ind w:left="284"/>
+      </w:pPr>
+      <w:r>
+        <w:t>Tras comprobar que los tipos de datos introducidos por el usuario son correctos, la aplicación comprueba si los permisos del usuario que desea dar el alta son los adecuados para realizar esta operación, que la conexión con la base de datos siga establecida y que el usuario exista o no.  El resultado de esta comprobación será positiva si los permisos son los adecuados, la conexión se mantiene establecida y el usuario no existe.</w:t>
+      </w:r>
+    </w:p>
+    <w:p>
+      <w:pPr>
+        <w:pStyle w:val="Listaconnmeros2"/>
+        <w:numPr>
+          <w:ilvl w:val="0"/>
+          <w:numId w:val="0"/>
+        </w:numPr>
+        <w:ind w:left="284"/>
+      </w:pPr>
+    </w:p>
+    <w:p>
+      <w:pPr>
+        <w:pStyle w:val="Listaconnmeros2"/>
+        <w:numPr>
+          <w:ilvl w:val="1"/>
+          <w:numId w:val="26"/>
+        </w:numPr>
+        <w:ind w:left="284" w:firstLine="0"/>
+        <w:rPr>
+          <w:u w:val="single"/>
+        </w:rPr>
+      </w:pPr>
+      <w:r>
+        <w:rPr>
+          <w:u w:val="single"/>
+        </w:rPr>
+        <w:t>Resultado esperado</w:t>
+      </w:r>
+    </w:p>
+    <w:p>
+      <w:pPr>
+        <w:pStyle w:val="Listaconnmeros2"/>
+        <w:numPr>
+          <w:ilvl w:val="0"/>
+          <w:numId w:val="0"/>
+        </w:numPr>
+        <w:ind w:left="284"/>
+      </w:pPr>
+    </w:p>
+    <w:p>
+      <w:pPr>
+        <w:pStyle w:val="Listaconnmeros2"/>
+        <w:numPr>
+          <w:ilvl w:val="0"/>
+          <w:numId w:val="0"/>
+        </w:numPr>
+        <w:ind w:left="284"/>
+      </w:pPr>
+      <w:r>
+        <w:t>Si la validación anterior tiene un resultado positivo, se da de alta el nuevo empleado. Si es negativo, se muestra un mensaje de error. En ambos casos se vuelve a la pantalla anterior.</w:t>
+      </w:r>
+    </w:p>
+    <w:p>
+      <w:pPr>
+        <w:pStyle w:val="Listaconnmeros2"/>
+        <w:numPr>
+          <w:ilvl w:val="0"/>
+          <w:numId w:val="0"/>
+        </w:numPr>
+      </w:pPr>
+    </w:p>
+    <w:p>
+      <w:pPr>
+        <w:pStyle w:val="Listaconnmeros2"/>
+        <w:numPr>
+          <w:ilvl w:val="0"/>
+          <w:numId w:val="0"/>
+        </w:numPr>
+        <w:rPr>
+          <w:sz w:val="22"/>
+          <w:szCs w:val="22"/>
+        </w:rPr>
+      </w:pPr>
+      <w:r>
+        <w:rPr>
+          <w:sz w:val="22"/>
+          <w:szCs w:val="22"/>
+          <w:u w:val="single"/>
+        </w:rPr>
+        <w:lastRenderedPageBreak/>
+        <w:t>Caso de Prueba:</w:t>
+      </w:r>
+      <w:r>
+        <w:rPr>
+          <w:sz w:val="22"/>
+          <w:szCs w:val="22"/>
+        </w:rPr>
+        <w:t xml:space="preserve"> </w:t>
+      </w:r>
+      <w:r>
+        <w:rPr>
+          <w:sz w:val="22"/>
+          <w:szCs w:val="22"/>
+        </w:rPr>
+        <w:t>Ver Ficha de Empleado</w:t>
+      </w:r>
+    </w:p>
+    <w:p>
+      <w:pPr>
+        <w:pStyle w:val="Listaconnmeros2"/>
+        <w:numPr>
+          <w:ilvl w:val="0"/>
+          <w:numId w:val="0"/>
+        </w:numPr>
+      </w:pPr>
+    </w:p>
+    <w:p>
+      <w:pPr>
+        <w:pStyle w:val="Listaconnmeros2"/>
+        <w:numPr>
+          <w:ilvl w:val="0"/>
+          <w:numId w:val="27"/>
+        </w:numPr>
+        <w:ind w:left="284" w:hanging="284"/>
+        <w:rPr>
+          <w:u w:val="single"/>
+        </w:rPr>
+      </w:pPr>
+      <w:r>
+        <w:rPr>
+          <w:u w:val="single"/>
+        </w:rPr>
+        <w:t>Introducción</w:t>
+      </w:r>
+    </w:p>
+    <w:p>
+      <w:pPr>
+        <w:pStyle w:val="Listaconnmeros2"/>
+        <w:numPr>
+          <w:ilvl w:val="0"/>
+          <w:numId w:val="0"/>
+        </w:numPr>
+      </w:pPr>
+    </w:p>
+    <w:p>
+      <w:pPr>
+        <w:pStyle w:val="Listaconnmeros2"/>
+        <w:numPr>
+          <w:ilvl w:val="0"/>
+          <w:numId w:val="0"/>
+        </w:numPr>
+      </w:pPr>
+      <w:r>
+        <w:t>Este artefacto cubre el conjunto de pruebas realizadas sobre el Caso de Uso Ver Ficha de Empleado.</w:t>
+      </w:r>
+    </w:p>
+    <w:p>
+      <w:pPr>
+        <w:pStyle w:val="Listaconnmeros2"/>
+        <w:numPr>
+          <w:ilvl w:val="0"/>
+          <w:numId w:val="0"/>
+        </w:numPr>
+      </w:pPr>
+    </w:p>
+    <w:p>
+      <w:pPr>
+        <w:pStyle w:val="Listaconnmeros2"/>
+        <w:numPr>
+          <w:ilvl w:val="0"/>
+          <w:numId w:val="27"/>
+        </w:numPr>
+        <w:ind w:left="284" w:hanging="284"/>
+        <w:rPr>
+          <w:u w:val="single"/>
+        </w:rPr>
+      </w:pPr>
+      <w:r>
+        <w:rPr>
+          <w:u w:val="single"/>
+        </w:rPr>
+        <w:t>Validación de datos</w:t>
+      </w:r>
+    </w:p>
+    <w:p>
+      <w:pPr>
+        <w:pStyle w:val="Listaconnmeros2"/>
+        <w:numPr>
+          <w:ilvl w:val="0"/>
+          <w:numId w:val="0"/>
+        </w:numPr>
+      </w:pPr>
+    </w:p>
+    <w:p>
+      <w:pPr>
+        <w:pStyle w:val="Listaconnmeros2"/>
+        <w:numPr>
+          <w:ilvl w:val="1"/>
+          <w:numId w:val="27"/>
+        </w:numPr>
+        <w:ind w:left="284" w:firstLine="0"/>
+        <w:rPr>
+          <w:u w:val="single"/>
+        </w:rPr>
+      </w:pPr>
+      <w:r>
+        <w:rPr>
+          <w:u w:val="single"/>
+        </w:rPr>
+        <w:t>Descripción</w:t>
+      </w:r>
+    </w:p>
+    <w:p>
+      <w:pPr>
+        <w:pStyle w:val="Listaconnmeros2"/>
+        <w:numPr>
+          <w:ilvl w:val="0"/>
+          <w:numId w:val="0"/>
+        </w:numPr>
+        <w:ind w:left="284"/>
+      </w:pPr>
+    </w:p>
+    <w:p>
+      <w:pPr>
+        <w:pStyle w:val="Listaconnmeros2"/>
+        <w:numPr>
+          <w:ilvl w:val="0"/>
+          <w:numId w:val="0"/>
+        </w:numPr>
+        <w:ind w:left="284"/>
+      </w:pPr>
+      <w:r>
+        <w:t>La aplicación comprueba los permisos del usuario que desea visualizar un empleado.</w:t>
+      </w:r>
+    </w:p>
+    <w:p>
+      <w:pPr>
+        <w:pStyle w:val="Listaconnmeros2"/>
+        <w:numPr>
+          <w:ilvl w:val="0"/>
+          <w:numId w:val="0"/>
+        </w:numPr>
+        <w:ind w:left="284"/>
+      </w:pPr>
+    </w:p>
+    <w:p>
+      <w:pPr>
+        <w:pStyle w:val="Listaconnmeros2"/>
+        <w:numPr>
+          <w:ilvl w:val="1"/>
+          <w:numId w:val="27"/>
+        </w:numPr>
+        <w:ind w:left="284" w:firstLine="0"/>
+        <w:rPr>
+          <w:u w:val="single"/>
+        </w:rPr>
+      </w:pPr>
+      <w:r>
+        <w:rPr>
+          <w:u w:val="single"/>
+        </w:rPr>
+        <w:t>Condiciones de ejecución</w:t>
+      </w:r>
+    </w:p>
+    <w:p>
+      <w:pPr>
+        <w:pStyle w:val="Listaconnmeros2"/>
+        <w:numPr>
+          <w:ilvl w:val="0"/>
+          <w:numId w:val="0"/>
+        </w:numPr>
+        <w:ind w:left="284"/>
+      </w:pPr>
+    </w:p>
+    <w:p>
+      <w:pPr>
+        <w:pStyle w:val="Listaconnmeros2"/>
+        <w:numPr>
+          <w:ilvl w:val="0"/>
+          <w:numId w:val="0"/>
+        </w:numPr>
+        <w:ind w:left="284"/>
+      </w:pPr>
+      <w:r>
+        <w:t>El usuario ha iniciado la sesión y está visualizando la lista de empleados de la aplicación.</w:t>
+      </w:r>
+    </w:p>
+    <w:p>
+      <w:pPr>
+        <w:pStyle w:val="Listaconnmeros2"/>
+        <w:numPr>
+          <w:ilvl w:val="0"/>
+          <w:numId w:val="0"/>
+        </w:numPr>
+        <w:ind w:left="284"/>
+      </w:pPr>
+    </w:p>
+    <w:p>
+      <w:pPr>
+        <w:pStyle w:val="Listaconnmeros2"/>
+        <w:numPr>
+          <w:ilvl w:val="1"/>
+          <w:numId w:val="27"/>
+        </w:numPr>
+        <w:ind w:left="284" w:firstLine="0"/>
+        <w:rPr>
+          <w:u w:val="single"/>
+        </w:rPr>
+      </w:pPr>
+      <w:r>
+        <w:rPr>
+          <w:u w:val="single"/>
+        </w:rPr>
+        <w:t>Entrada</w:t>
+      </w:r>
+    </w:p>
+    <w:p>
+      <w:pPr>
+        <w:pStyle w:val="Listaconnmeros2"/>
+        <w:numPr>
+          <w:ilvl w:val="0"/>
+          <w:numId w:val="0"/>
+        </w:numPr>
+        <w:ind w:left="284"/>
+      </w:pPr>
+    </w:p>
+    <w:p>
+      <w:pPr>
+        <w:pStyle w:val="Listaconnmeros2"/>
+        <w:numPr>
+          <w:ilvl w:val="0"/>
+          <w:numId w:val="0"/>
+        </w:numPr>
+        <w:ind w:left="284"/>
+      </w:pPr>
+      <w:r>
+        <w:t>El sistema proporciona la información del usuario que desea dar el alta.</w:t>
+      </w:r>
+    </w:p>
+    <w:p>
+      <w:pPr>
+        <w:pStyle w:val="Listaconnmeros2"/>
+        <w:numPr>
+          <w:ilvl w:val="0"/>
+          <w:numId w:val="0"/>
+        </w:numPr>
+        <w:ind w:left="284"/>
+      </w:pPr>
+      <w:r>
+        <w:t>El usuario selecciona el empleado a visualizar.</w:t>
+      </w:r>
+    </w:p>
+    <w:p>
+      <w:pPr>
+        <w:pStyle w:val="Listaconnmeros2"/>
+        <w:numPr>
+          <w:ilvl w:val="0"/>
+          <w:numId w:val="0"/>
+        </w:numPr>
+        <w:ind w:left="284"/>
+      </w:pPr>
+    </w:p>
+    <w:p>
+      <w:pPr>
+        <w:pStyle w:val="Listaconnmeros2"/>
+        <w:numPr>
+          <w:ilvl w:val="1"/>
+          <w:numId w:val="27"/>
+        </w:numPr>
+        <w:ind w:left="284" w:firstLine="0"/>
+        <w:rPr>
+          <w:u w:val="single"/>
+        </w:rPr>
+      </w:pPr>
+      <w:r>
+        <w:rPr>
+          <w:u w:val="single"/>
+        </w:rPr>
+        <w:t>Validaciones</w:t>
+      </w:r>
+    </w:p>
+    <w:p>
+      <w:pPr>
+        <w:pStyle w:val="Listaconnmeros2"/>
+        <w:numPr>
+          <w:ilvl w:val="0"/>
+          <w:numId w:val="0"/>
+        </w:numPr>
+        <w:ind w:left="284"/>
+      </w:pPr>
+    </w:p>
+    <w:p>
+      <w:pPr>
+        <w:pStyle w:val="Listaconnmeros2"/>
+        <w:numPr>
+          <w:ilvl w:val="0"/>
+          <w:numId w:val="0"/>
+        </w:numPr>
+        <w:ind w:left="284"/>
+      </w:pPr>
+      <w:r>
+        <w:t>La aplicación comprueba si los permisos del usuario son los adecuados para realizar esta operación y que la conexión con la base de datos siga establecida. El resultado de esta comprobación será positiva si los permisos son los adecuados y la conexión se mantiene establecida.</w:t>
+      </w:r>
+    </w:p>
+    <w:p>
+      <w:pPr>
+        <w:pStyle w:val="Listaconnmeros2"/>
+        <w:numPr>
+          <w:ilvl w:val="0"/>
+          <w:numId w:val="0"/>
+        </w:numPr>
+        <w:ind w:left="284"/>
+      </w:pPr>
+    </w:p>
+    <w:p>
+      <w:pPr>
+        <w:pStyle w:val="Listaconnmeros2"/>
+        <w:numPr>
+          <w:ilvl w:val="1"/>
+          <w:numId w:val="27"/>
+        </w:numPr>
+        <w:ind w:left="284" w:firstLine="0"/>
+        <w:rPr>
+          <w:u w:val="single"/>
+        </w:rPr>
+      </w:pPr>
+      <w:r>
+        <w:rPr>
+          <w:u w:val="single"/>
+        </w:rPr>
+        <w:t>Resultado esperado</w:t>
+      </w:r>
+    </w:p>
+    <w:p>
+      <w:pPr>
+        <w:pStyle w:val="Listaconnmeros2"/>
+        <w:numPr>
+          <w:ilvl w:val="0"/>
+          <w:numId w:val="0"/>
+        </w:numPr>
+        <w:ind w:left="284"/>
+      </w:pPr>
+    </w:p>
+    <w:p>
+      <w:pPr>
+        <w:pStyle w:val="Listaconnmeros2"/>
+        <w:numPr>
+          <w:ilvl w:val="0"/>
+          <w:numId w:val="0"/>
+        </w:numPr>
+        <w:ind w:left="284"/>
+      </w:pPr>
+      <w:r>
+        <w:t>Si la validación anterior tiene un resultado positivo, se muestra la información del empleado seleccionado. Si es negativo, se muestra un mensaje de error y se muestra</w:t>
+      </w:r>
+      <w:r>
+        <w:t xml:space="preserve"> de nuevo la lista de empleados.</w:t>
+      </w:r>
+    </w:p>
+    <w:p>
+      <w:pPr>
+        <w:pStyle w:val="Listaconnmeros2"/>
+        <w:numPr>
+          <w:ilvl w:val="0"/>
+          <w:numId w:val="0"/>
+        </w:numPr>
+      </w:pPr>
+    </w:p>
+    <w:p>
+      <w:pPr>
+        <w:pStyle w:val="Listaconnmeros2"/>
+        <w:numPr>
+          <w:ilvl w:val="0"/>
+          <w:numId w:val="0"/>
+        </w:numPr>
+        <w:rPr>
+          <w:sz w:val="22"/>
+          <w:szCs w:val="22"/>
+        </w:rPr>
+      </w:pPr>
+      <w:r>
+        <w:rPr>
+          <w:sz w:val="22"/>
+          <w:szCs w:val="22"/>
+          <w:u w:val="single"/>
+        </w:rPr>
+        <w:t>Caso de Prueba:</w:t>
+      </w:r>
+      <w:r>
+        <w:rPr>
+          <w:sz w:val="22"/>
+          <w:szCs w:val="22"/>
+        </w:rPr>
+        <w:t xml:space="preserve"> </w:t>
+      </w:r>
+      <w:r>
+        <w:rPr>
+          <w:sz w:val="22"/>
+          <w:szCs w:val="22"/>
+        </w:rPr>
+        <w:t>Realizar una búsqueda</w:t>
+      </w:r>
+    </w:p>
+    <w:p>
+      <w:pPr>
+        <w:pStyle w:val="Listaconnmeros2"/>
+        <w:numPr>
+          <w:ilvl w:val="0"/>
+          <w:numId w:val="0"/>
+        </w:numPr>
+      </w:pPr>
+    </w:p>
+    <w:p>
+      <w:pPr>
+        <w:pStyle w:val="Listaconnmeros2"/>
+        <w:numPr>
+          <w:ilvl w:val="0"/>
+          <w:numId w:val="28"/>
+        </w:numPr>
+        <w:ind w:left="284" w:hanging="284"/>
+        <w:rPr>
+          <w:u w:val="single"/>
+        </w:rPr>
+      </w:pPr>
+      <w:r>
+        <w:rPr>
+          <w:u w:val="single"/>
+        </w:rPr>
+        <w:t>Introducción</w:t>
+      </w:r>
+    </w:p>
+    <w:p>
+      <w:pPr>
+        <w:pStyle w:val="Listaconnmeros2"/>
+        <w:numPr>
+          <w:ilvl w:val="0"/>
+          <w:numId w:val="0"/>
+        </w:numPr>
+      </w:pPr>
+    </w:p>
+    <w:p>
+      <w:pPr>
+        <w:pStyle w:val="Listaconnmeros2"/>
+        <w:numPr>
+          <w:ilvl w:val="0"/>
+          <w:numId w:val="0"/>
+        </w:numPr>
+      </w:pPr>
+      <w:r>
+        <w:t>Este artefacto cubre el conjunto de pruebas realizadas sobre el Caso de Uso Realizar Busqueda.</w:t>
+      </w:r>
+    </w:p>
+    <w:p>
+      <w:pPr>
+        <w:pStyle w:val="Listaconnmeros2"/>
+        <w:numPr>
+          <w:ilvl w:val="0"/>
+          <w:numId w:val="28"/>
+        </w:numPr>
+        <w:ind w:left="284" w:hanging="284"/>
+        <w:rPr>
+          <w:u w:val="single"/>
+        </w:rPr>
+      </w:pPr>
+      <w:r>
+        <w:rPr>
+          <w:u w:val="single"/>
+        </w:rPr>
+        <w:lastRenderedPageBreak/>
+        <w:t>Validación de datos</w:t>
+      </w:r>
+    </w:p>
+    <w:p>
+      <w:pPr>
+        <w:pStyle w:val="Listaconnmeros2"/>
+        <w:numPr>
+          <w:ilvl w:val="0"/>
+          <w:numId w:val="0"/>
+        </w:numPr>
+      </w:pPr>
+    </w:p>
+    <w:p>
+      <w:pPr>
+        <w:pStyle w:val="Listaconnmeros2"/>
+        <w:numPr>
+          <w:ilvl w:val="1"/>
+          <w:numId w:val="28"/>
+        </w:numPr>
+        <w:ind w:left="284" w:firstLine="0"/>
+        <w:rPr>
+          <w:u w:val="single"/>
+        </w:rPr>
+      </w:pPr>
+      <w:r>
+        <w:rPr>
+          <w:u w:val="single"/>
+        </w:rPr>
+        <w:t>Descripción</w:t>
+      </w:r>
+    </w:p>
+    <w:p>
+      <w:pPr>
+        <w:pStyle w:val="Listaconnmeros2"/>
+        <w:numPr>
+          <w:ilvl w:val="0"/>
+          <w:numId w:val="0"/>
+        </w:numPr>
+        <w:ind w:left="284"/>
+      </w:pPr>
+    </w:p>
+    <w:p>
+      <w:pPr>
+        <w:pStyle w:val="Listaconnmeros2"/>
+        <w:numPr>
+          <w:ilvl w:val="0"/>
+          <w:numId w:val="0"/>
+        </w:numPr>
+        <w:ind w:left="284"/>
+      </w:pPr>
+      <w:r>
+        <w:t>La aplicación comprueba los permisos del usuario que desea visualizar un empleado.</w:t>
+      </w:r>
+    </w:p>
+    <w:p>
+      <w:pPr>
+        <w:pStyle w:val="Listaconnmeros2"/>
+        <w:numPr>
+          <w:ilvl w:val="0"/>
+          <w:numId w:val="0"/>
+        </w:numPr>
+        <w:ind w:left="284"/>
+      </w:pPr>
+    </w:p>
+    <w:p>
+      <w:pPr>
+        <w:pStyle w:val="Listaconnmeros2"/>
+        <w:numPr>
+          <w:ilvl w:val="1"/>
+          <w:numId w:val="28"/>
+        </w:numPr>
+        <w:ind w:left="284" w:firstLine="0"/>
+        <w:rPr>
+          <w:u w:val="single"/>
+        </w:rPr>
+      </w:pPr>
+      <w:r>
+        <w:rPr>
+          <w:u w:val="single"/>
+        </w:rPr>
+        <w:t>Condiciones de ejecución</w:t>
+      </w:r>
+    </w:p>
+    <w:p>
+      <w:pPr>
+        <w:pStyle w:val="Listaconnmeros2"/>
+        <w:numPr>
+          <w:ilvl w:val="0"/>
+          <w:numId w:val="0"/>
+        </w:numPr>
+        <w:ind w:left="284"/>
+      </w:pPr>
+    </w:p>
+    <w:p>
+      <w:pPr>
+        <w:pStyle w:val="Listaconnmeros2"/>
+        <w:numPr>
+          <w:ilvl w:val="0"/>
+          <w:numId w:val="0"/>
+        </w:numPr>
+        <w:ind w:left="284"/>
+      </w:pPr>
+      <w:r>
+        <w:t>El usuario ha iniciado la sesión y está visualizando la lista de empleados de la aplicación.</w:t>
+      </w:r>
+    </w:p>
+    <w:p>
+      <w:pPr>
+        <w:pStyle w:val="Listaconnmeros2"/>
+        <w:numPr>
+          <w:ilvl w:val="0"/>
+          <w:numId w:val="0"/>
+        </w:numPr>
+        <w:ind w:left="284"/>
+      </w:pPr>
+    </w:p>
+    <w:p>
+      <w:pPr>
+        <w:pStyle w:val="Listaconnmeros2"/>
+        <w:numPr>
+          <w:ilvl w:val="1"/>
+          <w:numId w:val="28"/>
+        </w:numPr>
+        <w:ind w:left="284" w:firstLine="0"/>
+        <w:rPr>
+          <w:u w:val="single"/>
+        </w:rPr>
+      </w:pPr>
+      <w:r>
+        <w:rPr>
+          <w:u w:val="single"/>
+        </w:rPr>
+        <w:t>Entrada</w:t>
+      </w:r>
+    </w:p>
+    <w:p>
+      <w:pPr>
+        <w:pStyle w:val="Listaconnmeros2"/>
+        <w:numPr>
+          <w:ilvl w:val="0"/>
+          <w:numId w:val="0"/>
+        </w:numPr>
+        <w:ind w:left="284"/>
+      </w:pPr>
+    </w:p>
+    <w:p>
+      <w:pPr>
+        <w:pStyle w:val="Listaconnmeros2"/>
+        <w:numPr>
+          <w:ilvl w:val="0"/>
+          <w:numId w:val="0"/>
+        </w:numPr>
+        <w:ind w:left="284"/>
+      </w:pPr>
+      <w:r>
+        <w:t>El sistema proporciona la información del usuario que desea dar el alta.</w:t>
+      </w:r>
+    </w:p>
+    <w:p>
+      <w:pPr>
+        <w:pStyle w:val="Listaconnmeros2"/>
+        <w:numPr>
+          <w:ilvl w:val="0"/>
+          <w:numId w:val="0"/>
+        </w:numPr>
+        <w:ind w:left="284"/>
+      </w:pPr>
+      <w:r>
+        <w:t>El usuario introduce el tipo de empleado a visualizar.</w:t>
+      </w:r>
+    </w:p>
+    <w:p>
+      <w:pPr>
+        <w:pStyle w:val="Listaconnmeros2"/>
+        <w:numPr>
+          <w:ilvl w:val="0"/>
+          <w:numId w:val="0"/>
+        </w:numPr>
+        <w:ind w:left="284"/>
+      </w:pPr>
+    </w:p>
+    <w:p>
+      <w:pPr>
+        <w:pStyle w:val="Listaconnmeros2"/>
+        <w:numPr>
+          <w:ilvl w:val="1"/>
+          <w:numId w:val="28"/>
+        </w:numPr>
+        <w:ind w:left="284" w:firstLine="0"/>
+        <w:rPr>
+          <w:u w:val="single"/>
+        </w:rPr>
+      </w:pPr>
+      <w:r>
+        <w:rPr>
+          <w:u w:val="single"/>
+        </w:rPr>
+        <w:t>Validaciones</w:t>
+      </w:r>
+    </w:p>
+    <w:p>
+      <w:pPr>
+        <w:pStyle w:val="Listaconnmeros2"/>
+        <w:numPr>
+          <w:ilvl w:val="0"/>
+          <w:numId w:val="0"/>
+        </w:numPr>
+        <w:ind w:left="284"/>
+      </w:pPr>
+    </w:p>
+    <w:p>
+      <w:pPr>
+        <w:pStyle w:val="Listaconnmeros2"/>
+        <w:numPr>
+          <w:ilvl w:val="0"/>
+          <w:numId w:val="0"/>
+        </w:numPr>
+        <w:ind w:left="284"/>
+      </w:pPr>
+      <w:r>
+        <w:t>La aplicación comprueba que el tipo de empleado introducido sea el correcto, que los permisos del usuario son los adecuados para realizar esta operación y que la conexión con la base de datos siga establecida. El resultado de esta comprobación será positiva si el tipo de empleado es PDI, PAS o GENERAL, si los permisos son los adecuados y si la conexión se mantiene establecida.</w:t>
+      </w:r>
+    </w:p>
+    <w:p>
+      <w:pPr>
+        <w:pStyle w:val="Listaconnmeros2"/>
+        <w:numPr>
+          <w:ilvl w:val="0"/>
+          <w:numId w:val="0"/>
+        </w:numPr>
+        <w:ind w:left="284"/>
+      </w:pPr>
+    </w:p>
+    <w:p>
+      <w:pPr>
+        <w:pStyle w:val="Listaconnmeros2"/>
+        <w:numPr>
+          <w:ilvl w:val="1"/>
+          <w:numId w:val="28"/>
+        </w:numPr>
+        <w:ind w:left="284" w:firstLine="0"/>
+        <w:rPr>
+          <w:u w:val="single"/>
+        </w:rPr>
+      </w:pPr>
+      <w:r>
+        <w:rPr>
+          <w:u w:val="single"/>
+        </w:rPr>
+        <w:t>Resultado esperado</w:t>
+      </w:r>
+    </w:p>
+    <w:p>
+      <w:pPr>
+        <w:pStyle w:val="Listaconnmeros2"/>
+        <w:numPr>
+          <w:ilvl w:val="0"/>
+          <w:numId w:val="0"/>
+        </w:numPr>
+        <w:ind w:left="284"/>
+      </w:pPr>
+    </w:p>
+    <w:p>
+      <w:pPr>
+        <w:pStyle w:val="Listaconnmeros2"/>
+        <w:numPr>
+          <w:ilvl w:val="0"/>
+          <w:numId w:val="0"/>
+        </w:numPr>
+        <w:ind w:left="284"/>
+      </w:pPr>
+      <w:r>
+        <w:t>Si la validación anterior tiene un resultado positivo, se muestra el listado de empleados filtrado por el tipo seleccionado. Si es negativo, se muestra un mensaje de error y se vuelve a pedir al usuario que elija el tipo de datos adecuado.</w:t>
+      </w:r>
+    </w:p>
+    <w:p>
+      <w:pPr>
+        <w:pStyle w:val="Listaconnmeros2"/>
+        <w:numPr>
+          <w:ilvl w:val="0"/>
+          <w:numId w:val="0"/>
+        </w:numPr>
+      </w:pPr>
+    </w:p>
+    <w:p>
+      <w:pPr>
+        <w:pStyle w:val="Listaconnmeros2"/>
+        <w:numPr>
+          <w:ilvl w:val="0"/>
+          <w:numId w:val="0"/>
+        </w:numPr>
+      </w:pPr>
+    </w:p>
+    <w:p>
+      <w:pPr>
+        <w:pStyle w:val="Listaconnmeros2"/>
+        <w:numPr>
+          <w:ilvl w:val="0"/>
+          <w:numId w:val="0"/>
+        </w:numPr>
       </w:pPr>
     </w:p>
     <w:p>
@@ -3377,7 +5208,7 @@
             <w:fldChar w:fldCharType="separate"/>
           </w:r>
           <w:r>
-            <w:t>07</w:t>
+            <w:t>01</w:t>
           </w:r>
           <w:r>
             <w:fldChar w:fldCharType="end"/>
@@ -3687,6 +5518,127 @@
     </w:lvl>
   </w:abstractNum>
   <w:abstractNum w:abstractNumId="3" w15:restartNumberingAfterBreak="0">
+    <w:nsid w:val="1AD10D0B"/>
+    <w:multiLevelType w:val="multilevel"/>
+    <w:tmpl w:val="AF165038"/>
+    <w:lvl w:ilvl="0">
+      <w:start w:val="1"/>
+      <w:numFmt w:val="decimal"/>
+      <w:lvlText w:val="%1."/>
+      <w:lvlJc w:val="left"/>
+      <w:pPr>
+        <w:ind w:left="720" w:hanging="360"/>
+      </w:pPr>
+      <w:rPr>
+        <w:rFonts w:hint="default"/>
+      </w:rPr>
+    </w:lvl>
+    <w:lvl w:ilvl="1">
+      <w:start w:val="1"/>
+      <w:numFmt w:val="decimal"/>
+      <w:isLgl/>
+      <w:lvlText w:val="%1.%2."/>
+      <w:lvlJc w:val="left"/>
+      <w:pPr>
+        <w:ind w:left="720" w:hanging="360"/>
+      </w:pPr>
+      <w:rPr>
+        <w:rFonts w:hint="default"/>
+      </w:rPr>
+    </w:lvl>
+    <w:lvl w:ilvl="2">
+      <w:start w:val="1"/>
+      <w:numFmt w:val="decimal"/>
+      <w:isLgl/>
+      <w:lvlText w:val="%1.%2.%3."/>
+      <w:lvlJc w:val="left"/>
+      <w:pPr>
+        <w:ind w:left="1080" w:hanging="720"/>
+      </w:pPr>
+      <w:rPr>
+        <w:rFonts w:hint="default"/>
+      </w:rPr>
+    </w:lvl>
+    <w:lvl w:ilvl="3">
+      <w:start w:val="1"/>
+      <w:numFmt w:val="decimal"/>
+      <w:isLgl/>
+      <w:lvlText w:val="%1.%2.%3.%4."/>
+      <w:lvlJc w:val="left"/>
+      <w:pPr>
+        <w:ind w:left="1080" w:hanging="720"/>
+      </w:pPr>
+      <w:rPr>
+        <w:rFonts w:hint="default"/>
+      </w:rPr>
+    </w:lvl>
+    <w:lvl w:ilvl="4">
+      <w:start w:val="1"/>
+      <w:numFmt w:val="decimal"/>
+      <w:isLgl/>
+      <w:lvlText w:val="%1.%2.%3.%4.%5."/>
+      <w:lvlJc w:val="left"/>
+      <w:pPr>
+        <w:ind w:left="1440" w:hanging="1080"/>
+      </w:pPr>
+      <w:rPr>
+        <w:rFonts w:hint="default"/>
+      </w:rPr>
+    </w:lvl>
+    <w:lvl w:ilvl="5">
+      <w:start w:val="1"/>
+      <w:numFmt w:val="decimal"/>
+      <w:isLgl/>
+      <w:lvlText w:val="%1.%2.%3.%4.%5.%6."/>
+      <w:lvlJc w:val="left"/>
+      <w:pPr>
+        <w:ind w:left="1440" w:hanging="1080"/>
+      </w:pPr>
+      <w:rPr>
+        <w:rFonts w:hint="default"/>
+      </w:rPr>
+    </w:lvl>
+    <w:lvl w:ilvl="6">
+      <w:start w:val="1"/>
+      <w:numFmt w:val="decimal"/>
+      <w:isLgl/>
+      <w:lvlText w:val="%1.%2.%3.%4.%5.%6.%7."/>
+      <w:lvlJc w:val="left"/>
+      <w:pPr>
+        <w:ind w:left="1800" w:hanging="1440"/>
+      </w:pPr>
+      <w:rPr>
+        <w:rFonts w:hint="default"/>
+      </w:rPr>
+    </w:lvl>
+    <w:lvl w:ilvl="7">
+      <w:start w:val="1"/>
+      <w:numFmt w:val="decimal"/>
+      <w:isLgl/>
+      <w:lvlText w:val="%1.%2.%3.%4.%5.%6.%7.%8."/>
+      <w:lvlJc w:val="left"/>
+      <w:pPr>
+        <w:ind w:left="1800" w:hanging="1440"/>
+      </w:pPr>
+      <w:rPr>
+        <w:rFonts w:hint="default"/>
+      </w:rPr>
+    </w:lvl>
+    <w:lvl w:ilvl="8">
+      <w:start w:val="1"/>
+      <w:numFmt w:val="decimal"/>
+      <w:isLgl/>
+      <w:lvlText w:val="%1.%2.%3.%4.%5.%6.%7.%8.%9."/>
+      <w:lvlJc w:val="left"/>
+      <w:pPr>
+        <w:ind w:left="2160" w:hanging="1800"/>
+      </w:pPr>
+      <w:rPr>
+        <w:rFonts w:hint="default"/>
+      </w:rPr>
+    </w:lvl>
+  </w:abstractNum>
+  <w:abstractNum w:abstractNumId="4" w15:restartNumberingAfterBreak="0">
     <w:nsid w:val="22862DD6"/>
     <w:multiLevelType w:val="hybridMultilevel"/>
     <w:tmpl w:val="3B56D80A"/>
@@ -3798,7 +5750,7 @@
       </w:rPr>
     </w:lvl>
   </w:abstractNum>
-  <w:abstractNum w:abstractNumId="4" w15:restartNumberingAfterBreak="0">
+  <w:abstractNum w:abstractNumId="5" w15:restartNumberingAfterBreak="0">
     <w:nsid w:val="23BB0699"/>
     <w:multiLevelType w:val="hybridMultilevel"/>
     <w:tmpl w:val="B300A5F8"/>
@@ -3911,7 +5863,7 @@
       </w:rPr>
     </w:lvl>
   </w:abstractNum>
-  <w:abstractNum w:abstractNumId="5" w15:restartNumberingAfterBreak="0">
+  <w:abstractNum w:abstractNumId="6" w15:restartNumberingAfterBreak="0">
     <w:nsid w:val="2626275B"/>
     <w:multiLevelType w:val="hybridMultilevel"/>
     <w:tmpl w:val="EA683808"/>
@@ -4024,7 +5976,249 @@
       </w:rPr>
     </w:lvl>
   </w:abstractNum>
-  <w:abstractNum w:abstractNumId="6" w15:restartNumberingAfterBreak="0">
+  <w:abstractNum w:abstractNumId="7" w15:restartNumberingAfterBreak="0">
+    <w:nsid w:val="28883464"/>
+    <w:multiLevelType w:val="multilevel"/>
+    <w:tmpl w:val="AF165038"/>
+    <w:lvl w:ilvl="0">
+      <w:start w:val="1"/>
+      <w:numFmt w:val="decimal"/>
+      <w:lvlText w:val="%1."/>
+      <w:lvlJc w:val="left"/>
+      <w:pPr>
+        <w:ind w:left="720" w:hanging="360"/>
+      </w:pPr>
+      <w:rPr>
+        <w:rFonts w:hint="default"/>
+      </w:rPr>
+    </w:lvl>
+    <w:lvl w:ilvl="1">
+      <w:start w:val="1"/>
+      <w:numFmt w:val="decimal"/>
+      <w:isLgl/>
+      <w:lvlText w:val="%1.%2."/>
+      <w:lvlJc w:val="left"/>
+      <w:pPr>
+        <w:ind w:left="720" w:hanging="360"/>
+      </w:pPr>
+      <w:rPr>
+        <w:rFonts w:hint="default"/>
+      </w:rPr>
+    </w:lvl>
+    <w:lvl w:ilvl="2">
+      <w:start w:val="1"/>
+      <w:numFmt w:val="decimal"/>
+      <w:isLgl/>
+      <w:lvlText w:val="%1.%2.%3."/>
+      <w:lvlJc w:val="left"/>
+      <w:pPr>
+        <w:ind w:left="1080" w:hanging="720"/>
+      </w:pPr>
+      <w:rPr>
+        <w:rFonts w:hint="default"/>
+      </w:rPr>
+    </w:lvl>
+    <w:lvl w:ilvl="3">
+      <w:start w:val="1"/>
+      <w:numFmt w:val="decimal"/>
+      <w:isLgl/>
+      <w:lvlText w:val="%1.%2.%3.%4."/>
+      <w:lvlJc w:val="left"/>
+      <w:pPr>
+        <w:ind w:left="1080" w:hanging="720"/>
+      </w:pPr>
+      <w:rPr>
+        <w:rFonts w:hint="default"/>
+      </w:rPr>
+    </w:lvl>
+    <w:lvl w:ilvl="4">
+      <w:start w:val="1"/>
+      <w:numFmt w:val="decimal"/>
+      <w:isLgl/>
+      <w:lvlText w:val="%1.%2.%3.%4.%5."/>
+      <w:lvlJc w:val="left"/>
+      <w:pPr>
+        <w:ind w:left="1440" w:hanging="1080"/>
+      </w:pPr>
+      <w:rPr>
+        <w:rFonts w:hint="default"/>
+      </w:rPr>
+    </w:lvl>
+    <w:lvl w:ilvl="5">
+      <w:start w:val="1"/>
+      <w:numFmt w:val="decimal"/>
+      <w:isLgl/>
+      <w:lvlText w:val="%1.%2.%3.%4.%5.%6."/>
+      <w:lvlJc w:val="left"/>
+      <w:pPr>
+        <w:ind w:left="1440" w:hanging="1080"/>
+      </w:pPr>
+      <w:rPr>
+        <w:rFonts w:hint="default"/>
+      </w:rPr>
+    </w:lvl>
+    <w:lvl w:ilvl="6">
+      <w:start w:val="1"/>
+      <w:numFmt w:val="decimal"/>
+      <w:isLgl/>
+      <w:lvlText w:val="%1.%2.%3.%4.%5.%6.%7."/>
+      <w:lvlJc w:val="left"/>
+      <w:pPr>
+        <w:ind w:left="1800" w:hanging="1440"/>
+      </w:pPr>
+      <w:rPr>
+        <w:rFonts w:hint="default"/>
+      </w:rPr>
+    </w:lvl>
+    <w:lvl w:ilvl="7">
+      <w:start w:val="1"/>
+      <w:numFmt w:val="decimal"/>
+      <w:isLgl/>
+      <w:lvlText w:val="%1.%2.%3.%4.%5.%6.%7.%8."/>
+      <w:lvlJc w:val="left"/>
+      <w:pPr>
+        <w:ind w:left="1800" w:hanging="1440"/>
+      </w:pPr>
+      <w:rPr>
+        <w:rFonts w:hint="default"/>
+      </w:rPr>
+    </w:lvl>
+    <w:lvl w:ilvl="8">
+      <w:start w:val="1"/>
+      <w:numFmt w:val="decimal"/>
+      <w:isLgl/>
+      <w:lvlText w:val="%1.%2.%3.%4.%5.%6.%7.%8.%9."/>
+      <w:lvlJc w:val="left"/>
+      <w:pPr>
+        <w:ind w:left="2160" w:hanging="1800"/>
+      </w:pPr>
+      <w:rPr>
+        <w:rFonts w:hint="default"/>
+      </w:rPr>
+    </w:lvl>
+  </w:abstractNum>
+  <w:abstractNum w:abstractNumId="8" w15:restartNumberingAfterBreak="0">
+    <w:nsid w:val="2D5B47B8"/>
+    <w:multiLevelType w:val="multilevel"/>
+    <w:tmpl w:val="AF165038"/>
+    <w:lvl w:ilvl="0">
+      <w:start w:val="1"/>
+      <w:numFmt w:val="decimal"/>
+      <w:lvlText w:val="%1."/>
+      <w:lvlJc w:val="left"/>
+      <w:pPr>
+        <w:ind w:left="720" w:hanging="360"/>
+      </w:pPr>
+      <w:rPr>
+        <w:rFonts w:hint="default"/>
+      </w:rPr>
+    </w:lvl>
+    <w:lvl w:ilvl="1">
+      <w:start w:val="1"/>
+      <w:numFmt w:val="decimal"/>
+      <w:isLgl/>
+      <w:lvlText w:val="%1.%2."/>
+      <w:lvlJc w:val="left"/>
+      <w:pPr>
+        <w:ind w:left="720" w:hanging="360"/>
+      </w:pPr>
+      <w:rPr>
+        <w:rFonts w:hint="default"/>
+      </w:rPr>
+    </w:lvl>
+    <w:lvl w:ilvl="2">
+      <w:start w:val="1"/>
+      <w:numFmt w:val="decimal"/>
+      <w:isLgl/>
+      <w:lvlText w:val="%1.%2.%3."/>
+      <w:lvlJc w:val="left"/>
+      <w:pPr>
+        <w:ind w:left="1080" w:hanging="720"/>
+      </w:pPr>
+      <w:rPr>
+        <w:rFonts w:hint="default"/>
+      </w:rPr>
+    </w:lvl>
+    <w:lvl w:ilvl="3">
+      <w:start w:val="1"/>
+      <w:numFmt w:val="decimal"/>
+      <w:isLgl/>
+      <w:lvlText w:val="%1.%2.%3.%4."/>
+      <w:lvlJc w:val="left"/>
+      <w:pPr>
+        <w:ind w:left="1080" w:hanging="720"/>
+      </w:pPr>
+      <w:rPr>
+        <w:rFonts w:hint="default"/>
+      </w:rPr>
+    </w:lvl>
+    <w:lvl w:ilvl="4">
+      <w:start w:val="1"/>
+      <w:numFmt w:val="decimal"/>
+      <w:isLgl/>
+      <w:lvlText w:val="%1.%2.%3.%4.%5."/>
+      <w:lvlJc w:val="left"/>
+      <w:pPr>
+        <w:ind w:left="1440" w:hanging="1080"/>
+      </w:pPr>
+      <w:rPr>
+        <w:rFonts w:hint="default"/>
+      </w:rPr>
+    </w:lvl>
+    <w:lvl w:ilvl="5">
+      <w:start w:val="1"/>
+      <w:numFmt w:val="decimal"/>
+      <w:isLgl/>
+      <w:lvlText w:val="%1.%2.%3.%4.%5.%6."/>
+      <w:lvlJc w:val="left"/>
+      <w:pPr>
+        <w:ind w:left="1440" w:hanging="1080"/>
+      </w:pPr>
+      <w:rPr>
+        <w:rFonts w:hint="default"/>
+      </w:rPr>
+    </w:lvl>
+    <w:lvl w:ilvl="6">
+      <w:start w:val="1"/>
+      <w:numFmt w:val="decimal"/>
+      <w:isLgl/>
+      <w:lvlText w:val="%1.%2.%3.%4.%5.%6.%7."/>
+      <w:lvlJc w:val="left"/>
+      <w:pPr>
+        <w:ind w:left="1800" w:hanging="1440"/>
+      </w:pPr>
+      <w:rPr>
+        <w:rFonts w:hint="default"/>
+      </w:rPr>
+    </w:lvl>
+    <w:lvl w:ilvl="7">
+      <w:start w:val="1"/>
+      <w:numFmt w:val="decimal"/>
+      <w:isLgl/>
+      <w:lvlText w:val="%1.%2.%3.%4.%5.%6.%7.%8."/>
+      <w:lvlJc w:val="left"/>
+      <w:pPr>
+        <w:ind w:left="1800" w:hanging="1440"/>
+      </w:pPr>
+      <w:rPr>
+        <w:rFonts w:hint="default"/>
+      </w:rPr>
+    </w:lvl>
+    <w:lvl w:ilvl="8">
+      <w:start w:val="1"/>
+      <w:numFmt w:val="decimal"/>
+      <w:isLgl/>
+      <w:lvlText w:val="%1.%2.%3.%4.%5.%6.%7.%8.%9."/>
+      <w:lvlJc w:val="left"/>
+      <w:pPr>
+        <w:ind w:left="2160" w:hanging="1800"/>
+      </w:pPr>
+      <w:rPr>
+        <w:rFonts w:hint="default"/>
+      </w:rPr>
+    </w:lvl>
+  </w:abstractNum>
+  <w:abstractNum w:abstractNumId="9" w15:restartNumberingAfterBreak="0">
     <w:nsid w:val="367F6A45"/>
     <w:multiLevelType w:val="multilevel"/>
     <w:tmpl w:val="0436C7FE"/>
@@ -4147,7 +6341,7 @@
       </w:rPr>
     </w:lvl>
   </w:abstractNum>
-  <w:abstractNum w:abstractNumId="7" w15:restartNumberingAfterBreak="0">
+  <w:abstractNum w:abstractNumId="10" w15:restartNumberingAfterBreak="0">
     <w:nsid w:val="392D2245"/>
     <w:multiLevelType w:val="multilevel"/>
     <w:tmpl w:val="AF165038"/>
@@ -4268,7 +6462,7 @@
       </w:rPr>
     </w:lvl>
   </w:abstractNum>
-  <w:abstractNum w:abstractNumId="8" w15:restartNumberingAfterBreak="0">
+  <w:abstractNum w:abstractNumId="11" w15:restartNumberingAfterBreak="0">
     <w:nsid w:val="43F72D2B"/>
     <w:multiLevelType w:val="hybridMultilevel"/>
     <w:tmpl w:val="5AFA84CA"/>
@@ -4381,7 +6575,7 @@
       </w:rPr>
     </w:lvl>
   </w:abstractNum>
-  <w:abstractNum w:abstractNumId="9" w15:restartNumberingAfterBreak="0">
+  <w:abstractNum w:abstractNumId="12" w15:restartNumberingAfterBreak="0">
     <w:nsid w:val="49B56313"/>
     <w:multiLevelType w:val="hybridMultilevel"/>
     <w:tmpl w:val="27B221CE"/>
@@ -4493,7 +6687,7 @@
       </w:rPr>
     </w:lvl>
   </w:abstractNum>
-  <w:abstractNum w:abstractNumId="10" w15:restartNumberingAfterBreak="0">
+  <w:abstractNum w:abstractNumId="13" w15:restartNumberingAfterBreak="0">
     <w:nsid w:val="49B61C96"/>
     <w:multiLevelType w:val="hybridMultilevel"/>
     <w:tmpl w:val="BD060606"/>
@@ -4605,7 +6799,7 @@
       </w:rPr>
     </w:lvl>
   </w:abstractNum>
-  <w:abstractNum w:abstractNumId="11" w15:restartNumberingAfterBreak="0">
+  <w:abstractNum w:abstractNumId="14" w15:restartNumberingAfterBreak="0">
     <w:nsid w:val="4F774F41"/>
     <w:multiLevelType w:val="hybridMultilevel"/>
     <w:tmpl w:val="6F58F0F6"/>
@@ -4718,7 +6912,7 @@
       </w:rPr>
     </w:lvl>
   </w:abstractNum>
-  <w:abstractNum w:abstractNumId="12" w15:restartNumberingAfterBreak="0">
+  <w:abstractNum w:abstractNumId="15" w15:restartNumberingAfterBreak="0">
     <w:nsid w:val="66B162C9"/>
     <w:multiLevelType w:val="hybridMultilevel"/>
     <w:tmpl w:val="0554DDC2"/>
@@ -4831,7 +7025,7 @@
       </w:rPr>
     </w:lvl>
   </w:abstractNum>
-  <w:abstractNum w:abstractNumId="13" w15:restartNumberingAfterBreak="0">
+  <w:abstractNum w:abstractNumId="16" w15:restartNumberingAfterBreak="0">
     <w:nsid w:val="6D6348F8"/>
     <w:multiLevelType w:val="multilevel"/>
     <w:tmpl w:val="A1466A72"/>
@@ -4952,7 +7146,128 @@
       </w:rPr>
     </w:lvl>
   </w:abstractNum>
-  <w:abstractNum w:abstractNumId="14" w15:restartNumberingAfterBreak="0">
+  <w:abstractNum w:abstractNumId="17" w15:restartNumberingAfterBreak="0">
+    <w:nsid w:val="72B42633"/>
+    <w:multiLevelType w:val="multilevel"/>
+    <w:tmpl w:val="AF165038"/>
+    <w:lvl w:ilvl="0">
+      <w:start w:val="1"/>
+      <w:numFmt w:val="decimal"/>
+      <w:lvlText w:val="%1."/>
+      <w:lvlJc w:val="left"/>
+      <w:pPr>
+        <w:ind w:left="720" w:hanging="360"/>
+      </w:pPr>
+      <w:rPr>
+        <w:rFonts w:hint="default"/>
+      </w:rPr>
+    </w:lvl>
+    <w:lvl w:ilvl="1">
+      <w:start w:val="1"/>
+      <w:numFmt w:val="decimal"/>
+      <w:isLgl/>
+      <w:lvlText w:val="%1.%2."/>
+      <w:lvlJc w:val="left"/>
+      <w:pPr>
+        <w:ind w:left="720" w:hanging="360"/>
+      </w:pPr>
+      <w:rPr>
+        <w:rFonts w:hint="default"/>
+      </w:rPr>
+    </w:lvl>
+    <w:lvl w:ilvl="2">
+      <w:start w:val="1"/>
+      <w:numFmt w:val="decimal"/>
+      <w:isLgl/>
+      <w:lvlText w:val="%1.%2.%3."/>
+      <w:lvlJc w:val="left"/>
+      <w:pPr>
+        <w:ind w:left="1080" w:hanging="720"/>
+      </w:pPr>
+      <w:rPr>
+        <w:rFonts w:hint="default"/>
+      </w:rPr>
+    </w:lvl>
+    <w:lvl w:ilvl="3">
+      <w:start w:val="1"/>
+      <w:numFmt w:val="decimal"/>
+      <w:isLgl/>
+      <w:lvlText w:val="%1.%2.%3.%4."/>
+      <w:lvlJc w:val="left"/>
+      <w:pPr>
+        <w:ind w:left="1080" w:hanging="720"/>
+      </w:pPr>
+      <w:rPr>
+        <w:rFonts w:hint="default"/>
+      </w:rPr>
+    </w:lvl>
+    <w:lvl w:ilvl="4">
+      <w:start w:val="1"/>
+      <w:numFmt w:val="decimal"/>
+      <w:isLgl/>
+      <w:lvlText w:val="%1.%2.%3.%4.%5."/>
+      <w:lvlJc w:val="left"/>
+      <w:pPr>
+        <w:ind w:left="1440" w:hanging="1080"/>
+      </w:pPr>
+      <w:rPr>
+        <w:rFonts w:hint="default"/>
+      </w:rPr>
+    </w:lvl>
+    <w:lvl w:ilvl="5">
+      <w:start w:val="1"/>
+      <w:numFmt w:val="decimal"/>
+      <w:isLgl/>
+      <w:lvlText w:val="%1.%2.%3.%4.%5.%6."/>
+      <w:lvlJc w:val="left"/>
+      <w:pPr>
+        <w:ind w:left="1440" w:hanging="1080"/>
+      </w:pPr>
+      <w:rPr>
+        <w:rFonts w:hint="default"/>
+      </w:rPr>
+    </w:lvl>
+    <w:lvl w:ilvl="6">
+      <w:start w:val="1"/>
+      <w:numFmt w:val="decimal"/>
+      <w:isLgl/>
+      <w:lvlText w:val="%1.%2.%3.%4.%5.%6.%7."/>
+      <w:lvlJc w:val="left"/>
+      <w:pPr>
+        <w:ind w:left="1800" w:hanging="1440"/>
+      </w:pPr>
+      <w:rPr>
+        <w:rFonts w:hint="default"/>
+      </w:rPr>
+    </w:lvl>
+    <w:lvl w:ilvl="7">
+      <w:start w:val="1"/>
+      <w:numFmt w:val="decimal"/>
+      <w:isLgl/>
+      <w:lvlText w:val="%1.%2.%3.%4.%5.%6.%7.%8."/>
+      <w:lvlJc w:val="left"/>
+      <w:pPr>
+        <w:ind w:left="1800" w:hanging="1440"/>
+      </w:pPr>
+      <w:rPr>
+        <w:rFonts w:hint="default"/>
+      </w:rPr>
+    </w:lvl>
+    <w:lvl w:ilvl="8">
+      <w:start w:val="1"/>
+      <w:numFmt w:val="decimal"/>
+      <w:isLgl/>
+      <w:lvlText w:val="%1.%2.%3.%4.%5.%6.%7.%8.%9."/>
+      <w:lvlJc w:val="left"/>
+      <w:pPr>
+        <w:ind w:left="2160" w:hanging="1800"/>
+      </w:pPr>
+      <w:rPr>
+        <w:rFonts w:hint="default"/>
+      </w:rPr>
+    </w:lvl>
+  </w:abstractNum>
+  <w:abstractNum w:abstractNumId="18" w15:restartNumberingAfterBreak="0">
     <w:nsid w:val="79394E2B"/>
     <w:multiLevelType w:val="multilevel"/>
     <w:tmpl w:val="22FA14EC"/>
@@ -5101,7 +7416,7 @@
       </w:rPr>
     </w:lvl>
   </w:abstractNum>
-  <w:abstractNum w:abstractNumId="15" w15:restartNumberingAfterBreak="0">
+  <w:abstractNum w:abstractNumId="19" w15:restartNumberingAfterBreak="0">
     <w:nsid w:val="7AD216D2"/>
     <w:multiLevelType w:val="hybridMultilevel"/>
     <w:tmpl w:val="45148BEA"/>
@@ -5214,7 +7529,7 @@
       </w:rPr>
     </w:lvl>
   </w:abstractNum>
-  <w:abstractNum w:abstractNumId="16" w15:restartNumberingAfterBreak="0">
+  <w:abstractNum w:abstractNumId="20" w15:restartNumberingAfterBreak="0">
     <w:nsid w:val="7B181EBB"/>
     <w:multiLevelType w:val="hybridMultilevel"/>
     <w:tmpl w:val="982E8142"/>
@@ -5336,7 +7651,7 @@
     </w:lvlOverride>
   </w:num>
   <w:num w:numId="3">
-    <w:abstractNumId w:val="6"/>
+    <w:abstractNumId w:val="9"/>
   </w:num>
   <w:num w:numId="4">
     <w:abstractNumId w:val="0"/>
@@ -5351,22 +7666,22 @@
     </w:lvlOverride>
   </w:num>
   <w:num w:numId="6">
-    <w:abstractNumId w:val="16"/>
+    <w:abstractNumId w:val="20"/>
   </w:num>
   <w:num w:numId="7">
-    <w:abstractNumId w:val="11"/>
+    <w:abstractNumId w:val="14"/>
   </w:num>
   <w:num w:numId="8">
-    <w:abstractNumId w:val="10"/>
+    <w:abstractNumId w:val="13"/>
   </w:num>
   <w:num w:numId="9">
-    <w:abstractNumId w:val="3"/>
+    <w:abstractNumId w:val="4"/>
   </w:num>
   <w:num w:numId="10">
-    <w:abstractNumId w:val="14"/>
+    <w:abstractNumId w:val="18"/>
   </w:num>
   <w:num w:numId="11">
-    <w:abstractNumId w:val="14"/>
+    <w:abstractNumId w:val="18"/>
     <w:lvlOverride w:ilvl="1">
       <w:lvl w:ilvl="1">
         <w:numFmt w:val="bullet"/>
@@ -5386,7 +7701,7 @@
     </w:lvlOverride>
   </w:num>
   <w:num w:numId="12">
-    <w:abstractNumId w:val="14"/>
+    <w:abstractNumId w:val="18"/>
     <w:lvlOverride w:ilvl="1">
       <w:lvl w:ilvl="1">
         <w:numFmt w:val="bullet"/>
@@ -5423,7 +7738,7 @@
     </w:lvlOverride>
   </w:num>
   <w:num w:numId="13">
-    <w:abstractNumId w:val="14"/>
+    <w:abstractNumId w:val="18"/>
     <w:lvlOverride w:ilvl="1">
       <w:lvl w:ilvl="1">
         <w:numFmt w:val="bullet"/>
@@ -5477,7 +7792,7 @@
     </w:lvlOverride>
   </w:num>
   <w:num w:numId="14">
-    <w:abstractNumId w:val="14"/>
+    <w:abstractNumId w:val="18"/>
     <w:lvlOverride w:ilvl="1">
       <w:lvl w:ilvl="1">
         <w:numFmt w:val="bullet"/>
@@ -5548,34 +7863,46 @@
     </w:lvlOverride>
   </w:num>
   <w:num w:numId="15">
-    <w:abstractNumId w:val="9"/>
+    <w:abstractNumId w:val="12"/>
   </w:num>
   <w:num w:numId="16">
     <w:abstractNumId w:val="2"/>
   </w:num>
   <w:num w:numId="17">
-    <w:abstractNumId w:val="12"/>
+    <w:abstractNumId w:val="15"/>
   </w:num>
   <w:num w:numId="18">
-    <w:abstractNumId w:val="4"/>
+    <w:abstractNumId w:val="5"/>
   </w:num>
   <w:num w:numId="19">
-    <w:abstractNumId w:val="5"/>
+    <w:abstractNumId w:val="6"/>
   </w:num>
   <w:num w:numId="20">
-    <w:abstractNumId w:val="15"/>
+    <w:abstractNumId w:val="19"/>
   </w:num>
   <w:num w:numId="21">
-    <w:abstractNumId w:val="8"/>
+    <w:abstractNumId w:val="11"/>
   </w:num>
   <w:num w:numId="22">
-    <w:abstractNumId w:val="13"/>
+    <w:abstractNumId w:val="16"/>
   </w:num>
   <w:num w:numId="23">
     <w:abstractNumId w:val="1"/>
   </w:num>
   <w:num w:numId="24">
+    <w:abstractNumId w:val="10"/>
+  </w:num>
+  <w:num w:numId="25">
     <w:abstractNumId w:val="7"/>
+  </w:num>
+  <w:num w:numId="26">
+    <w:abstractNumId w:val="17"/>
+  </w:num>
+  <w:num w:numId="27">
+    <w:abstractNumId w:val="8"/>
+  </w:num>
+  <w:num w:numId="28">
+    <w:abstractNumId w:val="3"/>
   </w:num>
 </w:numbering>
 </file>
@@ -7040,21 +9367,21 @@
     <w:charset w:val="00"/>
     <w:family w:val="roman"/>
     <w:pitch w:val="variable"/>
-    <w:sig w:usb0="E0002EFF" w:usb1="C0007843" w:usb2="00000009" w:usb3="00000000" w:csb0="000001FF" w:csb1="00000000"/>
+    <w:sig w:usb0="E0002AFF" w:usb1="C0007841" w:usb2="00000009" w:usb3="00000000" w:csb0="000001FF" w:csb1="00000000"/>
   </w:font>
   <w:font w:name="Arial">
     <w:panose1 w:val="020B0604020202020204"/>
     <w:charset w:val="00"/>
     <w:family w:val="swiss"/>
     <w:pitch w:val="variable"/>
-    <w:sig w:usb0="E0002EFF" w:usb1="C0007843" w:usb2="00000009" w:usb3="00000000" w:csb0="000001FF" w:csb1="00000000"/>
+    <w:sig w:usb0="E0002AFF" w:usb1="C0007843" w:usb2="00000009" w:usb3="00000000" w:csb0="000001FF" w:csb1="00000000"/>
   </w:font>
   <w:font w:name="Courier New">
     <w:panose1 w:val="02070309020205020404"/>
     <w:charset w:val="00"/>
     <w:family w:val="modern"/>
     <w:pitch w:val="fixed"/>
-    <w:sig w:usb0="E0002EFF" w:usb1="C0007843" w:usb2="00000009" w:usb3="00000000" w:csb0="000001FF" w:csb1="00000000"/>
+    <w:sig w:usb0="E0002AFF" w:usb1="C0007843" w:usb2="00000009" w:usb3="00000000" w:csb0="000001FF" w:csb1="00000000"/>
   </w:font>
   <w:font w:name="Wingdings">
     <w:panose1 w:val="05000000000000000000"/>
@@ -7076,7 +9403,7 @@
     <w:charset w:val="80"/>
     <w:family w:val="swiss"/>
     <w:pitch w:val="variable"/>
-    <w:sig w:usb0="E00002FF" w:usb1="6AC7FDFB" w:usb2="08000012" w:usb3="00000000" w:csb0="0002009F" w:csb1="00000000"/>
+    <w:sig w:usb0="E00002FF" w:usb1="6AC7FDFB" w:usb2="00000012" w:usb3="00000000" w:csb0="0002009F" w:csb1="00000000"/>
   </w:font>
   <w:font w:name="Tahoma">
     <w:panose1 w:val="020B0604030504040204"/>
@@ -7149,6 +9476,7 @@
     <w:rsid w:val="00141E09"/>
     <w:rsid w:val="001C2A02"/>
     <w:rsid w:val="00474112"/>
+    <w:rsid w:val="00525910"/>
     <w:rsid w:val="006A0CAD"/>
     <w:rsid w:val="00814C77"/>
     <w:rsid w:val="008B1341"/>
@@ -8085,7 +10413,7 @@
 </file>
 
 <file path=customXml/itemProps3.xml><?xml version="1.0" encoding="utf-8"?>
-<ds:datastoreItem xmlns:ds="http://schemas.openxmlformats.org/officeDocument/2006/customXml" ds:itemID="{74FA33D2-7CB4-47AB-A03D-A48AB1B5369F}">
+<ds:datastoreItem xmlns:ds="http://schemas.openxmlformats.org/officeDocument/2006/customXml" ds:itemID="{BE84B51C-8414-49BE-B9AB-7916671E1326}">
   <ds:schemaRefs>
     <ds:schemaRef ds:uri="http://schemas.openxmlformats.org/officeDocument/2006/bibliography"/>
   </ds:schemaRefs>

</xml_diff>

<commit_message>
Aniadido diseño capa presentación empleado
</commit_message>
<xml_diff>
--- a/Segundo cuatrimestre/Analisisydisenio/Analisis_y_disenio.docx
+++ b/Segundo cuatrimestre/Analisisydisenio/Analisis_y_disenio.docx
@@ -520,7 +520,11 @@
               </mc:Choice>
               <mc:Fallback>
                 <w:pict>
-                  <v:shape w14:anchorId="48FC4DCC" id="Cuadro de texto 15" o:spid="_x0000_s1027" type="#_x0000_t202" alt="contact info" style="position:absolute;left:0;text-align:left;margin-left:0;margin-top:0;width:540pt;height:139.8pt;z-index:251675648;visibility:visible;mso-wrap-style:square;mso-width-percent:1282;mso-height-percent:200;mso-wrap-distance-left:9pt;mso-wrap-distance-top:0;mso-wrap-distance-right:9pt;mso-wrap-distance-bottom:0;mso-position-horizontal:center;mso-position-horizontal-relative:page;mso-position-vertical:bottom;mso-position-vertical-relative:margin;mso-width-percent:1282;mso-height-percent:200;mso-width-relative:margin;mso-height-relative:margin;v-text-anchor:bottom" o:gfxdata="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" o:allowoverlap="f" filled="f" stroked="f" strokeweight=".5pt">
+                  <v:shapetype w14:anchorId="48FC4DCC" id="_x0000_t202" coordsize="21600,21600" o:spt="202" path="m,l,21600r21600,l21600,xe">
+                    <v:stroke joinstyle="miter"/>
+                    <v:path gradientshapeok="t" o:connecttype="rect"/>
+                  </v:shapetype>
+                  <v:shape id="Cuadro de texto 15" o:spid="_x0000_s1027" type="#_x0000_t202" alt="contact info" style="position:absolute;left:0;text-align:left;margin-left:0;margin-top:0;width:540pt;height:139.8pt;z-index:251675648;visibility:visible;mso-wrap-style:square;mso-width-percent:1282;mso-height-percent:200;mso-wrap-distance-left:9pt;mso-wrap-distance-top:0;mso-wrap-distance-right:9pt;mso-wrap-distance-bottom:0;mso-position-horizontal:center;mso-position-horizontal-relative:page;mso-position-vertical:bottom;mso-position-vertical-relative:margin;mso-width-percent:1282;mso-height-percent:200;mso-width-relative:margin;mso-height-relative:margin;v-text-anchor:bottom" o:gfxdata="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" o:allowoverlap="f" filled="f" stroked="f" strokeweight=".5pt">
                     <v:textbox inset="0,0,0,0">
                       <w:txbxContent>
                         <w:p>
@@ -1679,11 +1683,11 @@
         <w:br w:type="page"/>
       </w:r>
     </w:p>
+    <w:bookmarkStart w:id="1" w:name="_Toc452049182"/>
     <w:p>
       <w:pPr>
         <w:pStyle w:val="Ttulo1"/>
       </w:pPr>
-      <w:bookmarkStart w:id="1" w:name="_Toc452049182"/>
       <w:r>
         <w:rPr>
           <w:lang w:eastAsia="es-ES"/>
@@ -2547,31 +2551,548 @@
         <w:t>Subsistema Empleado</w:t>
       </w:r>
     </w:p>
+    <w:p>
+      <w:r>
+        <w:t>Dividiremos el sistema entres capas, utilizando la arquitectura multicapa. Tendremos una capa de presentación(encargada de ls visualización de la aplicación), la capa ne negocio(encargada de la gestión interna de la aplicación y de su lógica), y la capa de integración(que gestiona la base de datos)</w:t>
+      </w:r>
+      <w:r>
+        <w:t>.</w:t>
+      </w:r>
+    </w:p>
+    <w:p/>
+    <w:p>
+      <w:pPr>
+        <w:pStyle w:val="Ttulo3"/>
+      </w:pPr>
+      <w:r>
+        <w:t>Capa de presentación</w:t>
+      </w:r>
+    </w:p>
+    <w:p>
+      <w:r>
+        <w:t xml:space="preserve">Para realizar la visualización de nuestro subsistema, utilizaremos un patrón Modelo-Vista-Controlador. Para ello creamos una interfaz llamada </w:t>
+      </w:r>
+      <w:r>
+        <w:rPr>
+          <w:i/>
+        </w:rPr>
+        <w:t>VistaGenérica</w:t>
+      </w:r>
+      <w:r>
+        <w:t xml:space="preserve"> que implementará cada una de nuestras vistas. Cada vista tiene un objeto </w:t>
+      </w:r>
+      <w:r>
+        <w:rPr>
+          <w:i/>
+        </w:rPr>
+        <w:t>Listener</w:t>
+      </w:r>
+      <w:r>
+        <w:t xml:space="preserve"> que cumple un propósito</w:t>
+      </w:r>
+      <w:r>
+        <w:t xml:space="preserve"> similar al Patrón Observador de forma que los cambios provocados por el usuario(como poir ejemplo pulsar un boton) sean notificados a la clase que implementa el correspondiente </w:t>
+      </w:r>
+      <w:r>
+        <w:rPr>
+          <w:i/>
+        </w:rPr>
+        <w:t>listener</w:t>
+      </w:r>
+      <w:r>
+        <w:t xml:space="preserve">. En nuestro caso es el controlador tanto el que maneja las vistas, mostrandolas y ocultandolas, como el que implementa todos estos </w:t>
+      </w:r>
+      <w:r>
+        <w:rPr>
+          <w:i/>
+        </w:rPr>
+        <w:t>listener</w:t>
+      </w:r>
+      <w:r>
+        <w:t>; de forma que es el controlador el que reacciona a todas las acciones del actor/usuario, creando este nuevas vistas, o interaccionando con el servicio de aplicación si es necesario.</w:t>
+      </w:r>
+    </w:p>
+    <w:p>
+      <w:r>
+        <w:t xml:space="preserve">Es interesante observar que hemos implementado el </w:t>
+      </w:r>
+      <w:r>
+        <w:rPr>
+          <w:b/>
+          <w:i/>
+        </w:rPr>
+        <w:t>Patrón Factoria</w:t>
+      </w:r>
+      <w:r>
+        <w:t xml:space="preserve"> para c</w:t>
+      </w:r>
+      <w:r>
+        <w:t>rear nuestras vistas. En efecto, todas nuestras vistas son abstractas para no limitarno a una implementación concreta, y estar abiertos a distintas posibles interfaces. De esta forma, el controlador solicita la vista apropiada a una factoria abstracta</w:t>
+      </w:r>
+      <w:r>
+        <w:t xml:space="preserve"> que proporcionara</w:t>
+      </w:r>
+      <w:r>
+        <w:t xml:space="preserve"> la vistra adecuada según el tipo de interfacz en el que estemos(ventana, consola…).</w:t>
+      </w:r>
+    </w:p>
+    <w:p/>
+    <w:p>
+      <w:r>
+        <w:lastRenderedPageBreak/>
+        <w:pict>
+          <v:shapetype id="_x0000_t75" coordsize="21600,21600" o:spt="75" o:preferrelative="t" path="m@4@5l@4@11@9@11@9@5xe" filled="f" stroked="f">
+            <v:stroke joinstyle="miter"/>
+            <v:formulas>
+              <v:f eqn="if lineDrawn pixelLineWidth 0"/>
+              <v:f eqn="sum @0 1 0"/>
+              <v:f eqn="sum 0 0 @1"/>
+              <v:f eqn="prod @2 1 2"/>
+              <v:f eqn="prod @3 21600 pixelWidth"/>
+              <v:f eqn="prod @3 21600 pixelHeight"/>
+              <v:f eqn="sum @0 0 1"/>
+              <v:f eqn="prod @6 1 2"/>
+              <v:f eqn="prod @7 21600 pixelWidth"/>
+              <v:f eqn="sum @8 21600 0"/>
+              <v:f eqn="prod @7 21600 pixelHeight"/>
+              <v:f eqn="sum @10 21600 0"/>
+            </v:formulas>
+            <v:path o:extrusionok="f" gradientshapeok="t" o:connecttype="rect"/>
+            <o:lock v:ext="edit" aspectratio="t"/>
+          </v:shapetype>
+          <v:shape id="_x0000_i1034" type="#_x0000_t75" style="width:421.25pt;height:211.3pt">
+            <v:imagedata r:id="rId11" o:title="capa_presentacion_empleado"/>
+          </v:shape>
+        </w:pict>
+      </w:r>
+    </w:p>
+    <w:p>
+      <w:r>
+        <w:t xml:space="preserve">Como cada una de las vistas se refiere a un caso de uso, cuando hablamos de implementar el formulario asociado a una acción, este tiene los campos que ya enumeramos en el caso de uso correspondiente(ver documento </w:t>
+      </w:r>
+      <w:r>
+        <w:rPr>
+          <w:i/>
+        </w:rPr>
+        <w:t>Especificaci</w:t>
+      </w:r>
+      <w:r>
+        <w:rPr>
+          <w:i/>
+        </w:rPr>
+        <w:t>on_de_requis</w:t>
+      </w:r>
+      <w:r>
+        <w:rPr>
+          <w:i/>
+        </w:rPr>
+        <w:t>itos</w:t>
+      </w:r>
+      <w:r>
+        <w:t>).</w:t>
+      </w:r>
+    </w:p>
+    <w:p>
+      <w:r>
+        <w:t>A continuación describiremos la funcionalidad de cada una de las vistas implementadas en el diagrama:</w:t>
+      </w:r>
+    </w:p>
+    <w:p>
+      <w:pPr>
+        <w:pStyle w:val="Prrafodelista"/>
+        <w:numPr>
+          <w:ilvl w:val="0"/>
+          <w:numId w:val="33"/>
+        </w:numPr>
+      </w:pPr>
+      <w:r>
+        <w:rPr>
+          <w:i/>
+        </w:rPr>
+        <w:t>Vista</w:t>
+      </w:r>
+      <w:r>
+        <w:rPr>
+          <w:i/>
+        </w:rPr>
+        <w:t>AniadirEmpleado</w:t>
+      </w:r>
+      <w:r>
+        <w:t>: contiene los componentes comunes a para añadir un empleado de cualquier tipo.</w:t>
+      </w:r>
+    </w:p>
+    <w:p>
+      <w:pPr>
+        <w:pStyle w:val="Prrafodelista"/>
+        <w:numPr>
+          <w:ilvl w:val="0"/>
+          <w:numId w:val="33"/>
+        </w:numPr>
+      </w:pPr>
+      <w:r>
+        <w:rPr>
+          <w:i/>
+        </w:rPr>
+        <w:t>VistaAniadirEmpleadoPAS</w:t>
+      </w:r>
+      <w:r>
+        <w:t xml:space="preserve">: es una subclase de la anterior que proporciona los campos concretos de un </w:t>
+      </w:r>
+      <w:r>
+        <w:rPr>
+          <w:i/>
+        </w:rPr>
+        <w:t>EmpleadoPAS</w:t>
+      </w:r>
+      <w:r>
+        <w:t>.</w:t>
+      </w:r>
+    </w:p>
+    <w:p>
+      <w:pPr>
+        <w:pStyle w:val="Prrafodelista"/>
+        <w:numPr>
+          <w:ilvl w:val="0"/>
+          <w:numId w:val="33"/>
+        </w:numPr>
+      </w:pPr>
+      <w:r>
+        <w:rPr>
+          <w:i/>
+        </w:rPr>
+        <w:t>VistaAniadirEmpleadoPDI</w:t>
+      </w:r>
+      <w:r>
+        <w:t xml:space="preserve">: es una subclase </w:t>
+      </w:r>
+      <w:r>
+        <w:rPr>
+          <w:i/>
+        </w:rPr>
+        <w:t>VistaAniadirEmpleado</w:t>
+      </w:r>
+      <w:r>
+        <w:t xml:space="preserve"> </w:t>
+      </w:r>
+      <w:r>
+        <w:t xml:space="preserve">de la que proporciona los campos concretos de un </w:t>
+      </w:r>
+      <w:r>
+        <w:rPr>
+          <w:i/>
+        </w:rPr>
+        <w:t>Empleado</w:t>
+      </w:r>
+      <w:r>
+        <w:rPr>
+          <w:i/>
+        </w:rPr>
+        <w:t>PDI</w:t>
+      </w:r>
+    </w:p>
+    <w:p>
+      <w:pPr>
+        <w:pStyle w:val="Prrafodelista"/>
+        <w:numPr>
+          <w:ilvl w:val="0"/>
+          <w:numId w:val="33"/>
+        </w:numPr>
+      </w:pPr>
+      <w:r>
+        <w:rPr>
+          <w:i/>
+        </w:rPr>
+        <w:t>VistaCambioContratos</w:t>
+      </w:r>
+      <w:r>
+        <w:t xml:space="preserve">: </w:t>
+      </w:r>
+      <w:r>
+        <w:t>implementa la interfaz de usuario para cambiar el contrato de un empleado.</w:t>
+      </w:r>
+    </w:p>
+    <w:p>
+      <w:pPr>
+        <w:pStyle w:val="Prrafodelista"/>
+        <w:numPr>
+          <w:ilvl w:val="0"/>
+          <w:numId w:val="33"/>
+        </w:numPr>
+      </w:pPr>
+      <w:r>
+        <w:rPr>
+          <w:i/>
+        </w:rPr>
+        <w:t>VistaCambioDepartamento</w:t>
+      </w:r>
+      <w:r>
+        <w:t>: permite cambiar el departamento de un empleado.</w:t>
+      </w:r>
+    </w:p>
+    <w:p>
+      <w:pPr>
+        <w:pStyle w:val="Prrafodelista"/>
+        <w:numPr>
+          <w:ilvl w:val="0"/>
+          <w:numId w:val="33"/>
+        </w:numPr>
+      </w:pPr>
+      <w:r>
+        <w:rPr>
+          <w:i/>
+        </w:rPr>
+        <w:t>VistaEliminarEmpleado</w:t>
+      </w:r>
+      <w:r>
+        <w:t>: muetra la opción al usuario eliminar un empleado del sistema.</w:t>
+      </w:r>
+    </w:p>
+    <w:p>
+      <w:pPr>
+        <w:pStyle w:val="Prrafodelista"/>
+        <w:numPr>
+          <w:ilvl w:val="0"/>
+          <w:numId w:val="33"/>
+        </w:numPr>
+      </w:pPr>
+      <w:r>
+        <w:rPr>
+          <w:i/>
+        </w:rPr>
+        <w:t>VistaEspecificarBaja</w:t>
+      </w:r>
+      <w:r>
+        <w:t>: mues</w:t>
+      </w:r>
+      <w:r>
+        <w:t>tra el formulario para dar de baja a un usuario o cancelar una baja ya establecida.</w:t>
+      </w:r>
+      <w:r>
+        <w:t xml:space="preserve"> </w:t>
+      </w:r>
+    </w:p>
+    <w:p>
+      <w:pPr>
+        <w:pStyle w:val="Prrafodelista"/>
+        <w:numPr>
+          <w:ilvl w:val="0"/>
+          <w:numId w:val="33"/>
+        </w:numPr>
+      </w:pPr>
+      <w:r>
+        <w:rPr>
+          <w:i/>
+        </w:rPr>
+        <w:t>VistaFichaEmpleados</w:t>
+      </w:r>
+      <w:r>
+        <w:t>:</w:t>
+      </w:r>
+      <w:r>
+        <w:t xml:space="preserve"> muestra la información completa de un empleado concreto.</w:t>
+      </w:r>
+    </w:p>
+    <w:p>
+      <w:pPr>
+        <w:pStyle w:val="Prrafodelista"/>
+        <w:numPr>
+          <w:ilvl w:val="0"/>
+          <w:numId w:val="33"/>
+        </w:numPr>
+      </w:pPr>
+      <w:r>
+        <w:rPr>
+          <w:i/>
+        </w:rPr>
+        <w:lastRenderedPageBreak/>
+        <w:t>VistaListaEmpleados</w:t>
+      </w:r>
+      <w:r>
+        <w:t>:</w:t>
+      </w:r>
+      <w:r>
+        <w:t xml:space="preserve"> muestrea una lista de empleados(por nombre y apellidos), por páginas(20 empleados por cada página), realizado así para optimizar la visualización de estos.</w:t>
+      </w:r>
+    </w:p>
+    <w:p>
+      <w:pPr>
+        <w:pStyle w:val="Prrafodelista"/>
+        <w:numPr>
+          <w:ilvl w:val="0"/>
+          <w:numId w:val="33"/>
+        </w:numPr>
+      </w:pPr>
+      <w:r>
+        <w:t xml:space="preserve"> </w:t>
+      </w:r>
+      <w:r>
+        <w:rPr>
+          <w:i/>
+        </w:rPr>
+        <w:t>VistaTransladoFacultad</w:t>
+      </w:r>
+      <w:r>
+        <w:t>:</w:t>
+      </w:r>
+      <w:r>
+        <w:t xml:space="preserve"> muestra un formulario para especificar el translado de facultad.</w:t>
+      </w:r>
+    </w:p>
+    <w:p>
+      <w:pPr>
+        <w:ind w:left="360"/>
+        <w:rPr>
+          <w:i/>
+        </w:rPr>
+      </w:pPr>
+      <w:r>
+        <w:t xml:space="preserve">El </w:t>
+      </w:r>
+      <w:r>
+        <w:rPr>
+          <w:i/>
+        </w:rPr>
+        <w:t>listener</w:t>
+      </w:r>
+      <w:r>
+        <w:t xml:space="preserve"> asociado a cada vista se nombra mediante: “&lt;nombre de la vista&gt;</w:t>
+      </w:r>
+      <w:r>
+        <w:rPr>
+          <w:i/>
+        </w:rPr>
+        <w:t>Listener”</w:t>
+      </w:r>
+      <w:r>
+        <w:rPr>
+          <w:i/>
+        </w:rPr>
+        <w:t>.</w:t>
+      </w:r>
+      <w:r>
+        <w:rPr>
+          <w:i/>
+        </w:rPr>
+        <w:pict>
+          <v:shape id="_x0000_i1035" type="#_x0000_t75" style="width:419.85pt;height:230.05pt">
+            <v:imagedata r:id="rId12" o:title="factoria_capa_presentacion"/>
+          </v:shape>
+        </w:pict>
+      </w:r>
+    </w:p>
+    <w:p>
+      <w:pPr>
+        <w:ind w:left="360"/>
+      </w:pPr>
+      <w:r>
+        <w:t xml:space="preserve">La clase </w:t>
+      </w:r>
+      <w:r>
+        <w:rPr>
+          <w:i/>
+        </w:rPr>
+        <w:t>FactoríaVistas</w:t>
+      </w:r>
+      <w:r>
+        <w:t xml:space="preserve"> implementa la factoria ya comentada, y tiene un método </w:t>
+      </w:r>
+      <w:r>
+        <w:t xml:space="preserve">correspondiente </w:t>
+      </w:r>
+      <w:r>
+        <w:t>a cada tipo de vista que se puede instanciar</w:t>
+      </w:r>
+      <w:r>
+        <w:t>.</w:t>
+      </w:r>
+    </w:p>
+    <w:p>
+      <w:pPr>
+        <w:ind w:left="360"/>
+      </w:pPr>
+      <w:r>
+        <w:t xml:space="preserve">La interfaz </w:t>
+      </w:r>
+      <w:r>
+        <w:rPr>
+          <w:i/>
+        </w:rPr>
+        <w:t>BotonRetrocesoListener</w:t>
+      </w:r>
+      <w:r>
+        <w:t xml:space="preserve"> es la parte común de todas las interfaces de cada uno de los tipos de vistas proporcionando elementos como salir, retroceder…, en general volver a la vista antrerior.</w:t>
+      </w:r>
+    </w:p>
+    <w:p>
+      <w:pPr>
+        <w:pStyle w:val="Ttulo3"/>
+      </w:pPr>
+      <w:r>
+        <w:t xml:space="preserve">Capa de </w:t>
+      </w:r>
+      <w:r>
+        <w:t>negoci</w:t>
+      </w:r>
+      <w:r>
+        <w:t>o</w:t>
+      </w:r>
+    </w:p>
+    <w:p>
+      <w:r>
+        <w:t>En esta capa desarrollaremos la lógica de nuestra aplicación, que será la encargada de procesar las peticiones de la vista y comunicarselas(en caso de ser validas) a la capa de integración, que desarrollaremos posteriormente.</w:t>
+      </w:r>
+    </w:p>
+    <w:p>
+      <w:r>
+        <w:t xml:space="preserve">En esta capa utilizaremos el patrón </w:t>
+      </w:r>
+      <w:r>
+        <w:rPr>
+          <w:i/>
+        </w:rPr>
+        <w:t xml:space="preserve">Servicio de aplicación </w:t>
+      </w:r>
+      <w:r>
+        <w:t xml:space="preserve"> para</w:t>
+      </w:r>
+      <w:bookmarkStart w:id="3" w:name="_GoBack"/>
+      <w:bookmarkEnd w:id="3"/>
+    </w:p>
+    <w:p>
+      <w:r>
+        <w:lastRenderedPageBreak/>
+        <w:pict>
+          <v:shape id="_x0000_i1039" type="#_x0000_t75" style="width:420.8pt;height:403pt">
+            <v:imagedata r:id="rId13" o:title="capa_negocio_empleado"/>
+          </v:shape>
+        </w:pict>
+      </w:r>
+    </w:p>
     <w:p/>
     <w:p/>
     <w:p/>
     <w:p/>
     <w:p/>
+    <w:p>
+      <w:pPr>
+        <w:pStyle w:val="Ttulo2"/>
+      </w:pPr>
+      <w:r>
+        <w:lastRenderedPageBreak/>
+        <w:t>Subsistema Usuario</w:t>
+      </w:r>
+    </w:p>
     <w:p/>
     <w:p>
       <w:pPr>
-        <w:pStyle w:val="Ttulo2"/>
-      </w:pPr>
-      <w:r>
-        <w:t>Subsistema Usuario</w:t>
-      </w:r>
-    </w:p>
-    <w:p/>
-    <w:p>
-      <w:pPr>
         <w:pStyle w:val="Ttulo1"/>
       </w:pPr>
-      <w:bookmarkStart w:id="3" w:name="_Toc452049184"/>
+      <w:bookmarkStart w:id="4" w:name="_Toc452049184"/>
       <w:r>
         <w:lastRenderedPageBreak/>
         <w:t>Pruebas</w:t>
       </w:r>
-      <w:bookmarkEnd w:id="3"/>
+      <w:bookmarkEnd w:id="4"/>
     </w:p>
     <w:p>
       <w:r>
@@ -4277,7 +4798,6 @@
       <w:pPr>
         <w:pStyle w:val="Ttulo3"/>
       </w:pPr>
-      <w:bookmarkStart w:id="4" w:name="_GoBack"/>
       <w:r>
         <w:rPr>
           <w:u w:val="single"/>
@@ -4291,7 +4811,6 @@
         <w:t>Realizar una búsqueda</w:t>
       </w:r>
     </w:p>
-    <w:bookmarkEnd w:id="4"/>
     <w:p>
       <w:pPr>
         <w:pStyle w:val="Listaconnmeros2"/>
@@ -4678,7 +5197,7 @@
       </w:pPr>
     </w:p>
     <w:sectPr>
-      <w:headerReference w:type="default" r:id="rId11"/>
+      <w:headerReference w:type="default" r:id="rId14"/>
       <w:pgSz w:w="12240" w:h="15840" w:code="1"/>
       <w:pgMar w:top="1080" w:right="720" w:bottom="2160" w:left="3096" w:header="1080" w:footer="720" w:gutter="0"/>
       <w:pgNumType w:start="1"/>
@@ -4886,7 +5405,7 @@
             <w:fldChar w:fldCharType="separate"/>
           </w:r>
           <w:r>
-            <w:t>10</w:t>
+            <w:t>09</w:t>
           </w:r>
           <w:r>
             <w:fldChar w:fldCharType="end"/>
@@ -4995,6 +5514,119 @@
     </w:lvl>
   </w:abstractNum>
   <w:abstractNum w:abstractNumId="1" w15:restartNumberingAfterBreak="0">
+    <w:nsid w:val="03870109"/>
+    <w:multiLevelType w:val="hybridMultilevel"/>
+    <w:tmpl w:val="B18A969E"/>
+    <w:lvl w:ilvl="0" w:tplc="0C0A0001">
+      <w:start w:val="1"/>
+      <w:numFmt w:val="bullet"/>
+      <w:lvlText w:val=""/>
+      <w:lvlJc w:val="left"/>
+      <w:pPr>
+        <w:ind w:left="720" w:hanging="360"/>
+      </w:pPr>
+      <w:rPr>
+        <w:rFonts w:ascii="Symbol" w:hAnsi="Symbol" w:hint="default"/>
+      </w:rPr>
+    </w:lvl>
+    <w:lvl w:ilvl="1" w:tplc="0C0A0003" w:tentative="1">
+      <w:start w:val="1"/>
+      <w:numFmt w:val="bullet"/>
+      <w:lvlText w:val="o"/>
+      <w:lvlJc w:val="left"/>
+      <w:pPr>
+        <w:ind w:left="1440" w:hanging="360"/>
+      </w:pPr>
+      <w:rPr>
+        <w:rFonts w:ascii="Courier New" w:hAnsi="Courier New" w:cs="Courier New" w:hint="default"/>
+      </w:rPr>
+    </w:lvl>
+    <w:lvl w:ilvl="2" w:tplc="0C0A0005" w:tentative="1">
+      <w:start w:val="1"/>
+      <w:numFmt w:val="bullet"/>
+      <w:lvlText w:val=""/>
+      <w:lvlJc w:val="left"/>
+      <w:pPr>
+        <w:ind w:left="2160" w:hanging="360"/>
+      </w:pPr>
+      <w:rPr>
+        <w:rFonts w:ascii="Wingdings" w:hAnsi="Wingdings" w:hint="default"/>
+      </w:rPr>
+    </w:lvl>
+    <w:lvl w:ilvl="3" w:tplc="0C0A0001" w:tentative="1">
+      <w:start w:val="1"/>
+      <w:numFmt w:val="bullet"/>
+      <w:lvlText w:val=""/>
+      <w:lvlJc w:val="left"/>
+      <w:pPr>
+        <w:ind w:left="2880" w:hanging="360"/>
+      </w:pPr>
+      <w:rPr>
+        <w:rFonts w:ascii="Symbol" w:hAnsi="Symbol" w:hint="default"/>
+      </w:rPr>
+    </w:lvl>
+    <w:lvl w:ilvl="4" w:tplc="0C0A0003" w:tentative="1">
+      <w:start w:val="1"/>
+      <w:numFmt w:val="bullet"/>
+      <w:lvlText w:val="o"/>
+      <w:lvlJc w:val="left"/>
+      <w:pPr>
+        <w:ind w:left="3600" w:hanging="360"/>
+      </w:pPr>
+      <w:rPr>
+        <w:rFonts w:ascii="Courier New" w:hAnsi="Courier New" w:cs="Courier New" w:hint="default"/>
+      </w:rPr>
+    </w:lvl>
+    <w:lvl w:ilvl="5" w:tplc="0C0A0005" w:tentative="1">
+      <w:start w:val="1"/>
+      <w:numFmt w:val="bullet"/>
+      <w:lvlText w:val=""/>
+      <w:lvlJc w:val="left"/>
+      <w:pPr>
+        <w:ind w:left="4320" w:hanging="360"/>
+      </w:pPr>
+      <w:rPr>
+        <w:rFonts w:ascii="Wingdings" w:hAnsi="Wingdings" w:hint="default"/>
+      </w:rPr>
+    </w:lvl>
+    <w:lvl w:ilvl="6" w:tplc="0C0A0001" w:tentative="1">
+      <w:start w:val="1"/>
+      <w:numFmt w:val="bullet"/>
+      <w:lvlText w:val=""/>
+      <w:lvlJc w:val="left"/>
+      <w:pPr>
+        <w:ind w:left="5040" w:hanging="360"/>
+      </w:pPr>
+      <w:rPr>
+        <w:rFonts w:ascii="Symbol" w:hAnsi="Symbol" w:hint="default"/>
+      </w:rPr>
+    </w:lvl>
+    <w:lvl w:ilvl="7" w:tplc="0C0A0003" w:tentative="1">
+      <w:start w:val="1"/>
+      <w:numFmt w:val="bullet"/>
+      <w:lvlText w:val="o"/>
+      <w:lvlJc w:val="left"/>
+      <w:pPr>
+        <w:ind w:left="5760" w:hanging="360"/>
+      </w:pPr>
+      <w:rPr>
+        <w:rFonts w:ascii="Courier New" w:hAnsi="Courier New" w:cs="Courier New" w:hint="default"/>
+      </w:rPr>
+    </w:lvl>
+    <w:lvl w:ilvl="8" w:tplc="0C0A0005" w:tentative="1">
+      <w:start w:val="1"/>
+      <w:numFmt w:val="bullet"/>
+      <w:lvlText w:val=""/>
+      <w:lvlJc w:val="left"/>
+      <w:pPr>
+        <w:ind w:left="6480" w:hanging="360"/>
+      </w:pPr>
+      <w:rPr>
+        <w:rFonts w:ascii="Wingdings" w:hAnsi="Wingdings" w:hint="default"/>
+      </w:rPr>
+    </w:lvl>
+  </w:abstractNum>
+  <w:abstractNum w:abstractNumId="2" w15:restartNumberingAfterBreak="0">
     <w:nsid w:val="0CB07857"/>
     <w:multiLevelType w:val="hybridMultilevel"/>
     <w:tmpl w:val="B3707C60"/>
@@ -5083,7 +5715,7 @@
       </w:pPr>
     </w:lvl>
   </w:abstractNum>
-  <w:abstractNum w:abstractNumId="2" w15:restartNumberingAfterBreak="0">
+  <w:abstractNum w:abstractNumId="3" w15:restartNumberingAfterBreak="0">
     <w:nsid w:val="12266B9A"/>
     <w:multiLevelType w:val="hybridMultilevel"/>
     <w:tmpl w:val="84CCFEE0"/>
@@ -5195,7 +5827,7 @@
       </w:rPr>
     </w:lvl>
   </w:abstractNum>
-  <w:abstractNum w:abstractNumId="3" w15:restartNumberingAfterBreak="0">
+  <w:abstractNum w:abstractNumId="4" w15:restartNumberingAfterBreak="0">
     <w:nsid w:val="17793ADC"/>
     <w:multiLevelType w:val="hybridMultilevel"/>
     <w:tmpl w:val="8EA4B500"/>
@@ -5308,7 +5940,7 @@
       </w:rPr>
     </w:lvl>
   </w:abstractNum>
-  <w:abstractNum w:abstractNumId="4" w15:restartNumberingAfterBreak="0">
+  <w:abstractNum w:abstractNumId="5" w15:restartNumberingAfterBreak="0">
     <w:nsid w:val="1AD10D0B"/>
     <w:multiLevelType w:val="multilevel"/>
     <w:tmpl w:val="AF165038"/>
@@ -5429,7 +6061,7 @@
       </w:rPr>
     </w:lvl>
   </w:abstractNum>
-  <w:abstractNum w:abstractNumId="5" w15:restartNumberingAfterBreak="0">
+  <w:abstractNum w:abstractNumId="6" w15:restartNumberingAfterBreak="0">
     <w:nsid w:val="22862DD6"/>
     <w:multiLevelType w:val="hybridMultilevel"/>
     <w:tmpl w:val="3B56D80A"/>
@@ -5541,7 +6173,7 @@
       </w:rPr>
     </w:lvl>
   </w:abstractNum>
-  <w:abstractNum w:abstractNumId="6" w15:restartNumberingAfterBreak="0">
+  <w:abstractNum w:abstractNumId="7" w15:restartNumberingAfterBreak="0">
     <w:nsid w:val="23BB0699"/>
     <w:multiLevelType w:val="hybridMultilevel"/>
     <w:tmpl w:val="B300A5F8"/>
@@ -5654,7 +6286,7 @@
       </w:rPr>
     </w:lvl>
   </w:abstractNum>
-  <w:abstractNum w:abstractNumId="7" w15:restartNumberingAfterBreak="0">
+  <w:abstractNum w:abstractNumId="8" w15:restartNumberingAfterBreak="0">
     <w:nsid w:val="2626275B"/>
     <w:multiLevelType w:val="hybridMultilevel"/>
     <w:tmpl w:val="EA683808"/>
@@ -5767,7 +6399,7 @@
       </w:rPr>
     </w:lvl>
   </w:abstractNum>
-  <w:abstractNum w:abstractNumId="8" w15:restartNumberingAfterBreak="0">
+  <w:abstractNum w:abstractNumId="9" w15:restartNumberingAfterBreak="0">
     <w:nsid w:val="28883464"/>
     <w:multiLevelType w:val="multilevel"/>
     <w:tmpl w:val="AF165038"/>
@@ -5888,7 +6520,7 @@
       </w:rPr>
     </w:lvl>
   </w:abstractNum>
-  <w:abstractNum w:abstractNumId="9" w15:restartNumberingAfterBreak="0">
+  <w:abstractNum w:abstractNumId="10" w15:restartNumberingAfterBreak="0">
     <w:nsid w:val="2D5B47B8"/>
     <w:multiLevelType w:val="multilevel"/>
     <w:tmpl w:val="AF165038"/>
@@ -6009,7 +6641,7 @@
       </w:rPr>
     </w:lvl>
   </w:abstractNum>
-  <w:abstractNum w:abstractNumId="10" w15:restartNumberingAfterBreak="0">
+  <w:abstractNum w:abstractNumId="11" w15:restartNumberingAfterBreak="0">
     <w:nsid w:val="367F6A45"/>
     <w:multiLevelType w:val="multilevel"/>
     <w:tmpl w:val="0436C7FE"/>
@@ -6132,7 +6764,7 @@
       </w:rPr>
     </w:lvl>
   </w:abstractNum>
-  <w:abstractNum w:abstractNumId="11" w15:restartNumberingAfterBreak="0">
+  <w:abstractNum w:abstractNumId="12" w15:restartNumberingAfterBreak="0">
     <w:nsid w:val="392D2245"/>
     <w:multiLevelType w:val="multilevel"/>
     <w:tmpl w:val="AF165038"/>
@@ -6253,7 +6885,120 @@
       </w:rPr>
     </w:lvl>
   </w:abstractNum>
-  <w:abstractNum w:abstractNumId="12" w15:restartNumberingAfterBreak="0">
+  <w:abstractNum w:abstractNumId="13" w15:restartNumberingAfterBreak="0">
+    <w:nsid w:val="3A8C3F99"/>
+    <w:multiLevelType w:val="hybridMultilevel"/>
+    <w:tmpl w:val="38486B0A"/>
+    <w:lvl w:ilvl="0" w:tplc="0C0A0001">
+      <w:start w:val="1"/>
+      <w:numFmt w:val="bullet"/>
+      <w:lvlText w:val=""/>
+      <w:lvlJc w:val="left"/>
+      <w:pPr>
+        <w:ind w:left="720" w:hanging="360"/>
+      </w:pPr>
+      <w:rPr>
+        <w:rFonts w:ascii="Symbol" w:hAnsi="Symbol" w:hint="default"/>
+      </w:rPr>
+    </w:lvl>
+    <w:lvl w:ilvl="1" w:tplc="0C0A0003" w:tentative="1">
+      <w:start w:val="1"/>
+      <w:numFmt w:val="bullet"/>
+      <w:lvlText w:val="o"/>
+      <w:lvlJc w:val="left"/>
+      <w:pPr>
+        <w:ind w:left="1440" w:hanging="360"/>
+      </w:pPr>
+      <w:rPr>
+        <w:rFonts w:ascii="Courier New" w:hAnsi="Courier New" w:cs="Courier New" w:hint="default"/>
+      </w:rPr>
+    </w:lvl>
+    <w:lvl w:ilvl="2" w:tplc="0C0A0005" w:tentative="1">
+      <w:start w:val="1"/>
+      <w:numFmt w:val="bullet"/>
+      <w:lvlText w:val=""/>
+      <w:lvlJc w:val="left"/>
+      <w:pPr>
+        <w:ind w:left="2160" w:hanging="360"/>
+      </w:pPr>
+      <w:rPr>
+        <w:rFonts w:ascii="Wingdings" w:hAnsi="Wingdings" w:hint="default"/>
+      </w:rPr>
+    </w:lvl>
+    <w:lvl w:ilvl="3" w:tplc="0C0A0001" w:tentative="1">
+      <w:start w:val="1"/>
+      <w:numFmt w:val="bullet"/>
+      <w:lvlText w:val=""/>
+      <w:lvlJc w:val="left"/>
+      <w:pPr>
+        <w:ind w:left="2880" w:hanging="360"/>
+      </w:pPr>
+      <w:rPr>
+        <w:rFonts w:ascii="Symbol" w:hAnsi="Symbol" w:hint="default"/>
+      </w:rPr>
+    </w:lvl>
+    <w:lvl w:ilvl="4" w:tplc="0C0A0003" w:tentative="1">
+      <w:start w:val="1"/>
+      <w:numFmt w:val="bullet"/>
+      <w:lvlText w:val="o"/>
+      <w:lvlJc w:val="left"/>
+      <w:pPr>
+        <w:ind w:left="3600" w:hanging="360"/>
+      </w:pPr>
+      <w:rPr>
+        <w:rFonts w:ascii="Courier New" w:hAnsi="Courier New" w:cs="Courier New" w:hint="default"/>
+      </w:rPr>
+    </w:lvl>
+    <w:lvl w:ilvl="5" w:tplc="0C0A0005" w:tentative="1">
+      <w:start w:val="1"/>
+      <w:numFmt w:val="bullet"/>
+      <w:lvlText w:val=""/>
+      <w:lvlJc w:val="left"/>
+      <w:pPr>
+        <w:ind w:left="4320" w:hanging="360"/>
+      </w:pPr>
+      <w:rPr>
+        <w:rFonts w:ascii="Wingdings" w:hAnsi="Wingdings" w:hint="default"/>
+      </w:rPr>
+    </w:lvl>
+    <w:lvl w:ilvl="6" w:tplc="0C0A0001" w:tentative="1">
+      <w:start w:val="1"/>
+      <w:numFmt w:val="bullet"/>
+      <w:lvlText w:val=""/>
+      <w:lvlJc w:val="left"/>
+      <w:pPr>
+        <w:ind w:left="5040" w:hanging="360"/>
+      </w:pPr>
+      <w:rPr>
+        <w:rFonts w:ascii="Symbol" w:hAnsi="Symbol" w:hint="default"/>
+      </w:rPr>
+    </w:lvl>
+    <w:lvl w:ilvl="7" w:tplc="0C0A0003" w:tentative="1">
+      <w:start w:val="1"/>
+      <w:numFmt w:val="bullet"/>
+      <w:lvlText w:val="o"/>
+      <w:lvlJc w:val="left"/>
+      <w:pPr>
+        <w:ind w:left="5760" w:hanging="360"/>
+      </w:pPr>
+      <w:rPr>
+        <w:rFonts w:ascii="Courier New" w:hAnsi="Courier New" w:cs="Courier New" w:hint="default"/>
+      </w:rPr>
+    </w:lvl>
+    <w:lvl w:ilvl="8" w:tplc="0C0A0005" w:tentative="1">
+      <w:start w:val="1"/>
+      <w:numFmt w:val="bullet"/>
+      <w:lvlText w:val=""/>
+      <w:lvlJc w:val="left"/>
+      <w:pPr>
+        <w:ind w:left="6480" w:hanging="360"/>
+      </w:pPr>
+      <w:rPr>
+        <w:rFonts w:ascii="Wingdings" w:hAnsi="Wingdings" w:hint="default"/>
+      </w:rPr>
+    </w:lvl>
+  </w:abstractNum>
+  <w:abstractNum w:abstractNumId="14" w15:restartNumberingAfterBreak="0">
     <w:nsid w:val="3FA56BA9"/>
     <w:multiLevelType w:val="hybridMultilevel"/>
     <w:tmpl w:val="E4786CB0"/>
@@ -6366,7 +7111,120 @@
       </w:rPr>
     </w:lvl>
   </w:abstractNum>
-  <w:abstractNum w:abstractNumId="13" w15:restartNumberingAfterBreak="0">
+  <w:abstractNum w:abstractNumId="15" w15:restartNumberingAfterBreak="0">
+    <w:nsid w:val="4213102A"/>
+    <w:multiLevelType w:val="hybridMultilevel"/>
+    <w:tmpl w:val="B294790A"/>
+    <w:lvl w:ilvl="0" w:tplc="0C0A0001">
+      <w:start w:val="1"/>
+      <w:numFmt w:val="bullet"/>
+      <w:lvlText w:val=""/>
+      <w:lvlJc w:val="left"/>
+      <w:pPr>
+        <w:ind w:left="720" w:hanging="360"/>
+      </w:pPr>
+      <w:rPr>
+        <w:rFonts w:ascii="Symbol" w:hAnsi="Symbol" w:hint="default"/>
+      </w:rPr>
+    </w:lvl>
+    <w:lvl w:ilvl="1" w:tplc="0C0A0003" w:tentative="1">
+      <w:start w:val="1"/>
+      <w:numFmt w:val="bullet"/>
+      <w:lvlText w:val="o"/>
+      <w:lvlJc w:val="left"/>
+      <w:pPr>
+        <w:ind w:left="1440" w:hanging="360"/>
+      </w:pPr>
+      <w:rPr>
+        <w:rFonts w:ascii="Courier New" w:hAnsi="Courier New" w:cs="Courier New" w:hint="default"/>
+      </w:rPr>
+    </w:lvl>
+    <w:lvl w:ilvl="2" w:tplc="0C0A0005" w:tentative="1">
+      <w:start w:val="1"/>
+      <w:numFmt w:val="bullet"/>
+      <w:lvlText w:val=""/>
+      <w:lvlJc w:val="left"/>
+      <w:pPr>
+        <w:ind w:left="2160" w:hanging="360"/>
+      </w:pPr>
+      <w:rPr>
+        <w:rFonts w:ascii="Wingdings" w:hAnsi="Wingdings" w:hint="default"/>
+      </w:rPr>
+    </w:lvl>
+    <w:lvl w:ilvl="3" w:tplc="0C0A0001" w:tentative="1">
+      <w:start w:val="1"/>
+      <w:numFmt w:val="bullet"/>
+      <w:lvlText w:val=""/>
+      <w:lvlJc w:val="left"/>
+      <w:pPr>
+        <w:ind w:left="2880" w:hanging="360"/>
+      </w:pPr>
+      <w:rPr>
+        <w:rFonts w:ascii="Symbol" w:hAnsi="Symbol" w:hint="default"/>
+      </w:rPr>
+    </w:lvl>
+    <w:lvl w:ilvl="4" w:tplc="0C0A0003" w:tentative="1">
+      <w:start w:val="1"/>
+      <w:numFmt w:val="bullet"/>
+      <w:lvlText w:val="o"/>
+      <w:lvlJc w:val="left"/>
+      <w:pPr>
+        <w:ind w:left="3600" w:hanging="360"/>
+      </w:pPr>
+      <w:rPr>
+        <w:rFonts w:ascii="Courier New" w:hAnsi="Courier New" w:cs="Courier New" w:hint="default"/>
+      </w:rPr>
+    </w:lvl>
+    <w:lvl w:ilvl="5" w:tplc="0C0A0005" w:tentative="1">
+      <w:start w:val="1"/>
+      <w:numFmt w:val="bullet"/>
+      <w:lvlText w:val=""/>
+      <w:lvlJc w:val="left"/>
+      <w:pPr>
+        <w:ind w:left="4320" w:hanging="360"/>
+      </w:pPr>
+      <w:rPr>
+        <w:rFonts w:ascii="Wingdings" w:hAnsi="Wingdings" w:hint="default"/>
+      </w:rPr>
+    </w:lvl>
+    <w:lvl w:ilvl="6" w:tplc="0C0A0001" w:tentative="1">
+      <w:start w:val="1"/>
+      <w:numFmt w:val="bullet"/>
+      <w:lvlText w:val=""/>
+      <w:lvlJc w:val="left"/>
+      <w:pPr>
+        <w:ind w:left="5040" w:hanging="360"/>
+      </w:pPr>
+      <w:rPr>
+        <w:rFonts w:ascii="Symbol" w:hAnsi="Symbol" w:hint="default"/>
+      </w:rPr>
+    </w:lvl>
+    <w:lvl w:ilvl="7" w:tplc="0C0A0003" w:tentative="1">
+      <w:start w:val="1"/>
+      <w:numFmt w:val="bullet"/>
+      <w:lvlText w:val="o"/>
+      <w:lvlJc w:val="left"/>
+      <w:pPr>
+        <w:ind w:left="5760" w:hanging="360"/>
+      </w:pPr>
+      <w:rPr>
+        <w:rFonts w:ascii="Courier New" w:hAnsi="Courier New" w:cs="Courier New" w:hint="default"/>
+      </w:rPr>
+    </w:lvl>
+    <w:lvl w:ilvl="8" w:tplc="0C0A0005" w:tentative="1">
+      <w:start w:val="1"/>
+      <w:numFmt w:val="bullet"/>
+      <w:lvlText w:val=""/>
+      <w:lvlJc w:val="left"/>
+      <w:pPr>
+        <w:ind w:left="6480" w:hanging="360"/>
+      </w:pPr>
+      <w:rPr>
+        <w:rFonts w:ascii="Wingdings" w:hAnsi="Wingdings" w:hint="default"/>
+      </w:rPr>
+    </w:lvl>
+  </w:abstractNum>
+  <w:abstractNum w:abstractNumId="16" w15:restartNumberingAfterBreak="0">
     <w:nsid w:val="43F72D2B"/>
     <w:multiLevelType w:val="hybridMultilevel"/>
     <w:tmpl w:val="5AFA84CA"/>
@@ -6479,7 +7337,7 @@
       </w:rPr>
     </w:lvl>
   </w:abstractNum>
-  <w:abstractNum w:abstractNumId="14" w15:restartNumberingAfterBreak="0">
+  <w:abstractNum w:abstractNumId="17" w15:restartNumberingAfterBreak="0">
     <w:nsid w:val="49B56313"/>
     <w:multiLevelType w:val="hybridMultilevel"/>
     <w:tmpl w:val="27B221CE"/>
@@ -6591,7 +7449,7 @@
       </w:rPr>
     </w:lvl>
   </w:abstractNum>
-  <w:abstractNum w:abstractNumId="15" w15:restartNumberingAfterBreak="0">
+  <w:abstractNum w:abstractNumId="18" w15:restartNumberingAfterBreak="0">
     <w:nsid w:val="49B61C96"/>
     <w:multiLevelType w:val="hybridMultilevel"/>
     <w:tmpl w:val="BD060606"/>
@@ -6703,7 +7561,7 @@
       </w:rPr>
     </w:lvl>
   </w:abstractNum>
-  <w:abstractNum w:abstractNumId="16" w15:restartNumberingAfterBreak="0">
+  <w:abstractNum w:abstractNumId="19" w15:restartNumberingAfterBreak="0">
     <w:nsid w:val="4F774F41"/>
     <w:multiLevelType w:val="hybridMultilevel"/>
     <w:tmpl w:val="6F58F0F6"/>
@@ -6816,7 +7674,7 @@
       </w:rPr>
     </w:lvl>
   </w:abstractNum>
-  <w:abstractNum w:abstractNumId="17" w15:restartNumberingAfterBreak="0">
+  <w:abstractNum w:abstractNumId="20" w15:restartNumberingAfterBreak="0">
     <w:nsid w:val="66B162C9"/>
     <w:multiLevelType w:val="hybridMultilevel"/>
     <w:tmpl w:val="0554DDC2"/>
@@ -6929,7 +7787,7 @@
       </w:rPr>
     </w:lvl>
   </w:abstractNum>
-  <w:abstractNum w:abstractNumId="18" w15:restartNumberingAfterBreak="0">
+  <w:abstractNum w:abstractNumId="21" w15:restartNumberingAfterBreak="0">
     <w:nsid w:val="6D6348F8"/>
     <w:multiLevelType w:val="multilevel"/>
     <w:tmpl w:val="A1466A72"/>
@@ -7050,7 +7908,7 @@
       </w:rPr>
     </w:lvl>
   </w:abstractNum>
-  <w:abstractNum w:abstractNumId="19" w15:restartNumberingAfterBreak="0">
+  <w:abstractNum w:abstractNumId="22" w15:restartNumberingAfterBreak="0">
     <w:nsid w:val="72B42633"/>
     <w:multiLevelType w:val="multilevel"/>
     <w:tmpl w:val="AF165038"/>
@@ -7171,7 +8029,7 @@
       </w:rPr>
     </w:lvl>
   </w:abstractNum>
-  <w:abstractNum w:abstractNumId="20" w15:restartNumberingAfterBreak="0">
+  <w:abstractNum w:abstractNumId="23" w15:restartNumberingAfterBreak="0">
     <w:nsid w:val="79394E2B"/>
     <w:multiLevelType w:val="multilevel"/>
     <w:tmpl w:val="22FA14EC"/>
@@ -7320,7 +8178,7 @@
       </w:rPr>
     </w:lvl>
   </w:abstractNum>
-  <w:abstractNum w:abstractNumId="21" w15:restartNumberingAfterBreak="0">
+  <w:abstractNum w:abstractNumId="24" w15:restartNumberingAfterBreak="0">
     <w:nsid w:val="7AD216D2"/>
     <w:multiLevelType w:val="hybridMultilevel"/>
     <w:tmpl w:val="45148BEA"/>
@@ -7433,7 +8291,7 @@
       </w:rPr>
     </w:lvl>
   </w:abstractNum>
-  <w:abstractNum w:abstractNumId="22" w15:restartNumberingAfterBreak="0">
+  <w:abstractNum w:abstractNumId="25" w15:restartNumberingAfterBreak="0">
     <w:nsid w:val="7B181EBB"/>
     <w:multiLevelType w:val="hybridMultilevel"/>
     <w:tmpl w:val="982E8142"/>
@@ -7555,7 +8413,7 @@
     </w:lvlOverride>
   </w:num>
   <w:num w:numId="3">
-    <w:abstractNumId w:val="10"/>
+    <w:abstractNumId w:val="11"/>
   </w:num>
   <w:num w:numId="4">
     <w:abstractNumId w:val="0"/>
@@ -7570,22 +8428,22 @@
     </w:lvlOverride>
   </w:num>
   <w:num w:numId="6">
-    <w:abstractNumId w:val="22"/>
+    <w:abstractNumId w:val="25"/>
   </w:num>
   <w:num w:numId="7">
-    <w:abstractNumId w:val="16"/>
+    <w:abstractNumId w:val="19"/>
   </w:num>
   <w:num w:numId="8">
-    <w:abstractNumId w:val="15"/>
+    <w:abstractNumId w:val="18"/>
   </w:num>
   <w:num w:numId="9">
-    <w:abstractNumId w:val="5"/>
+    <w:abstractNumId w:val="6"/>
   </w:num>
   <w:num w:numId="10">
-    <w:abstractNumId w:val="20"/>
+    <w:abstractNumId w:val="23"/>
   </w:num>
   <w:num w:numId="11">
-    <w:abstractNumId w:val="20"/>
+    <w:abstractNumId w:val="23"/>
     <w:lvlOverride w:ilvl="1">
       <w:lvl w:ilvl="1">
         <w:numFmt w:val="bullet"/>
@@ -7605,7 +8463,7 @@
     </w:lvlOverride>
   </w:num>
   <w:num w:numId="12">
-    <w:abstractNumId w:val="20"/>
+    <w:abstractNumId w:val="23"/>
     <w:lvlOverride w:ilvl="1">
       <w:lvl w:ilvl="1">
         <w:numFmt w:val="bullet"/>
@@ -7642,7 +8500,7 @@
     </w:lvlOverride>
   </w:num>
   <w:num w:numId="13">
-    <w:abstractNumId w:val="20"/>
+    <w:abstractNumId w:val="23"/>
     <w:lvlOverride w:ilvl="1">
       <w:lvl w:ilvl="1">
         <w:numFmt w:val="bullet"/>
@@ -7696,7 +8554,7 @@
     </w:lvlOverride>
   </w:num>
   <w:num w:numId="14">
-    <w:abstractNumId w:val="20"/>
+    <w:abstractNumId w:val="23"/>
     <w:lvlOverride w:ilvl="1">
       <w:lvl w:ilvl="1">
         <w:numFmt w:val="bullet"/>
@@ -7767,52 +8625,61 @@
     </w:lvlOverride>
   </w:num>
   <w:num w:numId="15">
+    <w:abstractNumId w:val="17"/>
+  </w:num>
+  <w:num w:numId="16">
+    <w:abstractNumId w:val="3"/>
+  </w:num>
+  <w:num w:numId="17">
+    <w:abstractNumId w:val="20"/>
+  </w:num>
+  <w:num w:numId="18">
+    <w:abstractNumId w:val="7"/>
+  </w:num>
+  <w:num w:numId="19">
+    <w:abstractNumId w:val="8"/>
+  </w:num>
+  <w:num w:numId="20">
+    <w:abstractNumId w:val="24"/>
+  </w:num>
+  <w:num w:numId="21">
+    <w:abstractNumId w:val="16"/>
+  </w:num>
+  <w:num w:numId="22">
+    <w:abstractNumId w:val="21"/>
+  </w:num>
+  <w:num w:numId="23">
+    <w:abstractNumId w:val="2"/>
+  </w:num>
+  <w:num w:numId="24">
+    <w:abstractNumId w:val="12"/>
+  </w:num>
+  <w:num w:numId="25">
+    <w:abstractNumId w:val="9"/>
+  </w:num>
+  <w:num w:numId="26">
+    <w:abstractNumId w:val="22"/>
+  </w:num>
+  <w:num w:numId="27">
+    <w:abstractNumId w:val="10"/>
+  </w:num>
+  <w:num w:numId="28">
+    <w:abstractNumId w:val="5"/>
+  </w:num>
+  <w:num w:numId="29">
     <w:abstractNumId w:val="14"/>
   </w:num>
-  <w:num w:numId="16">
-    <w:abstractNumId w:val="2"/>
+  <w:num w:numId="30">
+    <w:abstractNumId w:val="4"/>
   </w:num>
-  <w:num w:numId="17">
-    <w:abstractNumId w:val="17"/>
-  </w:num>
-  <w:num w:numId="18">
-    <w:abstractNumId w:val="6"/>
-  </w:num>
-  <w:num w:numId="19">
-    <w:abstractNumId w:val="7"/>
-  </w:num>
-  <w:num w:numId="20">
-    <w:abstractNumId w:val="21"/>
-  </w:num>
-  <w:num w:numId="21">
+  <w:num w:numId="31">
     <w:abstractNumId w:val="13"/>
   </w:num>
-  <w:num w:numId="22">
-    <w:abstractNumId w:val="18"/>
+  <w:num w:numId="32">
+    <w:abstractNumId w:val="15"/>
   </w:num>
-  <w:num w:numId="23">
+  <w:num w:numId="33">
     <w:abstractNumId w:val="1"/>
-  </w:num>
-  <w:num w:numId="24">
-    <w:abstractNumId w:val="11"/>
-  </w:num>
-  <w:num w:numId="25">
-    <w:abstractNumId w:val="8"/>
-  </w:num>
-  <w:num w:numId="26">
-    <w:abstractNumId w:val="19"/>
-  </w:num>
-  <w:num w:numId="27">
-    <w:abstractNumId w:val="9"/>
-  </w:num>
-  <w:num w:numId="28">
-    <w:abstractNumId w:val="4"/>
-  </w:num>
-  <w:num w:numId="29">
-    <w:abstractNumId w:val="12"/>
-  </w:num>
-  <w:num w:numId="30">
-    <w:abstractNumId w:val="3"/>
   </w:num>
 </w:numbering>
 </file>
@@ -9279,12 +10146,12 @@
     <w:pitch w:val="variable"/>
     <w:sig w:usb0="E0002EFF" w:usb1="C0007843" w:usb2="00000009" w:usb3="00000000" w:csb0="000001FF" w:csb1="00000000"/>
   </w:font>
-  <w:font w:name="Arial">
-    <w:panose1 w:val="020B0604020202020204"/>
-    <w:charset w:val="00"/>
-    <w:family w:val="swiss"/>
+  <w:font w:name="Symbol">
+    <w:panose1 w:val="05050102010706020507"/>
+    <w:charset w:val="02"/>
+    <w:family w:val="roman"/>
     <w:pitch w:val="variable"/>
-    <w:sig w:usb0="E0002EFF" w:usb1="C0007843" w:usb2="00000009" w:usb3="00000000" w:csb0="000001FF" w:csb1="00000000"/>
+    <w:sig w:usb0="00000000" w:usb1="10000000" w:usb2="00000000" w:usb3="00000000" w:csb0="80000000" w:csb1="00000000"/>
   </w:font>
   <w:font w:name="Courier New">
     <w:panose1 w:val="02070309020205020404"/>
@@ -9300,12 +10167,12 @@
     <w:pitch w:val="variable"/>
     <w:sig w:usb0="00000000" w:usb1="10000000" w:usb2="00000000" w:usb3="00000000" w:csb0="80000000" w:csb1="00000000"/>
   </w:font>
-  <w:font w:name="Symbol">
-    <w:panose1 w:val="05050102010706020507"/>
-    <w:charset w:val="02"/>
-    <w:family w:val="roman"/>
+  <w:font w:name="Arial">
+    <w:panose1 w:val="020B0604020202020204"/>
+    <w:charset w:val="00"/>
+    <w:family w:val="swiss"/>
     <w:pitch w:val="variable"/>
-    <w:sig w:usb0="00000000" w:usb1="10000000" w:usb2="00000000" w:usb3="00000000" w:csb0="80000000" w:csb1="00000000"/>
+    <w:sig w:usb0="E0002EFF" w:usb1="C0007843" w:usb2="00000009" w:usb3="00000000" w:csb0="000001FF" w:csb1="00000000"/>
   </w:font>
   <w:font w:name="MS PGothic">
     <w:altName w:val="ＭＳ Ｐゴシック"/>
@@ -9395,6 +10262,7 @@
     <w:rsid w:val="00B66AE9"/>
     <w:rsid w:val="00BB30CE"/>
     <w:rsid w:val="00BB565E"/>
+    <w:rsid w:val="00D1425D"/>
   </w:rsids>
   <m:mathPr>
     <m:mathFont m:val="Cambria Math"/>
@@ -10324,7 +11192,7 @@
 </file>
 
 <file path=customXml/itemProps3.xml><?xml version="1.0" encoding="utf-8"?>
-<ds:datastoreItem xmlns:ds="http://schemas.openxmlformats.org/officeDocument/2006/customXml" ds:itemID="{A309945B-EABF-4A66-981C-B0901C68010D}">
+<ds:datastoreItem xmlns:ds="http://schemas.openxmlformats.org/officeDocument/2006/customXml" ds:itemID="{F46AE44C-A2B4-4BBC-BE50-4BB98CBDE5B8}">
   <ds:schemaRefs>
     <ds:schemaRef ds:uri="http://schemas.openxmlformats.org/officeDocument/2006/bibliography"/>
   </ds:schemaRefs>

</xml_diff>

<commit_message>
En proceso capa presentacion documento analisis y diseño
</commit_message>
<xml_diff>
--- a/Segundo cuatrimestre/Analisisydisenio/Analisis_y_disenio.docx
+++ b/Segundo cuatrimestre/Analisisydisenio/Analisis_y_disenio.docx
@@ -520,11 +520,7 @@
               </mc:Choice>
               <mc:Fallback>
                 <w:pict>
-                  <v:shapetype w14:anchorId="48FC4DCC" id="_x0000_t202" coordsize="21600,21600" o:spt="202" path="m,l,21600r21600,l21600,xe">
-                    <v:stroke joinstyle="miter"/>
-                    <v:path gradientshapeok="t" o:connecttype="rect"/>
-                  </v:shapetype>
-                  <v:shape id="Cuadro de texto 15" o:spid="_x0000_s1027" type="#_x0000_t202" alt="contact info" style="position:absolute;left:0;text-align:left;margin-left:0;margin-top:0;width:540pt;height:139.8pt;z-index:251675648;visibility:visible;mso-wrap-style:square;mso-width-percent:1282;mso-height-percent:200;mso-wrap-distance-left:9pt;mso-wrap-distance-top:0;mso-wrap-distance-right:9pt;mso-wrap-distance-bottom:0;mso-position-horizontal:center;mso-position-horizontal-relative:page;mso-position-vertical:bottom;mso-position-vertical-relative:margin;mso-width-percent:1282;mso-height-percent:200;mso-width-relative:margin;mso-height-relative:margin;v-text-anchor:bottom" o:gfxdata="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" o:allowoverlap="f" filled="f" stroked="f" strokeweight=".5pt">
+                  <v:shape w14:anchorId="48FC4DCC" id="Cuadro de texto 15" o:spid="_x0000_s1027" type="#_x0000_t202" alt="contact info" style="position:absolute;left:0;text-align:left;margin-left:0;margin-top:0;width:540pt;height:139.8pt;z-index:251675648;visibility:visible;mso-wrap-style:square;mso-width-percent:1282;mso-height-percent:200;mso-wrap-distance-left:9pt;mso-wrap-distance-top:0;mso-wrap-distance-right:9pt;mso-wrap-distance-bottom:0;mso-position-horizontal:center;mso-position-horizontal-relative:page;mso-position-vertical:bottom;mso-position-vertical-relative:margin;mso-width-percent:1282;mso-height-percent:200;mso-width-relative:margin;mso-height-relative:margin;v-text-anchor:bottom" o:gfxdata="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" o:allowoverlap="f" filled="f" stroked="f" strokeweight=".5pt">
                     <v:textbox inset="0,0,0,0">
                       <w:txbxContent>
                         <w:p>
@@ -807,7 +803,7 @@
             </w:rPr>
             <w:fldChar w:fldCharType="separate"/>
           </w:r>
-          <w:hyperlink w:anchor="_Toc452049181" w:history="1">
+          <w:hyperlink w:anchor="_Toc452062333" w:history="1">
             <w:r>
               <w:rPr>
                 <w:rStyle w:val="Hipervnculo"/>
@@ -830,7 +826,7 @@
               <w:rPr>
                 <w:webHidden/>
               </w:rPr>
-              <w:instrText xml:space="preserve"> PAGEREF _Toc452049181 \h </w:instrText>
+              <w:instrText xml:space="preserve"> PAGEREF _Toc452062333 \h </w:instrText>
             </w:r>
             <w:r>
               <w:rPr>
@@ -869,7 +865,7 @@
               <w:lang w:eastAsia="es-ES"/>
             </w:rPr>
           </w:pPr>
-          <w:hyperlink w:anchor="_Toc452049182" w:history="1">
+          <w:hyperlink w:anchor="_Toc452062334" w:history="1">
             <w:r>
               <w:rPr>
                 <w:rStyle w:val="Hipervnculo"/>
@@ -892,7 +888,7 @@
               <w:rPr>
                 <w:webHidden/>
               </w:rPr>
-              <w:instrText xml:space="preserve"> PAGEREF _Toc452049182 \h </w:instrText>
+              <w:instrText xml:space="preserve"> PAGEREF _Toc452062334 \h </w:instrText>
             </w:r>
             <w:r>
               <w:rPr>
@@ -931,7 +927,7 @@
               <w:lang w:eastAsia="es-ES"/>
             </w:rPr>
           </w:pPr>
-          <w:hyperlink w:anchor="_Toc452049183" w:history="1">
+          <w:hyperlink w:anchor="_Toc452062335" w:history="1">
             <w:r>
               <w:rPr>
                 <w:rStyle w:val="Hipervnculo"/>
@@ -954,7 +950,7 @@
               <w:rPr>
                 <w:webHidden/>
               </w:rPr>
-              <w:instrText xml:space="preserve"> PAGEREF _Toc452049183 \h </w:instrText>
+              <w:instrText xml:space="preserve"> PAGEREF _Toc452062335 \h </w:instrText>
             </w:r>
             <w:r>
               <w:rPr>
@@ -993,7 +989,7 @@
               <w:lang w:eastAsia="es-ES"/>
             </w:rPr>
           </w:pPr>
-          <w:hyperlink w:anchor="_Toc452049184" w:history="1">
+          <w:hyperlink w:anchor="_Toc452062336" w:history="1">
             <w:r>
               <w:rPr>
                 <w:rStyle w:val="Hipervnculo"/>
@@ -1016,7 +1012,7 @@
               <w:rPr>
                 <w:webHidden/>
               </w:rPr>
-              <w:instrText xml:space="preserve"> PAGEREF _Toc452049184 \h </w:instrText>
+              <w:instrText xml:space="preserve"> PAGEREF _Toc452062336 \h </w:instrText>
             </w:r>
             <w:r>
               <w:rPr>
@@ -1033,7 +1029,7 @@
               <w:rPr>
                 <w:webHidden/>
               </w:rPr>
-              <w:t>7</w:t>
+              <w:t>11</w:t>
             </w:r>
             <w:r>
               <w:rPr>
@@ -1088,7 +1084,7 @@
       <w:pPr>
         <w:pStyle w:val="Ttulo1"/>
       </w:pPr>
-      <w:bookmarkStart w:id="0" w:name="_Toc452049181"/>
+      <w:bookmarkStart w:id="0" w:name="_Toc452062333"/>
       <w:r>
         <w:lastRenderedPageBreak/>
         <w:t>Tabla de modificaciones</w:t>
@@ -1683,11 +1679,11 @@
         <w:br w:type="page"/>
       </w:r>
     </w:p>
-    <w:bookmarkStart w:id="1" w:name="_Toc452049182"/>
     <w:p>
       <w:pPr>
         <w:pStyle w:val="Ttulo1"/>
       </w:pPr>
+      <w:bookmarkStart w:id="1" w:name="_Toc452062334"/>
       <w:r>
         <w:rPr>
           <w:lang w:eastAsia="es-ES"/>
@@ -1696,7 +1692,7 @@
         <mc:AlternateContent>
           <mc:Choice Requires="wps">
             <w:drawing>
-              <wp:anchor distT="0" distB="2743200" distL="182880" distR="182880" simplePos="0" relativeHeight="251659264" behindDoc="0" locked="0" layoutInCell="1" allowOverlap="1" wp14:anchorId="70E8FDC5" wp14:editId="355C5020">
+              <wp:anchor distT="0" distB="2743200" distL="182880" distR="182880" simplePos="0" relativeHeight="251659264" behindDoc="0" locked="0" layoutInCell="1" allowOverlap="1" wp14:anchorId="7B77C9E3" wp14:editId="3D89156E">
                 <wp:simplePos x="0" y="0"/>
                 <mc:AlternateContent>
                   <mc:Choice Requires="wp14">
@@ -1779,7 +1775,7 @@
           </mc:Choice>
           <mc:Fallback>
             <w:pict>
-              <v:shape w14:anchorId="70E8FDC5" id="Cuadro de texto  5" o:spid="_x0000_s1028" type="#_x0000_t202" alt="Sidebar" style="position:absolute;left:0;text-align:left;margin-left:0;margin-top:0;width:98.25pt;height:181.45pt;z-index:251659264;visibility:visible;mso-wrap-style:square;mso-width-percent:250;mso-height-percent:950;mso-left-percent:59;mso-wrap-distance-left:14.4pt;mso-wrap-distance-top:0;mso-wrap-distance-right:14.4pt;mso-wrap-distance-bottom:3in;mso-position-horizontal-relative:page;mso-position-vertical:top;mso-position-vertical-relative:margin;mso-width-percent:250;mso-height-percent:950;mso-left-percent:59;mso-width-relative:margin;mso-height-relative:margin;v-text-anchor:top" o:gfxdata="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" filled="f" stroked="f" strokeweight=".5pt">
+              <v:shape w14:anchorId="7B77C9E3" id="Cuadro de texto  5" o:spid="_x0000_s1028" type="#_x0000_t202" alt="Sidebar" style="position:absolute;left:0;text-align:left;margin-left:0;margin-top:0;width:98.25pt;height:181.45pt;z-index:251659264;visibility:visible;mso-wrap-style:square;mso-width-percent:250;mso-height-percent:950;mso-left-percent:59;mso-wrap-distance-left:14.4pt;mso-wrap-distance-top:0;mso-wrap-distance-right:14.4pt;mso-wrap-distance-bottom:3in;mso-position-horizontal-relative:page;mso-position-vertical:top;mso-position-vertical-relative:margin;mso-width-percent:250;mso-height-percent:950;mso-left-percent:59;mso-width-relative:margin;mso-height-relative:margin;v-text-anchor:top" o:gfxdata="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" filled="f" stroked="f" strokeweight=".5pt">
                 <v:textbox inset="3.6pt,0,3.6pt,0">
                   <w:txbxContent>
                     <w:p>
@@ -2520,7 +2516,7 @@
           <w:tab w:val="left" w:pos="5026"/>
         </w:tabs>
       </w:pPr>
-      <w:bookmarkStart w:id="2" w:name="_Toc452049183"/>
+      <w:bookmarkStart w:id="2" w:name="_Toc452062335"/>
       <w:r>
         <w:lastRenderedPageBreak/>
         <w:t>Modelo de Diseño</w:t>
@@ -3025,6 +3021,11 @@
     </w:p>
     <w:p>
       <w:pPr>
+        <w:ind w:left="360"/>
+      </w:pPr>
+    </w:p>
+    <w:p>
+      <w:pPr>
         <w:pStyle w:val="Ttulo3"/>
       </w:pPr>
       <w:r>
@@ -3039,11 +3040,24 @@
     </w:p>
     <w:p>
       <w:r>
-        <w:t>En esta capa desarrollaremos la lógica de nuestra aplicación, que será la encargada de procesar las peticiones de la vista y comunicarselas(en caso de ser validas) a la capa de integración, que desarrollaremos posteriormente.</w:t>
-      </w:r>
-    </w:p>
-    <w:p>
-      <w:r>
+        <w:t>En esta capa desarrollaremos la lógica de nuestra aplicación, que será la encargada de procesar las peticiones de la vista (</w:t>
+      </w:r>
+      <w:r>
+        <w:t xml:space="preserve">que comprobará, y que </w:t>
+      </w:r>
+      <w:r>
+        <w:t>en caso de ser validas)</w:t>
+      </w:r>
+      <w:r>
+        <w:t>y comunicará</w:t>
+      </w:r>
+      <w:r>
+        <w:t xml:space="preserve"> a la capa de integración, que desarrollaremos posteriormente.</w:t>
+      </w:r>
+    </w:p>
+    <w:p>
+      <w:r>
+        <w:lastRenderedPageBreak/>
         <w:t xml:space="preserve">En esta capa utilizaremos el patrón </w:t>
       </w:r>
       <w:r>
@@ -3054,13 +3068,18 @@
       </w:r>
       <w:r>
         <w:t xml:space="preserve"> para</w:t>
+      </w:r>
+      <w:r>
+        <w:t xml:space="preserve"> </w:t>
+      </w:r>
+      <w:r>
+        <w:t>permitir a la capa de presentación interactuar con la capa de negocio</w:t>
       </w:r>
       <w:bookmarkStart w:id="3" w:name="_GoBack"/>
       <w:bookmarkEnd w:id="3"/>
     </w:p>
     <w:p>
       <w:r>
-        <w:lastRenderedPageBreak/>
         <w:pict>
           <v:shape id="_x0000_i1039" type="#_x0000_t75" style="width:420.8pt;height:403pt">
             <v:imagedata r:id="rId13" o:title="capa_negocio_empleado"/>
@@ -3076,18 +3095,376 @@
     <w:p>
       <w:pPr>
         <w:pStyle w:val="Ttulo2"/>
-      </w:pPr>
-      <w:r>
-        <w:lastRenderedPageBreak/>
+        <w:rPr>
+          <w:rFonts w:asciiTheme="minorHAnsi" w:hAnsiTheme="minorHAnsi" w:cstheme="minorHAnsi"/>
+        </w:rPr>
+      </w:pPr>
+      <w:r>
+        <w:rPr>
+          <w:rFonts w:asciiTheme="minorHAnsi" w:hAnsiTheme="minorHAnsi" w:cstheme="minorHAnsi"/>
+        </w:rPr>
         <w:t>Subsistema Usuario</w:t>
       </w:r>
     </w:p>
+    <w:p>
+      <w:pPr>
+        <w:pStyle w:val="NormalWeb"/>
+        <w:spacing w:before="0" w:beforeAutospacing="0" w:after="0" w:afterAutospacing="0"/>
+        <w:rPr>
+          <w:rFonts w:asciiTheme="minorHAnsi" w:hAnsiTheme="minorHAnsi" w:cstheme="minorHAnsi"/>
+        </w:rPr>
+      </w:pPr>
+      <w:r>
+        <w:rPr>
+          <w:rFonts w:asciiTheme="minorHAnsi" w:hAnsiTheme="minorHAnsi" w:cstheme="minorHAnsi"/>
+          <w:color w:val="000000"/>
+          <w:sz w:val="22"/>
+          <w:szCs w:val="22"/>
+        </w:rPr>
+        <w:t>De igual manera que en el subsistema de Empleado. Dividiremos el sistema en tres capas, utilizando la misma arquitectura multicapa. Por ello, tendremos una capa de presentación que será la encargará de la visualización de la aplicación, la capa de negocio cuya tarea es la gestión interna de la aplicación y de su correspondiente lógica, y la capa de integración que gestionará la base de datos.</w:t>
+      </w:r>
+    </w:p>
+    <w:p>
+      <w:pPr>
+        <w:rPr>
+          <w:rFonts w:cstheme="minorHAnsi"/>
+        </w:rPr>
+      </w:pPr>
+    </w:p>
+    <w:p>
+      <w:pPr>
+        <w:pStyle w:val="NormalWeb"/>
+        <w:spacing w:before="0" w:beforeAutospacing="0" w:after="0" w:afterAutospacing="0"/>
+        <w:rPr>
+          <w:rFonts w:asciiTheme="minorHAnsi" w:hAnsiTheme="minorHAnsi" w:cstheme="minorHAnsi"/>
+        </w:rPr>
+      </w:pPr>
+      <w:r>
+        <w:rPr>
+          <w:rFonts w:asciiTheme="minorHAnsi" w:hAnsiTheme="minorHAnsi" w:cstheme="minorHAnsi"/>
+          <w:color w:val="000000"/>
+          <w:sz w:val="22"/>
+          <w:szCs w:val="22"/>
+        </w:rPr>
+        <w:t>Capa de presentación</w:t>
+      </w:r>
+    </w:p>
+    <w:p>
+      <w:pPr>
+        <w:rPr>
+          <w:rFonts w:cstheme="minorHAnsi"/>
+        </w:rPr>
+      </w:pPr>
+    </w:p>
+    <w:p>
+      <w:pPr>
+        <w:pStyle w:val="NormalWeb"/>
+        <w:spacing w:before="0" w:beforeAutospacing="0" w:after="0" w:afterAutospacing="0"/>
+        <w:rPr>
+          <w:rFonts w:asciiTheme="minorHAnsi" w:hAnsiTheme="minorHAnsi" w:cstheme="minorHAnsi"/>
+        </w:rPr>
+      </w:pPr>
+      <w:r>
+        <w:rPr>
+          <w:rFonts w:asciiTheme="minorHAnsi" w:hAnsiTheme="minorHAnsi" w:cstheme="minorHAnsi"/>
+          <w:color w:val="000000"/>
+          <w:sz w:val="22"/>
+          <w:szCs w:val="22"/>
+        </w:rPr>
+        <w:t xml:space="preserve">Para visualizar nuestro subsistema, utilizaremos un patrón Modelo-Vista-Controlador. Para ello utilizamos la interfaz ya mencionada antes, </w:t>
+      </w:r>
+      <w:r>
+        <w:rPr>
+          <w:rFonts w:asciiTheme="minorHAnsi" w:hAnsiTheme="minorHAnsi" w:cstheme="minorHAnsi"/>
+          <w:i/>
+          <w:color w:val="000000"/>
+          <w:sz w:val="22"/>
+          <w:szCs w:val="22"/>
+        </w:rPr>
+        <w:t>VistaGenérica</w:t>
+      </w:r>
+      <w:r>
+        <w:rPr>
+          <w:rFonts w:asciiTheme="minorHAnsi" w:hAnsiTheme="minorHAnsi" w:cstheme="minorHAnsi"/>
+          <w:color w:val="000000"/>
+          <w:sz w:val="22"/>
+          <w:szCs w:val="22"/>
+        </w:rPr>
+        <w:t xml:space="preserve">, que implementarán nuestras vistas. Cada vista tiene una instancia de un </w:t>
+      </w:r>
+      <w:r>
+        <w:rPr>
+          <w:rFonts w:asciiTheme="minorHAnsi" w:hAnsiTheme="minorHAnsi" w:cstheme="minorHAnsi"/>
+          <w:i/>
+          <w:color w:val="000000"/>
+          <w:sz w:val="22"/>
+          <w:szCs w:val="22"/>
+        </w:rPr>
+        <w:t>listener</w:t>
+      </w:r>
+      <w:r>
+        <w:rPr>
+          <w:rFonts w:asciiTheme="minorHAnsi" w:hAnsiTheme="minorHAnsi" w:cstheme="minorHAnsi"/>
+          <w:color w:val="000000"/>
+          <w:sz w:val="22"/>
+          <w:szCs w:val="22"/>
+        </w:rPr>
+        <w:t xml:space="preserve"> que nos avisará cuando un usuario interaccione con nuestro sistema. Esta función, como ya hemos mencionado antes, cumple un propósito similar a la del Patrón Observador. </w:t>
+      </w:r>
+    </w:p>
+    <w:p>
+      <w:pPr>
+        <w:pStyle w:val="NormalWeb"/>
+        <w:spacing w:before="0" w:beforeAutospacing="0" w:after="0" w:afterAutospacing="0"/>
+        <w:rPr>
+          <w:rFonts w:asciiTheme="minorHAnsi" w:hAnsiTheme="minorHAnsi" w:cstheme="minorHAnsi"/>
+        </w:rPr>
+      </w:pPr>
+      <w:r>
+        <w:rPr>
+          <w:rFonts w:asciiTheme="minorHAnsi" w:hAnsiTheme="minorHAnsi" w:cstheme="minorHAnsi"/>
+          <w:color w:val="000000"/>
+          <w:sz w:val="22"/>
+          <w:szCs w:val="22"/>
+        </w:rPr>
+        <w:t xml:space="preserve">Por otro lado, la función del controlador consiste en manejar estas vistas, ocultandolas y mostrandolas cuando sea necesario, y respondiendo a las acciones del usuario sobre el sistema, ya que implementa todas las interfaces </w:t>
+      </w:r>
+      <w:r>
+        <w:rPr>
+          <w:rFonts w:asciiTheme="minorHAnsi" w:hAnsiTheme="minorHAnsi" w:cstheme="minorHAnsi"/>
+          <w:i/>
+          <w:color w:val="000000"/>
+          <w:sz w:val="22"/>
+          <w:szCs w:val="22"/>
+        </w:rPr>
+        <w:t>listener</w:t>
+      </w:r>
+      <w:r>
+        <w:rPr>
+          <w:rFonts w:asciiTheme="minorHAnsi" w:hAnsiTheme="minorHAnsi" w:cstheme="minorHAnsi"/>
+          <w:color w:val="000000"/>
+          <w:sz w:val="22"/>
+          <w:szCs w:val="22"/>
+        </w:rPr>
+        <w:t xml:space="preserve"> mencionadas antes. El controlador también tiene una instancia de una factoría, cuyo cometido es crear las vistas que se le dicen. Es un claro ejemplo del Patrón Factoría. Así, nuestras vistas serán abstractas y nuestra factoría nos proporcionará una vista cuando sea pedida. Es decir, nuestra factoría tiene un método correspondiente a cada tipo de vista. A continuación, describiremos la funcionalidad de cada una de las vistas ya mencionadas:</w:t>
+      </w:r>
+    </w:p>
+    <w:p>
+      <w:pPr>
+        <w:pStyle w:val="NormalWeb"/>
+        <w:numPr>
+          <w:ilvl w:val="0"/>
+          <w:numId w:val="35"/>
+        </w:numPr>
+        <w:spacing w:before="0" w:beforeAutospacing="0" w:after="0" w:afterAutospacing="0"/>
+        <w:rPr>
+          <w:rFonts w:asciiTheme="minorHAnsi" w:hAnsiTheme="minorHAnsi" w:cstheme="minorHAnsi"/>
+        </w:rPr>
+      </w:pPr>
+      <w:r>
+        <w:rPr>
+          <w:rFonts w:asciiTheme="minorHAnsi" w:hAnsiTheme="minorHAnsi" w:cstheme="minorHAnsi"/>
+          <w:i/>
+          <w:color w:val="000000"/>
+          <w:sz w:val="22"/>
+          <w:szCs w:val="22"/>
+        </w:rPr>
+        <w:t>VistaAniadirUsuario</w:t>
+      </w:r>
+      <w:r>
+        <w:rPr>
+          <w:rFonts w:asciiTheme="minorHAnsi" w:hAnsiTheme="minorHAnsi" w:cstheme="minorHAnsi"/>
+          <w:color w:val="000000"/>
+          <w:sz w:val="22"/>
+          <w:szCs w:val="22"/>
+        </w:rPr>
+        <w:t>: permite añadir un nuevo usuario, mostrando un formulario a rellenar. Cabe destacar que dicho formulario es el referido en el caso de uso “Añadir Usuario” del documento “Especificación de requisitos”.</w:t>
+      </w:r>
+    </w:p>
+    <w:p>
+      <w:pPr>
+        <w:pStyle w:val="NormalWeb"/>
+        <w:numPr>
+          <w:ilvl w:val="0"/>
+          <w:numId w:val="34"/>
+        </w:numPr>
+        <w:spacing w:before="0" w:beforeAutospacing="0" w:after="0" w:afterAutospacing="0"/>
+        <w:rPr>
+          <w:rFonts w:asciiTheme="minorHAnsi" w:hAnsiTheme="minorHAnsi" w:cstheme="minorHAnsi"/>
+        </w:rPr>
+      </w:pPr>
+      <w:r>
+        <w:rPr>
+          <w:rFonts w:asciiTheme="minorHAnsi" w:hAnsiTheme="minorHAnsi" w:cstheme="minorHAnsi"/>
+          <w:i/>
+          <w:color w:val="000000"/>
+          <w:sz w:val="22"/>
+          <w:szCs w:val="22"/>
+        </w:rPr>
+        <w:t>VistaEliminarUsuario</w:t>
+      </w:r>
+      <w:r>
+        <w:rPr>
+          <w:rFonts w:asciiTheme="minorHAnsi" w:hAnsiTheme="minorHAnsi" w:cstheme="minorHAnsi"/>
+          <w:color w:val="000000"/>
+          <w:sz w:val="22"/>
+          <w:szCs w:val="22"/>
+        </w:rPr>
+        <w:t>: permite eliminar un usuario del sistema.</w:t>
+      </w:r>
+    </w:p>
+    <w:p>
+      <w:pPr>
+        <w:pStyle w:val="NormalWeb"/>
+        <w:numPr>
+          <w:ilvl w:val="0"/>
+          <w:numId w:val="34"/>
+        </w:numPr>
+        <w:spacing w:before="0" w:beforeAutospacing="0" w:after="0" w:afterAutospacing="0"/>
+        <w:rPr>
+          <w:rFonts w:asciiTheme="minorHAnsi" w:hAnsiTheme="minorHAnsi" w:cstheme="minorHAnsi"/>
+        </w:rPr>
+      </w:pPr>
+      <w:r>
+        <w:rPr>
+          <w:rFonts w:asciiTheme="minorHAnsi" w:hAnsiTheme="minorHAnsi" w:cstheme="minorHAnsi"/>
+          <w:i/>
+          <w:color w:val="000000"/>
+          <w:sz w:val="22"/>
+          <w:szCs w:val="22"/>
+        </w:rPr>
+        <w:t>VistaLoginUsuario</w:t>
+      </w:r>
+      <w:r>
+        <w:rPr>
+          <w:rFonts w:asciiTheme="minorHAnsi" w:hAnsiTheme="minorHAnsi" w:cstheme="minorHAnsi"/>
+          <w:color w:val="000000"/>
+          <w:sz w:val="22"/>
+          <w:szCs w:val="22"/>
+        </w:rPr>
+        <w:t>: permite iniciar sesión en la aplicación.</w:t>
+      </w:r>
+    </w:p>
+    <w:p>
+      <w:pPr>
+        <w:pStyle w:val="NormalWeb"/>
+        <w:numPr>
+          <w:ilvl w:val="0"/>
+          <w:numId w:val="34"/>
+        </w:numPr>
+        <w:spacing w:before="0" w:beforeAutospacing="0" w:after="0" w:afterAutospacing="0"/>
+        <w:rPr>
+          <w:rFonts w:asciiTheme="minorHAnsi" w:hAnsiTheme="minorHAnsi" w:cstheme="minorHAnsi"/>
+        </w:rPr>
+      </w:pPr>
+      <w:r>
+        <w:rPr>
+          <w:rFonts w:asciiTheme="minorHAnsi" w:hAnsiTheme="minorHAnsi" w:cstheme="minorHAnsi"/>
+          <w:i/>
+          <w:color w:val="000000"/>
+          <w:sz w:val="22"/>
+          <w:szCs w:val="22"/>
+        </w:rPr>
+        <w:t>VistaActividad</w:t>
+      </w:r>
+      <w:r>
+        <w:rPr>
+          <w:rFonts w:asciiTheme="minorHAnsi" w:hAnsiTheme="minorHAnsi" w:cstheme="minorHAnsi"/>
+          <w:color w:val="000000"/>
+          <w:sz w:val="22"/>
+          <w:szCs w:val="22"/>
+        </w:rPr>
+        <w:t>: Especie de menú que proporciona una serie de opciones que el usuario puede elegir como: ver base de datos, eliminar usuario o añadir usuario.</w:t>
+      </w:r>
+    </w:p>
+    <w:p>
+      <w:pPr>
+        <w:rPr>
+          <w:rFonts w:cstheme="minorHAnsi"/>
+        </w:rPr>
+      </w:pPr>
+    </w:p>
+    <w:p>
+      <w:pPr>
+        <w:pStyle w:val="NormalWeb"/>
+        <w:spacing w:before="0" w:beforeAutospacing="0" w:after="0" w:afterAutospacing="0"/>
+        <w:rPr>
+          <w:rFonts w:asciiTheme="minorHAnsi" w:hAnsiTheme="minorHAnsi" w:cstheme="minorHAnsi"/>
+        </w:rPr>
+      </w:pPr>
+      <w:r>
+        <w:rPr>
+          <w:rFonts w:asciiTheme="minorHAnsi" w:hAnsiTheme="minorHAnsi" w:cstheme="minorHAnsi"/>
+          <w:color w:val="000000"/>
+          <w:sz w:val="22"/>
+          <w:szCs w:val="22"/>
+        </w:rPr>
+        <w:t xml:space="preserve">Los nombres de las interfaces de los </w:t>
+      </w:r>
+      <w:r>
+        <w:rPr>
+          <w:rFonts w:asciiTheme="minorHAnsi" w:hAnsiTheme="minorHAnsi" w:cstheme="minorHAnsi"/>
+          <w:i/>
+          <w:color w:val="000000"/>
+          <w:sz w:val="22"/>
+          <w:szCs w:val="22"/>
+        </w:rPr>
+        <w:t>listener</w:t>
+      </w:r>
+      <w:r>
+        <w:rPr>
+          <w:rFonts w:asciiTheme="minorHAnsi" w:hAnsiTheme="minorHAnsi" w:cstheme="minorHAnsi"/>
+          <w:color w:val="000000"/>
+          <w:sz w:val="22"/>
+          <w:szCs w:val="22"/>
+        </w:rPr>
+        <w:t xml:space="preserve"> tienen la siguiente forma:</w:t>
+      </w:r>
+    </w:p>
+    <w:p>
+      <w:pPr>
+        <w:pStyle w:val="NormalWeb"/>
+        <w:spacing w:before="0" w:beforeAutospacing="0" w:after="0" w:afterAutospacing="0"/>
+        <w:rPr>
+          <w:rFonts w:asciiTheme="minorHAnsi" w:hAnsiTheme="minorHAnsi" w:cstheme="minorHAnsi"/>
+        </w:rPr>
+      </w:pPr>
+      <w:r>
+        <w:rPr>
+          <w:rFonts w:asciiTheme="minorHAnsi" w:hAnsiTheme="minorHAnsi" w:cstheme="minorHAnsi"/>
+          <w:color w:val="000000"/>
+          <w:sz w:val="22"/>
+          <w:szCs w:val="22"/>
+        </w:rPr>
+        <w:t xml:space="preserve">“&lt;nombre de la vista&gt; </w:t>
+      </w:r>
+      <w:r>
+        <w:rPr>
+          <w:rFonts w:asciiTheme="minorHAnsi" w:hAnsiTheme="minorHAnsi" w:cstheme="minorHAnsi"/>
+          <w:i/>
+          <w:color w:val="000000"/>
+          <w:sz w:val="22"/>
+          <w:szCs w:val="22"/>
+        </w:rPr>
+        <w:t>Listener</w:t>
+      </w:r>
+      <w:r>
+        <w:rPr>
+          <w:rFonts w:asciiTheme="minorHAnsi" w:hAnsiTheme="minorHAnsi" w:cstheme="minorHAnsi"/>
+          <w:color w:val="000000"/>
+          <w:sz w:val="22"/>
+          <w:szCs w:val="22"/>
+        </w:rPr>
+        <w:t>”.</w:t>
+      </w:r>
+    </w:p>
     <w:p/>
+    <w:p/>
     <w:p>
       <w:pPr>
         <w:pStyle w:val="Ttulo1"/>
       </w:pPr>
-      <w:bookmarkStart w:id="4" w:name="_Toc452049184"/>
+      <w:bookmarkStart w:id="4" w:name="_Toc452062336"/>
       <w:r>
         <w:lastRenderedPageBreak/>
         <w:t>Pruebas</w:t>
@@ -5405,7 +5782,7 @@
             <w:fldChar w:fldCharType="separate"/>
           </w:r>
           <w:r>
-            <w:t>09</w:t>
+            <w:t>15</w:t>
           </w:r>
           <w:r>
             <w:fldChar w:fldCharType="end"/>
@@ -6642,6 +7019,119 @@
     </w:lvl>
   </w:abstractNum>
   <w:abstractNum w:abstractNumId="11" w15:restartNumberingAfterBreak="0">
+    <w:nsid w:val="34293465"/>
+    <w:multiLevelType w:val="hybridMultilevel"/>
+    <w:tmpl w:val="9C087238"/>
+    <w:lvl w:ilvl="0" w:tplc="0C0A0001">
+      <w:start w:val="1"/>
+      <w:numFmt w:val="bullet"/>
+      <w:lvlText w:val=""/>
+      <w:lvlJc w:val="left"/>
+      <w:pPr>
+        <w:ind w:left="720" w:hanging="360"/>
+      </w:pPr>
+      <w:rPr>
+        <w:rFonts w:ascii="Symbol" w:hAnsi="Symbol" w:hint="default"/>
+      </w:rPr>
+    </w:lvl>
+    <w:lvl w:ilvl="1" w:tplc="0C0A0003" w:tentative="1">
+      <w:start w:val="1"/>
+      <w:numFmt w:val="bullet"/>
+      <w:lvlText w:val="o"/>
+      <w:lvlJc w:val="left"/>
+      <w:pPr>
+        <w:ind w:left="1440" w:hanging="360"/>
+      </w:pPr>
+      <w:rPr>
+        <w:rFonts w:ascii="Courier New" w:hAnsi="Courier New" w:cs="Courier New" w:hint="default"/>
+      </w:rPr>
+    </w:lvl>
+    <w:lvl w:ilvl="2" w:tplc="0C0A0005" w:tentative="1">
+      <w:start w:val="1"/>
+      <w:numFmt w:val="bullet"/>
+      <w:lvlText w:val=""/>
+      <w:lvlJc w:val="left"/>
+      <w:pPr>
+        <w:ind w:left="2160" w:hanging="360"/>
+      </w:pPr>
+      <w:rPr>
+        <w:rFonts w:ascii="Wingdings" w:hAnsi="Wingdings" w:hint="default"/>
+      </w:rPr>
+    </w:lvl>
+    <w:lvl w:ilvl="3" w:tplc="0C0A0001" w:tentative="1">
+      <w:start w:val="1"/>
+      <w:numFmt w:val="bullet"/>
+      <w:lvlText w:val=""/>
+      <w:lvlJc w:val="left"/>
+      <w:pPr>
+        <w:ind w:left="2880" w:hanging="360"/>
+      </w:pPr>
+      <w:rPr>
+        <w:rFonts w:ascii="Symbol" w:hAnsi="Symbol" w:hint="default"/>
+      </w:rPr>
+    </w:lvl>
+    <w:lvl w:ilvl="4" w:tplc="0C0A0003" w:tentative="1">
+      <w:start w:val="1"/>
+      <w:numFmt w:val="bullet"/>
+      <w:lvlText w:val="o"/>
+      <w:lvlJc w:val="left"/>
+      <w:pPr>
+        <w:ind w:left="3600" w:hanging="360"/>
+      </w:pPr>
+      <w:rPr>
+        <w:rFonts w:ascii="Courier New" w:hAnsi="Courier New" w:cs="Courier New" w:hint="default"/>
+      </w:rPr>
+    </w:lvl>
+    <w:lvl w:ilvl="5" w:tplc="0C0A0005" w:tentative="1">
+      <w:start w:val="1"/>
+      <w:numFmt w:val="bullet"/>
+      <w:lvlText w:val=""/>
+      <w:lvlJc w:val="left"/>
+      <w:pPr>
+        <w:ind w:left="4320" w:hanging="360"/>
+      </w:pPr>
+      <w:rPr>
+        <w:rFonts w:ascii="Wingdings" w:hAnsi="Wingdings" w:hint="default"/>
+      </w:rPr>
+    </w:lvl>
+    <w:lvl w:ilvl="6" w:tplc="0C0A0001" w:tentative="1">
+      <w:start w:val="1"/>
+      <w:numFmt w:val="bullet"/>
+      <w:lvlText w:val=""/>
+      <w:lvlJc w:val="left"/>
+      <w:pPr>
+        <w:ind w:left="5040" w:hanging="360"/>
+      </w:pPr>
+      <w:rPr>
+        <w:rFonts w:ascii="Symbol" w:hAnsi="Symbol" w:hint="default"/>
+      </w:rPr>
+    </w:lvl>
+    <w:lvl w:ilvl="7" w:tplc="0C0A0003" w:tentative="1">
+      <w:start w:val="1"/>
+      <w:numFmt w:val="bullet"/>
+      <w:lvlText w:val="o"/>
+      <w:lvlJc w:val="left"/>
+      <w:pPr>
+        <w:ind w:left="5760" w:hanging="360"/>
+      </w:pPr>
+      <w:rPr>
+        <w:rFonts w:ascii="Courier New" w:hAnsi="Courier New" w:cs="Courier New" w:hint="default"/>
+      </w:rPr>
+    </w:lvl>
+    <w:lvl w:ilvl="8" w:tplc="0C0A0005" w:tentative="1">
+      <w:start w:val="1"/>
+      <w:numFmt w:val="bullet"/>
+      <w:lvlText w:val=""/>
+      <w:lvlJc w:val="left"/>
+      <w:pPr>
+        <w:ind w:left="6480" w:hanging="360"/>
+      </w:pPr>
+      <w:rPr>
+        <w:rFonts w:ascii="Wingdings" w:hAnsi="Wingdings" w:hint="default"/>
+      </w:rPr>
+    </w:lvl>
+  </w:abstractNum>
+  <w:abstractNum w:abstractNumId="12" w15:restartNumberingAfterBreak="0">
     <w:nsid w:val="367F6A45"/>
     <w:multiLevelType w:val="multilevel"/>
     <w:tmpl w:val="0436C7FE"/>
@@ -6764,7 +7254,7 @@
       </w:rPr>
     </w:lvl>
   </w:abstractNum>
-  <w:abstractNum w:abstractNumId="12" w15:restartNumberingAfterBreak="0">
+  <w:abstractNum w:abstractNumId="13" w15:restartNumberingAfterBreak="0">
     <w:nsid w:val="392D2245"/>
     <w:multiLevelType w:val="multilevel"/>
     <w:tmpl w:val="AF165038"/>
@@ -6885,7 +7375,7 @@
       </w:rPr>
     </w:lvl>
   </w:abstractNum>
-  <w:abstractNum w:abstractNumId="13" w15:restartNumberingAfterBreak="0">
+  <w:abstractNum w:abstractNumId="14" w15:restartNumberingAfterBreak="0">
     <w:nsid w:val="3A8C3F99"/>
     <w:multiLevelType w:val="hybridMultilevel"/>
     <w:tmpl w:val="38486B0A"/>
@@ -6998,7 +7488,7 @@
       </w:rPr>
     </w:lvl>
   </w:abstractNum>
-  <w:abstractNum w:abstractNumId="14" w15:restartNumberingAfterBreak="0">
+  <w:abstractNum w:abstractNumId="15" w15:restartNumberingAfterBreak="0">
     <w:nsid w:val="3FA56BA9"/>
     <w:multiLevelType w:val="hybridMultilevel"/>
     <w:tmpl w:val="E4786CB0"/>
@@ -7111,7 +7601,7 @@
       </w:rPr>
     </w:lvl>
   </w:abstractNum>
-  <w:abstractNum w:abstractNumId="15" w15:restartNumberingAfterBreak="0">
+  <w:abstractNum w:abstractNumId="16" w15:restartNumberingAfterBreak="0">
     <w:nsid w:val="4213102A"/>
     <w:multiLevelType w:val="hybridMultilevel"/>
     <w:tmpl w:val="B294790A"/>
@@ -7224,7 +7714,7 @@
       </w:rPr>
     </w:lvl>
   </w:abstractNum>
-  <w:abstractNum w:abstractNumId="16" w15:restartNumberingAfterBreak="0">
+  <w:abstractNum w:abstractNumId="17" w15:restartNumberingAfterBreak="0">
     <w:nsid w:val="43F72D2B"/>
     <w:multiLevelType w:val="hybridMultilevel"/>
     <w:tmpl w:val="5AFA84CA"/>
@@ -7337,7 +7827,7 @@
       </w:rPr>
     </w:lvl>
   </w:abstractNum>
-  <w:abstractNum w:abstractNumId="17" w15:restartNumberingAfterBreak="0">
+  <w:abstractNum w:abstractNumId="18" w15:restartNumberingAfterBreak="0">
     <w:nsid w:val="49B56313"/>
     <w:multiLevelType w:val="hybridMultilevel"/>
     <w:tmpl w:val="27B221CE"/>
@@ -7449,7 +7939,7 @@
       </w:rPr>
     </w:lvl>
   </w:abstractNum>
-  <w:abstractNum w:abstractNumId="18" w15:restartNumberingAfterBreak="0">
+  <w:abstractNum w:abstractNumId="19" w15:restartNumberingAfterBreak="0">
     <w:nsid w:val="49B61C96"/>
     <w:multiLevelType w:val="hybridMultilevel"/>
     <w:tmpl w:val="BD060606"/>
@@ -7561,7 +8051,7 @@
       </w:rPr>
     </w:lvl>
   </w:abstractNum>
-  <w:abstractNum w:abstractNumId="19" w15:restartNumberingAfterBreak="0">
+  <w:abstractNum w:abstractNumId="20" w15:restartNumberingAfterBreak="0">
     <w:nsid w:val="4F774F41"/>
     <w:multiLevelType w:val="hybridMultilevel"/>
     <w:tmpl w:val="6F58F0F6"/>
@@ -7674,7 +8164,7 @@
       </w:rPr>
     </w:lvl>
   </w:abstractNum>
-  <w:abstractNum w:abstractNumId="20" w15:restartNumberingAfterBreak="0">
+  <w:abstractNum w:abstractNumId="21" w15:restartNumberingAfterBreak="0">
     <w:nsid w:val="66B162C9"/>
     <w:multiLevelType w:val="hybridMultilevel"/>
     <w:tmpl w:val="0554DDC2"/>
@@ -7787,7 +8277,120 @@
       </w:rPr>
     </w:lvl>
   </w:abstractNum>
-  <w:abstractNum w:abstractNumId="21" w15:restartNumberingAfterBreak="0">
+  <w:abstractNum w:abstractNumId="22" w15:restartNumberingAfterBreak="0">
+    <w:nsid w:val="6D547FF5"/>
+    <w:multiLevelType w:val="hybridMultilevel"/>
+    <w:tmpl w:val="4A66BAC8"/>
+    <w:lvl w:ilvl="0" w:tplc="0C0A0001">
+      <w:start w:val="1"/>
+      <w:numFmt w:val="bullet"/>
+      <w:lvlText w:val=""/>
+      <w:lvlJc w:val="left"/>
+      <w:pPr>
+        <w:ind w:left="720" w:hanging="360"/>
+      </w:pPr>
+      <w:rPr>
+        <w:rFonts w:ascii="Symbol" w:hAnsi="Symbol" w:hint="default"/>
+      </w:rPr>
+    </w:lvl>
+    <w:lvl w:ilvl="1" w:tplc="0C0A0003" w:tentative="1">
+      <w:start w:val="1"/>
+      <w:numFmt w:val="bullet"/>
+      <w:lvlText w:val="o"/>
+      <w:lvlJc w:val="left"/>
+      <w:pPr>
+        <w:ind w:left="1440" w:hanging="360"/>
+      </w:pPr>
+      <w:rPr>
+        <w:rFonts w:ascii="Courier New" w:hAnsi="Courier New" w:cs="Courier New" w:hint="default"/>
+      </w:rPr>
+    </w:lvl>
+    <w:lvl w:ilvl="2" w:tplc="0C0A0005" w:tentative="1">
+      <w:start w:val="1"/>
+      <w:numFmt w:val="bullet"/>
+      <w:lvlText w:val=""/>
+      <w:lvlJc w:val="left"/>
+      <w:pPr>
+        <w:ind w:left="2160" w:hanging="360"/>
+      </w:pPr>
+      <w:rPr>
+        <w:rFonts w:ascii="Wingdings" w:hAnsi="Wingdings" w:hint="default"/>
+      </w:rPr>
+    </w:lvl>
+    <w:lvl w:ilvl="3" w:tplc="0C0A0001" w:tentative="1">
+      <w:start w:val="1"/>
+      <w:numFmt w:val="bullet"/>
+      <w:lvlText w:val=""/>
+      <w:lvlJc w:val="left"/>
+      <w:pPr>
+        <w:ind w:left="2880" w:hanging="360"/>
+      </w:pPr>
+      <w:rPr>
+        <w:rFonts w:ascii="Symbol" w:hAnsi="Symbol" w:hint="default"/>
+      </w:rPr>
+    </w:lvl>
+    <w:lvl w:ilvl="4" w:tplc="0C0A0003" w:tentative="1">
+      <w:start w:val="1"/>
+      <w:numFmt w:val="bullet"/>
+      <w:lvlText w:val="o"/>
+      <w:lvlJc w:val="left"/>
+      <w:pPr>
+        <w:ind w:left="3600" w:hanging="360"/>
+      </w:pPr>
+      <w:rPr>
+        <w:rFonts w:ascii="Courier New" w:hAnsi="Courier New" w:cs="Courier New" w:hint="default"/>
+      </w:rPr>
+    </w:lvl>
+    <w:lvl w:ilvl="5" w:tplc="0C0A0005" w:tentative="1">
+      <w:start w:val="1"/>
+      <w:numFmt w:val="bullet"/>
+      <w:lvlText w:val=""/>
+      <w:lvlJc w:val="left"/>
+      <w:pPr>
+        <w:ind w:left="4320" w:hanging="360"/>
+      </w:pPr>
+      <w:rPr>
+        <w:rFonts w:ascii="Wingdings" w:hAnsi="Wingdings" w:hint="default"/>
+      </w:rPr>
+    </w:lvl>
+    <w:lvl w:ilvl="6" w:tplc="0C0A0001" w:tentative="1">
+      <w:start w:val="1"/>
+      <w:numFmt w:val="bullet"/>
+      <w:lvlText w:val=""/>
+      <w:lvlJc w:val="left"/>
+      <w:pPr>
+        <w:ind w:left="5040" w:hanging="360"/>
+      </w:pPr>
+      <w:rPr>
+        <w:rFonts w:ascii="Symbol" w:hAnsi="Symbol" w:hint="default"/>
+      </w:rPr>
+    </w:lvl>
+    <w:lvl w:ilvl="7" w:tplc="0C0A0003" w:tentative="1">
+      <w:start w:val="1"/>
+      <w:numFmt w:val="bullet"/>
+      <w:lvlText w:val="o"/>
+      <w:lvlJc w:val="left"/>
+      <w:pPr>
+        <w:ind w:left="5760" w:hanging="360"/>
+      </w:pPr>
+      <w:rPr>
+        <w:rFonts w:ascii="Courier New" w:hAnsi="Courier New" w:cs="Courier New" w:hint="default"/>
+      </w:rPr>
+    </w:lvl>
+    <w:lvl w:ilvl="8" w:tplc="0C0A0005" w:tentative="1">
+      <w:start w:val="1"/>
+      <w:numFmt w:val="bullet"/>
+      <w:lvlText w:val=""/>
+      <w:lvlJc w:val="left"/>
+      <w:pPr>
+        <w:ind w:left="6480" w:hanging="360"/>
+      </w:pPr>
+      <w:rPr>
+        <w:rFonts w:ascii="Wingdings" w:hAnsi="Wingdings" w:hint="default"/>
+      </w:rPr>
+    </w:lvl>
+  </w:abstractNum>
+  <w:abstractNum w:abstractNumId="23" w15:restartNumberingAfterBreak="0">
     <w:nsid w:val="6D6348F8"/>
     <w:multiLevelType w:val="multilevel"/>
     <w:tmpl w:val="A1466A72"/>
@@ -7908,7 +8511,7 @@
       </w:rPr>
     </w:lvl>
   </w:abstractNum>
-  <w:abstractNum w:abstractNumId="22" w15:restartNumberingAfterBreak="0">
+  <w:abstractNum w:abstractNumId="24" w15:restartNumberingAfterBreak="0">
     <w:nsid w:val="72B42633"/>
     <w:multiLevelType w:val="multilevel"/>
     <w:tmpl w:val="AF165038"/>
@@ -8029,7 +8632,7 @@
       </w:rPr>
     </w:lvl>
   </w:abstractNum>
-  <w:abstractNum w:abstractNumId="23" w15:restartNumberingAfterBreak="0">
+  <w:abstractNum w:abstractNumId="25" w15:restartNumberingAfterBreak="0">
     <w:nsid w:val="79394E2B"/>
     <w:multiLevelType w:val="multilevel"/>
     <w:tmpl w:val="22FA14EC"/>
@@ -8178,7 +8781,7 @@
       </w:rPr>
     </w:lvl>
   </w:abstractNum>
-  <w:abstractNum w:abstractNumId="24" w15:restartNumberingAfterBreak="0">
+  <w:abstractNum w:abstractNumId="26" w15:restartNumberingAfterBreak="0">
     <w:nsid w:val="7AD216D2"/>
     <w:multiLevelType w:val="hybridMultilevel"/>
     <w:tmpl w:val="45148BEA"/>
@@ -8291,7 +8894,7 @@
       </w:rPr>
     </w:lvl>
   </w:abstractNum>
-  <w:abstractNum w:abstractNumId="25" w15:restartNumberingAfterBreak="0">
+  <w:abstractNum w:abstractNumId="27" w15:restartNumberingAfterBreak="0">
     <w:nsid w:val="7B181EBB"/>
     <w:multiLevelType w:val="hybridMultilevel"/>
     <w:tmpl w:val="982E8142"/>
@@ -8413,7 +9016,7 @@
     </w:lvlOverride>
   </w:num>
   <w:num w:numId="3">
-    <w:abstractNumId w:val="11"/>
+    <w:abstractNumId w:val="12"/>
   </w:num>
   <w:num w:numId="4">
     <w:abstractNumId w:val="0"/>
@@ -8428,22 +9031,22 @@
     </w:lvlOverride>
   </w:num>
   <w:num w:numId="6">
-    <w:abstractNumId w:val="25"/>
+    <w:abstractNumId w:val="27"/>
   </w:num>
   <w:num w:numId="7">
-    <w:abstractNumId w:val="19"/>
+    <w:abstractNumId w:val="20"/>
   </w:num>
   <w:num w:numId="8">
-    <w:abstractNumId w:val="18"/>
+    <w:abstractNumId w:val="19"/>
   </w:num>
   <w:num w:numId="9">
     <w:abstractNumId w:val="6"/>
   </w:num>
   <w:num w:numId="10">
-    <w:abstractNumId w:val="23"/>
+    <w:abstractNumId w:val="25"/>
   </w:num>
   <w:num w:numId="11">
-    <w:abstractNumId w:val="23"/>
+    <w:abstractNumId w:val="25"/>
     <w:lvlOverride w:ilvl="1">
       <w:lvl w:ilvl="1">
         <w:numFmt w:val="bullet"/>
@@ -8463,7 +9066,7 @@
     </w:lvlOverride>
   </w:num>
   <w:num w:numId="12">
-    <w:abstractNumId w:val="23"/>
+    <w:abstractNumId w:val="25"/>
     <w:lvlOverride w:ilvl="1">
       <w:lvl w:ilvl="1">
         <w:numFmt w:val="bullet"/>
@@ -8500,7 +9103,7 @@
     </w:lvlOverride>
   </w:num>
   <w:num w:numId="13">
-    <w:abstractNumId w:val="23"/>
+    <w:abstractNumId w:val="25"/>
     <w:lvlOverride w:ilvl="1">
       <w:lvl w:ilvl="1">
         <w:numFmt w:val="bullet"/>
@@ -8554,7 +9157,7 @@
     </w:lvlOverride>
   </w:num>
   <w:num w:numId="14">
-    <w:abstractNumId w:val="23"/>
+    <w:abstractNumId w:val="25"/>
     <w:lvlOverride w:ilvl="1">
       <w:lvl w:ilvl="1">
         <w:numFmt w:val="bullet"/>
@@ -8625,13 +9228,13 @@
     </w:lvlOverride>
   </w:num>
   <w:num w:numId="15">
-    <w:abstractNumId w:val="17"/>
+    <w:abstractNumId w:val="18"/>
   </w:num>
   <w:num w:numId="16">
     <w:abstractNumId w:val="3"/>
   </w:num>
   <w:num w:numId="17">
-    <w:abstractNumId w:val="20"/>
+    <w:abstractNumId w:val="21"/>
   </w:num>
   <w:num w:numId="18">
     <w:abstractNumId w:val="7"/>
@@ -8640,25 +9243,25 @@
     <w:abstractNumId w:val="8"/>
   </w:num>
   <w:num w:numId="20">
-    <w:abstractNumId w:val="24"/>
+    <w:abstractNumId w:val="26"/>
   </w:num>
   <w:num w:numId="21">
-    <w:abstractNumId w:val="16"/>
+    <w:abstractNumId w:val="17"/>
   </w:num>
   <w:num w:numId="22">
-    <w:abstractNumId w:val="21"/>
+    <w:abstractNumId w:val="23"/>
   </w:num>
   <w:num w:numId="23">
     <w:abstractNumId w:val="2"/>
   </w:num>
   <w:num w:numId="24">
-    <w:abstractNumId w:val="12"/>
+    <w:abstractNumId w:val="13"/>
   </w:num>
   <w:num w:numId="25">
     <w:abstractNumId w:val="9"/>
   </w:num>
   <w:num w:numId="26">
-    <w:abstractNumId w:val="22"/>
+    <w:abstractNumId w:val="24"/>
   </w:num>
   <w:num w:numId="27">
     <w:abstractNumId w:val="10"/>
@@ -8667,19 +9270,25 @@
     <w:abstractNumId w:val="5"/>
   </w:num>
   <w:num w:numId="29">
-    <w:abstractNumId w:val="14"/>
+    <w:abstractNumId w:val="15"/>
   </w:num>
   <w:num w:numId="30">
     <w:abstractNumId w:val="4"/>
   </w:num>
   <w:num w:numId="31">
-    <w:abstractNumId w:val="13"/>
+    <w:abstractNumId w:val="14"/>
   </w:num>
   <w:num w:numId="32">
-    <w:abstractNumId w:val="15"/>
+    <w:abstractNumId w:val="16"/>
   </w:num>
   <w:num w:numId="33">
     <w:abstractNumId w:val="1"/>
+  </w:num>
+  <w:num w:numId="34">
+    <w:abstractNumId w:val="11"/>
+  </w:num>
+  <w:num w:numId="35">
+    <w:abstractNumId w:val="22"/>
   </w:num>
 </w:numbering>
 </file>
@@ -10262,7 +10871,7 @@
     <w:rsid w:val="00B66AE9"/>
     <w:rsid w:val="00BB30CE"/>
     <w:rsid w:val="00BB565E"/>
-    <w:rsid w:val="00D1425D"/>
+    <w:rsid w:val="00EB0F35"/>
   </w:rsids>
   <m:mathPr>
     <m:mathFont m:val="Cambria Math"/>
@@ -11192,7 +11801,7 @@
 </file>
 
 <file path=customXml/itemProps3.xml><?xml version="1.0" encoding="utf-8"?>
-<ds:datastoreItem xmlns:ds="http://schemas.openxmlformats.org/officeDocument/2006/customXml" ds:itemID="{F46AE44C-A2B4-4BBC-BE50-4BB98CBDE5B8}">
+<ds:datastoreItem xmlns:ds="http://schemas.openxmlformats.org/officeDocument/2006/customXml" ds:itemID="{339E71D1-4CB1-40D0-83FF-DF843B332C1D}">
   <ds:schemaRefs>
     <ds:schemaRef ds:uri="http://schemas.openxmlformats.org/officeDocument/2006/bibliography"/>
   </ds:schemaRefs>

</xml_diff>

<commit_message>
Capa de negocio a medias, empleado
</commit_message>
<xml_diff>
--- a/Segundo cuatrimestre/Analisisydisenio/Analisis_y_disenio.docx
+++ b/Segundo cuatrimestre/Analisisydisenio/Analisis_y_disenio.docx
@@ -520,7 +520,11 @@
               </mc:Choice>
               <mc:Fallback>
                 <w:pict>
-                  <v:shape w14:anchorId="48FC4DCC" id="Cuadro de texto 15" o:spid="_x0000_s1027" type="#_x0000_t202" alt="contact info" style="position:absolute;left:0;text-align:left;margin-left:0;margin-top:0;width:540pt;height:139.8pt;z-index:251675648;visibility:visible;mso-wrap-style:square;mso-width-percent:1282;mso-height-percent:200;mso-wrap-distance-left:9pt;mso-wrap-distance-top:0;mso-wrap-distance-right:9pt;mso-wrap-distance-bottom:0;mso-position-horizontal:center;mso-position-horizontal-relative:page;mso-position-vertical:bottom;mso-position-vertical-relative:margin;mso-width-percent:1282;mso-height-percent:200;mso-width-relative:margin;mso-height-relative:margin;v-text-anchor:bottom" o:gfxdata="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" o:allowoverlap="f" filled="f" stroked="f" strokeweight=".5pt">
+                  <v:shapetype w14:anchorId="48FC4DCC" id="_x0000_t202" coordsize="21600,21600" o:spt="202" path="m,l,21600r21600,l21600,xe">
+                    <v:stroke joinstyle="miter"/>
+                    <v:path gradientshapeok="t" o:connecttype="rect"/>
+                  </v:shapetype>
+                  <v:shape id="Cuadro de texto 15" o:spid="_x0000_s1027" type="#_x0000_t202" alt="contact info" style="position:absolute;left:0;text-align:left;margin-left:0;margin-top:0;width:540pt;height:139.8pt;z-index:251675648;visibility:visible;mso-wrap-style:square;mso-width-percent:1282;mso-height-percent:200;mso-wrap-distance-left:9pt;mso-wrap-distance-top:0;mso-wrap-distance-right:9pt;mso-wrap-distance-bottom:0;mso-position-horizontal:center;mso-position-horizontal-relative:page;mso-position-vertical:bottom;mso-position-vertical-relative:margin;mso-width-percent:1282;mso-height-percent:200;mso-width-relative:margin;mso-height-relative:margin;v-text-anchor:bottom" o:gfxdata="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" o:allowoverlap="f" filled="f" stroked="f" strokeweight=".5pt">
                     <v:textbox inset="0,0,0,0">
                       <w:txbxContent>
                         <w:p>
@@ -803,7 +807,7 @@
             </w:rPr>
             <w:fldChar w:fldCharType="separate"/>
           </w:r>
-          <w:hyperlink w:anchor="_Toc452062333" w:history="1">
+          <w:hyperlink w:anchor="_Toc452064781" w:history="1">
             <w:r>
               <w:rPr>
                 <w:rStyle w:val="Hipervnculo"/>
@@ -826,7 +830,7 @@
               <w:rPr>
                 <w:webHidden/>
               </w:rPr>
-              <w:instrText xml:space="preserve"> PAGEREF _Toc452062333 \h </w:instrText>
+              <w:instrText xml:space="preserve"> PAGEREF _Toc452064781 \h </w:instrText>
             </w:r>
             <w:r>
               <w:rPr>
@@ -865,7 +869,7 @@
               <w:lang w:eastAsia="es-ES"/>
             </w:rPr>
           </w:pPr>
-          <w:hyperlink w:anchor="_Toc452062334" w:history="1">
+          <w:hyperlink w:anchor="_Toc452064782" w:history="1">
             <w:r>
               <w:rPr>
                 <w:rStyle w:val="Hipervnculo"/>
@@ -888,7 +892,7 @@
               <w:rPr>
                 <w:webHidden/>
               </w:rPr>
-              <w:instrText xml:space="preserve"> PAGEREF _Toc452062334 \h </w:instrText>
+              <w:instrText xml:space="preserve"> PAGEREF _Toc452064782 \h </w:instrText>
             </w:r>
             <w:r>
               <w:rPr>
@@ -927,7 +931,7 @@
               <w:lang w:eastAsia="es-ES"/>
             </w:rPr>
           </w:pPr>
-          <w:hyperlink w:anchor="_Toc452062335" w:history="1">
+          <w:hyperlink w:anchor="_Toc452064783" w:history="1">
             <w:r>
               <w:rPr>
                 <w:rStyle w:val="Hipervnculo"/>
@@ -950,7 +954,7 @@
               <w:rPr>
                 <w:webHidden/>
               </w:rPr>
-              <w:instrText xml:space="preserve"> PAGEREF _Toc452062335 \h </w:instrText>
+              <w:instrText xml:space="preserve"> PAGEREF _Toc452064783 \h </w:instrText>
             </w:r>
             <w:r>
               <w:rPr>
@@ -989,7 +993,7 @@
               <w:lang w:eastAsia="es-ES"/>
             </w:rPr>
           </w:pPr>
-          <w:hyperlink w:anchor="_Toc452062336" w:history="1">
+          <w:hyperlink w:anchor="_Toc452064784" w:history="1">
             <w:r>
               <w:rPr>
                 <w:rStyle w:val="Hipervnculo"/>
@@ -1012,7 +1016,7 @@
               <w:rPr>
                 <w:webHidden/>
               </w:rPr>
-              <w:instrText xml:space="preserve"> PAGEREF _Toc452062336 \h </w:instrText>
+              <w:instrText xml:space="preserve"> PAGEREF _Toc452064784 \h </w:instrText>
             </w:r>
             <w:r>
               <w:rPr>
@@ -1084,7 +1088,7 @@
       <w:pPr>
         <w:pStyle w:val="Ttulo1"/>
       </w:pPr>
-      <w:bookmarkStart w:id="0" w:name="_Toc452062333"/>
+      <w:bookmarkStart w:id="0" w:name="_Toc452064781"/>
       <w:r>
         <w:lastRenderedPageBreak/>
         <w:t>Tabla de modificaciones</w:t>
@@ -1679,11 +1683,11 @@
         <w:br w:type="page"/>
       </w:r>
     </w:p>
+    <w:bookmarkStart w:id="1" w:name="_Toc452064782"/>
     <w:p>
       <w:pPr>
         <w:pStyle w:val="Ttulo1"/>
       </w:pPr>
-      <w:bookmarkStart w:id="1" w:name="_Toc452062334"/>
       <w:r>
         <w:rPr>
           <w:lang w:eastAsia="es-ES"/>
@@ -1692,7 +1696,7 @@
         <mc:AlternateContent>
           <mc:Choice Requires="wps">
             <w:drawing>
-              <wp:anchor distT="0" distB="2743200" distL="182880" distR="182880" simplePos="0" relativeHeight="251659264" behindDoc="0" locked="0" layoutInCell="1" allowOverlap="1" wp14:anchorId="7B77C9E3" wp14:editId="3D89156E">
+              <wp:anchor distT="0" distB="2743200" distL="182880" distR="182880" simplePos="0" relativeHeight="251659264" behindDoc="0" locked="0" layoutInCell="1" allowOverlap="1" wp14:anchorId="782E284F" wp14:editId="1DCD5490">
                 <wp:simplePos x="0" y="0"/>
                 <mc:AlternateContent>
                   <mc:Choice Requires="wp14">
@@ -2516,7 +2520,7 @@
           <w:tab w:val="left" w:pos="5026"/>
         </w:tabs>
       </w:pPr>
-      <w:bookmarkStart w:id="2" w:name="_Toc452062335"/>
+      <w:bookmarkStart w:id="2" w:name="_Toc452064783"/>
       <w:r>
         <w:lastRenderedPageBreak/>
         <w:t>Modelo de Diseño</w:t>
@@ -2656,7 +2660,7 @@
             <v:path o:extrusionok="f" gradientshapeok="t" o:connecttype="rect"/>
             <o:lock v:ext="edit" aspectratio="t"/>
           </v:shapetype>
-          <v:shape id="_x0000_i1034" type="#_x0000_t75" style="width:421.25pt;height:211.3pt">
+          <v:shape id="_x0000_i1025" type="#_x0000_t75" style="width:421.25pt;height:211.3pt">
             <v:imagedata r:id="rId11" o:title="capa_presentacion_empleado"/>
           </v:shape>
         </w:pict>
@@ -2768,10 +2772,7 @@
         <w:t>VistaAniadirEmpleado</w:t>
       </w:r>
       <w:r>
-        <w:t xml:space="preserve"> </w:t>
-      </w:r>
-      <w:r>
-        <w:t xml:space="preserve">de la que proporciona los campos concretos de un </w:t>
+        <w:t xml:space="preserve"> de la que proporciona los campos concretos de un </w:t>
       </w:r>
       <w:r>
         <w:rPr>
@@ -2970,7 +2971,7 @@
           <w:i/>
         </w:rPr>
         <w:pict>
-          <v:shape id="_x0000_i1035" type="#_x0000_t75" style="width:419.85pt;height:230.05pt">
+          <v:shape id="_x0000_i1026" type="#_x0000_t75" style="width:419.85pt;height:230.05pt">
             <v:imagedata r:id="rId12" o:title="factoria_capa_presentacion"/>
           </v:shape>
         </w:pict>
@@ -3029,10 +3030,7 @@
         <w:pStyle w:val="Ttulo3"/>
       </w:pPr>
       <w:r>
-        <w:t xml:space="preserve">Capa de </w:t>
-      </w:r>
-      <w:r>
-        <w:t>negoci</w:t>
+        <w:t>Capa de negoci</w:t>
       </w:r>
       <w:r>
         <w:t>o</w:t>
@@ -3075,21 +3073,198 @@
       <w:r>
         <w:t>permitir a la capa de presentación interactuar con la capa de negocio</w:t>
       </w:r>
-      <w:bookmarkStart w:id="3" w:name="_GoBack"/>
-      <w:bookmarkEnd w:id="3"/>
-    </w:p>
+      <w:r>
+        <w:t>.</w:t>
+      </w:r>
+    </w:p>
+    <w:p/>
     <w:p>
       <w:r>
         <w:pict>
-          <v:shape id="_x0000_i1039" type="#_x0000_t75" style="width:420.8pt;height:403pt">
+          <v:shape id="_x0000_i1027" type="#_x0000_t75" style="width:420.8pt;height:403pt">
             <v:imagedata r:id="rId13" o:title="capa_negocio_empleado"/>
           </v:shape>
         </w:pict>
       </w:r>
     </w:p>
+    <w:p>
+      <w:r>
+        <w:t xml:space="preserve">Hemos dividido este subsistema en tres grandes grupos de clases. Por un lado, tenemos la </w:t>
+      </w:r>
+      <w:r>
+        <w:rPr>
+          <w:i/>
+        </w:rPr>
+        <w:t>lógica</w:t>
+      </w:r>
+      <w:r>
+        <w:t xml:space="preserve"> de nuestra aplicación, que es la parte que implementa el patrón </w:t>
+      </w:r>
+      <w:r>
+        <w:rPr>
+          <w:i/>
+        </w:rPr>
+        <w:t>Servicio de aplicación</w:t>
+      </w:r>
+      <w:r>
+        <w:t xml:space="preserve">; por otro lado, tenemos las </w:t>
+      </w:r>
+      <w:r>
+        <w:rPr>
+          <w:i/>
+        </w:rPr>
+        <w:t>reglas</w:t>
+      </w:r>
+      <w:r>
+        <w:t xml:space="preserve">, que son </w:t>
+      </w:r>
+      <w:r>
+        <w:t xml:space="preserve">los modelos de los objetos del mundo real(empleados, facultades, contratos…); y por último tenemos los </w:t>
+      </w:r>
+      <w:r>
+        <w:rPr>
+          <w:i/>
+        </w:rPr>
+        <w:t>objetos de transferencia</w:t>
+      </w:r>
+      <w:r>
+        <w:t xml:space="preserve">, que aunque sean </w:t>
+      </w:r>
+      <w:r>
+        <w:lastRenderedPageBreak/>
+        <w:t>compartidos por todas las capas, los situaremos en esta capa debido a que esta es la que más los representa.</w:t>
+      </w:r>
+    </w:p>
+    <w:p>
+      <w:pPr>
+        <w:pStyle w:val="Ttulo3"/>
+        <w:numPr>
+          <w:ilvl w:val="0"/>
+          <w:numId w:val="39"/>
+        </w:numPr>
+      </w:pPr>
+      <w:r>
+        <w:t xml:space="preserve">Lógica </w:t>
+      </w:r>
+    </w:p>
+    <w:p>
+      <w:pPr>
+        <w:pStyle w:val="Prrafodelista"/>
+        <w:rPr>
+          <w:u w:val="single"/>
+        </w:rPr>
+      </w:pPr>
+      <w:r>
+        <w:t xml:space="preserve">Esta compuesta tan solo por la interfaz </w:t>
+      </w:r>
+      <w:r>
+        <w:rPr>
+          <w:i/>
+        </w:rPr>
+        <w:t>empleados</w:t>
+      </w:r>
+      <w:r>
+        <w:t xml:space="preserve">  y una </w:t>
+      </w:r>
+      <w:r>
+        <w:t xml:space="preserve">clase que la implementa, </w:t>
+      </w:r>
+      <w:r>
+        <w:rPr>
+          <w:i/>
+        </w:rPr>
+        <w:t>implementaciónEmpleados.</w:t>
+      </w:r>
+      <w:r>
+        <w:t xml:space="preserve"> La utilidad de esta interfaz es aislar la implementación de los métodos frente a las demás capas, de forma que puedan utilizar los métodos sin conocer su funcionamiento interno.</w:t>
+      </w:r>
+      <w:r>
+        <w:t xml:space="preserve"> Estos métodos que implementa nuestra clase se encargan de interaccionar con la capa de integración, y también contienen toda la lógica, que en este caso se limita a comprobar los permisos. Para ello, tiene acceso a la clase análoga de la </w:t>
+      </w:r>
+      <w:r>
+        <w:rPr>
+          <w:i/>
+        </w:rPr>
+        <w:t>capa de negocio</w:t>
+      </w:r>
+      <w:r>
+        <w:t xml:space="preserve"> del módulo </w:t>
+      </w:r>
+      <w:r>
+        <w:rPr>
+          <w:i/>
+        </w:rPr>
+        <w:t>Usuarios</w:t>
+      </w:r>
+      <w:r>
+        <w:t>, de nuevo a través de una interfaz.</w:t>
+      </w:r>
+    </w:p>
+    <w:p>
+      <w:pPr>
+        <w:pStyle w:val="Prrafodelista"/>
+        <w:numPr>
+          <w:ilvl w:val="0"/>
+          <w:numId w:val="38"/>
+        </w:numPr>
+        <w:rPr>
+          <w:rStyle w:val="Ttulo3Car"/>
+          <w:rFonts w:asciiTheme="minorHAnsi" w:eastAsiaTheme="minorHAnsi" w:hAnsiTheme="minorHAnsi" w:cstheme="minorBidi"/>
+          <w:color w:val="404040" w:themeColor="text1" w:themeTint="BF"/>
+          <w:sz w:val="20"/>
+          <w:szCs w:val="20"/>
+        </w:rPr>
+      </w:pPr>
+      <w:r>
+        <w:rPr>
+          <w:rStyle w:val="Ttulo3Car"/>
+        </w:rPr>
+        <w:t>Reglas</w:t>
+      </w:r>
+    </w:p>
+    <w:p>
+      <w:pPr>
+        <w:pStyle w:val="Prrafodelista"/>
+      </w:pPr>
+    </w:p>
+    <w:p>
+      <w:pPr>
+        <w:pStyle w:val="Prrafodelista"/>
+        <w:numPr>
+          <w:ilvl w:val="0"/>
+          <w:numId w:val="38"/>
+        </w:numPr>
+      </w:pPr>
+      <w:r>
+        <w:rPr>
+          <w:rStyle w:val="Ttulo3Car"/>
+        </w:rPr>
+        <w:t>Objetos de transferencia</w:t>
+      </w:r>
+    </w:p>
+    <w:p>
+      <w:pPr>
+        <w:pStyle w:val="Prrafodelista"/>
+      </w:pPr>
+    </w:p>
+    <w:p>
+      <w:pPr>
+        <w:pStyle w:val="Prrafodelista"/>
+      </w:pPr>
+    </w:p>
     <w:p/>
-    <w:p/>
-    <w:p/>
+    <w:p>
+      <w:pPr>
+        <w:tabs>
+          <w:tab w:val="left" w:pos="2282"/>
+        </w:tabs>
+      </w:pPr>
+      <w:r>
+        <w:tab/>
+      </w:r>
+      <w:bookmarkStart w:id="3" w:name="_GoBack"/>
+      <w:bookmarkEnd w:id="3"/>
+    </w:p>
     <w:p/>
     <w:p/>
     <w:p>
@@ -3190,7 +3365,17 @@
           <w:sz w:val="22"/>
           <w:szCs w:val="22"/>
         </w:rPr>
-        <w:t xml:space="preserve">, que implementarán nuestras vistas. Cada vista tiene una instancia de un </w:t>
+        <w:t xml:space="preserve">, que </w:t>
+      </w:r>
+      <w:r>
+        <w:rPr>
+          <w:rFonts w:asciiTheme="minorHAnsi" w:hAnsiTheme="minorHAnsi" w:cstheme="minorHAnsi"/>
+          <w:color w:val="000000"/>
+          <w:sz w:val="22"/>
+          <w:szCs w:val="22"/>
+        </w:rPr>
+        <w:lastRenderedPageBreak/>
+        <w:t xml:space="preserve">implementarán nuestras vistas. Cada vista tiene una instancia de un </w:t>
       </w:r>
       <w:r>
         <w:rPr>
@@ -3464,7 +3649,7 @@
       <w:pPr>
         <w:pStyle w:val="Ttulo1"/>
       </w:pPr>
-      <w:bookmarkStart w:id="4" w:name="_Toc452062336"/>
+      <w:bookmarkStart w:id="4" w:name="_Toc452064784"/>
       <w:r>
         <w:lastRenderedPageBreak/>
         <w:t>Pruebas</w:t>
@@ -5782,7 +5967,7 @@
             <w:fldChar w:fldCharType="separate"/>
           </w:r>
           <w:r>
-            <w:t>15</w:t>
+            <w:t>10</w:t>
           </w:r>
           <w:r>
             <w:fldChar w:fldCharType="end"/>
@@ -6004,6 +6189,232 @@
     </w:lvl>
   </w:abstractNum>
   <w:abstractNum w:abstractNumId="2" w15:restartNumberingAfterBreak="0">
+    <w:nsid w:val="0B6A1E6C"/>
+    <w:multiLevelType w:val="hybridMultilevel"/>
+    <w:tmpl w:val="96C208F8"/>
+    <w:lvl w:ilvl="0" w:tplc="0C0A0001">
+      <w:start w:val="1"/>
+      <w:numFmt w:val="bullet"/>
+      <w:lvlText w:val=""/>
+      <w:lvlJc w:val="left"/>
+      <w:pPr>
+        <w:ind w:left="720" w:hanging="360"/>
+      </w:pPr>
+      <w:rPr>
+        <w:rFonts w:ascii="Symbol" w:hAnsi="Symbol" w:hint="default"/>
+      </w:rPr>
+    </w:lvl>
+    <w:lvl w:ilvl="1" w:tplc="0C0A0003" w:tentative="1">
+      <w:start w:val="1"/>
+      <w:numFmt w:val="bullet"/>
+      <w:lvlText w:val="o"/>
+      <w:lvlJc w:val="left"/>
+      <w:pPr>
+        <w:ind w:left="1440" w:hanging="360"/>
+      </w:pPr>
+      <w:rPr>
+        <w:rFonts w:ascii="Courier New" w:hAnsi="Courier New" w:cs="Courier New" w:hint="default"/>
+      </w:rPr>
+    </w:lvl>
+    <w:lvl w:ilvl="2" w:tplc="0C0A0005" w:tentative="1">
+      <w:start w:val="1"/>
+      <w:numFmt w:val="bullet"/>
+      <w:lvlText w:val=""/>
+      <w:lvlJc w:val="left"/>
+      <w:pPr>
+        <w:ind w:left="2160" w:hanging="360"/>
+      </w:pPr>
+      <w:rPr>
+        <w:rFonts w:ascii="Wingdings" w:hAnsi="Wingdings" w:hint="default"/>
+      </w:rPr>
+    </w:lvl>
+    <w:lvl w:ilvl="3" w:tplc="0C0A0001" w:tentative="1">
+      <w:start w:val="1"/>
+      <w:numFmt w:val="bullet"/>
+      <w:lvlText w:val=""/>
+      <w:lvlJc w:val="left"/>
+      <w:pPr>
+        <w:ind w:left="2880" w:hanging="360"/>
+      </w:pPr>
+      <w:rPr>
+        <w:rFonts w:ascii="Symbol" w:hAnsi="Symbol" w:hint="default"/>
+      </w:rPr>
+    </w:lvl>
+    <w:lvl w:ilvl="4" w:tplc="0C0A0003" w:tentative="1">
+      <w:start w:val="1"/>
+      <w:numFmt w:val="bullet"/>
+      <w:lvlText w:val="o"/>
+      <w:lvlJc w:val="left"/>
+      <w:pPr>
+        <w:ind w:left="3600" w:hanging="360"/>
+      </w:pPr>
+      <w:rPr>
+        <w:rFonts w:ascii="Courier New" w:hAnsi="Courier New" w:cs="Courier New" w:hint="default"/>
+      </w:rPr>
+    </w:lvl>
+    <w:lvl w:ilvl="5" w:tplc="0C0A0005" w:tentative="1">
+      <w:start w:val="1"/>
+      <w:numFmt w:val="bullet"/>
+      <w:lvlText w:val=""/>
+      <w:lvlJc w:val="left"/>
+      <w:pPr>
+        <w:ind w:left="4320" w:hanging="360"/>
+      </w:pPr>
+      <w:rPr>
+        <w:rFonts w:ascii="Wingdings" w:hAnsi="Wingdings" w:hint="default"/>
+      </w:rPr>
+    </w:lvl>
+    <w:lvl w:ilvl="6" w:tplc="0C0A0001" w:tentative="1">
+      <w:start w:val="1"/>
+      <w:numFmt w:val="bullet"/>
+      <w:lvlText w:val=""/>
+      <w:lvlJc w:val="left"/>
+      <w:pPr>
+        <w:ind w:left="5040" w:hanging="360"/>
+      </w:pPr>
+      <w:rPr>
+        <w:rFonts w:ascii="Symbol" w:hAnsi="Symbol" w:hint="default"/>
+      </w:rPr>
+    </w:lvl>
+    <w:lvl w:ilvl="7" w:tplc="0C0A0003" w:tentative="1">
+      <w:start w:val="1"/>
+      <w:numFmt w:val="bullet"/>
+      <w:lvlText w:val="o"/>
+      <w:lvlJc w:val="left"/>
+      <w:pPr>
+        <w:ind w:left="5760" w:hanging="360"/>
+      </w:pPr>
+      <w:rPr>
+        <w:rFonts w:ascii="Courier New" w:hAnsi="Courier New" w:cs="Courier New" w:hint="default"/>
+      </w:rPr>
+    </w:lvl>
+    <w:lvl w:ilvl="8" w:tplc="0C0A0005" w:tentative="1">
+      <w:start w:val="1"/>
+      <w:numFmt w:val="bullet"/>
+      <w:lvlText w:val=""/>
+      <w:lvlJc w:val="left"/>
+      <w:pPr>
+        <w:ind w:left="6480" w:hanging="360"/>
+      </w:pPr>
+      <w:rPr>
+        <w:rFonts w:ascii="Wingdings" w:hAnsi="Wingdings" w:hint="default"/>
+      </w:rPr>
+    </w:lvl>
+  </w:abstractNum>
+  <w:abstractNum w:abstractNumId="3" w15:restartNumberingAfterBreak="0">
+    <w:nsid w:val="0BB25579"/>
+    <w:multiLevelType w:val="hybridMultilevel"/>
+    <w:tmpl w:val="9EF215E0"/>
+    <w:lvl w:ilvl="0" w:tplc="0C0A0001">
+      <w:start w:val="1"/>
+      <w:numFmt w:val="bullet"/>
+      <w:lvlText w:val=""/>
+      <w:lvlJc w:val="left"/>
+      <w:pPr>
+        <w:ind w:left="720" w:hanging="360"/>
+      </w:pPr>
+      <w:rPr>
+        <w:rFonts w:ascii="Symbol" w:hAnsi="Symbol" w:hint="default"/>
+      </w:rPr>
+    </w:lvl>
+    <w:lvl w:ilvl="1" w:tplc="0C0A0003" w:tentative="1">
+      <w:start w:val="1"/>
+      <w:numFmt w:val="bullet"/>
+      <w:lvlText w:val="o"/>
+      <w:lvlJc w:val="left"/>
+      <w:pPr>
+        <w:ind w:left="1440" w:hanging="360"/>
+      </w:pPr>
+      <w:rPr>
+        <w:rFonts w:ascii="Courier New" w:hAnsi="Courier New" w:cs="Courier New" w:hint="default"/>
+      </w:rPr>
+    </w:lvl>
+    <w:lvl w:ilvl="2" w:tplc="0C0A0005" w:tentative="1">
+      <w:start w:val="1"/>
+      <w:numFmt w:val="bullet"/>
+      <w:lvlText w:val=""/>
+      <w:lvlJc w:val="left"/>
+      <w:pPr>
+        <w:ind w:left="2160" w:hanging="360"/>
+      </w:pPr>
+      <w:rPr>
+        <w:rFonts w:ascii="Wingdings" w:hAnsi="Wingdings" w:hint="default"/>
+      </w:rPr>
+    </w:lvl>
+    <w:lvl w:ilvl="3" w:tplc="0C0A0001" w:tentative="1">
+      <w:start w:val="1"/>
+      <w:numFmt w:val="bullet"/>
+      <w:lvlText w:val=""/>
+      <w:lvlJc w:val="left"/>
+      <w:pPr>
+        <w:ind w:left="2880" w:hanging="360"/>
+      </w:pPr>
+      <w:rPr>
+        <w:rFonts w:ascii="Symbol" w:hAnsi="Symbol" w:hint="default"/>
+      </w:rPr>
+    </w:lvl>
+    <w:lvl w:ilvl="4" w:tplc="0C0A0003" w:tentative="1">
+      <w:start w:val="1"/>
+      <w:numFmt w:val="bullet"/>
+      <w:lvlText w:val="o"/>
+      <w:lvlJc w:val="left"/>
+      <w:pPr>
+        <w:ind w:left="3600" w:hanging="360"/>
+      </w:pPr>
+      <w:rPr>
+        <w:rFonts w:ascii="Courier New" w:hAnsi="Courier New" w:cs="Courier New" w:hint="default"/>
+      </w:rPr>
+    </w:lvl>
+    <w:lvl w:ilvl="5" w:tplc="0C0A0005" w:tentative="1">
+      <w:start w:val="1"/>
+      <w:numFmt w:val="bullet"/>
+      <w:lvlText w:val=""/>
+      <w:lvlJc w:val="left"/>
+      <w:pPr>
+        <w:ind w:left="4320" w:hanging="360"/>
+      </w:pPr>
+      <w:rPr>
+        <w:rFonts w:ascii="Wingdings" w:hAnsi="Wingdings" w:hint="default"/>
+      </w:rPr>
+    </w:lvl>
+    <w:lvl w:ilvl="6" w:tplc="0C0A0001" w:tentative="1">
+      <w:start w:val="1"/>
+      <w:numFmt w:val="bullet"/>
+      <w:lvlText w:val=""/>
+      <w:lvlJc w:val="left"/>
+      <w:pPr>
+        <w:ind w:left="5040" w:hanging="360"/>
+      </w:pPr>
+      <w:rPr>
+        <w:rFonts w:ascii="Symbol" w:hAnsi="Symbol" w:hint="default"/>
+      </w:rPr>
+    </w:lvl>
+    <w:lvl w:ilvl="7" w:tplc="0C0A0003" w:tentative="1">
+      <w:start w:val="1"/>
+      <w:numFmt w:val="bullet"/>
+      <w:lvlText w:val="o"/>
+      <w:lvlJc w:val="left"/>
+      <w:pPr>
+        <w:ind w:left="5760" w:hanging="360"/>
+      </w:pPr>
+      <w:rPr>
+        <w:rFonts w:ascii="Courier New" w:hAnsi="Courier New" w:cs="Courier New" w:hint="default"/>
+      </w:rPr>
+    </w:lvl>
+    <w:lvl w:ilvl="8" w:tplc="0C0A0005" w:tentative="1">
+      <w:start w:val="1"/>
+      <w:numFmt w:val="bullet"/>
+      <w:lvlText w:val=""/>
+      <w:lvlJc w:val="left"/>
+      <w:pPr>
+        <w:ind w:left="6480" w:hanging="360"/>
+      </w:pPr>
+      <w:rPr>
+        <w:rFonts w:ascii="Wingdings" w:hAnsi="Wingdings" w:hint="default"/>
+      </w:rPr>
+    </w:lvl>
+  </w:abstractNum>
+  <w:abstractNum w:abstractNumId="4" w15:restartNumberingAfterBreak="0">
     <w:nsid w:val="0CB07857"/>
     <w:multiLevelType w:val="hybridMultilevel"/>
     <w:tmpl w:val="B3707C60"/>
@@ -6092,7 +6503,7 @@
       </w:pPr>
     </w:lvl>
   </w:abstractNum>
-  <w:abstractNum w:abstractNumId="3" w15:restartNumberingAfterBreak="0">
+  <w:abstractNum w:abstractNumId="5" w15:restartNumberingAfterBreak="0">
     <w:nsid w:val="12266B9A"/>
     <w:multiLevelType w:val="hybridMultilevel"/>
     <w:tmpl w:val="84CCFEE0"/>
@@ -6204,7 +6615,7 @@
       </w:rPr>
     </w:lvl>
   </w:abstractNum>
-  <w:abstractNum w:abstractNumId="4" w15:restartNumberingAfterBreak="0">
+  <w:abstractNum w:abstractNumId="6" w15:restartNumberingAfterBreak="0">
     <w:nsid w:val="17793ADC"/>
     <w:multiLevelType w:val="hybridMultilevel"/>
     <w:tmpl w:val="8EA4B500"/>
@@ -6317,7 +6728,7 @@
       </w:rPr>
     </w:lvl>
   </w:abstractNum>
-  <w:abstractNum w:abstractNumId="5" w15:restartNumberingAfterBreak="0">
+  <w:abstractNum w:abstractNumId="7" w15:restartNumberingAfterBreak="0">
     <w:nsid w:val="1AD10D0B"/>
     <w:multiLevelType w:val="multilevel"/>
     <w:tmpl w:val="AF165038"/>
@@ -6438,7 +6849,120 @@
       </w:rPr>
     </w:lvl>
   </w:abstractNum>
-  <w:abstractNum w:abstractNumId="6" w15:restartNumberingAfterBreak="0">
+  <w:abstractNum w:abstractNumId="8" w15:restartNumberingAfterBreak="0">
+    <w:nsid w:val="207149FD"/>
+    <w:multiLevelType w:val="hybridMultilevel"/>
+    <w:tmpl w:val="6EC63968"/>
+    <w:lvl w:ilvl="0" w:tplc="0C0A0001">
+      <w:start w:val="1"/>
+      <w:numFmt w:val="bullet"/>
+      <w:lvlText w:val=""/>
+      <w:lvlJc w:val="left"/>
+      <w:pPr>
+        <w:ind w:left="720" w:hanging="360"/>
+      </w:pPr>
+      <w:rPr>
+        <w:rFonts w:ascii="Symbol" w:hAnsi="Symbol" w:hint="default"/>
+      </w:rPr>
+    </w:lvl>
+    <w:lvl w:ilvl="1" w:tplc="0C0A0003" w:tentative="1">
+      <w:start w:val="1"/>
+      <w:numFmt w:val="bullet"/>
+      <w:lvlText w:val="o"/>
+      <w:lvlJc w:val="left"/>
+      <w:pPr>
+        <w:ind w:left="1440" w:hanging="360"/>
+      </w:pPr>
+      <w:rPr>
+        <w:rFonts w:ascii="Courier New" w:hAnsi="Courier New" w:cs="Courier New" w:hint="default"/>
+      </w:rPr>
+    </w:lvl>
+    <w:lvl w:ilvl="2" w:tplc="0C0A0005" w:tentative="1">
+      <w:start w:val="1"/>
+      <w:numFmt w:val="bullet"/>
+      <w:lvlText w:val=""/>
+      <w:lvlJc w:val="left"/>
+      <w:pPr>
+        <w:ind w:left="2160" w:hanging="360"/>
+      </w:pPr>
+      <w:rPr>
+        <w:rFonts w:ascii="Wingdings" w:hAnsi="Wingdings" w:hint="default"/>
+      </w:rPr>
+    </w:lvl>
+    <w:lvl w:ilvl="3" w:tplc="0C0A0001" w:tentative="1">
+      <w:start w:val="1"/>
+      <w:numFmt w:val="bullet"/>
+      <w:lvlText w:val=""/>
+      <w:lvlJc w:val="left"/>
+      <w:pPr>
+        <w:ind w:left="2880" w:hanging="360"/>
+      </w:pPr>
+      <w:rPr>
+        <w:rFonts w:ascii="Symbol" w:hAnsi="Symbol" w:hint="default"/>
+      </w:rPr>
+    </w:lvl>
+    <w:lvl w:ilvl="4" w:tplc="0C0A0003" w:tentative="1">
+      <w:start w:val="1"/>
+      <w:numFmt w:val="bullet"/>
+      <w:lvlText w:val="o"/>
+      <w:lvlJc w:val="left"/>
+      <w:pPr>
+        <w:ind w:left="3600" w:hanging="360"/>
+      </w:pPr>
+      <w:rPr>
+        <w:rFonts w:ascii="Courier New" w:hAnsi="Courier New" w:cs="Courier New" w:hint="default"/>
+      </w:rPr>
+    </w:lvl>
+    <w:lvl w:ilvl="5" w:tplc="0C0A0005" w:tentative="1">
+      <w:start w:val="1"/>
+      <w:numFmt w:val="bullet"/>
+      <w:lvlText w:val=""/>
+      <w:lvlJc w:val="left"/>
+      <w:pPr>
+        <w:ind w:left="4320" w:hanging="360"/>
+      </w:pPr>
+      <w:rPr>
+        <w:rFonts w:ascii="Wingdings" w:hAnsi="Wingdings" w:hint="default"/>
+      </w:rPr>
+    </w:lvl>
+    <w:lvl w:ilvl="6" w:tplc="0C0A0001" w:tentative="1">
+      <w:start w:val="1"/>
+      <w:numFmt w:val="bullet"/>
+      <w:lvlText w:val=""/>
+      <w:lvlJc w:val="left"/>
+      <w:pPr>
+        <w:ind w:left="5040" w:hanging="360"/>
+      </w:pPr>
+      <w:rPr>
+        <w:rFonts w:ascii="Symbol" w:hAnsi="Symbol" w:hint="default"/>
+      </w:rPr>
+    </w:lvl>
+    <w:lvl w:ilvl="7" w:tplc="0C0A0003" w:tentative="1">
+      <w:start w:val="1"/>
+      <w:numFmt w:val="bullet"/>
+      <w:lvlText w:val="o"/>
+      <w:lvlJc w:val="left"/>
+      <w:pPr>
+        <w:ind w:left="5760" w:hanging="360"/>
+      </w:pPr>
+      <w:rPr>
+        <w:rFonts w:ascii="Courier New" w:hAnsi="Courier New" w:cs="Courier New" w:hint="default"/>
+      </w:rPr>
+    </w:lvl>
+    <w:lvl w:ilvl="8" w:tplc="0C0A0005" w:tentative="1">
+      <w:start w:val="1"/>
+      <w:numFmt w:val="bullet"/>
+      <w:lvlText w:val=""/>
+      <w:lvlJc w:val="left"/>
+      <w:pPr>
+        <w:ind w:left="6480" w:hanging="360"/>
+      </w:pPr>
+      <w:rPr>
+        <w:rFonts w:ascii="Wingdings" w:hAnsi="Wingdings" w:hint="default"/>
+      </w:rPr>
+    </w:lvl>
+  </w:abstractNum>
+  <w:abstractNum w:abstractNumId="9" w15:restartNumberingAfterBreak="0">
     <w:nsid w:val="22862DD6"/>
     <w:multiLevelType w:val="hybridMultilevel"/>
     <w:tmpl w:val="3B56D80A"/>
@@ -6550,7 +7074,7 @@
       </w:rPr>
     </w:lvl>
   </w:abstractNum>
-  <w:abstractNum w:abstractNumId="7" w15:restartNumberingAfterBreak="0">
+  <w:abstractNum w:abstractNumId="10" w15:restartNumberingAfterBreak="0">
     <w:nsid w:val="23BB0699"/>
     <w:multiLevelType w:val="hybridMultilevel"/>
     <w:tmpl w:val="B300A5F8"/>
@@ -6663,7 +7187,7 @@
       </w:rPr>
     </w:lvl>
   </w:abstractNum>
-  <w:abstractNum w:abstractNumId="8" w15:restartNumberingAfterBreak="0">
+  <w:abstractNum w:abstractNumId="11" w15:restartNumberingAfterBreak="0">
     <w:nsid w:val="2626275B"/>
     <w:multiLevelType w:val="hybridMultilevel"/>
     <w:tmpl w:val="EA683808"/>
@@ -6776,7 +7300,7 @@
       </w:rPr>
     </w:lvl>
   </w:abstractNum>
-  <w:abstractNum w:abstractNumId="9" w15:restartNumberingAfterBreak="0">
+  <w:abstractNum w:abstractNumId="12" w15:restartNumberingAfterBreak="0">
     <w:nsid w:val="28883464"/>
     <w:multiLevelType w:val="multilevel"/>
     <w:tmpl w:val="AF165038"/>
@@ -6897,7 +7421,7 @@
       </w:rPr>
     </w:lvl>
   </w:abstractNum>
-  <w:abstractNum w:abstractNumId="10" w15:restartNumberingAfterBreak="0">
+  <w:abstractNum w:abstractNumId="13" w15:restartNumberingAfterBreak="0">
     <w:nsid w:val="2D5B47B8"/>
     <w:multiLevelType w:val="multilevel"/>
     <w:tmpl w:val="AF165038"/>
@@ -7018,7 +7542,7 @@
       </w:rPr>
     </w:lvl>
   </w:abstractNum>
-  <w:abstractNum w:abstractNumId="11" w15:restartNumberingAfterBreak="0">
+  <w:abstractNum w:abstractNumId="14" w15:restartNumberingAfterBreak="0">
     <w:nsid w:val="34293465"/>
     <w:multiLevelType w:val="hybridMultilevel"/>
     <w:tmpl w:val="9C087238"/>
@@ -7131,7 +7655,7 @@
       </w:rPr>
     </w:lvl>
   </w:abstractNum>
-  <w:abstractNum w:abstractNumId="12" w15:restartNumberingAfterBreak="0">
+  <w:abstractNum w:abstractNumId="15" w15:restartNumberingAfterBreak="0">
     <w:nsid w:val="367F6A45"/>
     <w:multiLevelType w:val="multilevel"/>
     <w:tmpl w:val="0436C7FE"/>
@@ -7254,7 +7778,7 @@
       </w:rPr>
     </w:lvl>
   </w:abstractNum>
-  <w:abstractNum w:abstractNumId="13" w15:restartNumberingAfterBreak="0">
+  <w:abstractNum w:abstractNumId="16" w15:restartNumberingAfterBreak="0">
     <w:nsid w:val="392D2245"/>
     <w:multiLevelType w:val="multilevel"/>
     <w:tmpl w:val="AF165038"/>
@@ -7375,7 +7899,7 @@
       </w:rPr>
     </w:lvl>
   </w:abstractNum>
-  <w:abstractNum w:abstractNumId="14" w15:restartNumberingAfterBreak="0">
+  <w:abstractNum w:abstractNumId="17" w15:restartNumberingAfterBreak="0">
     <w:nsid w:val="3A8C3F99"/>
     <w:multiLevelType w:val="hybridMultilevel"/>
     <w:tmpl w:val="38486B0A"/>
@@ -7488,7 +8012,7 @@
       </w:rPr>
     </w:lvl>
   </w:abstractNum>
-  <w:abstractNum w:abstractNumId="15" w15:restartNumberingAfterBreak="0">
+  <w:abstractNum w:abstractNumId="18" w15:restartNumberingAfterBreak="0">
     <w:nsid w:val="3FA56BA9"/>
     <w:multiLevelType w:val="hybridMultilevel"/>
     <w:tmpl w:val="E4786CB0"/>
@@ -7601,7 +8125,7 @@
       </w:rPr>
     </w:lvl>
   </w:abstractNum>
-  <w:abstractNum w:abstractNumId="16" w15:restartNumberingAfterBreak="0">
+  <w:abstractNum w:abstractNumId="19" w15:restartNumberingAfterBreak="0">
     <w:nsid w:val="4213102A"/>
     <w:multiLevelType w:val="hybridMultilevel"/>
     <w:tmpl w:val="B294790A"/>
@@ -7714,7 +8238,7 @@
       </w:rPr>
     </w:lvl>
   </w:abstractNum>
-  <w:abstractNum w:abstractNumId="17" w15:restartNumberingAfterBreak="0">
+  <w:abstractNum w:abstractNumId="20" w15:restartNumberingAfterBreak="0">
     <w:nsid w:val="43F72D2B"/>
     <w:multiLevelType w:val="hybridMultilevel"/>
     <w:tmpl w:val="5AFA84CA"/>
@@ -7827,7 +8351,120 @@
       </w:rPr>
     </w:lvl>
   </w:abstractNum>
-  <w:abstractNum w:abstractNumId="18" w15:restartNumberingAfterBreak="0">
+  <w:abstractNum w:abstractNumId="21" w15:restartNumberingAfterBreak="0">
+    <w:nsid w:val="482C11A0"/>
+    <w:multiLevelType w:val="hybridMultilevel"/>
+    <w:tmpl w:val="915272D0"/>
+    <w:lvl w:ilvl="0" w:tplc="0C0A0001">
+      <w:start w:val="1"/>
+      <w:numFmt w:val="bullet"/>
+      <w:lvlText w:val=""/>
+      <w:lvlJc w:val="left"/>
+      <w:pPr>
+        <w:ind w:left="720" w:hanging="360"/>
+      </w:pPr>
+      <w:rPr>
+        <w:rFonts w:ascii="Symbol" w:hAnsi="Symbol" w:hint="default"/>
+      </w:rPr>
+    </w:lvl>
+    <w:lvl w:ilvl="1" w:tplc="0C0A0003" w:tentative="1">
+      <w:start w:val="1"/>
+      <w:numFmt w:val="bullet"/>
+      <w:lvlText w:val="o"/>
+      <w:lvlJc w:val="left"/>
+      <w:pPr>
+        <w:ind w:left="1440" w:hanging="360"/>
+      </w:pPr>
+      <w:rPr>
+        <w:rFonts w:ascii="Courier New" w:hAnsi="Courier New" w:cs="Courier New" w:hint="default"/>
+      </w:rPr>
+    </w:lvl>
+    <w:lvl w:ilvl="2" w:tplc="0C0A0005" w:tentative="1">
+      <w:start w:val="1"/>
+      <w:numFmt w:val="bullet"/>
+      <w:lvlText w:val=""/>
+      <w:lvlJc w:val="left"/>
+      <w:pPr>
+        <w:ind w:left="2160" w:hanging="360"/>
+      </w:pPr>
+      <w:rPr>
+        <w:rFonts w:ascii="Wingdings" w:hAnsi="Wingdings" w:hint="default"/>
+      </w:rPr>
+    </w:lvl>
+    <w:lvl w:ilvl="3" w:tplc="0C0A0001" w:tentative="1">
+      <w:start w:val="1"/>
+      <w:numFmt w:val="bullet"/>
+      <w:lvlText w:val=""/>
+      <w:lvlJc w:val="left"/>
+      <w:pPr>
+        <w:ind w:left="2880" w:hanging="360"/>
+      </w:pPr>
+      <w:rPr>
+        <w:rFonts w:ascii="Symbol" w:hAnsi="Symbol" w:hint="default"/>
+      </w:rPr>
+    </w:lvl>
+    <w:lvl w:ilvl="4" w:tplc="0C0A0003" w:tentative="1">
+      <w:start w:val="1"/>
+      <w:numFmt w:val="bullet"/>
+      <w:lvlText w:val="o"/>
+      <w:lvlJc w:val="left"/>
+      <w:pPr>
+        <w:ind w:left="3600" w:hanging="360"/>
+      </w:pPr>
+      <w:rPr>
+        <w:rFonts w:ascii="Courier New" w:hAnsi="Courier New" w:cs="Courier New" w:hint="default"/>
+      </w:rPr>
+    </w:lvl>
+    <w:lvl w:ilvl="5" w:tplc="0C0A0005" w:tentative="1">
+      <w:start w:val="1"/>
+      <w:numFmt w:val="bullet"/>
+      <w:lvlText w:val=""/>
+      <w:lvlJc w:val="left"/>
+      <w:pPr>
+        <w:ind w:left="4320" w:hanging="360"/>
+      </w:pPr>
+      <w:rPr>
+        <w:rFonts w:ascii="Wingdings" w:hAnsi="Wingdings" w:hint="default"/>
+      </w:rPr>
+    </w:lvl>
+    <w:lvl w:ilvl="6" w:tplc="0C0A0001" w:tentative="1">
+      <w:start w:val="1"/>
+      <w:numFmt w:val="bullet"/>
+      <w:lvlText w:val=""/>
+      <w:lvlJc w:val="left"/>
+      <w:pPr>
+        <w:ind w:left="5040" w:hanging="360"/>
+      </w:pPr>
+      <w:rPr>
+        <w:rFonts w:ascii="Symbol" w:hAnsi="Symbol" w:hint="default"/>
+      </w:rPr>
+    </w:lvl>
+    <w:lvl w:ilvl="7" w:tplc="0C0A0003" w:tentative="1">
+      <w:start w:val="1"/>
+      <w:numFmt w:val="bullet"/>
+      <w:lvlText w:val="o"/>
+      <w:lvlJc w:val="left"/>
+      <w:pPr>
+        <w:ind w:left="5760" w:hanging="360"/>
+      </w:pPr>
+      <w:rPr>
+        <w:rFonts w:ascii="Courier New" w:hAnsi="Courier New" w:cs="Courier New" w:hint="default"/>
+      </w:rPr>
+    </w:lvl>
+    <w:lvl w:ilvl="8" w:tplc="0C0A0005" w:tentative="1">
+      <w:start w:val="1"/>
+      <w:numFmt w:val="bullet"/>
+      <w:lvlText w:val=""/>
+      <w:lvlJc w:val="left"/>
+      <w:pPr>
+        <w:ind w:left="6480" w:hanging="360"/>
+      </w:pPr>
+      <w:rPr>
+        <w:rFonts w:ascii="Wingdings" w:hAnsi="Wingdings" w:hint="default"/>
+      </w:rPr>
+    </w:lvl>
+  </w:abstractNum>
+  <w:abstractNum w:abstractNumId="22" w15:restartNumberingAfterBreak="0">
     <w:nsid w:val="49B56313"/>
     <w:multiLevelType w:val="hybridMultilevel"/>
     <w:tmpl w:val="27B221CE"/>
@@ -7939,7 +8576,7 @@
       </w:rPr>
     </w:lvl>
   </w:abstractNum>
-  <w:abstractNum w:abstractNumId="19" w15:restartNumberingAfterBreak="0">
+  <w:abstractNum w:abstractNumId="23" w15:restartNumberingAfterBreak="0">
     <w:nsid w:val="49B61C96"/>
     <w:multiLevelType w:val="hybridMultilevel"/>
     <w:tmpl w:val="BD060606"/>
@@ -8051,7 +8688,7 @@
       </w:rPr>
     </w:lvl>
   </w:abstractNum>
-  <w:abstractNum w:abstractNumId="20" w15:restartNumberingAfterBreak="0">
+  <w:abstractNum w:abstractNumId="24" w15:restartNumberingAfterBreak="0">
     <w:nsid w:val="4F774F41"/>
     <w:multiLevelType w:val="hybridMultilevel"/>
     <w:tmpl w:val="6F58F0F6"/>
@@ -8164,7 +8801,7 @@
       </w:rPr>
     </w:lvl>
   </w:abstractNum>
-  <w:abstractNum w:abstractNumId="21" w15:restartNumberingAfterBreak="0">
+  <w:abstractNum w:abstractNumId="25" w15:restartNumberingAfterBreak="0">
     <w:nsid w:val="66B162C9"/>
     <w:multiLevelType w:val="hybridMultilevel"/>
     <w:tmpl w:val="0554DDC2"/>
@@ -8277,7 +8914,7 @@
       </w:rPr>
     </w:lvl>
   </w:abstractNum>
-  <w:abstractNum w:abstractNumId="22" w15:restartNumberingAfterBreak="0">
+  <w:abstractNum w:abstractNumId="26" w15:restartNumberingAfterBreak="0">
     <w:nsid w:val="6D547FF5"/>
     <w:multiLevelType w:val="hybridMultilevel"/>
     <w:tmpl w:val="4A66BAC8"/>
@@ -8390,7 +9027,7 @@
       </w:rPr>
     </w:lvl>
   </w:abstractNum>
-  <w:abstractNum w:abstractNumId="23" w15:restartNumberingAfterBreak="0">
+  <w:abstractNum w:abstractNumId="27" w15:restartNumberingAfterBreak="0">
     <w:nsid w:val="6D6348F8"/>
     <w:multiLevelType w:val="multilevel"/>
     <w:tmpl w:val="A1466A72"/>
@@ -8511,7 +9148,7 @@
       </w:rPr>
     </w:lvl>
   </w:abstractNum>
-  <w:abstractNum w:abstractNumId="24" w15:restartNumberingAfterBreak="0">
+  <w:abstractNum w:abstractNumId="28" w15:restartNumberingAfterBreak="0">
     <w:nsid w:val="72B42633"/>
     <w:multiLevelType w:val="multilevel"/>
     <w:tmpl w:val="AF165038"/>
@@ -8632,7 +9269,7 @@
       </w:rPr>
     </w:lvl>
   </w:abstractNum>
-  <w:abstractNum w:abstractNumId="25" w15:restartNumberingAfterBreak="0">
+  <w:abstractNum w:abstractNumId="29" w15:restartNumberingAfterBreak="0">
     <w:nsid w:val="79394E2B"/>
     <w:multiLevelType w:val="multilevel"/>
     <w:tmpl w:val="22FA14EC"/>
@@ -8781,7 +9418,7 @@
       </w:rPr>
     </w:lvl>
   </w:abstractNum>
-  <w:abstractNum w:abstractNumId="26" w15:restartNumberingAfterBreak="0">
+  <w:abstractNum w:abstractNumId="30" w15:restartNumberingAfterBreak="0">
     <w:nsid w:val="7AD216D2"/>
     <w:multiLevelType w:val="hybridMultilevel"/>
     <w:tmpl w:val="45148BEA"/>
@@ -8894,7 +9531,7 @@
       </w:rPr>
     </w:lvl>
   </w:abstractNum>
-  <w:abstractNum w:abstractNumId="27" w15:restartNumberingAfterBreak="0">
+  <w:abstractNum w:abstractNumId="31" w15:restartNumberingAfterBreak="0">
     <w:nsid w:val="7B181EBB"/>
     <w:multiLevelType w:val="hybridMultilevel"/>
     <w:tmpl w:val="982E8142"/>
@@ -9016,7 +9653,7 @@
     </w:lvlOverride>
   </w:num>
   <w:num w:numId="3">
-    <w:abstractNumId w:val="12"/>
+    <w:abstractNumId w:val="15"/>
   </w:num>
   <w:num w:numId="4">
     <w:abstractNumId w:val="0"/>
@@ -9031,22 +9668,22 @@
     </w:lvlOverride>
   </w:num>
   <w:num w:numId="6">
-    <w:abstractNumId w:val="27"/>
+    <w:abstractNumId w:val="31"/>
   </w:num>
   <w:num w:numId="7">
-    <w:abstractNumId w:val="20"/>
+    <w:abstractNumId w:val="24"/>
   </w:num>
   <w:num w:numId="8">
-    <w:abstractNumId w:val="19"/>
+    <w:abstractNumId w:val="23"/>
   </w:num>
   <w:num w:numId="9">
-    <w:abstractNumId w:val="6"/>
+    <w:abstractNumId w:val="9"/>
   </w:num>
   <w:num w:numId="10">
-    <w:abstractNumId w:val="25"/>
+    <w:abstractNumId w:val="29"/>
   </w:num>
   <w:num w:numId="11">
-    <w:abstractNumId w:val="25"/>
+    <w:abstractNumId w:val="29"/>
     <w:lvlOverride w:ilvl="1">
       <w:lvl w:ilvl="1">
         <w:numFmt w:val="bullet"/>
@@ -9066,7 +9703,7 @@
     </w:lvlOverride>
   </w:num>
   <w:num w:numId="12">
-    <w:abstractNumId w:val="25"/>
+    <w:abstractNumId w:val="29"/>
     <w:lvlOverride w:ilvl="1">
       <w:lvl w:ilvl="1">
         <w:numFmt w:val="bullet"/>
@@ -9103,7 +9740,7 @@
     </w:lvlOverride>
   </w:num>
   <w:num w:numId="13">
-    <w:abstractNumId w:val="25"/>
+    <w:abstractNumId w:val="29"/>
     <w:lvlOverride w:ilvl="1">
       <w:lvl w:ilvl="1">
         <w:numFmt w:val="bullet"/>
@@ -9157,7 +9794,7 @@
     </w:lvlOverride>
   </w:num>
   <w:num w:numId="14">
-    <w:abstractNumId w:val="25"/>
+    <w:abstractNumId w:val="29"/>
     <w:lvlOverride w:ilvl="1">
       <w:lvl w:ilvl="1">
         <w:numFmt w:val="bullet"/>
@@ -9228,67 +9865,79 @@
     </w:lvlOverride>
   </w:num>
   <w:num w:numId="15">
+    <w:abstractNumId w:val="22"/>
+  </w:num>
+  <w:num w:numId="16">
+    <w:abstractNumId w:val="5"/>
+  </w:num>
+  <w:num w:numId="17">
+    <w:abstractNumId w:val="25"/>
+  </w:num>
+  <w:num w:numId="18">
+    <w:abstractNumId w:val="10"/>
+  </w:num>
+  <w:num w:numId="19">
+    <w:abstractNumId w:val="11"/>
+  </w:num>
+  <w:num w:numId="20">
+    <w:abstractNumId w:val="30"/>
+  </w:num>
+  <w:num w:numId="21">
+    <w:abstractNumId w:val="20"/>
+  </w:num>
+  <w:num w:numId="22">
+    <w:abstractNumId w:val="27"/>
+  </w:num>
+  <w:num w:numId="23">
+    <w:abstractNumId w:val="4"/>
+  </w:num>
+  <w:num w:numId="24">
+    <w:abstractNumId w:val="16"/>
+  </w:num>
+  <w:num w:numId="25">
+    <w:abstractNumId w:val="12"/>
+  </w:num>
+  <w:num w:numId="26">
+    <w:abstractNumId w:val="28"/>
+  </w:num>
+  <w:num w:numId="27">
+    <w:abstractNumId w:val="13"/>
+  </w:num>
+  <w:num w:numId="28">
+    <w:abstractNumId w:val="7"/>
+  </w:num>
+  <w:num w:numId="29">
     <w:abstractNumId w:val="18"/>
   </w:num>
-  <w:num w:numId="16">
-    <w:abstractNumId w:val="3"/>
+  <w:num w:numId="30">
+    <w:abstractNumId w:val="6"/>
   </w:num>
-  <w:num w:numId="17">
-    <w:abstractNumId w:val="21"/>
-  </w:num>
-  <w:num w:numId="18">
-    <w:abstractNumId w:val="7"/>
-  </w:num>
-  <w:num w:numId="19">
-    <w:abstractNumId w:val="8"/>
-  </w:num>
-  <w:num w:numId="20">
-    <w:abstractNumId w:val="26"/>
-  </w:num>
-  <w:num w:numId="21">
+  <w:num w:numId="31">
     <w:abstractNumId w:val="17"/>
   </w:num>
-  <w:num w:numId="22">
-    <w:abstractNumId w:val="23"/>
-  </w:num>
-  <w:num w:numId="23">
-    <w:abstractNumId w:val="2"/>
-  </w:num>
-  <w:num w:numId="24">
-    <w:abstractNumId w:val="13"/>
-  </w:num>
-  <w:num w:numId="25">
-    <w:abstractNumId w:val="9"/>
-  </w:num>
-  <w:num w:numId="26">
-    <w:abstractNumId w:val="24"/>
-  </w:num>
-  <w:num w:numId="27">
-    <w:abstractNumId w:val="10"/>
-  </w:num>
-  <w:num w:numId="28">
-    <w:abstractNumId w:val="5"/>
-  </w:num>
-  <w:num w:numId="29">
-    <w:abstractNumId w:val="15"/>
-  </w:num>
-  <w:num w:numId="30">
-    <w:abstractNumId w:val="4"/>
-  </w:num>
-  <w:num w:numId="31">
-    <w:abstractNumId w:val="14"/>
-  </w:num>
   <w:num w:numId="32">
-    <w:abstractNumId w:val="16"/>
+    <w:abstractNumId w:val="19"/>
   </w:num>
   <w:num w:numId="33">
     <w:abstractNumId w:val="1"/>
   </w:num>
   <w:num w:numId="34">
-    <w:abstractNumId w:val="11"/>
+    <w:abstractNumId w:val="14"/>
   </w:num>
   <w:num w:numId="35">
-    <w:abstractNumId w:val="22"/>
+    <w:abstractNumId w:val="26"/>
+  </w:num>
+  <w:num w:numId="36">
+    <w:abstractNumId w:val="21"/>
+  </w:num>
+  <w:num w:numId="37">
+    <w:abstractNumId w:val="8"/>
+  </w:num>
+  <w:num w:numId="38">
+    <w:abstractNumId w:val="2"/>
+  </w:num>
+  <w:num w:numId="39">
+    <w:abstractNumId w:val="3"/>
   </w:num>
 </w:numbering>
 </file>
@@ -10872,6 +11521,7 @@
     <w:rsid w:val="00B66AE9"/>
     <w:rsid w:val="00BB30CE"/>
     <w:rsid w:val="00BB565E"/>
+    <w:rsid w:val="00DF39FA"/>
   </w:rsids>
   <m:mathPr>
     <m:mathFont m:val="Cambria Math"/>
@@ -11801,7 +12451,7 @@
 </file>
 
 <file path=customXml/itemProps3.xml><?xml version="1.0" encoding="utf-8"?>
-<ds:datastoreItem xmlns:ds="http://schemas.openxmlformats.org/officeDocument/2006/customXml" ds:itemID="{E0AEF0FB-C121-4487-A75B-37A3BA6DC5EF}">
+<ds:datastoreItem xmlns:ds="http://schemas.openxmlformats.org/officeDocument/2006/customXml" ds:itemID="{0EA250F2-3BC3-44E2-9527-FBA35B353DA9}">
   <ds:schemaRefs>
     <ds:schemaRef ds:uri="http://schemas.openxmlformats.org/officeDocument/2006/bibliography"/>
   </ds:schemaRefs>

</xml_diff>

<commit_message>
Aniadidos diagramas secuencia sin descripcion empleado
</commit_message>
<xml_diff>
--- a/Segundo cuatrimestre/Analisisydisenio/Analisis_y_disenio.docx
+++ b/Segundo cuatrimestre/Analisisydisenio/Analisis_y_disenio.docx
@@ -520,11 +520,7 @@
               </mc:Choice>
               <mc:Fallback>
                 <w:pict>
-                  <v:shapetype w14:anchorId="48FC4DCC" id="_x0000_t202" coordsize="21600,21600" o:spt="202" path="m,l,21600r21600,l21600,xe">
-                    <v:stroke joinstyle="miter"/>
-                    <v:path gradientshapeok="t" o:connecttype="rect"/>
-                  </v:shapetype>
-                  <v:shape id="Cuadro de texto 15" o:spid="_x0000_s1027" type="#_x0000_t202" alt="contact info" style="position:absolute;left:0;text-align:left;margin-left:0;margin-top:0;width:540pt;height:139.8pt;z-index:251675648;visibility:visible;mso-wrap-style:square;mso-width-percent:1282;mso-height-percent:200;mso-wrap-distance-left:9pt;mso-wrap-distance-top:0;mso-wrap-distance-right:9pt;mso-wrap-distance-bottom:0;mso-position-horizontal:center;mso-position-horizontal-relative:page;mso-position-vertical:bottom;mso-position-vertical-relative:margin;mso-width-percent:1282;mso-height-percent:200;mso-width-relative:margin;mso-height-relative:margin;v-text-anchor:bottom" o:gfxdata="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" o:allowoverlap="f" filled="f" stroked="f" strokeweight=".5pt">
+                  <v:shape w14:anchorId="48FC4DCC" id="Cuadro de texto 15" o:spid="_x0000_s1027" type="#_x0000_t202" alt="contact info" style="position:absolute;left:0;text-align:left;margin-left:0;margin-top:0;width:540pt;height:139.8pt;z-index:251675648;visibility:visible;mso-wrap-style:square;mso-width-percent:1282;mso-height-percent:200;mso-wrap-distance-left:9pt;mso-wrap-distance-top:0;mso-wrap-distance-right:9pt;mso-wrap-distance-bottom:0;mso-position-horizontal:center;mso-position-horizontal-relative:page;mso-position-vertical:bottom;mso-position-vertical-relative:margin;mso-width-percent:1282;mso-height-percent:200;mso-width-relative:margin;mso-height-relative:margin;v-text-anchor:bottom" o:gfxdata="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" o:allowoverlap="f" filled="f" stroked="f" strokeweight=".5pt">
                     <v:textbox inset="0,0,0,0">
                       <w:txbxContent>
                         <w:p>
@@ -807,7 +803,7 @@
             </w:rPr>
             <w:fldChar w:fldCharType="separate"/>
           </w:r>
-          <w:hyperlink w:anchor="_Toc452064781" w:history="1">
+          <w:hyperlink w:anchor="_Toc452072539" w:history="1">
             <w:r>
               <w:rPr>
                 <w:rStyle w:val="Hipervnculo"/>
@@ -830,7 +826,7 @@
               <w:rPr>
                 <w:webHidden/>
               </w:rPr>
-              <w:instrText xml:space="preserve"> PAGEREF _Toc452064781 \h </w:instrText>
+              <w:instrText xml:space="preserve"> PAGEREF _Toc452072539 \h </w:instrText>
             </w:r>
             <w:r>
               <w:rPr>
@@ -869,7 +865,7 @@
               <w:lang w:eastAsia="es-ES"/>
             </w:rPr>
           </w:pPr>
-          <w:hyperlink w:anchor="_Toc452064782" w:history="1">
+          <w:hyperlink w:anchor="_Toc452072540" w:history="1">
             <w:r>
               <w:rPr>
                 <w:rStyle w:val="Hipervnculo"/>
@@ -892,7 +888,7 @@
               <w:rPr>
                 <w:webHidden/>
               </w:rPr>
-              <w:instrText xml:space="preserve"> PAGEREF _Toc452064782 \h </w:instrText>
+              <w:instrText xml:space="preserve"> PAGEREF _Toc452072540 \h </w:instrText>
             </w:r>
             <w:r>
               <w:rPr>
@@ -931,7 +927,7 @@
               <w:lang w:eastAsia="es-ES"/>
             </w:rPr>
           </w:pPr>
-          <w:hyperlink w:anchor="_Toc452064783" w:history="1">
+          <w:hyperlink w:anchor="_Toc452072541" w:history="1">
             <w:r>
               <w:rPr>
                 <w:rStyle w:val="Hipervnculo"/>
@@ -954,7 +950,7 @@
               <w:rPr>
                 <w:webHidden/>
               </w:rPr>
-              <w:instrText xml:space="preserve"> PAGEREF _Toc452064783 \h </w:instrText>
+              <w:instrText xml:space="preserve"> PAGEREF _Toc452072541 \h </w:instrText>
             </w:r>
             <w:r>
               <w:rPr>
@@ -993,7 +989,7 @@
               <w:lang w:eastAsia="es-ES"/>
             </w:rPr>
           </w:pPr>
-          <w:hyperlink w:anchor="_Toc452064784" w:history="1">
+          <w:hyperlink w:anchor="_Toc452072542" w:history="1">
             <w:r>
               <w:rPr>
                 <w:rStyle w:val="Hipervnculo"/>
@@ -1016,7 +1012,7 @@
               <w:rPr>
                 <w:webHidden/>
               </w:rPr>
-              <w:instrText xml:space="preserve"> PAGEREF _Toc452064784 \h </w:instrText>
+              <w:instrText xml:space="preserve"> PAGEREF _Toc452072542 \h </w:instrText>
             </w:r>
             <w:r>
               <w:rPr>
@@ -1033,7 +1029,7 @@
               <w:rPr>
                 <w:webHidden/>
               </w:rPr>
-              <w:t>11</w:t>
+              <w:t>20</w:t>
             </w:r>
             <w:r>
               <w:rPr>
@@ -1088,7 +1084,7 @@
       <w:pPr>
         <w:pStyle w:val="Ttulo1"/>
       </w:pPr>
-      <w:bookmarkStart w:id="0" w:name="_Toc452064781"/>
+      <w:bookmarkStart w:id="0" w:name="_Toc452072539"/>
       <w:r>
         <w:lastRenderedPageBreak/>
         <w:t>Tabla de modificaciones</w:t>
@@ -1683,11 +1679,11 @@
         <w:br w:type="page"/>
       </w:r>
     </w:p>
-    <w:bookmarkStart w:id="1" w:name="_Toc452064782"/>
     <w:p>
       <w:pPr>
         <w:pStyle w:val="Ttulo1"/>
       </w:pPr>
+      <w:bookmarkStart w:id="1" w:name="_Toc452072540"/>
       <w:r>
         <w:rPr>
           <w:lang w:eastAsia="es-ES"/>
@@ -1696,7 +1692,7 @@
         <mc:AlternateContent>
           <mc:Choice Requires="wps">
             <w:drawing>
-              <wp:anchor distT="0" distB="2743200" distL="182880" distR="182880" simplePos="0" relativeHeight="251659264" behindDoc="0" locked="0" layoutInCell="1" allowOverlap="1" wp14:anchorId="782E284F" wp14:editId="1DCD5490">
+              <wp:anchor distT="0" distB="2743200" distL="182880" distR="182880" simplePos="0" relativeHeight="251659264" behindDoc="0" locked="0" layoutInCell="1" allowOverlap="1" wp14:anchorId="5D11624C" wp14:editId="7EF4F0EC">
                 <wp:simplePos x="0" y="0"/>
                 <mc:AlternateContent>
                   <mc:Choice Requires="wp14">
@@ -1779,7 +1775,7 @@
           </mc:Choice>
           <mc:Fallback>
             <w:pict>
-              <v:shape w14:anchorId="7B77C9E3" id="Cuadro de texto  5" o:spid="_x0000_s1028" type="#_x0000_t202" alt="Sidebar" style="position:absolute;left:0;text-align:left;margin-left:0;margin-top:0;width:98.25pt;height:181.45pt;z-index:251659264;visibility:visible;mso-wrap-style:square;mso-width-percent:250;mso-height-percent:950;mso-left-percent:59;mso-wrap-distance-left:14.4pt;mso-wrap-distance-top:0;mso-wrap-distance-right:14.4pt;mso-wrap-distance-bottom:3in;mso-position-horizontal-relative:page;mso-position-vertical:top;mso-position-vertical-relative:margin;mso-width-percent:250;mso-height-percent:950;mso-left-percent:59;mso-width-relative:margin;mso-height-relative:margin;v-text-anchor:top" o:gfxdata="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" filled="f" stroked="f" strokeweight=".5pt">
+              <v:shape w14:anchorId="5D11624C" id="Cuadro de texto  5" o:spid="_x0000_s1028" type="#_x0000_t202" alt="Sidebar" style="position:absolute;left:0;text-align:left;margin-left:0;margin-top:0;width:98.25pt;height:181.45pt;z-index:251659264;visibility:visible;mso-wrap-style:square;mso-width-percent:250;mso-height-percent:950;mso-left-percent:59;mso-wrap-distance-left:14.4pt;mso-wrap-distance-top:0;mso-wrap-distance-right:14.4pt;mso-wrap-distance-bottom:3in;mso-position-horizontal-relative:page;mso-position-vertical:top;mso-position-vertical-relative:margin;mso-width-percent:250;mso-height-percent:950;mso-left-percent:59;mso-width-relative:margin;mso-height-relative:margin;v-text-anchor:top" o:gfxdata="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" filled="f" stroked="f" strokeweight=".5pt">
                 <v:textbox inset="3.6pt,0,3.6pt,0">
                   <w:txbxContent>
                     <w:p>
@@ -2520,7 +2516,7 @@
           <w:tab w:val="left" w:pos="5026"/>
         </w:tabs>
       </w:pPr>
-      <w:bookmarkStart w:id="2" w:name="_Toc452064783"/>
+      <w:bookmarkStart w:id="2" w:name="_Toc452072541"/>
       <w:r>
         <w:lastRenderedPageBreak/>
         <w:t>Modelo de Diseño</w:t>
@@ -2660,7 +2656,7 @@
             <v:path o:extrusionok="f" gradientshapeok="t" o:connecttype="rect"/>
             <o:lock v:ext="edit" aspectratio="t"/>
           </v:shapetype>
-          <v:shape id="_x0000_i1025" type="#_x0000_t75" style="width:421.25pt;height:211.3pt">
+          <v:shape id="_x0000_i1025" type="#_x0000_t75" style="width:421.15pt;height:211.25pt">
             <v:imagedata r:id="rId11" o:title="capa_presentacion_empleado"/>
           </v:shape>
         </w:pict>
@@ -2971,7 +2967,7 @@
           <w:i/>
         </w:rPr>
         <w:pict>
-          <v:shape id="_x0000_i1026" type="#_x0000_t75" style="width:419.85pt;height:230.05pt">
+          <v:shape id="_x0000_i1026" type="#_x0000_t75" style="width:419.75pt;height:230.25pt">
             <v:imagedata r:id="rId12" o:title="factoria_capa_presentacion"/>
           </v:shape>
         </w:pict>
@@ -3081,7 +3077,7 @@
     <w:p>
       <w:r>
         <w:pict>
-          <v:shape id="_x0000_i1027" type="#_x0000_t75" style="width:420.8pt;height:403pt">
+          <v:shape id="_x0000_i1027" type="#_x0000_t75" style="width:420.45pt;height:403.45pt">
             <v:imagedata r:id="rId13" o:title="capa_negocio_empleado"/>
           </v:shape>
         </w:pict>
@@ -3252,7 +3248,25 @@
         <w:pStyle w:val="Prrafodelista"/>
       </w:pPr>
     </w:p>
-    <w:p/>
+    <w:p>
+      <w:pPr>
+        <w:jc w:val="left"/>
+        <w:rPr>
+          <w:rFonts w:asciiTheme="majorHAnsi" w:eastAsiaTheme="majorEastAsia" w:hAnsiTheme="majorHAnsi" w:cstheme="majorBidi"/>
+          <w:color w:val="7F1D09" w:themeColor="accent1" w:themeShade="7F"/>
+          <w:sz w:val="24"/>
+          <w:szCs w:val="24"/>
+        </w:rPr>
+      </w:pPr>
+      <w:r>
+        <w:br w:type="page"/>
+      </w:r>
+    </w:p>
+    <w:p>
+      <w:pPr>
+        <w:pStyle w:val="Ttulo3"/>
+      </w:pPr>
+    </w:p>
     <w:p>
       <w:pPr>
         <w:tabs>
@@ -3260,12 +3274,208 @@
         </w:tabs>
       </w:pPr>
       <w:r>
-        <w:tab/>
-      </w:r>
-      <w:bookmarkStart w:id="3" w:name="_GoBack"/>
-      <w:bookmarkEnd w:id="3"/>
+        <w:t>A continuación pasaremos a hacer un recorrido por las distintos casos de uso de nuestra aplicación, describiendolas mediante diagramas de secuencia.</w:t>
+      </w:r>
+    </w:p>
+    <w:p>
+      <w:pPr>
+        <w:pStyle w:val="Ttulo3"/>
+      </w:pPr>
+      <w:r>
+        <w:t>Añiadir empleado</w:t>
+      </w:r>
+    </w:p>
+    <w:p>
+      <w:pPr>
+        <w:tabs>
+          <w:tab w:val="left" w:pos="2282"/>
+        </w:tabs>
+      </w:pPr>
+      <w:r>
+        <w:pict>
+          <v:shape id="_x0000_i1028" type="#_x0000_t75" style="width:420.45pt;height:216.7pt">
+            <v:imagedata r:id="rId14" o:title="ds_aniadir_empleado"/>
+          </v:shape>
+        </w:pict>
+      </w:r>
+    </w:p>
+    <w:p>
+      <w:pPr>
+        <w:tabs>
+          <w:tab w:val="left" w:pos="2282"/>
+        </w:tabs>
+      </w:pPr>
+    </w:p>
+    <w:p>
+      <w:pPr>
+        <w:tabs>
+          <w:tab w:val="left" w:pos="2282"/>
+        </w:tabs>
+      </w:pPr>
+    </w:p>
+    <w:p>
+      <w:pPr>
+        <w:pStyle w:val="Ttulo3"/>
+      </w:pPr>
+      <w:r>
+        <w:lastRenderedPageBreak/>
+        <w:t>Cambiar contrato</w:t>
+      </w:r>
+    </w:p>
+    <w:p>
+      <w:r>
+        <w:pict>
+          <v:shape id="_x0000_i1029" type="#_x0000_t75" style="width:420.45pt;height:230.95pt">
+            <v:imagedata r:id="rId15" o:title="ds_cambiar_contrato"/>
+          </v:shape>
+        </w:pict>
+      </w:r>
     </w:p>
     <w:p/>
+    <w:p/>
+    <w:p/>
+    <w:p/>
+    <w:p>
+      <w:pPr>
+        <w:pStyle w:val="Ttulo3"/>
+      </w:pPr>
+      <w:r>
+        <w:lastRenderedPageBreak/>
+        <w:t>Cambiar departamento</w:t>
+      </w:r>
+    </w:p>
+    <w:p>
+      <w:r>
+        <w:pict>
+          <v:shape id="_x0000_i1031" type="#_x0000_t75" style="width:420.45pt;height:202.4pt">
+            <v:imagedata r:id="rId16" o:title="ds_cambio_departamento"/>
+          </v:shape>
+        </w:pict>
+      </w:r>
+    </w:p>
+    <w:p/>
+    <w:p/>
+    <w:p/>
+    <w:p/>
+    <w:p>
+      <w:pPr>
+        <w:pStyle w:val="Ttulo3"/>
+      </w:pPr>
+      <w:r>
+        <w:lastRenderedPageBreak/>
+        <w:t>Eliminar empleado</w:t>
+      </w:r>
+    </w:p>
+    <w:p>
+      <w:r>
+        <w:pict>
+          <v:shape id="_x0000_i1032" type="#_x0000_t75" style="width:419.1pt;height:229.6pt">
+            <v:imagedata r:id="rId17" o:title="ds_eliminar_empleado"/>
+          </v:shape>
+        </w:pict>
+      </w:r>
+    </w:p>
+    <w:p/>
+    <w:p/>
+    <w:p/>
+    <w:p>
+      <w:pPr>
+        <w:pStyle w:val="Ttulo3"/>
+      </w:pPr>
+      <w:r>
+        <w:lastRenderedPageBreak/>
+        <w:t>Especificar baja</w:t>
+      </w:r>
+    </w:p>
+    <w:p>
+      <w:r>
+        <w:pict>
+          <v:shape id="_x0000_i1036" type="#_x0000_t75" style="width:420.45pt;height:210.55pt">
+            <v:imagedata r:id="rId18" o:title="ds_especificar_baja"/>
+          </v:shape>
+        </w:pict>
+      </w:r>
+    </w:p>
+    <w:p/>
+    <w:p/>
+    <w:p/>
+    <w:p/>
+    <w:p/>
+    <w:p>
+      <w:pPr>
+        <w:pStyle w:val="Ttulo3"/>
+      </w:pPr>
+      <w:r>
+        <w:lastRenderedPageBreak/>
+        <w:t>Especificar traslado de facultad</w:t>
+      </w:r>
+    </w:p>
+    <w:p>
+      <w:r>
+        <w:pict>
+          <v:shape id="_x0000_i1037" type="#_x0000_t75" style="width:420.45pt;height:188.15pt">
+            <v:imagedata r:id="rId19" o:title="ds_especificar_traslado_facultad"/>
+          </v:shape>
+        </w:pict>
+      </w:r>
+    </w:p>
+    <w:p/>
+    <w:p/>
+    <w:p/>
+    <w:p/>
+    <w:p/>
+    <w:p/>
+    <w:p/>
+    <w:p>
+      <w:pPr>
+        <w:pStyle w:val="Ttulo3"/>
+      </w:pPr>
+      <w:r>
+        <w:lastRenderedPageBreak/>
+        <w:t>Mostrar lista empleados</w:t>
+      </w:r>
+    </w:p>
+    <w:p>
+      <w:r>
+        <w:pict>
+          <v:shape id="_x0000_i1038" type="#_x0000_t75" style="width:421.15pt;height:171.85pt">
+            <v:imagedata r:id="rId20" o:title="ds_mostrar_lista_empleados"/>
+          </v:shape>
+        </w:pict>
+      </w:r>
+    </w:p>
+    <w:p/>
+    <w:p/>
+    <w:p/>
+    <w:p/>
+    <w:p/>
+    <w:p/>
+    <w:p>
+      <w:pPr>
+        <w:pStyle w:val="Ttulo3"/>
+      </w:pPr>
+      <w:r>
+        <w:lastRenderedPageBreak/>
+        <w:t>Ver ficha empleado</w:t>
+      </w:r>
+    </w:p>
+    <w:p>
+      <w:r>
+        <w:pict>
+          <v:shape id="_x0000_i1039" type="#_x0000_t75" style="width:420.45pt;height:230.25pt">
+            <v:imagedata r:id="rId21" o:title="ds_ver_ficha_empleado"/>
+          </v:shape>
+        </w:pict>
+      </w:r>
+    </w:p>
+    <w:p>
+      <w:pPr>
+        <w:jc w:val="left"/>
+      </w:pPr>
+      <w:r>
+        <w:br w:type="page"/>
+      </w:r>
+    </w:p>
     <w:p/>
     <w:p>
       <w:pPr>
@@ -3365,17 +3575,7 @@
           <w:sz w:val="22"/>
           <w:szCs w:val="22"/>
         </w:rPr>
-        <w:t xml:space="preserve">, que </w:t>
-      </w:r>
-      <w:r>
-        <w:rPr>
-          <w:rFonts w:asciiTheme="minorHAnsi" w:hAnsiTheme="minorHAnsi" w:cstheme="minorHAnsi"/>
-          <w:color w:val="000000"/>
-          <w:sz w:val="22"/>
-          <w:szCs w:val="22"/>
-        </w:rPr>
-        <w:lastRenderedPageBreak/>
-        <w:t xml:space="preserve">implementarán nuestras vistas. Cada vista tiene una instancia de un </w:t>
+        <w:t xml:space="preserve">, que implementarán nuestras vistas. Cada vista tiene una instancia de un </w:t>
       </w:r>
       <w:r>
         <w:rPr>
@@ -3612,6 +3812,9 @@
         <w:spacing w:before="0" w:beforeAutospacing="0" w:after="0" w:afterAutospacing="0"/>
         <w:rPr>
           <w:rFonts w:asciiTheme="minorHAnsi" w:hAnsiTheme="minorHAnsi" w:cstheme="minorHAnsi"/>
+          <w:color w:val="000000"/>
+          <w:sz w:val="22"/>
+          <w:szCs w:val="22"/>
         </w:rPr>
       </w:pPr>
       <w:r>
@@ -3623,6 +3826,7 @@
         </w:rPr>
         <w:t xml:space="preserve">“&lt;nombre de la vista&gt; </w:t>
       </w:r>
+      <w:proofErr w:type="spellStart"/>
       <w:r>
         <w:rPr>
           <w:rFonts w:asciiTheme="minorHAnsi" w:hAnsiTheme="minorHAnsi" w:cstheme="minorHAnsi"/>
@@ -3633,6 +3837,7 @@
         </w:rPr>
         <w:t>Listener</w:t>
       </w:r>
+      <w:proofErr w:type="spellEnd"/>
       <w:r>
         <w:rPr>
           <w:rFonts w:asciiTheme="minorHAnsi" w:hAnsiTheme="minorHAnsi" w:cstheme="minorHAnsi"/>
@@ -3643,13 +3848,356 @@
         <w:t>”.</w:t>
       </w:r>
     </w:p>
+    <w:p>
+      <w:pPr>
+        <w:spacing w:after="0" w:line="240" w:lineRule="auto"/>
+        <w:jc w:val="left"/>
+        <w:rPr>
+          <w:rFonts w:ascii="Times New Roman" w:eastAsia="Times New Roman" w:hAnsi="Times New Roman" w:cs="Times New Roman"/>
+          <w:noProof w:val="0"/>
+          <w:color w:val="auto"/>
+          <w:sz w:val="24"/>
+          <w:szCs w:val="24"/>
+          <w:lang w:eastAsia="es-ES"/>
+        </w:rPr>
+      </w:pPr>
+      <w:r>
+        <w:rPr>
+          <w:rFonts w:ascii="Arial" w:eastAsia="Times New Roman" w:hAnsi="Arial" w:cs="Arial"/>
+          <w:noProof w:val="0"/>
+          <w:color w:val="000000"/>
+          <w:sz w:val="22"/>
+          <w:szCs w:val="22"/>
+          <w:lang w:eastAsia="es-ES"/>
+        </w:rPr>
+        <w:t>Capa de negocio</w:t>
+      </w:r>
+    </w:p>
+    <w:p>
+      <w:pPr>
+        <w:spacing w:after="0" w:line="240" w:lineRule="auto"/>
+        <w:jc w:val="left"/>
+        <w:rPr>
+          <w:rFonts w:ascii="Times New Roman" w:eastAsia="Times New Roman" w:hAnsi="Times New Roman" w:cs="Times New Roman"/>
+          <w:noProof w:val="0"/>
+          <w:color w:val="auto"/>
+          <w:sz w:val="24"/>
+          <w:szCs w:val="24"/>
+          <w:lang w:eastAsia="es-ES"/>
+        </w:rPr>
+      </w:pPr>
+    </w:p>
+    <w:p>
+      <w:pPr>
+        <w:spacing w:after="0" w:line="240" w:lineRule="auto"/>
+        <w:jc w:val="left"/>
+        <w:rPr>
+          <w:rFonts w:ascii="Times New Roman" w:eastAsia="Times New Roman" w:hAnsi="Times New Roman" w:cs="Times New Roman"/>
+          <w:noProof w:val="0"/>
+          <w:color w:val="auto"/>
+          <w:sz w:val="24"/>
+          <w:szCs w:val="24"/>
+          <w:lang w:eastAsia="es-ES"/>
+        </w:rPr>
+      </w:pPr>
+      <w:r>
+        <w:rPr>
+          <w:rFonts w:ascii="Arial" w:eastAsia="Times New Roman" w:hAnsi="Arial" w:cs="Arial"/>
+          <w:noProof w:val="0"/>
+          <w:color w:val="000000"/>
+          <w:sz w:val="22"/>
+          <w:szCs w:val="22"/>
+          <w:lang w:eastAsia="es-ES"/>
+        </w:rPr>
+        <w:t xml:space="preserve">En esta capa, al igual que en el </w:t>
+      </w:r>
+      <w:r>
+        <w:rPr>
+          <w:rFonts w:ascii="Arial" w:eastAsia="Times New Roman" w:hAnsi="Arial" w:cs="Arial"/>
+          <w:i/>
+          <w:noProof w:val="0"/>
+          <w:color w:val="000000"/>
+          <w:sz w:val="22"/>
+          <w:szCs w:val="22"/>
+          <w:lang w:eastAsia="es-ES"/>
+        </w:rPr>
+        <w:t>subsistema empleados</w:t>
+      </w:r>
+      <w:r>
+        <w:rPr>
+          <w:rFonts w:ascii="Arial" w:eastAsia="Times New Roman" w:hAnsi="Arial" w:cs="Arial"/>
+          <w:noProof w:val="0"/>
+          <w:color w:val="000000"/>
+          <w:sz w:val="22"/>
+          <w:szCs w:val="22"/>
+          <w:lang w:eastAsia="es-ES"/>
+        </w:rPr>
+        <w:t xml:space="preserve">, desarrollamos la </w:t>
+      </w:r>
+      <w:r>
+        <w:rPr>
+          <w:rFonts w:ascii="Arial" w:eastAsia="Times New Roman" w:hAnsi="Arial" w:cs="Arial"/>
+          <w:i/>
+          <w:noProof w:val="0"/>
+          <w:color w:val="000000"/>
+          <w:sz w:val="22"/>
+          <w:szCs w:val="22"/>
+          <w:lang w:eastAsia="es-ES"/>
+        </w:rPr>
+        <w:t>lógica</w:t>
+      </w:r>
+      <w:r>
+        <w:rPr>
+          <w:rFonts w:ascii="Arial" w:eastAsia="Times New Roman" w:hAnsi="Arial" w:cs="Arial"/>
+          <w:noProof w:val="0"/>
+          <w:color w:val="000000"/>
+          <w:sz w:val="22"/>
+          <w:szCs w:val="22"/>
+          <w:lang w:eastAsia="es-ES"/>
+        </w:rPr>
+        <w:t xml:space="preserve"> de nuestra aplicación. Utilizaremos el patrón de </w:t>
+      </w:r>
+      <w:r>
+        <w:rPr>
+          <w:rFonts w:ascii="Arial" w:eastAsia="Times New Roman" w:hAnsi="Arial" w:cs="Arial"/>
+          <w:i/>
+          <w:noProof w:val="0"/>
+          <w:color w:val="000000"/>
+          <w:sz w:val="22"/>
+          <w:szCs w:val="22"/>
+          <w:lang w:eastAsia="es-ES"/>
+        </w:rPr>
+        <w:t>Servicio de Aplicación</w:t>
+      </w:r>
+      <w:r>
+        <w:rPr>
+          <w:rFonts w:ascii="Arial" w:eastAsia="Times New Roman" w:hAnsi="Arial" w:cs="Arial"/>
+          <w:noProof w:val="0"/>
+          <w:color w:val="000000"/>
+          <w:sz w:val="22"/>
+          <w:szCs w:val="22"/>
+          <w:lang w:eastAsia="es-ES"/>
+        </w:rPr>
+        <w:t xml:space="preserve">, que consiste en </w:t>
+      </w:r>
+      <w:r>
+        <w:rPr>
+          <w:rFonts w:ascii="Arial" w:eastAsia="Times New Roman" w:hAnsi="Arial" w:cs="Arial"/>
+          <w:noProof w:val="0"/>
+          <w:color w:val="000000"/>
+          <w:sz w:val="22"/>
+          <w:szCs w:val="22"/>
+          <w:lang w:eastAsia="es-ES"/>
+        </w:rPr>
+        <w:lastRenderedPageBreak/>
+        <w:t>tener un objeto cuya función principal sea la de procesar las peticiones de la vista y comunicar a la capa de integración.</w:t>
+      </w:r>
+    </w:p>
+    <w:p>
+      <w:pPr>
+        <w:spacing w:after="0" w:line="240" w:lineRule="auto"/>
+        <w:jc w:val="left"/>
+        <w:rPr>
+          <w:rFonts w:ascii="Times New Roman" w:eastAsia="Times New Roman" w:hAnsi="Times New Roman" w:cs="Times New Roman"/>
+          <w:noProof w:val="0"/>
+          <w:color w:val="auto"/>
+          <w:sz w:val="24"/>
+          <w:szCs w:val="24"/>
+          <w:lang w:eastAsia="es-ES"/>
+        </w:rPr>
+      </w:pPr>
+      <w:r>
+        <w:rPr>
+          <w:rFonts w:ascii="Arial" w:eastAsia="Times New Roman" w:hAnsi="Arial" w:cs="Arial"/>
+          <w:noProof w:val="0"/>
+          <w:color w:val="000000"/>
+          <w:sz w:val="22"/>
+          <w:szCs w:val="22"/>
+          <w:lang w:eastAsia="es-ES"/>
+        </w:rPr>
+        <w:t>Tenemos una división principal en esta capa</w:t>
+      </w:r>
+      <w:r>
+        <w:rPr>
+          <w:rFonts w:ascii="Arial" w:eastAsia="Times New Roman" w:hAnsi="Arial" w:cs="Arial"/>
+          <w:i/>
+          <w:noProof w:val="0"/>
+          <w:color w:val="000000"/>
+          <w:sz w:val="22"/>
+          <w:szCs w:val="22"/>
+          <w:lang w:eastAsia="es-ES"/>
+        </w:rPr>
+        <w:t>: Lógica</w:t>
+      </w:r>
+      <w:r>
+        <w:rPr>
+          <w:rFonts w:ascii="Arial" w:eastAsia="Times New Roman" w:hAnsi="Arial" w:cs="Arial"/>
+          <w:noProof w:val="0"/>
+          <w:color w:val="000000"/>
+          <w:sz w:val="22"/>
+          <w:szCs w:val="22"/>
+          <w:lang w:eastAsia="es-ES"/>
+        </w:rPr>
+        <w:t xml:space="preserve">, </w:t>
+      </w:r>
+      <w:r>
+        <w:rPr>
+          <w:rFonts w:ascii="Arial" w:eastAsia="Times New Roman" w:hAnsi="Arial" w:cs="Arial"/>
+          <w:i/>
+          <w:noProof w:val="0"/>
+          <w:color w:val="000000"/>
+          <w:sz w:val="22"/>
+          <w:szCs w:val="22"/>
+          <w:lang w:eastAsia="es-ES"/>
+        </w:rPr>
+        <w:t>reglas</w:t>
+      </w:r>
+      <w:r>
+        <w:rPr>
+          <w:rFonts w:ascii="Arial" w:eastAsia="Times New Roman" w:hAnsi="Arial" w:cs="Arial"/>
+          <w:noProof w:val="0"/>
+          <w:color w:val="000000"/>
+          <w:sz w:val="22"/>
+          <w:szCs w:val="22"/>
+          <w:lang w:eastAsia="es-ES"/>
+        </w:rPr>
+        <w:t xml:space="preserve"> y </w:t>
+      </w:r>
+      <w:r>
+        <w:rPr>
+          <w:rFonts w:ascii="Arial" w:eastAsia="Times New Roman" w:hAnsi="Arial" w:cs="Arial"/>
+          <w:i/>
+          <w:noProof w:val="0"/>
+          <w:color w:val="000000"/>
+          <w:sz w:val="22"/>
+          <w:szCs w:val="22"/>
+          <w:lang w:eastAsia="es-ES"/>
+        </w:rPr>
+        <w:t>objetos transferencia</w:t>
+      </w:r>
+      <w:r>
+        <w:rPr>
+          <w:rFonts w:ascii="Arial" w:eastAsia="Times New Roman" w:hAnsi="Arial" w:cs="Arial"/>
+          <w:noProof w:val="0"/>
+          <w:color w:val="000000"/>
+          <w:sz w:val="22"/>
+          <w:szCs w:val="22"/>
+          <w:lang w:eastAsia="es-ES"/>
+        </w:rPr>
+        <w:t xml:space="preserve"> (</w:t>
+      </w:r>
+      <w:proofErr w:type="spellStart"/>
+      <w:r>
+        <w:rPr>
+          <w:rFonts w:ascii="Arial" w:eastAsia="Times New Roman" w:hAnsi="Arial" w:cs="Arial"/>
+          <w:i/>
+          <w:noProof w:val="0"/>
+          <w:color w:val="000000"/>
+          <w:sz w:val="22"/>
+          <w:szCs w:val="22"/>
+          <w:lang w:eastAsia="es-ES"/>
+        </w:rPr>
+        <w:t>Transfers</w:t>
+      </w:r>
+      <w:proofErr w:type="spellEnd"/>
+      <w:r>
+        <w:rPr>
+          <w:rFonts w:ascii="Arial" w:eastAsia="Times New Roman" w:hAnsi="Arial" w:cs="Arial"/>
+          <w:noProof w:val="0"/>
+          <w:color w:val="000000"/>
+          <w:sz w:val="22"/>
+          <w:szCs w:val="22"/>
+          <w:lang w:eastAsia="es-ES"/>
+        </w:rPr>
+        <w:t>):</w:t>
+      </w:r>
+    </w:p>
+    <w:p>
+      <w:pPr>
+        <w:pStyle w:val="NormalWeb"/>
+        <w:spacing w:before="0" w:beforeAutospacing="0" w:after="0" w:afterAutospacing="0"/>
+        <w:rPr>
+          <w:rFonts w:asciiTheme="minorHAnsi" w:hAnsiTheme="minorHAnsi" w:cstheme="minorHAnsi"/>
+        </w:rPr>
+      </w:pPr>
+      <w:r>
+        <w:rPr>
+          <w:rFonts w:ascii="Arial" w:hAnsi="Arial" w:cs="Arial"/>
+          <w:color w:val="000000"/>
+          <w:sz w:val="22"/>
+          <w:szCs w:val="22"/>
+        </w:rPr>
+        <w:t xml:space="preserve">·Lógica: Es la parte que implemente el patrón de </w:t>
+      </w:r>
+      <w:r>
+        <w:rPr>
+          <w:rFonts w:ascii="Arial" w:hAnsi="Arial" w:cs="Arial"/>
+          <w:i/>
+          <w:color w:val="000000"/>
+          <w:sz w:val="22"/>
+          <w:szCs w:val="22"/>
+        </w:rPr>
+        <w:t>Servicio de Aplicación</w:t>
+      </w:r>
+      <w:r>
+        <w:rPr>
+          <w:rFonts w:ascii="Arial" w:hAnsi="Arial" w:cs="Arial"/>
+          <w:color w:val="000000"/>
+          <w:sz w:val="22"/>
+          <w:szCs w:val="22"/>
+        </w:rPr>
+        <w:t>. Está compuesta por una interfaz “</w:t>
+      </w:r>
+      <w:r>
+        <w:rPr>
+          <w:rFonts w:ascii="Arial" w:hAnsi="Arial" w:cs="Arial"/>
+          <w:i/>
+          <w:color w:val="000000"/>
+          <w:sz w:val="22"/>
+          <w:szCs w:val="22"/>
+        </w:rPr>
+        <w:t>Usuarios</w:t>
+      </w:r>
+      <w:r>
+        <w:rPr>
+          <w:rFonts w:ascii="Arial" w:hAnsi="Arial" w:cs="Arial"/>
+          <w:color w:val="000000"/>
+          <w:sz w:val="22"/>
+          <w:szCs w:val="22"/>
+        </w:rPr>
+        <w:t>” y una clase que la implementa, “</w:t>
+      </w:r>
+      <w:bookmarkStart w:id="3" w:name="_GoBack"/>
+      <w:proofErr w:type="spellStart"/>
+      <w:r>
+        <w:rPr>
+          <w:rFonts w:ascii="Arial" w:hAnsi="Arial" w:cs="Arial"/>
+          <w:i/>
+          <w:color w:val="000000"/>
+          <w:sz w:val="22"/>
+          <w:szCs w:val="22"/>
+        </w:rPr>
+        <w:t>UsuariosImp</w:t>
+      </w:r>
+      <w:bookmarkEnd w:id="3"/>
+      <w:proofErr w:type="spellEnd"/>
+      <w:r>
+        <w:rPr>
+          <w:rFonts w:ascii="Arial" w:hAnsi="Arial" w:cs="Arial"/>
+          <w:color w:val="000000"/>
+          <w:sz w:val="22"/>
+          <w:szCs w:val="22"/>
+        </w:rPr>
+        <w:t>”.</w:t>
+      </w:r>
+    </w:p>
     <w:p/>
     <w:p/>
     <w:p>
       <w:pPr>
         <w:pStyle w:val="Ttulo1"/>
       </w:pPr>
-      <w:bookmarkStart w:id="4" w:name="_Toc452064784"/>
+      <w:bookmarkStart w:id="4" w:name="_Toc452072542"/>
       <w:r>
         <w:lastRenderedPageBreak/>
         <w:t>Pruebas</w:t>
@@ -5759,7 +6307,7 @@
       </w:pPr>
     </w:p>
     <w:sectPr>
-      <w:headerReference w:type="default" r:id="rId14"/>
+      <w:headerReference w:type="default" r:id="rId22"/>
       <w:pgSz w:w="12240" w:h="15840" w:code="1"/>
       <w:pgMar w:top="1080" w:right="720" w:bottom="2160" w:left="3096" w:header="1080" w:footer="720" w:gutter="0"/>
       <w:pgNumType w:start="1"/>
@@ -5967,7 +6515,7 @@
             <w:fldChar w:fldCharType="separate"/>
           </w:r>
           <w:r>
-            <w:t>10</w:t>
+            <w:t>25</w:t>
           </w:r>
           <w:r>
             <w:fldChar w:fldCharType="end"/>
@@ -11507,6 +12055,7 @@
   </w:compat>
   <w:rsids>
     <w:rsidRoot w:val="00BB565E"/>
+    <w:rsid w:val="00072910"/>
     <w:rsid w:val="00087DF2"/>
     <w:rsid w:val="00141E09"/>
     <w:rsid w:val="001C2A02"/>
@@ -12451,7 +13000,7 @@
 </file>
 
 <file path=customXml/itemProps3.xml><?xml version="1.0" encoding="utf-8"?>
-<ds:datastoreItem xmlns:ds="http://schemas.openxmlformats.org/officeDocument/2006/customXml" ds:itemID="{0EA250F2-3BC3-44E2-9527-FBA35B353DA9}">
+<ds:datastoreItem xmlns:ds="http://schemas.openxmlformats.org/officeDocument/2006/customXml" ds:itemID="{97C9F9C2-A287-43D4-85B7-71F5F5C10CA9}">
   <ds:schemaRefs>
     <ds:schemaRef ds:uri="http://schemas.openxmlformats.org/officeDocument/2006/bibliography"/>
   </ds:schemaRefs>

</xml_diff>

<commit_message>
Terminada capa de negocio empleado
</commit_message>
<xml_diff>
--- a/Segundo cuatrimestre/Analisisydisenio/Analisis_y_disenio.docx
+++ b/Segundo cuatrimestre/Analisisydisenio/Analisis_y_disenio.docx
@@ -2080,36 +2080,10 @@
     </w:p>
     <w:p>
       <w:pPr>
-        <w:jc w:val="left"/>
-      </w:pPr>
-    </w:p>
-    <w:p>
-      <w:pPr>
-        <w:jc w:val="left"/>
-        <w:rPr>
-          <w:rFonts w:asciiTheme="majorHAnsi" w:eastAsiaTheme="majorEastAsia" w:hAnsiTheme="majorHAnsi" w:cstheme="majorBidi"/>
-          <w:color w:val="7F1D09" w:themeColor="accent1" w:themeShade="7F"/>
-          <w:sz w:val="24"/>
-          <w:szCs w:val="24"/>
-        </w:rPr>
-      </w:pPr>
-    </w:p>
-    <w:p>
-      <w:pPr>
         <w:pStyle w:val="Ttulo3"/>
       </w:pPr>
-    </w:p>
-    <w:p>
-      <w:pPr>
-        <w:jc w:val="left"/>
-      </w:pPr>
-    </w:p>
-    <w:p/>
-    <w:p>
-      <w:pPr>
-        <w:pStyle w:val="Ttulo3"/>
-      </w:pPr>
-      <w:r>
+      <w:r>
+        <w:lastRenderedPageBreak/>
         <w:t>Descr</w:t>
       </w:r>
       <w:r>
@@ -2340,55 +2314,55 @@
         </w:numPr>
       </w:pPr>
       <w:r>
+        <w:t xml:space="preserve">TipoDocente: a seleccionar entre </w:t>
+      </w:r>
+      <w:r>
+        <w:t>ayudante, asociado, titular, catedratico</w:t>
+      </w:r>
+      <w:r>
+        <w:t>.</w:t>
+      </w:r>
+    </w:p>
+    <w:p>
+      <w:pPr>
+        <w:ind w:left="360"/>
+      </w:pPr>
+      <w:r>
+        <w:t>Si es PAS:</w:t>
+      </w:r>
+    </w:p>
+    <w:p>
+      <w:pPr>
+        <w:pStyle w:val="Prrafodelista"/>
+        <w:numPr>
+          <w:ilvl w:val="0"/>
+          <w:numId w:val="20"/>
+        </w:numPr>
+      </w:pPr>
+      <w:r>
+        <w:t>ÁreaTrabajo: asignación de tareas que desempeña el empleado.</w:t>
+      </w:r>
+    </w:p>
+    <w:p>
+      <w:pPr>
+        <w:pStyle w:val="Prrafodelista"/>
+        <w:numPr>
+          <w:ilvl w:val="0"/>
+          <w:numId w:val="20"/>
+        </w:numPr>
+      </w:pPr>
+      <w:r>
+        <w:t>Categoría: categoria a la que pertenece el empleado.</w:t>
+      </w:r>
+    </w:p>
+    <w:p>
+      <w:pPr>
+        <w:ind w:left="720"/>
+      </w:pPr>
+    </w:p>
+    <w:p>
+      <w:r>
         <w:lastRenderedPageBreak/>
-        <w:t xml:space="preserve">TipoDocente: a seleccionar entre </w:t>
-      </w:r>
-      <w:r>
-        <w:t>ayudante, asociado, titular, catedratico</w:t>
-      </w:r>
-      <w:r>
-        <w:t>.</w:t>
-      </w:r>
-    </w:p>
-    <w:p>
-      <w:pPr>
-        <w:ind w:left="360"/>
-      </w:pPr>
-      <w:r>
-        <w:t>Si es PAS:</w:t>
-      </w:r>
-    </w:p>
-    <w:p>
-      <w:pPr>
-        <w:pStyle w:val="Prrafodelista"/>
-        <w:numPr>
-          <w:ilvl w:val="0"/>
-          <w:numId w:val="20"/>
-        </w:numPr>
-      </w:pPr>
-      <w:r>
-        <w:t>ÁreaTrabajo: asignación de tareas que desempeña el empleado.</w:t>
-      </w:r>
-    </w:p>
-    <w:p>
-      <w:pPr>
-        <w:pStyle w:val="Prrafodelista"/>
-        <w:numPr>
-          <w:ilvl w:val="0"/>
-          <w:numId w:val="20"/>
-        </w:numPr>
-      </w:pPr>
-      <w:r>
-        <w:t>Categoría: categoria a la que pertenece el empleado.</w:t>
-      </w:r>
-    </w:p>
-    <w:p>
-      <w:pPr>
-        <w:ind w:left="720"/>
-      </w:pPr>
-    </w:p>
-    <w:p>
-      <w:r>
         <w:t>-Tipo contrato: información almacenada referente a un contrato. Vendrá descrito por:</w:t>
       </w:r>
     </w:p>
@@ -2656,7 +2630,7 @@
             <v:path o:extrusionok="f" gradientshapeok="t" o:connecttype="rect"/>
             <o:lock v:ext="edit" aspectratio="t"/>
           </v:shapetype>
-          <v:shape id="_x0000_i1025" type="#_x0000_t75" style="width:421.15pt;height:211.25pt">
+          <v:shape id="_x0000_i1025" type="#_x0000_t75" style="width:420.95pt;height:211.15pt">
             <v:imagedata r:id="rId11" o:title="capa_presentacion_empleado"/>
           </v:shape>
         </w:pict>
@@ -2967,7 +2941,7 @@
           <w:i/>
         </w:rPr>
         <w:pict>
-          <v:shape id="_x0000_i1026" type="#_x0000_t75" style="width:419.75pt;height:230.25pt">
+          <v:shape id="_x0000_i1026" type="#_x0000_t75" style="width:420.05pt;height:230.15pt">
             <v:imagedata r:id="rId12" o:title="factoria_capa_presentacion"/>
           </v:shape>
         </w:pict>
@@ -3077,7 +3051,7 @@
     <w:p>
       <w:r>
         <w:pict>
-          <v:shape id="_x0000_i1027" type="#_x0000_t75" style="width:420.45pt;height:403.45pt">
+          <v:shape id="_x0000_i1027" type="#_x0000_t75" style="width:420.5pt;height:403.3pt">
             <v:imagedata r:id="rId13" o:title="capa_negocio_empleado"/>
           </v:shape>
         </w:pict>
@@ -3222,18 +3196,184 @@
       <w:pPr>
         <w:pStyle w:val="Prrafodelista"/>
       </w:pPr>
+      <w:r>
+        <w:t>Son el modelo de nuestra aplicación, que incluye las clases:</w:t>
+      </w:r>
     </w:p>
     <w:p>
       <w:pPr>
         <w:pStyle w:val="Prrafodelista"/>
         <w:numPr>
-          <w:ilvl w:val="0"/>
+          <w:ilvl w:val="1"/>
           <w:numId w:val="38"/>
         </w:numPr>
       </w:pPr>
       <w:r>
         <w:rPr>
+          <w:i/>
+        </w:rPr>
+        <w:t>ÁreaTrabajo</w:t>
+      </w:r>
+      <w:r>
+        <w:t>: designa que tipo de actividad realiza el empleado(cafeteria, limpieza, mantenimiento…).</w:t>
+      </w:r>
+    </w:p>
+    <w:p>
+      <w:pPr>
+        <w:pStyle w:val="Prrafodelista"/>
+        <w:numPr>
+          <w:ilvl w:val="1"/>
+          <w:numId w:val="38"/>
+        </w:numPr>
+      </w:pPr>
+      <w:r>
+        <w:rPr>
+          <w:i/>
+        </w:rPr>
+        <w:t>Contrato</w:t>
+      </w:r>
+      <w:r>
+        <w:t>: almacenará toda la información relativa a un contrato(horas de trabajo, cuenta bancaria, fecha de fin del contrato…).</w:t>
+      </w:r>
+    </w:p>
+    <w:p>
+      <w:pPr>
+        <w:pStyle w:val="Prrafodelista"/>
+        <w:numPr>
+          <w:ilvl w:val="1"/>
+          <w:numId w:val="38"/>
+        </w:numPr>
+      </w:pPr>
+      <w:r>
+        <w:rPr>
+          <w:i/>
+        </w:rPr>
+        <w:t>Empleado</w:t>
+      </w:r>
+      <w:r>
+        <w:t xml:space="preserve">: definirá un empleado. </w:t>
+      </w:r>
+    </w:p>
+    <w:p>
+      <w:pPr>
+        <w:pStyle w:val="Prrafodelista"/>
+        <w:numPr>
+          <w:ilvl w:val="1"/>
+          <w:numId w:val="38"/>
+        </w:numPr>
+      </w:pPr>
+      <w:r>
+        <w:rPr>
+          <w:i/>
+        </w:rPr>
+        <w:t>EmpleadoPAS</w:t>
+      </w:r>
+      <w:r>
+        <w:t>: definirá un empleado de tipo PAS.</w:t>
+      </w:r>
+    </w:p>
+    <w:p>
+      <w:pPr>
+        <w:pStyle w:val="Prrafodelista"/>
+        <w:numPr>
+          <w:ilvl w:val="1"/>
+          <w:numId w:val="38"/>
+        </w:numPr>
+      </w:pPr>
+      <w:r>
+        <w:rPr>
+          <w:i/>
+        </w:rPr>
+        <w:t>EmpleadoPDI</w:t>
+      </w:r>
+      <w:r>
+        <w:t>: definirá un empleado de tipo PDI.</w:t>
+      </w:r>
+    </w:p>
+    <w:p>
+      <w:pPr>
+        <w:pStyle w:val="Prrafodelista"/>
+        <w:numPr>
+          <w:ilvl w:val="1"/>
+          <w:numId w:val="38"/>
+        </w:numPr>
+      </w:pPr>
+      <w:r>
+        <w:rPr>
+          <w:i/>
+        </w:rPr>
+        <w:t>EmpleadoVista</w:t>
+      </w:r>
+      <w:r>
+        <w:t xml:space="preserve">: </w:t>
+      </w:r>
+      <w:r>
+        <w:t>almacena los datos referentes a un empleado para mostrarse.</w:t>
+      </w:r>
+    </w:p>
+    <w:p>
+      <w:pPr>
+        <w:pStyle w:val="Prrafodelista"/>
+        <w:numPr>
+          <w:ilvl w:val="1"/>
+          <w:numId w:val="38"/>
+        </w:numPr>
+      </w:pPr>
+      <w:r>
+        <w:rPr>
+          <w:i/>
+        </w:rPr>
+        <w:t>TipoBaja</w:t>
+      </w:r>
+      <w:r>
+        <w:t>:</w:t>
+      </w:r>
+      <w:r>
+        <w:t xml:space="preserve"> define si la baja es una alta, temporal, y planificada.</w:t>
+      </w:r>
+    </w:p>
+    <w:p>
+      <w:pPr>
+        <w:pStyle w:val="Prrafodelista"/>
+        <w:numPr>
+          <w:ilvl w:val="1"/>
+          <w:numId w:val="38"/>
+        </w:numPr>
+        <w:rPr>
+          <w:i/>
+        </w:rPr>
+      </w:pPr>
+      <w:r>
+        <w:rPr>
+          <w:i/>
+        </w:rPr>
+        <w:t>TipoDocente</w:t>
+      </w:r>
+      <w:r>
+        <w:t>:</w:t>
+      </w:r>
+      <w:r>
+        <w:t xml:space="preserve"> (asociado, ayudante, catedráticco y titular)</w:t>
+      </w:r>
+    </w:p>
+    <w:p>
+      <w:pPr>
+        <w:pStyle w:val="Prrafodelista"/>
+        <w:numPr>
+          <w:ilvl w:val="0"/>
+          <w:numId w:val="38"/>
+        </w:numPr>
+        <w:rPr>
           <w:rStyle w:val="Ttulo3Car"/>
+          <w:rFonts w:asciiTheme="minorHAnsi" w:eastAsiaTheme="minorHAnsi" w:hAnsiTheme="minorHAnsi" w:cstheme="minorBidi"/>
+          <w:color w:val="404040" w:themeColor="text1" w:themeTint="BF"/>
+          <w:sz w:val="20"/>
+          <w:szCs w:val="20"/>
+        </w:rPr>
+      </w:pPr>
+      <w:r>
+        <w:rPr>
+          <w:rStyle w:val="Ttulo3Car"/>
         </w:rPr>
         <w:t>Objetos de transferencia</w:t>
       </w:r>
@@ -3242,15 +3382,113 @@
       <w:pPr>
         <w:pStyle w:val="Prrafodelista"/>
       </w:pPr>
+      <w:r>
+        <w:t xml:space="preserve">Los objetos de transferencia son usados por todo el módulo para transferir información entre distintas capas. Tenemos los siguientes tipos: </w:t>
+      </w:r>
+      <w:r>
+        <w:rPr>
+          <w:i/>
+        </w:rPr>
+        <w:t>TransferBusqueda</w:t>
+      </w:r>
+      <w:r>
+        <w:t xml:space="preserve">, </w:t>
+      </w:r>
+      <w:r>
+        <w:rPr>
+          <w:i/>
+        </w:rPr>
+        <w:t>TransferBusquedaPAS</w:t>
+      </w:r>
+      <w:r>
+        <w:t xml:space="preserve">, </w:t>
+      </w:r>
+      <w:r>
+        <w:rPr>
+          <w:i/>
+        </w:rPr>
+        <w:t>TransferBusquedaPDI</w:t>
+      </w:r>
+      <w:r>
+        <w:t xml:space="preserve">, </w:t>
+      </w:r>
+      <w:r>
+        <w:rPr>
+          <w:i/>
+        </w:rPr>
+        <w:t>TransferEmpleado</w:t>
+      </w:r>
+      <w:r>
+        <w:t xml:space="preserve">, </w:t>
+      </w:r>
+      <w:r>
+        <w:rPr>
+          <w:i/>
+        </w:rPr>
+        <w:t>TransferEmpleadoVista</w:t>
+      </w:r>
+      <w:r>
+        <w:t xml:space="preserve">, </w:t>
+      </w:r>
+      <w:r>
+        <w:rPr>
+          <w:i/>
+        </w:rPr>
+        <w:t>TransferInt</w:t>
+      </w:r>
+      <w:r>
+        <w:t xml:space="preserve">, </w:t>
+      </w:r>
+      <w:r>
+        <w:rPr>
+          <w:i/>
+        </w:rPr>
+        <w:t>TransferListEmpleados</w:t>
+      </w:r>
+      <w:r>
+        <w:t xml:space="preserve">, </w:t>
+      </w:r>
+      <w:r>
+        <w:rPr>
+          <w:i/>
+        </w:rPr>
+        <w:t>TransferPermisos</w:t>
+      </w:r>
+      <w:r>
+        <w:t>, cuyo nombre es descriptivo de lo que contienen. Los objetos de transferencia no tienen lógica ni código, solo encapsulan la información de otra cosa (un entero, un empleado...).</w:t>
+      </w:r>
     </w:p>
     <w:p>
       <w:pPr>
         <w:pStyle w:val="Prrafodelista"/>
       </w:pPr>
-    </w:p>
-    <w:p>
-      <w:pPr>
-        <w:jc w:val="left"/>
+      <w:r>
+        <w:t>El diagrama se adjunta a continuación:</w:t>
+      </w:r>
+    </w:p>
+    <w:p/>
+    <w:p>
+      <w:r>
+        <w:lastRenderedPageBreak/>
+        <w:pict>
+          <v:shape id="_x0000_i1036" type="#_x0000_t75" style="width:420.5pt;height:360.9pt">
+            <v:imagedata r:id="rId14" o:title="TransferenciaEmpleado"/>
+          </v:shape>
+        </w:pict>
+      </w:r>
+    </w:p>
+    <w:p>
+      <w:pPr>
+        <w:pStyle w:val="Prrafodelista"/>
+      </w:pPr>
+    </w:p>
+    <w:p>
+      <w:pPr>
+        <w:pStyle w:val="Prrafodelista"/>
+      </w:pPr>
+    </w:p>
+    <w:p>
+      <w:pPr>
         <w:rPr>
           <w:rFonts w:asciiTheme="majorHAnsi" w:eastAsiaTheme="majorEastAsia" w:hAnsiTheme="majorHAnsi" w:cstheme="majorBidi"/>
           <w:color w:val="7F1D09" w:themeColor="accent1" w:themeShade="7F"/>
@@ -3293,11 +3531,23 @@
       </w:pPr>
       <w:r>
         <w:pict>
-          <v:shape id="_x0000_i1028" type="#_x0000_t75" style="width:420.45pt;height:216.7pt">
-            <v:imagedata r:id="rId14" o:title="ds_aniadir_empleado"/>
+          <v:shape id="_x0000_i1028" type="#_x0000_t75" style="width:420.05pt;height:216.9pt">
+            <v:imagedata r:id="rId15" o:title="ds_aniadir_empleado"/>
           </v:shape>
         </w:pict>
       </w:r>
+    </w:p>
+    <w:p>
+      <w:pPr>
+        <w:pStyle w:val="Ttulo3"/>
+      </w:pPr>
+      <w:r>
+        <w:t>Capa de integración</w:t>
+      </w:r>
+    </w:p>
+    <w:p>
+      <w:bookmarkStart w:id="3" w:name="_GoBack"/>
+      <w:bookmarkEnd w:id="3"/>
     </w:p>
     <w:p>
       <w:pPr>
@@ -3308,13 +3558,6 @@
     </w:p>
     <w:p>
       <w:pPr>
-        <w:tabs>
-          <w:tab w:val="left" w:pos="2282"/>
-        </w:tabs>
-      </w:pPr>
-    </w:p>
-    <w:p>
-      <w:pPr>
         <w:pStyle w:val="Ttulo3"/>
       </w:pPr>
       <w:r>
@@ -3325,8 +3568,8 @@
     <w:p>
       <w:r>
         <w:pict>
-          <v:shape id="_x0000_i1029" type="#_x0000_t75" style="width:420.45pt;height:230.95pt">
-            <v:imagedata r:id="rId15" o:title="ds_cambiar_contrato"/>
+          <v:shape id="_x0000_i1029" type="#_x0000_t75" style="width:420.5pt;height:231pt">
+            <v:imagedata r:id="rId16" o:title="ds_cambiar_contrato"/>
           </v:shape>
         </w:pict>
       </w:r>
@@ -3347,8 +3590,8 @@
     <w:p>
       <w:r>
         <w:pict>
-          <v:shape id="_x0000_i1031" type="#_x0000_t75" style="width:420.45pt;height:202.4pt">
-            <v:imagedata r:id="rId16" o:title="ds_cambio_departamento"/>
+          <v:shape id="_x0000_i1030" type="#_x0000_t75" style="width:420.5pt;height:202.3pt">
+            <v:imagedata r:id="rId17" o:title="ds_cambio_departamento"/>
           </v:shape>
         </w:pict>
       </w:r>
@@ -3369,8 +3612,8 @@
     <w:p>
       <w:r>
         <w:pict>
-          <v:shape id="_x0000_i1032" type="#_x0000_t75" style="width:419.1pt;height:229.6pt">
-            <v:imagedata r:id="rId17" o:title="ds_eliminar_empleado"/>
+          <v:shape id="_x0000_i1035" type="#_x0000_t75" style="width:419.2pt;height:229.7pt">
+            <v:imagedata r:id="rId18" o:title="ds_eliminar_empleado"/>
           </v:shape>
         </w:pict>
       </w:r>
@@ -3390,8 +3633,8 @@
     <w:p>
       <w:r>
         <w:pict>
-          <v:shape id="_x0000_i1036" type="#_x0000_t75" style="width:420.45pt;height:210.55pt">
-            <v:imagedata r:id="rId18" o:title="ds_especificar_baja"/>
+          <v:shape id="_x0000_i1031" type="#_x0000_t75" style="width:420.95pt;height:210.7pt">
+            <v:imagedata r:id="rId19" o:title="ds_especificar_baja"/>
           </v:shape>
         </w:pict>
       </w:r>
@@ -3413,8 +3656,8 @@
     <w:p>
       <w:r>
         <w:pict>
-          <v:shape id="_x0000_i1037" type="#_x0000_t75" style="width:420.45pt;height:188.15pt">
-            <v:imagedata r:id="rId19" o:title="ds_especificar_traslado_facultad"/>
+          <v:shape id="_x0000_i1032" type="#_x0000_t75" style="width:420.5pt;height:187.75pt">
+            <v:imagedata r:id="rId20" o:title="ds_especificar_traslado_facultad"/>
           </v:shape>
         </w:pict>
       </w:r>
@@ -3438,8 +3681,8 @@
     <w:p>
       <w:r>
         <w:pict>
-          <v:shape id="_x0000_i1038" type="#_x0000_t75" style="width:421.15pt;height:171.85pt">
-            <v:imagedata r:id="rId20" o:title="ds_mostrar_lista_empleados"/>
+          <v:shape id="_x0000_i1033" type="#_x0000_t75" style="width:420.95pt;height:171.85pt">
+            <v:imagedata r:id="rId21" o:title="ds_mostrar_lista_empleados"/>
           </v:shape>
         </w:pict>
       </w:r>
@@ -3462,8 +3705,8 @@
     <w:p>
       <w:r>
         <w:pict>
-          <v:shape id="_x0000_i1039" type="#_x0000_t75" style="width:420.45pt;height:230.25pt">
-            <v:imagedata r:id="rId21" o:title="ds_ver_ficha_empleado"/>
+          <v:shape id="_x0000_i1034" type="#_x0000_t75" style="width:420.05pt;height:230.15pt">
+            <v:imagedata r:id="rId22" o:title="ds_ver_ficha_empleado"/>
           </v:shape>
         </w:pict>
       </w:r>
@@ -3826,7 +4069,6 @@
         </w:rPr>
         <w:t xml:space="preserve">“&lt;nombre de la vista&gt; </w:t>
       </w:r>
-      <w:proofErr w:type="spellStart"/>
       <w:r>
         <w:rPr>
           <w:rFonts w:asciiTheme="minorHAnsi" w:hAnsiTheme="minorHAnsi" w:cstheme="minorHAnsi"/>
@@ -3837,7 +4079,6 @@
         </w:rPr>
         <w:t>Listener</w:t>
       </w:r>
-      <w:proofErr w:type="spellEnd"/>
       <w:r>
         <w:rPr>
           <w:rFonts w:asciiTheme="minorHAnsi" w:hAnsiTheme="minorHAnsi" w:cstheme="minorHAnsi"/>
@@ -4086,7 +4327,6 @@
         </w:rPr>
         <w:t xml:space="preserve"> (</w:t>
       </w:r>
-      <w:proofErr w:type="spellStart"/>
       <w:r>
         <w:rPr>
           <w:rFonts w:ascii="Arial" w:eastAsia="Times New Roman" w:hAnsi="Arial" w:cs="Arial"/>
@@ -4099,7 +4339,6 @@
         </w:rPr>
         <w:t>Transfers</w:t>
       </w:r>
-      <w:proofErr w:type="spellEnd"/>
       <w:r>
         <w:rPr>
           <w:rFonts w:ascii="Arial" w:eastAsia="Times New Roman" w:hAnsi="Arial" w:cs="Arial"/>
@@ -4167,8 +4406,6 @@
         </w:rPr>
         <w:t>” y una clase que la implementa, “</w:t>
       </w:r>
-      <w:bookmarkStart w:id="3" w:name="_GoBack"/>
-      <w:proofErr w:type="spellStart"/>
       <w:r>
         <w:rPr>
           <w:rFonts w:ascii="Arial" w:hAnsi="Arial" w:cs="Arial"/>
@@ -4179,8 +4416,6 @@
         </w:rPr>
         <w:t>UsuariosImp</w:t>
       </w:r>
-      <w:bookmarkEnd w:id="3"/>
-      <w:proofErr w:type="spellEnd"/>
       <w:r>
         <w:rPr>
           <w:rFonts w:ascii="Arial" w:hAnsi="Arial" w:cs="Arial"/>
@@ -6307,7 +6542,7 @@
       </w:pPr>
     </w:p>
     <w:sectPr>
-      <w:headerReference w:type="default" r:id="rId22"/>
+      <w:headerReference w:type="default" r:id="rId23"/>
       <w:pgSz w:w="12240" w:h="15840" w:code="1"/>
       <w:pgMar w:top="1080" w:right="720" w:bottom="2160" w:left="3096" w:header="1080" w:footer="720" w:gutter="0"/>
       <w:pgNumType w:start="1"/>
@@ -6515,7 +6750,7 @@
             <w:fldChar w:fldCharType="separate"/>
           </w:r>
           <w:r>
-            <w:t>25</w:t>
+            <w:t>13</w:t>
           </w:r>
           <w:r>
             <w:fldChar w:fldCharType="end"/>
@@ -6739,7 +6974,7 @@
   <w:abstractNum w:abstractNumId="2" w15:restartNumberingAfterBreak="0">
     <w:nsid w:val="0B6A1E6C"/>
     <w:multiLevelType w:val="hybridMultilevel"/>
-    <w:tmpl w:val="96C208F8"/>
+    <w:tmpl w:val="1A7EBE96"/>
     <w:lvl w:ilvl="0" w:tplc="0C0A0001">
       <w:start w:val="1"/>
       <w:numFmt w:val="bullet"/>
@@ -6752,7 +6987,7 @@
         <w:rFonts w:ascii="Symbol" w:hAnsi="Symbol" w:hint="default"/>
       </w:rPr>
     </w:lvl>
-    <w:lvl w:ilvl="1" w:tplc="0C0A0003" w:tentative="1">
+    <w:lvl w:ilvl="1" w:tplc="0C0A0003">
       <w:start w:val="1"/>
       <w:numFmt w:val="bullet"/>
       <w:lvlText w:val="o"/>
@@ -12055,13 +12290,13 @@
   </w:compat>
   <w:rsids>
     <w:rsidRoot w:val="00BB565E"/>
-    <w:rsid w:val="00072910"/>
     <w:rsid w:val="00087DF2"/>
     <w:rsid w:val="00141E09"/>
     <w:rsid w:val="001C2A02"/>
     <w:rsid w:val="00303A9C"/>
     <w:rsid w:val="00474112"/>
     <w:rsid w:val="00525910"/>
+    <w:rsid w:val="00636D3F"/>
     <w:rsid w:val="006A0CAD"/>
     <w:rsid w:val="00702244"/>
     <w:rsid w:val="00814C77"/>
@@ -12071,6 +12306,7 @@
     <w:rsid w:val="00BB30CE"/>
     <w:rsid w:val="00BB565E"/>
     <w:rsid w:val="00DF39FA"/>
+    <w:rsid w:val="00F30E49"/>
   </w:rsids>
   <m:mathPr>
     <m:mathFont m:val="Cambria Math"/>
@@ -13000,7 +13236,7 @@
 </file>
 
 <file path=customXml/itemProps3.xml><?xml version="1.0" encoding="utf-8"?>
-<ds:datastoreItem xmlns:ds="http://schemas.openxmlformats.org/officeDocument/2006/customXml" ds:itemID="{97C9F9C2-A287-43D4-85B7-71F5F5C10CA9}">
+<ds:datastoreItem xmlns:ds="http://schemas.openxmlformats.org/officeDocument/2006/customXml" ds:itemID="{F9589D5A-5932-4558-9938-10C3E7519FE9}">
   <ds:schemaRefs>
     <ds:schemaRef ds:uri="http://schemas.openxmlformats.org/officeDocument/2006/bibliography"/>
   </ds:schemaRefs>

</xml_diff>

<commit_message>
En proceso de la capa de integracion de empleado y aniadiendo diagramas de secuencia de empleado
</commit_message>
<xml_diff>
--- a/Segundo cuatrimestre/Analisisydisenio/Analisis_y_disenio.docx
+++ b/Segundo cuatrimestre/Analisisydisenio/Analisis_y_disenio.docx
@@ -520,7 +520,11 @@
               </mc:Choice>
               <mc:Fallback>
                 <w:pict>
-                  <v:shape w14:anchorId="48FC4DCC" id="Cuadro de texto 15" o:spid="_x0000_s1027" type="#_x0000_t202" alt="contact info" style="position:absolute;left:0;text-align:left;margin-left:0;margin-top:0;width:540pt;height:139.8pt;z-index:251675648;visibility:visible;mso-wrap-style:square;mso-width-percent:1282;mso-height-percent:200;mso-wrap-distance-left:9pt;mso-wrap-distance-top:0;mso-wrap-distance-right:9pt;mso-wrap-distance-bottom:0;mso-position-horizontal:center;mso-position-horizontal-relative:page;mso-position-vertical:bottom;mso-position-vertical-relative:margin;mso-width-percent:1282;mso-height-percent:200;mso-width-relative:margin;mso-height-relative:margin;v-text-anchor:bottom" o:gfxdata="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" o:allowoverlap="f" filled="f" stroked="f" strokeweight=".5pt">
+                  <v:shapetype w14:anchorId="48FC4DCC" id="_x0000_t202" coordsize="21600,21600" o:spt="202" path="m,l,21600r21600,l21600,xe">
+                    <v:stroke joinstyle="miter"/>
+                    <v:path gradientshapeok="t" o:connecttype="rect"/>
+                  </v:shapetype>
+                  <v:shape id="Cuadro de texto 15" o:spid="_x0000_s1027" type="#_x0000_t202" alt="contact info" style="position:absolute;left:0;text-align:left;margin-left:0;margin-top:0;width:540pt;height:139.8pt;z-index:251675648;visibility:visible;mso-wrap-style:square;mso-width-percent:1282;mso-height-percent:200;mso-wrap-distance-left:9pt;mso-wrap-distance-top:0;mso-wrap-distance-right:9pt;mso-wrap-distance-bottom:0;mso-position-horizontal:center;mso-position-horizontal-relative:page;mso-position-vertical:bottom;mso-position-vertical-relative:margin;mso-width-percent:1282;mso-height-percent:200;mso-width-relative:margin;mso-height-relative:margin;v-text-anchor:bottom" o:gfxdata="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" o:allowoverlap="f" filled="f" stroked="f" strokeweight=".5pt">
                     <v:textbox inset="0,0,0,0">
                       <w:txbxContent>
                         <w:p>
@@ -766,6 +770,7 @@
       </w:sdtPr>
       <w:sdtEndPr/>
       <w:sdtContent>
+        <w:bookmarkStart w:id="0" w:name="_GoBack" w:displacedByCustomXml="prev"/>
         <w:p>
           <w:pPr>
             <w:pStyle w:val="TtuloTDC"/>
@@ -803,7 +808,7 @@
             </w:rPr>
             <w:fldChar w:fldCharType="separate"/>
           </w:r>
-          <w:hyperlink w:anchor="_Toc452072539" w:history="1">
+          <w:hyperlink w:anchor="_Toc452075517" w:history="1">
             <w:r>
               <w:rPr>
                 <w:rStyle w:val="Hipervnculo"/>
@@ -826,7 +831,7 @@
               <w:rPr>
                 <w:webHidden/>
               </w:rPr>
-              <w:instrText xml:space="preserve"> PAGEREF _Toc452072539 \h </w:instrText>
+              <w:instrText xml:space="preserve"> PAGEREF _Toc452075517 \h </w:instrText>
             </w:r>
             <w:r>
               <w:rPr>
@@ -865,7 +870,7 @@
               <w:lang w:eastAsia="es-ES"/>
             </w:rPr>
           </w:pPr>
-          <w:hyperlink w:anchor="_Toc452072540" w:history="1">
+          <w:hyperlink w:anchor="_Toc452075518" w:history="1">
             <w:r>
               <w:rPr>
                 <w:rStyle w:val="Hipervnculo"/>
@@ -888,7 +893,7 @@
               <w:rPr>
                 <w:webHidden/>
               </w:rPr>
-              <w:instrText xml:space="preserve"> PAGEREF _Toc452072540 \h </w:instrText>
+              <w:instrText xml:space="preserve"> PAGEREF _Toc452075518 \h </w:instrText>
             </w:r>
             <w:r>
               <w:rPr>
@@ -927,7 +932,7 @@
               <w:lang w:eastAsia="es-ES"/>
             </w:rPr>
           </w:pPr>
-          <w:hyperlink w:anchor="_Toc452072541" w:history="1">
+          <w:hyperlink w:anchor="_Toc452075519" w:history="1">
             <w:r>
               <w:rPr>
                 <w:rStyle w:val="Hipervnculo"/>
@@ -950,7 +955,7 @@
               <w:rPr>
                 <w:webHidden/>
               </w:rPr>
-              <w:instrText xml:space="preserve"> PAGEREF _Toc452072541 \h </w:instrText>
+              <w:instrText xml:space="preserve"> PAGEREF _Toc452075519 \h </w:instrText>
             </w:r>
             <w:r>
               <w:rPr>
@@ -989,7 +994,7 @@
               <w:lang w:eastAsia="es-ES"/>
             </w:rPr>
           </w:pPr>
-          <w:hyperlink w:anchor="_Toc452072542" w:history="1">
+          <w:hyperlink w:anchor="_Toc452075520" w:history="1">
             <w:r>
               <w:rPr>
                 <w:rStyle w:val="Hipervnculo"/>
@@ -1012,7 +1017,7 @@
               <w:rPr>
                 <w:webHidden/>
               </w:rPr>
-              <w:instrText xml:space="preserve"> PAGEREF _Toc452072542 \h </w:instrText>
+              <w:instrText xml:space="preserve"> PAGEREF _Toc452075520 \h </w:instrText>
             </w:r>
             <w:r>
               <w:rPr>
@@ -1029,7 +1034,7 @@
               <w:rPr>
                 <w:webHidden/>
               </w:rPr>
-              <w:t>20</w:t>
+              <w:t>23</w:t>
             </w:r>
             <w:r>
               <w:rPr>
@@ -1050,6 +1055,7 @@
             <w:fldChar w:fldCharType="end"/>
           </w:r>
         </w:p>
+        <w:bookmarkEnd w:id="0" w:displacedByCustomXml="next"/>
       </w:sdtContent>
     </w:sdt>
     <w:p/>
@@ -1084,12 +1090,12 @@
       <w:pPr>
         <w:pStyle w:val="Ttulo1"/>
       </w:pPr>
-      <w:bookmarkStart w:id="0" w:name="_Toc452072539"/>
+      <w:bookmarkStart w:id="1" w:name="_Toc452075517"/>
       <w:r>
         <w:lastRenderedPageBreak/>
         <w:t>Tabla de modificaciones</w:t>
       </w:r>
-      <w:bookmarkEnd w:id="0"/>
+      <w:bookmarkEnd w:id="1"/>
     </w:p>
     <w:tbl>
       <w:tblPr>
@@ -1679,11 +1685,11 @@
         <w:br w:type="page"/>
       </w:r>
     </w:p>
+    <w:bookmarkStart w:id="2" w:name="_Toc452075518"/>
     <w:p>
       <w:pPr>
         <w:pStyle w:val="Ttulo1"/>
       </w:pPr>
-      <w:bookmarkStart w:id="1" w:name="_Toc452072540"/>
       <w:r>
         <w:rPr>
           <w:lang w:eastAsia="es-ES"/>
@@ -1692,7 +1698,7 @@
         <mc:AlternateContent>
           <mc:Choice Requires="wps">
             <w:drawing>
-              <wp:anchor distT="0" distB="2743200" distL="182880" distR="182880" simplePos="0" relativeHeight="251659264" behindDoc="0" locked="0" layoutInCell="1" allowOverlap="1" wp14:anchorId="5D11624C" wp14:editId="7EF4F0EC">
+              <wp:anchor distT="0" distB="2743200" distL="182880" distR="182880" simplePos="0" relativeHeight="251659264" behindDoc="0" locked="0" layoutInCell="1" allowOverlap="1" wp14:anchorId="6C0A16FF" wp14:editId="5A2119CA">
                 <wp:simplePos x="0" y="0"/>
                 <mc:AlternateContent>
                   <mc:Choice Requires="wp14">
@@ -1794,7 +1800,7 @@
       <w:r>
         <w:t>Modelo de Análisis</w:t>
       </w:r>
-      <w:bookmarkEnd w:id="1"/>
+      <w:bookmarkEnd w:id="2"/>
     </w:p>
     <w:p>
       <w:pPr>
@@ -2490,12 +2496,12 @@
           <w:tab w:val="left" w:pos="5026"/>
         </w:tabs>
       </w:pPr>
-      <w:bookmarkStart w:id="2" w:name="_Toc452072541"/>
+      <w:bookmarkStart w:id="3" w:name="_Toc452075519"/>
       <w:r>
         <w:lastRenderedPageBreak/>
         <w:t>Modelo de Diseño</w:t>
       </w:r>
-      <w:bookmarkEnd w:id="2"/>
+      <w:bookmarkEnd w:id="3"/>
       <w:r>
         <w:tab/>
       </w:r>
@@ -2630,7 +2636,7 @@
             <v:path o:extrusionok="f" gradientshapeok="t" o:connecttype="rect"/>
             <o:lock v:ext="edit" aspectratio="t"/>
           </v:shapetype>
-          <v:shape id="_x0000_i1025" type="#_x0000_t75" style="width:420.95pt;height:211.15pt">
+          <v:shape id="_x0000_i1155" type="#_x0000_t75" style="width:420.95pt;height:211.15pt">
             <v:imagedata r:id="rId11" o:title="capa_presentacion_empleado"/>
           </v:shape>
         </w:pict>
@@ -2941,7 +2947,7 @@
           <w:i/>
         </w:rPr>
         <w:pict>
-          <v:shape id="_x0000_i1026" type="#_x0000_t75" style="width:420.05pt;height:230.15pt">
+          <v:shape id="_x0000_i1156" type="#_x0000_t75" style="width:420.05pt;height:230.15pt">
             <v:imagedata r:id="rId12" o:title="factoria_capa_presentacion"/>
           </v:shape>
         </w:pict>
@@ -3051,7 +3057,7 @@
     <w:p>
       <w:r>
         <w:pict>
-          <v:shape id="_x0000_i1027" type="#_x0000_t75" style="width:420.5pt;height:403.3pt">
+          <v:shape id="_x0000_i1157" type="#_x0000_t75" style="width:420.5pt;height:403.3pt">
             <v:imagedata r:id="rId13" o:title="capa_negocio_empleado"/>
           </v:shape>
         </w:pict>
@@ -3471,7 +3477,7 @@
       <w:r>
         <w:lastRenderedPageBreak/>
         <w:pict>
-          <v:shape id="_x0000_i1036" type="#_x0000_t75" style="width:420.5pt;height:360.9pt">
+          <v:shape id="_x0000_i1158" type="#_x0000_t75" style="width:420.5pt;height:360.9pt">
             <v:imagedata r:id="rId14" o:title="TransferenciaEmpleado"/>
           </v:shape>
         </w:pict>
@@ -3484,9 +3490,43 @@
     </w:p>
     <w:p>
       <w:pPr>
-        <w:pStyle w:val="Prrafodelista"/>
-      </w:pPr>
-    </w:p>
+        <w:pStyle w:val="Ttulo3"/>
+      </w:pPr>
+      <w:r>
+        <w:t>Capa de integración</w:t>
+      </w:r>
+    </w:p>
+    <w:p>
+      <w:r>
+        <w:t xml:space="preserve">En esta capa se realizará el intercambio de datos con una unidad de almacenamiento de información(independientemente de que sea física o digital, tales como bases de datos, </w:t>
+      </w:r>
+      <w:r>
+        <w:lastRenderedPageBreak/>
+        <w:t xml:space="preserve">documentos…). </w:t>
+      </w:r>
+      <w:r>
+        <w:pict>
+          <v:shape id="_x0000_i1167" type="#_x0000_t75" style="width:420.5pt;height:272.55pt">
+            <v:imagedata r:id="rId15" o:title="capa_integracion_empleado"/>
+          </v:shape>
+        </w:pict>
+      </w:r>
+    </w:p>
+    <w:p>
+      <w:r>
+        <w:t xml:space="preserve">Hemos utilizado el patrón de diseño </w:t>
+      </w:r>
+      <w:r>
+        <w:rPr>
+          <w:i/>
+        </w:rPr>
+        <w:t xml:space="preserve">DAO </w:t>
+      </w:r>
+      <w:r>
+        <w:t>(“Data Access Object”), que permite proveer operaciones de datos específicas, sin exponer los detalles del almacenamiento que haya detrás.</w:t>
+      </w:r>
+    </w:p>
+    <w:p/>
     <w:p>
       <w:pPr>
         <w:rPr>
@@ -3496,9 +3536,6 @@
           <w:szCs w:val="24"/>
         </w:rPr>
       </w:pPr>
-      <w:r>
-        <w:br w:type="page"/>
-      </w:r>
     </w:p>
     <w:p>
       <w:pPr>
@@ -3520,6 +3557,7 @@
         <w:pStyle w:val="Ttulo3"/>
       </w:pPr>
       <w:r>
+        <w:lastRenderedPageBreak/>
         <w:t>Añiadir empleado</w:t>
       </w:r>
     </w:p>
@@ -3531,23 +3569,52 @@
       </w:pPr>
       <w:r>
         <w:pict>
-          <v:shape id="_x0000_i1028" type="#_x0000_t75" style="width:420.05pt;height:216.9pt">
-            <v:imagedata r:id="rId15" o:title="ds_aniadir_empleado"/>
+          <v:shape id="_x0000_i1159" type="#_x0000_t75" style="width:420.05pt;height:216.9pt">
+            <v:imagedata r:id="rId16" o:title="ds_aniadir_empleado"/>
           </v:shape>
         </w:pict>
       </w:r>
     </w:p>
     <w:p>
-      <w:pPr>
-        <w:pStyle w:val="Ttulo3"/>
-      </w:pPr>
-      <w:r>
-        <w:t>Capa de integración</w:t>
-      </w:r>
-    </w:p>
-    <w:p>
-      <w:bookmarkStart w:id="3" w:name="_GoBack"/>
-      <w:bookmarkEnd w:id="3"/>
+      <w:r>
+        <w:t>El siguiente diagrama de secuencias describe el caso de uso correspondiente a añadir un nuevo empleado independientemente si es de PDI o PAS a la base de datos de empleado.</w:t>
+      </w:r>
+    </w:p>
+    <w:p>
+      <w:r>
+        <w:t>La secuencia comienza con la acción del actor o usuario llamando a la acción de crear un nuevo empleado. Se pedirá al usuario la información correspondiente al nuevo usuario,</w:t>
+      </w:r>
+    </w:p>
+    <w:p>
+      <w:r>
+        <w:t xml:space="preserve">la cual sera encapsulada en un transfer empleado. Este transfer empleado lo obtendrá el ControladorEmpleado. Este controlador llamará a su método aniadirEmpleado, </w:t>
+      </w:r>
+    </w:p>
+    <w:p>
+      <w:r>
+        <w:t>el cual obtendra la facultad del trasnfer empleado mediante el metodo getFaculad el cual es posible gracias a haber obtenido el empleado completo con getEmpleado.</w:t>
+      </w:r>
+    </w:p>
+    <w:p>
+      <w:r>
+        <w:t>Esta facultad es un dato el cual el serviciodeAplicaciónEmpleado de la capa de negocio necesita para llamar a comprobacionPermisos con dos argumentos uno de TipoPermiso y otro de la facultad,</w:t>
+      </w:r>
+    </w:p>
+    <w:p>
+      <w:r>
+        <w:t>que determinará si el usuario posee los permisos necesarios para crearlo. En el caso de que el usuario si posea los permisos la capa de negocio mediante el servicio de aplicación le pedirá al DAO</w:t>
+      </w:r>
+    </w:p>
+    <w:p>
+      <w:r>
+        <w:t xml:space="preserve">que inserte el nuevo empleado en la base de datos con su método insertarEmpleado, en caso contrario el ControladorEmpleado mostrara un mensaje de error y no se realizará la acción de </w:t>
+      </w:r>
+    </w:p>
+    <w:p>
+      <w:r>
+        <w:lastRenderedPageBreak/>
+        <w:t>añadir empleado. Finalmente el ControladorEmpleado ocultará la vista de añadir empleado y se recuperará la vista anterior en la que comenzó.</w:t>
+      </w:r>
     </w:p>
     <w:p>
       <w:pPr>
@@ -3561,15 +3628,122 @@
         <w:pStyle w:val="Ttulo3"/>
       </w:pPr>
       <w:r>
+        <w:t>Cambiar contrato</w:t>
+      </w:r>
+    </w:p>
+    <w:p>
+      <w:r>
+        <w:pict>
+          <v:shape id="_x0000_i1160" type="#_x0000_t75" style="width:420.5pt;height:231pt">
+            <v:imagedata r:id="rId17" o:title="ds_cambiar_contrato"/>
+          </v:shape>
+        </w:pict>
+      </w:r>
+    </w:p>
+    <w:p>
+      <w:r>
+        <w:t>El siguiente diagrama de secuencias describe el caso de uso correspondiente a cambiar el contrato de un empleado de la base de datos de empleado.</w:t>
+      </w:r>
+    </w:p>
+    <w:p>
+      <w:r>
+        <w:t>La secuencia comienza con un actor o usuario llamando a contratoCambiado que mostrara la VistaCambioContrato. Acto seguido la VistaCambioContrato pedirá al usuario</w:t>
+      </w:r>
+    </w:p>
+    <w:p>
+      <w:r>
+        <w:t xml:space="preserve">la nueva información del contrato y llamará al ControladorEmpleado que modificara el contrato del objeto empleado del que se quiera cambiar el contrato con setContrato </w:t>
+      </w:r>
+    </w:p>
+    <w:p>
+      <w:r>
+        <w:t xml:space="preserve">y creará un nuevo TransferEmpleado que le pasará a la capa de negocio que mediante su clase ImplementaciónEmpleados obtendra la facultad del empleado primero con getEmpleado y luego con getFacultad, </w:t>
+      </w:r>
+    </w:p>
+    <w:p>
+      <w:r>
+        <w:t xml:space="preserve">para así poder comprobar los permisos del usuario haciendo uso de la función comprobarPermisos del servicioAplicación de la capa de negocio del subsistema de Usuario. </w:t>
+      </w:r>
+    </w:p>
+    <w:p>
+      <w:r>
         <w:lastRenderedPageBreak/>
-        <w:t>Cambiar contrato</w:t>
+        <w:t>Si el usuario posee los permisos necesarios entonces el servicioAplicación de Empleado llamará al DAOEmpleados y modificará el empleado de la base de datos. Por último el ControladorEmpleado</w:t>
+      </w:r>
+    </w:p>
+    <w:p>
+      <w:r>
+        <w:t>ocultará la vista volviendo así al vista de antes de comenzar la secuencia.</w:t>
+      </w:r>
+    </w:p>
+    <w:p/>
+    <w:p>
+      <w:pPr>
+        <w:pStyle w:val="Ttulo3"/>
+      </w:pPr>
+      <w:r>
+        <w:t>Cambiar departamento</w:t>
       </w:r>
     </w:p>
     <w:p>
       <w:r>
         <w:pict>
-          <v:shape id="_x0000_i1029" type="#_x0000_t75" style="width:420.5pt;height:231pt">
-            <v:imagedata r:id="rId16" o:title="ds_cambiar_contrato"/>
+          <v:shape id="_x0000_i1161" type="#_x0000_t75" style="width:420.5pt;height:202.3pt">
+            <v:imagedata r:id="rId18" o:title="ds_cambio_departamento"/>
+          </v:shape>
+        </w:pict>
+      </w:r>
+    </w:p>
+    <w:p>
+      <w:r>
+        <w:t>El siguiente diagrama de secuencias describe el caso de uso correspondiente a cambiar el departamento de un empleado de PDI de la base de datos de empleado.</w:t>
+      </w:r>
+    </w:p>
+    <w:p>
+      <w:r>
+        <w:t>La secuencia comienza con un actor o usuario llamando a cambioDepartamento que mostrara la VistaCambioDepartamento. A continuación la VistaCambioDepartemento solicitará al usuario</w:t>
+      </w:r>
+    </w:p>
+    <w:p>
+      <w:r>
+        <w:t>el nuevo departamento al cual el empleado va a cambiar y llamará al ControladorEmpleado que modificara el departamento del objeto empleado del que se quiera cambiar con setDepartamento.</w:t>
+      </w:r>
+    </w:p>
+    <w:p>
+      <w:r>
+        <w:t xml:space="preserve">Este ControladorEmpleado creará un nuevo TransferEmpleado que le pasará a la capa de negocio que mediante su clase ImplementaciónEmpleados obtendra la facultad del empleado primero con getEmpleado y luego con getFacultad, </w:t>
+      </w:r>
+    </w:p>
+    <w:p>
+      <w:r>
+        <w:lastRenderedPageBreak/>
+        <w:t xml:space="preserve">para así poder comprobar los permisos del usuario haciendo uso de la función comprobarPermisos del servicioAplicación de la capa de negocio del subsistema de Usuario. </w:t>
+      </w:r>
+    </w:p>
+    <w:p>
+      <w:r>
+        <w:t>Si el usuario posee los permisos necesarios entonces el servicioAplicación de Empleado llamará al DAOEmpleados y modificará el empleado de la base de datos cambiando así el departamento del empleado.</w:t>
+      </w:r>
+    </w:p>
+    <w:p>
+      <w:r>
+        <w:t>Por último el ControladorEmpleado ocultará la vista volviendo así al vista de antes de comenzar la secuencia.</w:t>
+      </w:r>
+    </w:p>
+    <w:p/>
+    <w:p>
+      <w:pPr>
+        <w:pStyle w:val="Ttulo3"/>
+      </w:pPr>
+      <w:r>
+        <w:t>Eliminar empleado</w:t>
+      </w:r>
+    </w:p>
+    <w:p>
+      <w:r>
+        <w:pict>
+          <v:shape id="_x0000_i1162" type="#_x0000_t75" style="width:419.2pt;height:229.7pt">
+            <v:imagedata r:id="rId19" o:title="ds_eliminar_empleado"/>
           </v:shape>
         </w:pict>
       </w:r>
@@ -3577,50 +3751,6 @@
     <w:p/>
     <w:p/>
     <w:p/>
-    <w:p/>
-    <w:p>
-      <w:pPr>
-        <w:pStyle w:val="Ttulo3"/>
-      </w:pPr>
-      <w:r>
-        <w:lastRenderedPageBreak/>
-        <w:t>Cambiar departamento</w:t>
-      </w:r>
-    </w:p>
-    <w:p>
-      <w:r>
-        <w:pict>
-          <v:shape id="_x0000_i1030" type="#_x0000_t75" style="width:420.5pt;height:202.3pt">
-            <v:imagedata r:id="rId17" o:title="ds_cambio_departamento"/>
-          </v:shape>
-        </w:pict>
-      </w:r>
-    </w:p>
-    <w:p/>
-    <w:p/>
-    <w:p/>
-    <w:p/>
-    <w:p>
-      <w:pPr>
-        <w:pStyle w:val="Ttulo3"/>
-      </w:pPr>
-      <w:r>
-        <w:lastRenderedPageBreak/>
-        <w:t>Eliminar empleado</w:t>
-      </w:r>
-    </w:p>
-    <w:p>
-      <w:r>
-        <w:pict>
-          <v:shape id="_x0000_i1035" type="#_x0000_t75" style="width:419.2pt;height:229.7pt">
-            <v:imagedata r:id="rId18" o:title="ds_eliminar_empleado"/>
-          </v:shape>
-        </w:pict>
-      </w:r>
-    </w:p>
-    <w:p/>
-    <w:p/>
-    <w:p/>
     <w:p>
       <w:pPr>
         <w:pStyle w:val="Ttulo3"/>
@@ -3633,8 +3763,8 @@
     <w:p>
       <w:r>
         <w:pict>
-          <v:shape id="_x0000_i1031" type="#_x0000_t75" style="width:420.95pt;height:210.7pt">
-            <v:imagedata r:id="rId19" o:title="ds_especificar_baja"/>
+          <v:shape id="_x0000_i1163" type="#_x0000_t75" style="width:420.95pt;height:210.7pt">
+            <v:imagedata r:id="rId20" o:title="ds_especificar_baja"/>
           </v:shape>
         </w:pict>
       </w:r>
@@ -3656,8 +3786,8 @@
     <w:p>
       <w:r>
         <w:pict>
-          <v:shape id="_x0000_i1032" type="#_x0000_t75" style="width:420.5pt;height:187.75pt">
-            <v:imagedata r:id="rId20" o:title="ds_especificar_traslado_facultad"/>
+          <v:shape id="_x0000_i1164" type="#_x0000_t75" style="width:420.5pt;height:187.75pt">
+            <v:imagedata r:id="rId21" o:title="ds_especificar_traslado_facultad"/>
           </v:shape>
         </w:pict>
       </w:r>
@@ -3681,8 +3811,8 @@
     <w:p>
       <w:r>
         <w:pict>
-          <v:shape id="_x0000_i1033" type="#_x0000_t75" style="width:420.95pt;height:171.85pt">
-            <v:imagedata r:id="rId21" o:title="ds_mostrar_lista_empleados"/>
+          <v:shape id="_x0000_i1165" type="#_x0000_t75" style="width:420.95pt;height:171.85pt">
+            <v:imagedata r:id="rId22" o:title="ds_mostrar_lista_empleados"/>
           </v:shape>
         </w:pict>
       </w:r>
@@ -3705,8 +3835,8 @@
     <w:p>
       <w:r>
         <w:pict>
-          <v:shape id="_x0000_i1034" type="#_x0000_t75" style="width:420.05pt;height:230.15pt">
-            <v:imagedata r:id="rId22" o:title="ds_ver_ficha_empleado"/>
+          <v:shape id="_x0000_i1166" type="#_x0000_t75" style="width:420.05pt;height:230.15pt">
+            <v:imagedata r:id="rId23" o:title="ds_ver_ficha_empleado"/>
           </v:shape>
         </w:pict>
       </w:r>
@@ -3801,6 +3931,7 @@
         </w:rPr>
         <w:t xml:space="preserve">Para visualizar nuestro subsistema, utilizaremos un patrón Modelo-Vista-Controlador. Para ello utilizamos la interfaz ya mencionada antes, </w:t>
       </w:r>
+      <w:proofErr w:type="spellStart"/>
       <w:r>
         <w:rPr>
           <w:rFonts w:asciiTheme="minorHAnsi" w:hAnsiTheme="minorHAnsi" w:cstheme="minorHAnsi"/>
@@ -3811,6 +3942,7 @@
         </w:rPr>
         <w:t>VistaGenérica</w:t>
       </w:r>
+      <w:proofErr w:type="spellEnd"/>
       <w:r>
         <w:rPr>
           <w:rFonts w:asciiTheme="minorHAnsi" w:hAnsiTheme="minorHAnsi" w:cstheme="minorHAnsi"/>
@@ -3820,6 +3952,7 @@
         </w:rPr>
         <w:t xml:space="preserve">, que implementarán nuestras vistas. Cada vista tiene una instancia de un </w:t>
       </w:r>
+      <w:proofErr w:type="spellStart"/>
       <w:r>
         <w:rPr>
           <w:rFonts w:asciiTheme="minorHAnsi" w:hAnsiTheme="minorHAnsi" w:cstheme="minorHAnsi"/>
@@ -3830,6 +3963,7 @@
         </w:rPr>
         <w:t>listener</w:t>
       </w:r>
+      <w:proofErr w:type="spellEnd"/>
       <w:r>
         <w:rPr>
           <w:rFonts w:asciiTheme="minorHAnsi" w:hAnsiTheme="minorHAnsi" w:cstheme="minorHAnsi"/>
@@ -3855,8 +3989,49 @@
           <w:sz w:val="22"/>
           <w:szCs w:val="22"/>
         </w:rPr>
-        <w:t xml:space="preserve">Por otro lado, la función del controlador consiste en manejar estas vistas, ocultandolas y mostrandolas cuando sea necesario, y respondiendo a las acciones del usuario sobre el sistema, ya que implementa todas las interfaces </w:t>
-      </w:r>
+        <w:t xml:space="preserve">Por otro lado, la función del controlador consiste en manejar estas vistas, </w:t>
+      </w:r>
+      <w:proofErr w:type="spellStart"/>
+      <w:r>
+        <w:rPr>
+          <w:rFonts w:asciiTheme="minorHAnsi" w:hAnsiTheme="minorHAnsi" w:cstheme="minorHAnsi"/>
+          <w:color w:val="000000"/>
+          <w:sz w:val="22"/>
+          <w:szCs w:val="22"/>
+        </w:rPr>
+        <w:t>ocultandolas</w:t>
+      </w:r>
+      <w:proofErr w:type="spellEnd"/>
+      <w:r>
+        <w:rPr>
+          <w:rFonts w:asciiTheme="minorHAnsi" w:hAnsiTheme="minorHAnsi" w:cstheme="minorHAnsi"/>
+          <w:color w:val="000000"/>
+          <w:sz w:val="22"/>
+          <w:szCs w:val="22"/>
+        </w:rPr>
+        <w:t xml:space="preserve"> y </w:t>
+      </w:r>
+      <w:proofErr w:type="spellStart"/>
+      <w:r>
+        <w:rPr>
+          <w:rFonts w:asciiTheme="minorHAnsi" w:hAnsiTheme="minorHAnsi" w:cstheme="minorHAnsi"/>
+          <w:color w:val="000000"/>
+          <w:sz w:val="22"/>
+          <w:szCs w:val="22"/>
+        </w:rPr>
+        <w:t>mostrandolas</w:t>
+      </w:r>
+      <w:proofErr w:type="spellEnd"/>
+      <w:r>
+        <w:rPr>
+          <w:rFonts w:asciiTheme="minorHAnsi" w:hAnsiTheme="minorHAnsi" w:cstheme="minorHAnsi"/>
+          <w:color w:val="000000"/>
+          <w:sz w:val="22"/>
+          <w:szCs w:val="22"/>
+        </w:rPr>
+        <w:t xml:space="preserve"> cuando sea necesario, y respondiendo a las acciones del usuario sobre el sistema, ya que implementa todas las interfaces </w:t>
+      </w:r>
+      <w:proofErr w:type="spellStart"/>
       <w:r>
         <w:rPr>
           <w:rFonts w:asciiTheme="minorHAnsi" w:hAnsiTheme="minorHAnsi" w:cstheme="minorHAnsi"/>
@@ -3867,6 +4042,7 @@
         </w:rPr>
         <w:t>listener</w:t>
       </w:r>
+      <w:proofErr w:type="spellEnd"/>
       <w:r>
         <w:rPr>
           <w:rFonts w:asciiTheme="minorHAnsi" w:hAnsiTheme="minorHAnsi" w:cstheme="minorHAnsi"/>
@@ -3889,6 +4065,7 @@
           <w:rFonts w:asciiTheme="minorHAnsi" w:hAnsiTheme="minorHAnsi" w:cstheme="minorHAnsi"/>
         </w:rPr>
       </w:pPr>
+      <w:proofErr w:type="spellStart"/>
       <w:r>
         <w:rPr>
           <w:rFonts w:asciiTheme="minorHAnsi" w:hAnsiTheme="minorHAnsi" w:cstheme="minorHAnsi"/>
@@ -3899,6 +4076,7 @@
         </w:rPr>
         <w:t>VistaAniadirUsuario</w:t>
       </w:r>
+      <w:proofErr w:type="spellEnd"/>
       <w:r>
         <w:rPr>
           <w:rFonts w:asciiTheme="minorHAnsi" w:hAnsiTheme="minorHAnsi" w:cstheme="minorHAnsi"/>
@@ -3921,6 +4099,7 @@
           <w:rFonts w:asciiTheme="minorHAnsi" w:hAnsiTheme="minorHAnsi" w:cstheme="minorHAnsi"/>
         </w:rPr>
       </w:pPr>
+      <w:proofErr w:type="spellStart"/>
       <w:r>
         <w:rPr>
           <w:rFonts w:asciiTheme="minorHAnsi" w:hAnsiTheme="minorHAnsi" w:cstheme="minorHAnsi"/>
@@ -3931,6 +4110,7 @@
         </w:rPr>
         <w:t>VistaEliminarUsuario</w:t>
       </w:r>
+      <w:proofErr w:type="spellEnd"/>
       <w:r>
         <w:rPr>
           <w:rFonts w:asciiTheme="minorHAnsi" w:hAnsiTheme="minorHAnsi" w:cstheme="minorHAnsi"/>
@@ -3953,6 +4133,7 @@
           <w:rFonts w:asciiTheme="minorHAnsi" w:hAnsiTheme="minorHAnsi" w:cstheme="minorHAnsi"/>
         </w:rPr>
       </w:pPr>
+      <w:proofErr w:type="spellStart"/>
       <w:r>
         <w:rPr>
           <w:rFonts w:asciiTheme="minorHAnsi" w:hAnsiTheme="minorHAnsi" w:cstheme="minorHAnsi"/>
@@ -3963,6 +4144,7 @@
         </w:rPr>
         <w:t>VistaLoginUsuario</w:t>
       </w:r>
+      <w:proofErr w:type="spellEnd"/>
       <w:r>
         <w:rPr>
           <w:rFonts w:asciiTheme="minorHAnsi" w:hAnsiTheme="minorHAnsi" w:cstheme="minorHAnsi"/>
@@ -3985,6 +4167,7 @@
           <w:rFonts w:asciiTheme="minorHAnsi" w:hAnsiTheme="minorHAnsi" w:cstheme="minorHAnsi"/>
         </w:rPr>
       </w:pPr>
+      <w:proofErr w:type="spellStart"/>
       <w:r>
         <w:rPr>
           <w:rFonts w:asciiTheme="minorHAnsi" w:hAnsiTheme="minorHAnsi" w:cstheme="minorHAnsi"/>
@@ -3995,6 +4178,7 @@
         </w:rPr>
         <w:t>VistaActividad</w:t>
       </w:r>
+      <w:proofErr w:type="spellEnd"/>
       <w:r>
         <w:rPr>
           <w:rFonts w:asciiTheme="minorHAnsi" w:hAnsiTheme="minorHAnsi" w:cstheme="minorHAnsi"/>
@@ -4029,6 +4213,7 @@
         </w:rPr>
         <w:t xml:space="preserve">Los nombres de las interfaces de los </w:t>
       </w:r>
+      <w:proofErr w:type="spellStart"/>
       <w:r>
         <w:rPr>
           <w:rFonts w:asciiTheme="minorHAnsi" w:hAnsiTheme="minorHAnsi" w:cstheme="minorHAnsi"/>
@@ -4039,6 +4224,7 @@
         </w:rPr>
         <w:t>listener</w:t>
       </w:r>
+      <w:proofErr w:type="spellEnd"/>
       <w:r>
         <w:rPr>
           <w:rFonts w:asciiTheme="minorHAnsi" w:hAnsiTheme="minorHAnsi" w:cstheme="minorHAnsi"/>
@@ -4069,6 +4255,7 @@
         </w:rPr>
         <w:t xml:space="preserve">“&lt;nombre de la vista&gt; </w:t>
       </w:r>
+      <w:proofErr w:type="spellStart"/>
       <w:r>
         <w:rPr>
           <w:rFonts w:asciiTheme="minorHAnsi" w:hAnsiTheme="minorHAnsi" w:cstheme="minorHAnsi"/>
@@ -4079,6 +4266,7 @@
         </w:rPr>
         <w:t>Listener</w:t>
       </w:r>
+      <w:proofErr w:type="spellEnd"/>
       <w:r>
         <w:rPr>
           <w:rFonts w:asciiTheme="minorHAnsi" w:hAnsiTheme="minorHAnsi" w:cstheme="minorHAnsi"/>
@@ -4327,6 +4515,7 @@
         </w:rPr>
         <w:t xml:space="preserve"> (</w:t>
       </w:r>
+      <w:proofErr w:type="spellStart"/>
       <w:r>
         <w:rPr>
           <w:rFonts w:ascii="Arial" w:eastAsia="Times New Roman" w:hAnsi="Arial" w:cs="Arial"/>
@@ -4339,6 +4528,7 @@
         </w:rPr>
         <w:t>Transfers</w:t>
       </w:r>
+      <w:proofErr w:type="spellEnd"/>
       <w:r>
         <w:rPr>
           <w:rFonts w:ascii="Arial" w:eastAsia="Times New Roman" w:hAnsi="Arial" w:cs="Arial"/>
@@ -4406,6 +4596,7 @@
         </w:rPr>
         <w:t>” y una clase que la implementa, “</w:t>
       </w:r>
+      <w:proofErr w:type="spellStart"/>
       <w:r>
         <w:rPr>
           <w:rFonts w:ascii="Arial" w:hAnsi="Arial" w:cs="Arial"/>
@@ -4416,6 +4607,7 @@
         </w:rPr>
         <w:t>UsuariosImp</w:t>
       </w:r>
+      <w:proofErr w:type="spellEnd"/>
       <w:r>
         <w:rPr>
           <w:rFonts w:ascii="Arial" w:hAnsi="Arial" w:cs="Arial"/>
@@ -4432,7 +4624,7 @@
       <w:pPr>
         <w:pStyle w:val="Ttulo1"/>
       </w:pPr>
-      <w:bookmarkStart w:id="4" w:name="_Toc452072542"/>
+      <w:bookmarkStart w:id="4" w:name="_Toc452075520"/>
       <w:r>
         <w:lastRenderedPageBreak/>
         <w:t>Pruebas</w:t>
@@ -6542,7 +6734,7 @@
       </w:pPr>
     </w:p>
     <w:sectPr>
-      <w:headerReference w:type="default" r:id="rId23"/>
+      <w:headerReference w:type="default" r:id="rId24"/>
       <w:pgSz w:w="12240" w:h="15840" w:code="1"/>
       <w:pgMar w:top="1080" w:right="720" w:bottom="2160" w:left="3096" w:header="1080" w:footer="720" w:gutter="0"/>
       <w:pgNumType w:start="1"/>
@@ -6750,7 +6942,7 @@
             <w:fldChar w:fldCharType="separate"/>
           </w:r>
           <w:r>
-            <w:t>13</w:t>
+            <w:t>27</w:t>
           </w:r>
           <w:r>
             <w:fldChar w:fldCharType="end"/>
@@ -12296,6 +12488,7 @@
     <w:rsid w:val="00303A9C"/>
     <w:rsid w:val="00474112"/>
     <w:rsid w:val="00525910"/>
+    <w:rsid w:val="005D3610"/>
     <w:rsid w:val="00636D3F"/>
     <w:rsid w:val="006A0CAD"/>
     <w:rsid w:val="00702244"/>
@@ -13236,7 +13429,7 @@
 </file>
 
 <file path=customXml/itemProps3.xml><?xml version="1.0" encoding="utf-8"?>
-<ds:datastoreItem xmlns:ds="http://schemas.openxmlformats.org/officeDocument/2006/customXml" ds:itemID="{F9589D5A-5932-4558-9938-10C3E7519FE9}">
+<ds:datastoreItem xmlns:ds="http://schemas.openxmlformats.org/officeDocument/2006/customXml" ds:itemID="{C68CDF96-46D4-4461-A620-3C48711DDB6D}">
   <ds:schemaRefs>
     <ds:schemaRef ds:uri="http://schemas.openxmlformats.org/officeDocument/2006/bibliography"/>
   </ds:schemaRefs>

</xml_diff>